<commit_message>
sync git with latest AS perforce content.
</commit_message>
<xml_diff>
--- a/documentation/source/Strip_Chart_User_Guide.docx
+++ b/documentation/source/Strip_Chart_User_Guide.docx
@@ -1,81 +1,133 @@
 
 <file path=word/document.xml><?xml version="1.0" encoding="utf-8"?>
-<w:document xmlns:ve="http://schemas.openxmlformats.org/markup-compatibility/2006" xmlns:o="urn:schemas-microsoft-com:office:office" xmlns:r="http://schemas.openxmlformats.org/officeDocument/2006/relationships" xmlns:m="http://schemas.openxmlformats.org/officeDocument/2006/math" xmlns:v="urn:schemas-microsoft-com:vml" xmlns:wp="http://schemas.openxmlformats.org/drawingml/2006/wordprocessingDrawing" xmlns:w10="urn:schemas-microsoft-com:office:word" xmlns:w="http://schemas.openxmlformats.org/wordprocessingml/2006/main" xmlns:wne="http://schemas.microsoft.com/office/word/2006/wordml">
+<w:document xmlns:wpc="http://schemas.microsoft.com/office/word/2010/wordprocessingCanvas" xmlns:mc="http://schemas.openxmlformats.org/markup-compatibility/2006" xmlns:o="urn:schemas-microsoft-com:office:office" xmlns:r="http://schemas.openxmlformats.org/officeDocument/2006/relationships" xmlns:m="http://schemas.openxmlformats.org/officeDocument/2006/math" xmlns:v="urn:schemas-microsoft-com:vml" xmlns:wp14="http://schemas.microsoft.com/office/word/2010/wordprocessingDrawing" xmlns:wp="http://schemas.openxmlformats.org/drawingml/2006/wordprocessingDrawing" xmlns:w10="urn:schemas-microsoft-com:office:word" xmlns:w="http://schemas.openxmlformats.org/wordprocessingml/2006/main" xmlns:w14="http://schemas.microsoft.com/office/word/2010/wordml" xmlns:wpg="http://schemas.microsoft.com/office/word/2010/wordprocessingGroup" xmlns:wpi="http://schemas.microsoft.com/office/word/2010/wordprocessingInk" xmlns:wne="http://schemas.microsoft.com/office/word/2006/wordml" xmlns:wps="http://schemas.microsoft.com/office/word/2010/wordprocessingShape" mc:Ignorable="w14 wp14">
   <w:body>
     <w:p>
       <w:pPr>
         <w:pStyle w:val="AbstractText"/>
         <w:ind w:left="0"/>
-      </w:pPr>
+        <w:jc w:val="center"/>
+        <w:rPr>
+          <w:rFonts w:ascii="Tahoma" w:hAnsi="Tahoma" w:cs="Tahoma"/>
+        </w:rPr>
+      </w:pPr>
+      <w:r>
+        <w:rPr>
+          <w:rFonts w:ascii="Tahoma" w:hAnsi="Tahoma" w:cs="Tahoma"/>
+          <w:sz w:val="44"/>
+        </w:rPr>
+        <w:t>Strip Chart User Guide</w:t>
+      </w:r>
+    </w:p>
+    <w:p>
+      <w:pPr>
+        <w:pStyle w:val="AbstractText"/>
+        <w:ind w:left="0"/>
+        <w:jc w:val="center"/>
+        <w:rPr>
+          <w:sz w:val="20"/>
+        </w:rPr>
+      </w:pPr>
+      <w:r>
+        <w:rPr>
+          <w:sz w:val="20"/>
+        </w:rPr>
+        <w:t>12</w:t>
+      </w:r>
+      <w:r>
+        <w:rPr>
+          <w:sz w:val="20"/>
+        </w:rPr>
+        <w:t xml:space="preserve"> March 2017</w:t>
+      </w:r>
+    </w:p>
+    <w:p>
+      <w:pPr>
+        <w:pStyle w:val="AbstractText"/>
+        <w:ind w:left="0"/>
+        <w:jc w:val="center"/>
+      </w:pPr>
+    </w:p>
+    <w:p>
+      <w:pPr>
+        <w:pStyle w:val="Heading1"/>
+      </w:pPr>
+      <w:r>
+        <w:t>Introduction</w:t>
+      </w:r>
+    </w:p>
+    <w:p/>
+    <w:p>
+      <w:r>
+        <w:t xml:space="preserve">This technical note provides a </w:t>
+      </w:r>
+      <w:r>
+        <w:t xml:space="preserve">user </w:t>
+      </w:r>
+      <w:r>
+        <w:t xml:space="preserve">guide to </w:t>
+      </w:r>
+      <w:r>
+        <w:t>operating</w:t>
+      </w:r>
+      <w:r>
+        <w:t xml:space="preserve"> the Strip Chart.</w:t>
+      </w:r>
+      <w:r>
+        <w:t xml:space="preserve"> Although based on Technical Note AS-CIT-200904-03 which describes the Delphi GUI Strip Chart</w:t>
+      </w:r>
+      <w:r>
+        <w:t xml:space="preserve"> on which the EPICS Qt Strip Chart look and feel is based</w:t>
+      </w:r>
+      <w:r>
+        <w:t xml:space="preserve">, this document focuses on the </w:t>
+      </w:r>
+      <w:r>
+        <w:t xml:space="preserve">EPICS Qt </w:t>
+      </w:r>
+      <w:r>
+        <w:t>Strip Chart widget.</w:t>
+      </w:r>
+    </w:p>
+    <w:p/>
+    <w:p>
+      <w:r>
+        <w:t>The Strip Chart widget provides the</w:t>
+      </w:r>
+      <w:r>
+        <w:t xml:space="preserve"> user the means to plot up-to 16</w:t>
+      </w:r>
       <w:r>
         <w:t xml:space="preserve"> </w:t>
       </w:r>
       <w:r>
-        <w:t xml:space="preserve"> </w:t>
-      </w:r>
-    </w:p>
+        <w:t xml:space="preserve">Channel Access arbitrary </w:t>
+      </w:r>
+      <w:r>
+        <w:t>scalar values</w:t>
+      </w:r>
+      <w:r>
+        <w:t xml:space="preserve"> over a user selectable time period. The widget also provides the ability to extract archived data from one or more Channel Access archivers and </w:t>
+      </w:r>
+      <w:r>
+        <w:t xml:space="preserve">to </w:t>
+      </w:r>
+      <w:r>
+        <w:t xml:space="preserve">integrate this with </w:t>
+      </w:r>
+      <w:r>
+        <w:t xml:space="preserve">the </w:t>
+      </w:r>
+      <w:r>
+        <w:t>real time data.</w:t>
+      </w:r>
+    </w:p>
+    <w:p/>
     <w:p>
       <w:pPr>
         <w:pStyle w:val="Heading1"/>
       </w:pPr>
       <w:r>
-        <w:t>Introduction</w:t>
-      </w:r>
-    </w:p>
-    <w:p/>
-    <w:p>
-      <w:r>
-        <w:t xml:space="preserve">This technical note provides a </w:t>
-      </w:r>
-      <w:r>
-        <w:t xml:space="preserve">user </w:t>
-      </w:r>
-      <w:r>
-        <w:t xml:space="preserve">guide to </w:t>
-      </w:r>
-      <w:r>
-        <w:t>operating</w:t>
-      </w:r>
-      <w:r>
-        <w:t xml:space="preserve"> the Strip Chart.</w:t>
-      </w:r>
-      <w:r>
-        <w:t xml:space="preserve"> Although based on Technical Note AS-CIT-200904-03 which describes the Delphi GUI Strip Chart</w:t>
-      </w:r>
-      <w:r>
-        <w:t xml:space="preserve"> on which the EPICS Qt Strip Chart look and feel is based</w:t>
-      </w:r>
-      <w:r>
-        <w:t xml:space="preserve">, this document focuses on the </w:t>
-      </w:r>
-      <w:r>
-        <w:t xml:space="preserve">EPICS Qt </w:t>
-      </w:r>
-      <w:r>
-        <w:t>Strip Chart widget.</w:t>
-      </w:r>
-    </w:p>
-    <w:p/>
-    <w:p>
-      <w:r>
-        <w:t xml:space="preserve">The Strip Chart widget provides the user the means to plot up-to 12 </w:t>
-      </w:r>
-      <w:r>
-        <w:t xml:space="preserve">Channel Access arbitrary </w:t>
-      </w:r>
-      <w:r>
-        <w:t>scalar values</w:t>
-      </w:r>
-      <w:r>
-        <w:t xml:space="preserve"> over a user selectable time period. The widget also provides the ability to extract archived data from one or more Channel Access archivers and integrate this with real time data.</w:t>
-      </w:r>
-    </w:p>
-    <w:p/>
-    <w:p>
-      <w:pPr>
-        <w:pStyle w:val="Heading1"/>
-      </w:pPr>
-      <w:r>
         <w:t>Accessing</w:t>
       </w:r>
       <w:r>
@@ -90,7 +142,25 @@
         <w:keepNext/>
       </w:pPr>
       <w:r>
-        <w:t>The Strip Chart, although complicated (compared to a QLabel) is just a widget and may be dropped onto any form from within designer, or an instance may be created programmatically and place into a QMainWindow. However, if using the standard QEGui, the Strip Chart is available as a built in form, accessible via the Tool menu as illustrated below.</w:t>
+        <w:t>The Strip Chart, although complicated (compared to a QLabel) is just a widget and may be dropped onto any form from within designer, or an instance may be created programmatically and place</w:t>
+      </w:r>
+      <w:r>
+        <w:t>d</w:t>
+      </w:r>
+      <w:r>
+        <w:t xml:space="preserve"> into a QMainWindow. However, if using the standard QEGui</w:t>
+      </w:r>
+      <w:r>
+        <w:t xml:space="preserve"> display manager</w:t>
+      </w:r>
+      <w:r>
+        <w:t>, the Strip Chart is available as a built in form, accessible via the Tool</w:t>
+      </w:r>
+      <w:r>
+        <w:t>s</w:t>
+      </w:r>
+      <w:r>
+        <w:t xml:space="preserve"> menu as illustrated below.</w:t>
       </w:r>
     </w:p>
     <w:p>
@@ -105,6 +175,7 @@
       <w:r>
         <w:rPr>
           <w:noProof/>
+          <w:lang w:val="en-GB" w:eastAsia="en-GB"/>
         </w:rPr>
         <w:drawing>
           <wp:inline distT="0" distB="0" distL="0" distR="0">
@@ -122,7 +193,7 @@
                     <pic:cNvPicPr/>
                   </pic:nvPicPr>
                   <pic:blipFill>
-                    <a:blip r:embed="rId8" cstate="print"/>
+                    <a:blip r:embed="rId9" cstate="print"/>
                     <a:stretch>
                       <a:fillRect/>
                     </a:stretch>
@@ -167,16 +238,17 @@
         <w:t>The following sub-sections describe the function and operation of the major parts of the Strip Chart.</w:t>
       </w:r>
     </w:p>
+    <w:p/>
+    <w:p/>
     <w:p>
       <w:pPr>
         <w:pStyle w:val="Heading2"/>
-        <w:tabs>
-          <w:tab w:val="left" w:pos="737"/>
-        </w:tabs>
-        <w:ind w:left="576" w:hanging="576"/>
-      </w:pPr>
-      <w:r>
-        <w:t>Tool Bar</w:t>
+      </w:pPr>
+      <w:r>
+        <w:t>Tool</w:t>
+      </w:r>
+      <w:r>
+        <w:t xml:space="preserve"> Bar</w:t>
       </w:r>
     </w:p>
     <w:p>
@@ -188,7 +260,46 @@
         <w:t>at the top of the Strip Chart</w:t>
       </w:r>
       <w:r>
-        <w:t>. It consists of a number of buttons, with icons or text and associated status information.</w:t>
+        <w:t xml:space="preserve">. It consists of a number </w:t>
+      </w:r>
+      <w:r>
+        <w:t>tabs, each with</w:t>
+      </w:r>
+      <w:r>
+        <w:t xml:space="preserve"> </w:t>
+      </w:r>
+      <w:r>
+        <w:t xml:space="preserve">buttons, </w:t>
+      </w:r>
+      <w:r>
+        <w:t xml:space="preserve">icons </w:t>
+      </w:r>
+      <w:r>
+        <w:t>and/or</w:t>
+      </w:r>
+      <w:r>
+        <w:t xml:space="preserve"> text and associated status information.</w:t>
+      </w:r>
+      <w:r>
+        <w:t xml:space="preserve"> </w:t>
+      </w:r>
+    </w:p>
+    <w:p>
+      <w:pPr>
+        <w:pStyle w:val="Heading3"/>
+      </w:pPr>
+      <w:r>
+        <w:lastRenderedPageBreak/>
+        <w:t>Standard Tab</w:t>
+      </w:r>
+    </w:p>
+    <w:p/>
+    <w:p>
+      <w:r>
+        <w:t xml:space="preserve">The main tab is illustrated </w:t>
+      </w:r>
+      <w:r>
+        <w:t>below.</w:t>
       </w:r>
     </w:p>
     <w:p/>
@@ -196,12 +307,13 @@
       <w:r>
         <w:rPr>
           <w:noProof/>
+          <w:lang w:val="en-GB" w:eastAsia="en-GB"/>
         </w:rPr>
         <w:drawing>
           <wp:inline distT="0" distB="0" distL="0" distR="0">
-            <wp:extent cx="5278755" cy="274320"/>
-            <wp:effectExtent l="19050" t="0" r="0" b="0"/>
-            <wp:docPr id="27" name="Picture 26" descr="strip_chart_toolbar.png"/>
+            <wp:extent cx="5278755" cy="414764"/>
+            <wp:effectExtent l="0" t="0" r="0" b="0"/>
+            <wp:docPr id="3" name="Picture 3" descr="E:\tec_gui_qeframework\documentation\source\images\QEStripChart0.png"/>
             <wp:cNvGraphicFramePr>
               <a:graphicFrameLocks xmlns:a="http://schemas.openxmlformats.org/drawingml/2006/main" noChangeAspect="1"/>
             </wp:cNvGraphicFramePr>
@@ -209,23 +321,36 @@
               <a:graphicData uri="http://schemas.openxmlformats.org/drawingml/2006/picture">
                 <pic:pic xmlns:pic="http://schemas.openxmlformats.org/drawingml/2006/picture">
                   <pic:nvPicPr>
-                    <pic:cNvPr id="0" name="strip_chart_toolbar.png"/>
-                    <pic:cNvPicPr/>
+                    <pic:cNvPr id="0" name="Picture 1" descr="E:\tec_gui_qeframework\documentation\source\images\QEStripChart0.png"/>
+                    <pic:cNvPicPr>
+                      <a:picLocks noChangeAspect="1" noChangeArrowheads="1"/>
+                    </pic:cNvPicPr>
                   </pic:nvPicPr>
                   <pic:blipFill>
-                    <a:blip r:embed="rId9" cstate="print"/>
+                    <a:blip r:embed="rId10">
+                      <a:extLst>
+                        <a:ext uri="{28A0092B-C50C-407E-A947-70E740481C1C}">
+                          <a14:useLocalDpi xmlns:a14="http://schemas.microsoft.com/office/drawing/2010/main" val="0"/>
+                        </a:ext>
+                      </a:extLst>
+                    </a:blip>
+                    <a:srcRect/>
                     <a:stretch>
                       <a:fillRect/>
                     </a:stretch>
                   </pic:blipFill>
-                  <pic:spPr>
+                  <pic:spPr bwMode="auto">
                     <a:xfrm>
                       <a:off x="0" y="0"/>
-                      <a:ext cx="5278755" cy="274320"/>
+                      <a:ext cx="5278755" cy="414764"/>
                     </a:xfrm>
                     <a:prstGeom prst="rect">
                       <a:avLst/>
                     </a:prstGeom>
+                    <a:noFill/>
+                    <a:ln>
+                      <a:noFill/>
+                    </a:ln>
                   </pic:spPr>
                 </pic:pic>
               </a:graphicData>
@@ -236,7 +361,6 @@
     </w:p>
     <w:p/>
     <w:p/>
-    <w:p/>
     <w:p>
       <w:r>
         <w:t xml:space="preserve">The function of each of these </w:t>
@@ -272,6 +396,7 @@
       <w:r>
         <w:rPr>
           <w:noProof/>
+          <w:lang w:val="en-GB" w:eastAsia="en-GB"/>
         </w:rPr>
         <w:drawing>
           <wp:inline distT="0" distB="0" distL="0" distR="0">
@@ -291,7 +416,7 @@
                     </pic:cNvPicPr>
                   </pic:nvPicPr>
                   <pic:blipFill>
-                    <a:blip r:embed="rId10" cstate="print"/>
+                    <a:blip r:embed="rId11" cstate="print"/>
                     <a:srcRect/>
                     <a:stretch>
                       <a:fillRect/>
@@ -378,6 +503,7 @@
       <w:r>
         <w:rPr>
           <w:noProof/>
+          <w:lang w:val="en-GB" w:eastAsia="en-GB"/>
         </w:rPr>
         <w:drawing>
           <wp:inline distT="0" distB="0" distL="0" distR="0">
@@ -397,7 +523,7 @@
                     </pic:cNvPicPr>
                   </pic:nvPicPr>
                   <pic:blipFill>
-                    <a:blip r:embed="rId11" cstate="print"/>
+                    <a:blip r:embed="rId12" cstate="print"/>
                     <a:srcRect/>
                     <a:stretch>
                       <a:fillRect/>
@@ -490,6 +616,7 @@
       <w:r>
         <w:rPr>
           <w:noProof/>
+          <w:lang w:val="en-GB" w:eastAsia="en-GB"/>
         </w:rPr>
         <w:drawing>
           <wp:inline distT="0" distB="0" distL="0" distR="0">
@@ -509,7 +636,7 @@
                     </pic:cNvPicPr>
                   </pic:nvPicPr>
                   <pic:blipFill>
-                    <a:blip r:embed="rId12" cstate="print"/>
+                    <a:blip r:embed="rId13" cstate="print"/>
                     <a:srcRect/>
                     <a:stretch>
                       <a:fillRect/>
@@ -542,27 +669,13 @@
       </w:r>
       <w:r>
         <w:br/>
-        <w:t xml:space="preserve">Selects whether the display is linear (default) or logarithmic. To avoid invalid floating point operation exceptions, the log of a zero </w:t>
-      </w:r>
-      <w:r>
-        <w:t>and</w:t>
-      </w:r>
-      <w:r>
-        <w:t xml:space="preserve"> negative number is deemed to </w:t>
-      </w:r>
-      <w:proofErr w:type="gramStart"/>
-      <w:r>
-        <w:t xml:space="preserve">be </w:t>
-      </w:r>
-      <w:r>
-        <w:t xml:space="preserve"> </w:t>
-      </w:r>
-      <w:r>
-        <w:t>-</w:t>
-      </w:r>
-      <w:proofErr w:type="gramEnd"/>
-      <w:r>
-        <w:t>20.</w:t>
+        <w:t>Selects whether the display is linear (default) or logarithmic. To avoid invalid floating point operation exceptions, the log of a</w:t>
+      </w:r>
+      <w:r>
+        <w:t>ny value less than 1.0E-20 is taken to be -20</w:t>
+      </w:r>
+      <w:r>
+        <w:t>.</w:t>
       </w:r>
       <w:r>
         <w:br/>
@@ -598,6 +711,7 @@
       <w:r>
         <w:rPr>
           <w:noProof/>
+          <w:lang w:val="en-GB" w:eastAsia="en-GB"/>
         </w:rPr>
         <w:drawing>
           <wp:inline distT="0" distB="0" distL="0" distR="0">
@@ -615,7 +729,7 @@
                     <pic:cNvPicPr/>
                   </pic:nvPicPr>
                   <pic:blipFill>
-                    <a:blip r:embed="rId13" cstate="print"/>
+                    <a:blip r:embed="rId14" cstate="print"/>
                     <a:stretch>
                       <a:fillRect/>
                     </a:stretch>
@@ -715,6 +829,7 @@
         <w:rPr>
           <w:i/>
         </w:rPr>
+        <w:lastRenderedPageBreak/>
         <w:t>Auto Scale</w:t>
       </w:r>
       <w:r>
@@ -801,7 +916,6 @@
         <w:rPr>
           <w:i/>
         </w:rPr>
-        <w:lastRenderedPageBreak/>
         <w:t>Plotted</w:t>
       </w:r>
       <w:r>
@@ -814,25 +928,28 @@
         <w:t>:</w:t>
       </w:r>
       <w:r>
-        <w:t xml:space="preserve"> - scales chart to </w:t>
+        <w:t xml:space="preserve"> - scales </w:t>
+      </w:r>
+      <w:r>
+        <w:t xml:space="preserve">the </w:t>
+      </w:r>
+      <w:r>
+        <w:t>chart</w:t>
+      </w:r>
+      <w:r>
+        <w:t xml:space="preserve">’s vertical axis </w:t>
+      </w:r>
+      <w:r>
+        <w:t xml:space="preserve">to </w:t>
       </w:r>
       <w:r>
         <w:t xml:space="preserve">encompass </w:t>
       </w:r>
       <w:r>
-        <w:t xml:space="preserve">from the minimum value of </w:t>
-      </w:r>
-      <w:r>
-        <w:t xml:space="preserve">all </w:t>
-      </w:r>
-      <w:r>
-        <w:t xml:space="preserve">the data points that are currently displayed </w:t>
-      </w:r>
-      <w:r>
-        <w:t xml:space="preserve">on the chart </w:t>
-      </w:r>
-      <w:r>
-        <w:t>to the maximum value of all the data points that are displayed.</w:t>
+        <w:t>all values within the current time frame</w:t>
+      </w:r>
+      <w:r>
+        <w:t>.</w:t>
       </w:r>
       <w:proofErr w:type="gramEnd"/>
       <w:r>
@@ -988,6 +1105,7 @@
       <w:r>
         <w:rPr>
           <w:noProof/>
+          <w:lang w:val="en-GB" w:eastAsia="en-GB"/>
         </w:rPr>
         <w:drawing>
           <wp:inline distT="0" distB="0" distL="0" distR="0">
@@ -1005,7 +1123,7 @@
                     <pic:cNvPicPr/>
                   </pic:nvPicPr>
                   <pic:blipFill>
-                    <a:blip r:embed="rId14" cstate="print"/>
+                    <a:blip r:embed="rId15" cstate="print"/>
                     <a:stretch>
                       <a:fillRect/>
                     </a:stretch>
@@ -1122,7 +1240,8 @@
         <w:spacing w:after="120"/>
         <w:jc w:val="left"/>
       </w:pPr>
-      <w:bookmarkStart w:id="0" w:name="_Ref183873128"/>
+      <w:bookmarkStart w:id="0" w:name="_Ref477100634"/>
+      <w:bookmarkStart w:id="1" w:name="_Ref183873128"/>
       <w:r>
         <w:t>Time Zone selection.</w:t>
       </w:r>
@@ -1135,9 +1254,10 @@
       <w:r>
         <w:rPr>
           <w:noProof/>
+          <w:lang w:val="en-GB" w:eastAsia="en-GB"/>
         </w:rPr>
         <w:drawing>
-          <wp:inline distT="0" distB="0" distL="0" distR="0">
+          <wp:inline distT="0" distB="0" distL="0" distR="0" wp14:anchorId="4DE12807" wp14:editId="51C97DBE">
             <wp:extent cx="904671" cy="317647"/>
             <wp:effectExtent l="19050" t="0" r="0" b="0"/>
             <wp:docPr id="31" name="Picture 30" descr="strip_chart_time_zones.png"/>
@@ -1152,7 +1272,7 @@
                     <pic:cNvPicPr/>
                   </pic:nvPicPr>
                   <pic:blipFill>
-                    <a:blip r:embed="rId15" cstate="print"/>
+                    <a:blip r:embed="rId16" cstate="print"/>
                     <a:stretch>
                       <a:fillRect/>
                     </a:stretch>
@@ -1197,15 +1317,13 @@
         <w:t xml:space="preserve"> : use </w:t>
       </w:r>
       <w:r>
-        <w:t xml:space="preserve">local time. The widget attempts to extract the time zone abbreviation from the operating system and use this for the button text.  For example as shown here </w:t>
-      </w:r>
-      <w:proofErr w:type="gramStart"/>
-      <w:r>
-        <w:t>-  AEST</w:t>
-      </w:r>
-      <w:proofErr w:type="gramEnd"/>
-      <w:r>
-        <w:t xml:space="preserve"> (</w:t>
+        <w:t>local time. The widget attempts to extract the time zone abbreviation from the operating system and use this for the button text.  For example as shown here -</w:t>
+      </w:r>
+      <w:r>
+        <w:t xml:space="preserve"> </w:t>
+      </w:r>
+      <w:r>
+        <w:t>AEST (</w:t>
       </w:r>
       <w:r>
         <w:t>Australian Eastern Standard Time</w:t>
@@ -1216,6 +1334,7 @@
       <w:r>
         <w:t>.</w:t>
       </w:r>
+      <w:bookmarkEnd w:id="0"/>
       <w:r>
         <w:br/>
       </w:r>
@@ -1233,10 +1352,11 @@
         <w:br/>
       </w:r>
       <w:r>
+        <w:lastRenderedPageBreak/>
         <w:br/>
         <w:t>Note: both EPICS in general and the Channel Archiver in particular use UTC.</w:t>
       </w:r>
-      <w:bookmarkEnd w:id="0"/>
+      <w:bookmarkEnd w:id="1"/>
       <w:r>
         <w:t xml:space="preserve"> </w:t>
       </w:r>
@@ -1268,7 +1388,6 @@
         <w:jc w:val="left"/>
       </w:pPr>
       <w:r>
-        <w:lastRenderedPageBreak/>
         <w:t>Read Archive/</w:t>
       </w:r>
       <w:r>
@@ -1287,9 +1406,10 @@
       <w:r>
         <w:rPr>
           <w:noProof/>
+          <w:lang w:val="en-GB" w:eastAsia="en-GB"/>
         </w:rPr>
         <w:drawing>
-          <wp:inline distT="0" distB="0" distL="0" distR="0">
+          <wp:inline distT="0" distB="0" distL="0" distR="0" wp14:anchorId="39E9BCC3" wp14:editId="56FB5D67">
             <wp:extent cx="1652008" cy="317647"/>
             <wp:effectExtent l="19050" t="0" r="5342" b="0"/>
             <wp:docPr id="32" name="Picture 31" descr="strip_chart_control_time.png"/>
@@ -1304,7 +1424,7 @@
                     <pic:cNvPicPr/>
                   </pic:nvPicPr>
                   <pic:blipFill>
-                    <a:blip r:embed="rId16" cstate="print"/>
+                    <a:blip r:embed="rId17" cstate="print"/>
                     <a:stretch>
                       <a:fillRect/>
                     </a:stretch>
@@ -1356,6 +1476,9 @@
       <w:r>
         <w:t>For all PVs on the Strip Chart that are archived, sends a request to the appropriate archive data host for data covering the current time range of the Strip Chart.</w:t>
       </w:r>
+      <w:r>
+        <w:t xml:space="preserve"> Below this button is a label showing the number of outstanding archive requests.</w:t>
+      </w:r>
     </w:p>
     <w:p>
       <w:pPr>
@@ -1365,7 +1488,16 @@
       </w:pPr>
       <w:r>
         <w:br/>
-        <w:t xml:space="preserve">Open a start time and end time dialog. Start times are restricted to being no earlier than 1 Aug 2005, while end times are no later than current time. The time frame (start time to end time) is no less than 30 seconds. </w:t>
+        <w:t>Open a start time-</w:t>
+      </w:r>
+      <w:r>
+        <w:t>end time dialog. Start times are restricted to being no earlier than 1 Aug 2005, while end times are no later than current time. The time frame (start time</w:t>
+      </w:r>
+      <w:r>
+        <w:t xml:space="preserve"> to end time) is no less than 1 second</w:t>
+      </w:r>
+      <w:r>
+        <w:t xml:space="preserve">. </w:t>
       </w:r>
       <w:r>
         <w:br/>
@@ -1390,7 +1522,7 @@
         <w:fldChar w:fldCharType="separate"/>
       </w:r>
       <w:r>
-        <w:t>h below</w:t>
+        <w:t>f above</w:t>
       </w:r>
       <w:r>
         <w:fldChar w:fldCharType="end"/>
@@ -1515,13 +1647,173 @@
       <w:r>
         <w:br/>
       </w:r>
-      <w:proofErr w:type="gramStart"/>
-      <w:r>
-        <w:t>At</w:t>
-      </w:r>
-      <w:proofErr w:type="gramEnd"/>
-      <w:r>
-        <w:t xml:space="preserve"> the bottom of the tool bar is a horizontal pale blue bar which can be grabbed and used to resize the tool bar, this allowing more real estate for plotting.</w:t>
+      <w:r>
+        <w:t>Located a</w:t>
+      </w:r>
+      <w:r>
+        <w:t xml:space="preserve">t the bottom of the tool bar is a horizontal pale blue bar which can be grabbed and used to resize the tool </w:t>
+      </w:r>
+      <w:r>
+        <w:t>bar. T</w:t>
+      </w:r>
+      <w:r>
+        <w:t>hi</w:t>
+      </w:r>
+      <w:r>
+        <w:t xml:space="preserve">s allows more real estate for </w:t>
+      </w:r>
+      <w:r>
+        <w:t>plotting.</w:t>
+      </w:r>
+    </w:p>
+    <w:p/>
+    <w:p>
+      <w:pPr>
+        <w:pStyle w:val="Heading3"/>
+      </w:pPr>
+      <w:r>
+        <w:t>Configuration Tab</w:t>
+      </w:r>
+    </w:p>
+    <w:p>
+      <w:r>
+        <w:t>This tab provides the means to save and load strip chart configurations. This functionality leverages off the QE Framework load and save configuration functionality, but applies to a single strip chart instance as opposed to the whole application.</w:t>
+      </w:r>
+    </w:p>
+    <w:p/>
+    <w:p>
+      <w:r>
+        <w:t>There are three controls on this tab:</w:t>
+      </w:r>
+    </w:p>
+    <w:p>
+      <w:pPr>
+        <w:pStyle w:val="ListParagraph"/>
+        <w:numPr>
+          <w:ilvl w:val="0"/>
+          <w:numId w:val="9"/>
+        </w:numPr>
+      </w:pPr>
+      <w:r>
+        <w:lastRenderedPageBreak/>
+        <w:t>The predefined configuration selection combo box</w:t>
+      </w:r>
+      <w:r>
+        <w:t xml:space="preserve">. This combo box presents the user with a predefined list of selectable strip chart configurations - see </w:t>
+      </w:r>
+      <w:r>
+        <w:fldChar w:fldCharType="begin"/>
+      </w:r>
+      <w:r>
+        <w:instrText xml:space="preserve"> REF _Ref477102754 \r \p \h </w:instrText>
+      </w:r>
+      <w:r>
+        <w:fldChar w:fldCharType="separate"/>
+      </w:r>
+      <w:r>
+        <w:t>4.3 below</w:t>
+      </w:r>
+      <w:r>
+        <w:fldChar w:fldCharType="end"/>
+      </w:r>
+      <w:r>
+        <w:t>;</w:t>
+      </w:r>
+    </w:p>
+    <w:p>
+      <w:pPr>
+        <w:pStyle w:val="ListParagraph"/>
+      </w:pPr>
+    </w:p>
+    <w:p>
+      <w:pPr>
+        <w:pStyle w:val="ListParagraph"/>
+        <w:numPr>
+          <w:ilvl w:val="0"/>
+          <w:numId w:val="9"/>
+        </w:numPr>
+      </w:pPr>
+      <w:r>
+        <w:t>Load configuration button</w:t>
+      </w:r>
+      <w:r>
+        <w:t>. This button launches the open file selection dialog that allows the user to select an arbitrary strip chart configuration</w:t>
+      </w:r>
+      <w:r>
+        <w:t>; and</w:t>
+      </w:r>
+    </w:p>
+    <w:p/>
+    <w:p>
+      <w:pPr>
+        <w:pStyle w:val="ListParagraph"/>
+        <w:numPr>
+          <w:ilvl w:val="0"/>
+          <w:numId w:val="9"/>
+        </w:numPr>
+      </w:pPr>
+      <w:r>
+        <w:t>Save configuration button</w:t>
+      </w:r>
+      <w:r>
+        <w:t>. This button launches the save file selection dialog that allows the user to save the current strip chart configuration</w:t>
+      </w:r>
+      <w:r>
+        <w:t>.</w:t>
+      </w:r>
+    </w:p>
+    <w:p>
+      <w:pPr>
+        <w:ind w:left="360"/>
+      </w:pPr>
+    </w:p>
+    <w:p>
+      <w:pPr>
+        <w:ind w:left="360"/>
+      </w:pPr>
+    </w:p>
+    <w:p>
+      <w:pPr>
+        <w:pStyle w:val="Heading3"/>
+      </w:pPr>
+      <w:r>
+        <w:t>Marker</w:t>
+      </w:r>
+      <w:bookmarkStart w:id="2" w:name="_GoBack"/>
+      <w:bookmarkEnd w:id="2"/>
+      <w:r>
+        <w:t xml:space="preserve"> Tab</w:t>
+      </w:r>
+    </w:p>
+    <w:p>
+      <w:r>
+        <w:t>TDB</w:t>
+      </w:r>
+    </w:p>
+    <w:p>
+      <w:pPr>
+        <w:pStyle w:val="Heading3"/>
+      </w:pPr>
+      <w:r>
+        <w:t>Lock Tab</w:t>
+      </w:r>
+    </w:p>
+    <w:p>
+      <w:r>
+        <w:t>Not used - a place holder.</w:t>
+      </w:r>
+    </w:p>
+    <w:p>
+      <w:pPr>
+        <w:pStyle w:val="Heading3"/>
+      </w:pPr>
+      <w:r>
+        <w:t>PV Status Tab</w:t>
+      </w:r>
+    </w:p>
+    <w:p>
+      <w:r>
+        <w:t>Not used - a place holder.</w:t>
       </w:r>
     </w:p>
     <w:p/>
@@ -1544,19 +1836,28 @@
         <w:t>Below the tool bar is</w:t>
       </w:r>
       <w:r>
-        <w:t xml:space="preserve"> the PV Panel, which displays 12</w:t>
+        <w:t xml:space="preserve"> the PV Panel, which displays 1</w:t>
+      </w:r>
+      <w:r>
+        <w:t>6</w:t>
       </w:r>
       <w:r>
         <w:t xml:space="preserve"> coloured bars (</w:t>
       </w:r>
       <w:r>
-        <w:t>six</w:t>
+        <w:t>eight</w:t>
       </w:r>
       <w:r>
         <w:t xml:space="preserve"> rows by two columns) plus associated value displays</w:t>
       </w:r>
       <w:r>
-        <w:t xml:space="preserve"> and open dialog button (lettered A to L)</w:t>
+        <w:t xml:space="preserve"> and ope</w:t>
+      </w:r>
+      <w:r>
+        <w:t>n dialog button (lettered A to P</w:t>
+      </w:r>
+      <w:r>
+        <w:t>)</w:t>
       </w:r>
       <w:r>
         <w:t>.</w:t>
@@ -1567,9 +1868,10 @@
       <w:r>
         <w:rPr>
           <w:noProof/>
+          <w:lang w:val="en-GB" w:eastAsia="en-GB"/>
         </w:rPr>
         <w:drawing>
-          <wp:inline distT="0" distB="0" distL="0" distR="0">
+          <wp:inline distT="0" distB="0" distL="0" distR="0" wp14:anchorId="52B1512B" wp14:editId="7783B1DD">
             <wp:extent cx="5278755" cy="635635"/>
             <wp:effectExtent l="19050" t="0" r="0" b="0"/>
             <wp:docPr id="1" name="Picture 0" descr="strip_chart_pv_panel.png"/>
@@ -1584,7 +1886,7 @@
                     <pic:cNvPicPr/>
                   </pic:nvPicPr>
                   <pic:blipFill>
-                    <a:blip r:embed="rId17" cstate="print"/>
+                    <a:blip r:embed="rId18" cstate="print"/>
                     <a:stretch>
                       <a:fillRect/>
                     </a:stretch>
@@ -1621,29 +1923,17 @@
         <w:t xml:space="preserve"> </w:t>
       </w:r>
       <w:r>
-        <w:t xml:space="preserve">If the PV is </w:t>
-      </w:r>
-      <w:r>
-        <w:lastRenderedPageBreak/>
-        <w:t>currently connected, i.e. we can get the live value directly from an IOC (perhaps via a gateway) the current value and engineering units are displayed adjacent to the bar.</w:t>
+        <w:t>If the PV is currently connected, i.e. we can get the live value directly from an IOC (perhaps via a gateway) the current value and engineering units are displayed adjacent to the bar.</w:t>
       </w:r>
     </w:p>
     <w:p/>
     <w:p>
-      <w:proofErr w:type="gramStart"/>
-      <w:r>
-        <w:t>Right click</w:t>
-      </w:r>
-      <w:r>
-        <w:t>ing</w:t>
-      </w:r>
-      <w:r>
-        <w:t xml:space="preserve"> on any one of these bars to l</w:t>
+      <w:r>
+        <w:t>Right click on any one of these bars to l</w:t>
       </w:r>
       <w:r>
         <w:t>aunch a PV specific popup-menu.</w:t>
       </w:r>
-      <w:proofErr w:type="gramEnd"/>
     </w:p>
     <w:p/>
     <w:p>
@@ -1718,975 +2008,81 @@
       <w:r>
         <w:t xml:space="preserve">   file located in the start-up directory / folder.</w:t>
       </w:r>
-      <w:r>
-        <w:br/>
-      </w:r>
-    </w:p>
-    <w:p>
-      <w:r>
-        <w:t>For a non-empty bar, the options available are:</w:t>
-      </w:r>
-    </w:p>
-    <w:p/>
+    </w:p>
     <w:p>
       <w:pPr>
         <w:numPr>
           <w:ilvl w:val="0"/>
-          <w:numId w:val="5"/>
+          <w:numId w:val="4"/>
         </w:numPr>
         <w:spacing w:after="120"/>
         <w:jc w:val="left"/>
       </w:pPr>
       <w:r>
-        <w:t xml:space="preserve">Read Archive - this causes the </w:t>
-      </w:r>
-      <w:r>
-        <w:t>Strip Chart</w:t>
-      </w:r>
-      <w:r>
-        <w:t xml:space="preserve"> tool to request historical</w:t>
-      </w:r>
-      <w:r>
-        <w:t xml:space="preserve"> data from the </w:t>
-      </w:r>
-      <w:r>
-        <w:t>Channel Archiver</w:t>
-      </w:r>
-      <w:r>
-        <w:t xml:space="preserve"> for the selected PV only</w:t>
-      </w:r>
-      <w:r>
-        <w:t xml:space="preserve">, and display that data if a </w:t>
-      </w:r>
-      <w:r>
-        <w:t>valid</w:t>
-      </w:r>
-      <w:r>
-        <w:t xml:space="preserve"> response is received</w:t>
+        <w:t>Colour</w:t>
+      </w:r>
+      <w:proofErr w:type="gramStart"/>
+      <w:r>
+        <w:t xml:space="preserve">… </w:t>
+      </w:r>
+      <w:r>
+        <w:t xml:space="preserve"> -</w:t>
+      </w:r>
+      <w:proofErr w:type="gramEnd"/>
+      <w:r>
+        <w:t xml:space="preserve"> launches a colour selection dialog</w:t>
       </w:r>
       <w:r>
         <w:t>.</w:t>
-      </w:r>
-      <w:r>
-        <w:br/>
       </w:r>
     </w:p>
     <w:p>
       <w:pPr>
         <w:numPr>
           <w:ilvl w:val="0"/>
-          <w:numId w:val="5"/>
+          <w:numId w:val="4"/>
         </w:numPr>
         <w:spacing w:after="120"/>
         <w:jc w:val="left"/>
       </w:pPr>
       <w:r>
-        <w:t xml:space="preserve">Scale </w:t>
-      </w:r>
-      <w:r>
-        <w:t xml:space="preserve">Chart To This PV - </w:t>
-      </w:r>
-      <w:r>
-        <w:t>brings up the scale</w:t>
-      </w:r>
-      <w:r>
-        <w:t xml:space="preserve"> sub-menu:</w:t>
-      </w:r>
-    </w:p>
-    <w:p>
-      <w:pPr>
-        <w:numPr>
-          <w:ilvl w:val="0"/>
-          <w:numId w:val="3"/>
-        </w:numPr>
+        <w:lastRenderedPageBreak/>
+        <w:t xml:space="preserve">Up to ten predefined PV names. </w:t>
+      </w:r>
+      <w:r>
+        <w:t xml:space="preserve">The environment variable </w:t>
+      </w:r>
+      <w:r>
+        <w:t>QE_STRIPCHART_PREDEFINED_PVS</w:t>
+      </w:r>
+      <w:r>
+        <w:t xml:space="preserve"> may be used to define up to ten space separated PV names that to appended to the end of pop-up menu. </w:t>
+      </w:r>
+      <w:r>
+        <w:t xml:space="preserve"> The following figure illustrates this using for the operators’ three favourite PVs.</w:t>
+      </w:r>
+    </w:p>
+    <w:p>
+      <w:pPr>
         <w:spacing w:after="120"/>
-        <w:jc w:val="left"/>
-      </w:pPr>
-      <w:r>
-        <w:t xml:space="preserve">Scale to HOPR/LOPR values - </w:t>
-      </w:r>
-      <w:r>
-        <w:t xml:space="preserve">scales </w:t>
-      </w:r>
-      <w:r>
-        <w:t xml:space="preserve">the </w:t>
-      </w:r>
-      <w:r>
-        <w:t>Strip Chart</w:t>
-      </w:r>
-      <w:r>
-        <w:t xml:space="preserve"> t</w:t>
-      </w:r>
-      <w:r>
-        <w:t>o the HOPR and LOPR values of the</w:t>
-      </w:r>
-      <w:r>
-        <w:t xml:space="preserve"> PV</w:t>
-      </w:r>
-      <w:r>
-        <w:t>, providing the PV is connected</w:t>
-      </w:r>
-      <w:r>
-        <w:t xml:space="preserve"> and HOPR?LOPR are defined</w:t>
-      </w:r>
-      <w:r>
-        <w:t>;</w:t>
-      </w:r>
-    </w:p>
-    <w:p>
-      <w:pPr>
-        <w:numPr>
-          <w:ilvl w:val="0"/>
-          <w:numId w:val="3"/>
-        </w:numPr>
+        <w:jc w:val="center"/>
+      </w:pPr>
+    </w:p>
+    <w:p>
+      <w:pPr>
         <w:spacing w:after="120"/>
-        <w:jc w:val="left"/>
-      </w:pPr>
-      <w:r>
-        <w:t>Scale to displayed Min/Max values</w:t>
-      </w:r>
-      <w:r>
-        <w:t xml:space="preserve"> -</w:t>
-      </w:r>
-      <w:r>
-        <w:t xml:space="preserve"> </w:t>
-      </w:r>
-      <w:r>
-        <w:t xml:space="preserve">scales </w:t>
-      </w:r>
-      <w:r>
-        <w:t xml:space="preserve">the </w:t>
-      </w:r>
-      <w:r>
-        <w:t>Strip Chart</w:t>
-      </w:r>
-      <w:r>
-        <w:t xml:space="preserve"> t</w:t>
-      </w:r>
-      <w:r>
-        <w:t>o the current minimum and maximum displayed values of the selected PV;</w:t>
-      </w:r>
-    </w:p>
-    <w:p>
-      <w:pPr>
-        <w:numPr>
-          <w:ilvl w:val="0"/>
-          <w:numId w:val="3"/>
-        </w:numPr>
-        <w:spacing w:after="120"/>
-        <w:jc w:val="left"/>
-      </w:pPr>
-      <w:r>
-        <w:t>Scale to buffered Min/Max values</w:t>
-      </w:r>
-      <w:r>
-        <w:t xml:space="preserve"> -</w:t>
-      </w:r>
-      <w:r>
-        <w:t xml:space="preserve"> </w:t>
-      </w:r>
-      <w:r>
-        <w:t xml:space="preserve">scales </w:t>
-      </w:r>
-      <w:r>
-        <w:t xml:space="preserve">the </w:t>
-      </w:r>
-      <w:r>
-        <w:t>Strip Chart</w:t>
-      </w:r>
-      <w:r>
-        <w:t xml:space="preserve"> t</w:t>
-      </w:r>
-      <w:r>
-        <w:t>o the current minimum and maximum buffered (i.e. includes off display) values of the selected PV.</w:t>
-      </w:r>
-      <w:r>
-        <w:br/>
-      </w:r>
-    </w:p>
-    <w:p>
-      <w:pPr>
-        <w:numPr>
-          <w:ilvl w:val="0"/>
-          <w:numId w:val="5"/>
-        </w:numPr>
-        <w:spacing w:after="120"/>
-        <w:jc w:val="left"/>
-      </w:pPr>
-      <w:r>
-        <w:t xml:space="preserve">Adjust PV – this </w:t>
-      </w:r>
-      <w:r>
-        <w:t xml:space="preserve">brings up the adjust PV sub-menu:  </w:t>
-      </w:r>
-      <w:r>
-        <w:t xml:space="preserve">In order to more easily correlate two or more PVs, the </w:t>
-      </w:r>
-      <w:r>
-        <w:t>Strip Chart</w:t>
-      </w:r>
-      <w:r>
-        <w:t xml:space="preserve"> enables the display of a PV is be linearly adjusted using the formula:</w:t>
-      </w:r>
-      <w:r>
-        <w:br/>
-      </w:r>
-      <w:r>
-        <w:br/>
-        <w:t xml:space="preserve">      </w:t>
-      </w:r>
-      <w:proofErr w:type="spellStart"/>
-      <w:proofErr w:type="gramStart"/>
-      <w:r>
-        <w:rPr>
-          <w:rFonts w:ascii="Courier New" w:hAnsi="Courier New" w:cs="Courier New"/>
-          <w:sz w:val="20"/>
-          <w:szCs w:val="20"/>
-        </w:rPr>
-        <w:t>Y</w:t>
-      </w:r>
-      <w:r>
-        <w:rPr>
-          <w:rFonts w:ascii="Courier New" w:hAnsi="Courier New" w:cs="Courier New"/>
-          <w:vertAlign w:val="subscript"/>
-        </w:rPr>
-        <w:t>D</w:t>
-      </w:r>
-      <w:r>
-        <w:rPr>
-          <w:rFonts w:ascii="Courier New" w:hAnsi="Courier New" w:cs="Courier New"/>
-          <w:vertAlign w:val="subscript"/>
-        </w:rPr>
-        <w:t>isplayed</w:t>
-      </w:r>
-      <w:proofErr w:type="spellEnd"/>
-      <w:r>
-        <w:rPr>
-          <w:rFonts w:ascii="Courier New" w:hAnsi="Courier New" w:cs="Courier New"/>
-          <w:sz w:val="20"/>
-          <w:szCs w:val="20"/>
-        </w:rPr>
-        <w:t xml:space="preserve">  =</w:t>
-      </w:r>
-      <w:proofErr w:type="gramEnd"/>
-      <w:r>
-        <w:rPr>
-          <w:rFonts w:ascii="Courier New" w:hAnsi="Courier New" w:cs="Courier New"/>
-          <w:sz w:val="20"/>
-          <w:szCs w:val="20"/>
-        </w:rPr>
-        <w:t xml:space="preserve">  (Y</w:t>
-      </w:r>
-      <w:r>
-        <w:rPr>
-          <w:rFonts w:ascii="Courier New" w:hAnsi="Courier New" w:cs="Courier New"/>
-          <w:vertAlign w:val="subscript"/>
-        </w:rPr>
-        <w:t>PV</w:t>
-      </w:r>
-      <w:r>
-        <w:rPr>
-          <w:rFonts w:ascii="Courier New" w:hAnsi="Courier New" w:cs="Courier New"/>
-          <w:sz w:val="20"/>
-          <w:szCs w:val="20"/>
-        </w:rPr>
-        <w:t xml:space="preserve"> – origin) * slope + offset</w:t>
-      </w:r>
-      <w:r>
-        <w:br/>
-      </w:r>
-      <w:r>
-        <w:br/>
-        <w:t xml:space="preserve">The </w:t>
-      </w:r>
-      <w:r>
-        <w:t xml:space="preserve">is a variation of the more usual  </w:t>
-      </w:r>
-      <w:r>
-        <w:rPr>
-          <w:rFonts w:ascii="Courier New" w:hAnsi="Courier New" w:cs="Courier New"/>
-          <w:sz w:val="20"/>
-          <w:szCs w:val="20"/>
-        </w:rPr>
-        <w:t>y = </w:t>
-      </w:r>
-      <w:proofErr w:type="spellStart"/>
-      <w:r>
-        <w:rPr>
-          <w:rFonts w:ascii="Courier New" w:hAnsi="Courier New" w:cs="Courier New"/>
-          <w:sz w:val="20"/>
-          <w:szCs w:val="20"/>
-        </w:rPr>
-        <w:t>m.x</w:t>
-      </w:r>
-      <w:proofErr w:type="spellEnd"/>
-      <w:r>
-        <w:rPr>
-          <w:rFonts w:ascii="Courier New" w:hAnsi="Courier New" w:cs="Courier New"/>
-          <w:sz w:val="20"/>
-          <w:szCs w:val="20"/>
-        </w:rPr>
-        <w:t> + c</w:t>
-      </w:r>
-      <w:r>
-        <w:t xml:space="preserve">  formula,  but </w:t>
-      </w:r>
-      <w:proofErr w:type="spellStart"/>
-      <w:r>
-        <w:t>essentiall</w:t>
-      </w:r>
-      <w:proofErr w:type="spellEnd"/>
-      <w:r>
-        <w:t xml:space="preserve"> has a scaled and unscaled offset constant (which makes it a bit easier for the human user). </w:t>
-      </w:r>
-    </w:p>
-    <w:p>
-      <w:pPr>
-        <w:spacing w:after="120"/>
-        <w:ind w:left="720"/>
-        <w:jc w:val="left"/>
-      </w:pPr>
-      <w:r>
-        <w:t>The sub-menu items are:</w:t>
-      </w:r>
-    </w:p>
-    <w:p>
-      <w:pPr>
-        <w:spacing w:after="120"/>
-        <w:ind w:left="720"/>
-        <w:jc w:val="left"/>
-      </w:pPr>
-      <w:proofErr w:type="gramStart"/>
-      <w:r>
-        <w:t>dialog</w:t>
-      </w:r>
-      <w:proofErr w:type="gramEnd"/>
-      <w:r>
-        <w:t xml:space="preserve"> box allows the user to manually enter origin, slope and offset values. It also provides four automatic origin, slope and offset value selection buttons. These are</w:t>
-      </w:r>
-      <w:r>
-        <w:t>:</w:t>
-      </w:r>
-      <w:r>
-        <w:t xml:space="preserve"> </w:t>
-      </w:r>
-    </w:p>
-    <w:p>
-      <w:pPr>
-        <w:numPr>
-          <w:ilvl w:val="0"/>
-          <w:numId w:val="3"/>
-        </w:numPr>
-        <w:tabs>
-          <w:tab w:val="left" w:pos="3060"/>
-        </w:tabs>
-        <w:spacing w:after="120"/>
-        <w:jc w:val="left"/>
-      </w:pPr>
-      <w:r>
-        <w:t xml:space="preserve">General </w:t>
-      </w:r>
-      <w:proofErr w:type="gramStart"/>
-      <w:r>
-        <w:t>…  -</w:t>
-      </w:r>
-      <w:proofErr w:type="gramEnd"/>
-      <w:r>
-        <w:t xml:space="preserve"> allows the user to select arbitrary  </w:t>
-      </w:r>
-      <w:r>
-        <w:t>origin, slope and offset values.</w:t>
-      </w:r>
-    </w:p>
-    <w:p>
-      <w:pPr>
-        <w:numPr>
-          <w:ilvl w:val="0"/>
-          <w:numId w:val="3"/>
-        </w:numPr>
-        <w:tabs>
-          <w:tab w:val="left" w:pos="3060"/>
-        </w:tabs>
-        <w:spacing w:after="120"/>
-        <w:jc w:val="left"/>
-      </w:pPr>
-      <w:r>
-        <w:t xml:space="preserve">Reset – sets slope to 1 and origin &amp; offset to 0,  i.e. </w:t>
-      </w:r>
-      <w:proofErr w:type="spellStart"/>
-      <w:r>
-        <w:t>Y</w:t>
-      </w:r>
-      <w:r>
-        <w:rPr>
-          <w:vertAlign w:val="subscript"/>
-        </w:rPr>
-        <w:t>D</w:t>
-      </w:r>
-      <w:r>
-        <w:rPr>
-          <w:vertAlign w:val="subscript"/>
-        </w:rPr>
-        <w:t>isplayed</w:t>
-      </w:r>
-      <w:proofErr w:type="spellEnd"/>
-      <w:r>
-        <w:t xml:space="preserve">  =  Y</w:t>
-      </w:r>
-      <w:r>
-        <w:rPr>
-          <w:vertAlign w:val="subscript"/>
-        </w:rPr>
-        <w:t>PV</w:t>
-      </w:r>
-    </w:p>
-    <w:p>
-      <w:pPr>
-        <w:numPr>
-          <w:ilvl w:val="0"/>
-          <w:numId w:val="3"/>
-        </w:numPr>
-        <w:tabs>
-          <w:tab w:val="left" w:pos="3060"/>
-        </w:tabs>
-        <w:spacing w:after="120"/>
-        <w:jc w:val="left"/>
-      </w:pPr>
-      <w:r>
-        <w:lastRenderedPageBreak/>
-        <w:t>HOPR/LOPR – calculates origin, slope and offset such that:</w:t>
-      </w:r>
-      <w:r>
-        <w:br/>
-        <w:t xml:space="preserve">  </w:t>
-      </w:r>
-      <w:r>
-        <w:br/>
-        <w:t xml:space="preserve">     the HOPR value is displayed at the current chart maximum  </w:t>
-      </w:r>
-      <w:r>
-        <w:br/>
-        <w:t xml:space="preserve">     the LOPR value is displayed at the current chart minimum.</w:t>
-      </w:r>
-      <w:r>
-        <w:br/>
-      </w:r>
-    </w:p>
-    <w:p>
-      <w:pPr>
-        <w:numPr>
-          <w:ilvl w:val="0"/>
-          <w:numId w:val="3"/>
-        </w:numPr>
-        <w:tabs>
-          <w:tab w:val="left" w:pos="3060"/>
-        </w:tabs>
-        <w:spacing w:after="120"/>
-        <w:jc w:val="left"/>
-      </w:pPr>
-      <w:r>
-        <w:t>Display – calculates origin, slope and offset such that:</w:t>
-      </w:r>
-      <w:r>
-        <w:br/>
-        <w:t xml:space="preserve">  </w:t>
-      </w:r>
-      <w:r>
-        <w:br/>
-        <w:t xml:space="preserve">     the maximum displayed PV value is displayed at chart maximum  </w:t>
-      </w:r>
-      <w:r>
-        <w:br/>
-        <w:t xml:space="preserve">     the minimum displayed PV value is displayed at chart minimum.</w:t>
-      </w:r>
-      <w:r>
-        <w:br/>
-        <w:t xml:space="preserve">     </w:t>
-      </w:r>
-    </w:p>
-    <w:p>
-      <w:pPr>
-        <w:numPr>
-          <w:ilvl w:val="0"/>
-          <w:numId w:val="3"/>
-        </w:numPr>
-        <w:tabs>
-          <w:tab w:val="left" w:pos="3060"/>
-        </w:tabs>
-        <w:spacing w:after="120"/>
-        <w:jc w:val="left"/>
-      </w:pPr>
-      <w:r>
-        <w:t>Buffer Display – calculates origin, slope and offset such that:</w:t>
-      </w:r>
-      <w:r>
-        <w:br/>
-        <w:t xml:space="preserve">  </w:t>
-      </w:r>
-      <w:r>
-        <w:br/>
-        <w:t xml:space="preserve">     the maximum buffered PV value is displayed at chart maximum  </w:t>
-      </w:r>
-      <w:r>
-        <w:br/>
-        <w:t xml:space="preserve">     the minimum buffered PV value is displayed at chart minimum.</w:t>
-      </w:r>
-      <w:r>
-        <w:br/>
-      </w:r>
-    </w:p>
-    <w:p>
-      <w:pPr>
-        <w:numPr>
-          <w:ilvl w:val="0"/>
-          <w:numId w:val="3"/>
-        </w:numPr>
-        <w:tabs>
-          <w:tab w:val="left" w:pos="3060"/>
-        </w:tabs>
-        <w:spacing w:after="120"/>
-        <w:jc w:val="left"/>
-      </w:pPr>
-      <w:r>
-        <w:t>First displayed value maps to chart (Y-axis) centre. Sets origin, slope and offset such that the left / first displayed value is at the middle of the Y-axis. The slope is set to 1.</w:t>
-      </w:r>
-    </w:p>
-    <w:p>
-      <w:pPr>
-        <w:tabs>
-          <w:tab w:val="left" w:pos="3060"/>
-        </w:tabs>
-        <w:spacing w:after="120"/>
-        <w:jc w:val="left"/>
-      </w:pPr>
-    </w:p>
-    <w:p>
-      <w:pPr>
-        <w:numPr>
-          <w:ilvl w:val="0"/>
-          <w:numId w:val="5"/>
-        </w:numPr>
-        <w:spacing w:after="120"/>
-        <w:jc w:val="left"/>
-      </w:pPr>
-      <w:r>
-        <w:t>Mode - brings up the mode sub-menu:</w:t>
-      </w:r>
-    </w:p>
-    <w:p>
-      <w:pPr>
-        <w:numPr>
-          <w:ilvl w:val="0"/>
-          <w:numId w:val="3"/>
-        </w:numPr>
-        <w:spacing w:after="120"/>
-        <w:jc w:val="left"/>
-      </w:pPr>
-      <w:r>
-        <w:t xml:space="preserve">Rectangular </w:t>
-      </w:r>
-      <w:r>
-        <w:t xml:space="preserve">(default) </w:t>
-      </w:r>
-      <w:r>
-        <w:t xml:space="preserve">- squares off </w:t>
-      </w:r>
-      <w:r>
-        <w:t>display trace; and</w:t>
-      </w:r>
-    </w:p>
-    <w:p>
-      <w:pPr>
-        <w:numPr>
-          <w:ilvl w:val="0"/>
-          <w:numId w:val="3"/>
-        </w:numPr>
-        <w:spacing w:after="120"/>
-        <w:jc w:val="left"/>
-      </w:pPr>
-      <w:r>
-        <w:t>Smooth - continuous</w:t>
-      </w:r>
-      <w:r>
-        <w:t xml:space="preserve"> display of PV values - </w:t>
-      </w:r>
-      <w:r>
-        <w:t>suitable</w:t>
-      </w:r>
-      <w:r>
-        <w:t xml:space="preserve"> for float</w:t>
-      </w:r>
-      <w:r>
-        <w:t xml:space="preserve">ing point </w:t>
-      </w:r>
-      <w:r>
-        <w:t>PVs</w:t>
-      </w:r>
-      <w:r>
-        <w:t>.</w:t>
-      </w:r>
-    </w:p>
-    <w:p>
-      <w:pPr>
-        <w:numPr>
-          <w:ilvl w:val="0"/>
-          <w:numId w:val="3"/>
-        </w:numPr>
-        <w:spacing w:after="120"/>
-        <w:jc w:val="left"/>
-      </w:pPr>
-      <w:r>
-        <w:t xml:space="preserve">Use PV process time (default) </w:t>
-      </w:r>
-      <w:proofErr w:type="gramStart"/>
-      <w:r>
-        <w:t>-  the</w:t>
-      </w:r>
-      <w:proofErr w:type="gramEnd"/>
-      <w:r>
-        <w:t xml:space="preserve"> time (X-axis) value used is based on the PV process time. </w:t>
-      </w:r>
-    </w:p>
-    <w:p>
-      <w:pPr>
-        <w:numPr>
-          <w:ilvl w:val="0"/>
-          <w:numId w:val="3"/>
-        </w:numPr>
-        <w:spacing w:after="120"/>
-        <w:jc w:val="left"/>
-      </w:pPr>
-      <w:r>
-        <w:t xml:space="preserve">Use receive time -  the time (X-axis) value used is derived from the time on the client machine when the PV update is received – this is </w:t>
-      </w:r>
-      <w:proofErr w:type="spellStart"/>
-      <w:r>
-        <w:t>usesfull</w:t>
-      </w:r>
-      <w:proofErr w:type="spellEnd"/>
-      <w:r>
-        <w:t xml:space="preserve"> if an IOC has the incorrect time, and for some of the more complex record that post values while the record is still processing.</w:t>
-      </w:r>
-      <w:r>
-        <w:br/>
-      </w:r>
-    </w:p>
-    <w:p>
-      <w:pPr>
-        <w:numPr>
-          <w:ilvl w:val="0"/>
-          <w:numId w:val="5"/>
-        </w:numPr>
-        <w:spacing w:after="120"/>
-        <w:jc w:val="left"/>
-      </w:pPr>
-      <w:r>
-        <w:t>Line - brings up</w:t>
-      </w:r>
-      <w:r>
-        <w:t xml:space="preserve"> the line sub-menu:</w:t>
-      </w:r>
-    </w:p>
-    <w:p>
-      <w:pPr>
-        <w:numPr>
-          <w:ilvl w:val="0"/>
-          <w:numId w:val="3"/>
-        </w:numPr>
-        <w:spacing w:after="120"/>
-        <w:jc w:val="left"/>
-      </w:pPr>
-      <w:r>
-        <w:t>Hide - hides the trace of this PV from the chart</w:t>
-      </w:r>
-      <w:r>
-        <w:t>;</w:t>
-      </w:r>
-    </w:p>
-    <w:p>
-      <w:pPr>
-        <w:numPr>
-          <w:ilvl w:val="0"/>
-          <w:numId w:val="3"/>
-        </w:numPr>
-        <w:spacing w:after="120"/>
-        <w:jc w:val="left"/>
-      </w:pPr>
-      <w:r>
-        <w:t>Regular - includes the trace of this PV on the chart (default)</w:t>
-      </w:r>
-      <w:r>
-        <w:t>;</w:t>
-      </w:r>
-    </w:p>
-    <w:p>
-      <w:pPr>
-        <w:numPr>
-          <w:ilvl w:val="0"/>
-          <w:numId w:val="3"/>
-        </w:numPr>
-        <w:spacing w:after="120"/>
-        <w:jc w:val="left"/>
-      </w:pPr>
-      <w:r>
-        <w:t>Bold - draws the trace double thickness</w:t>
-      </w:r>
-      <w:r>
-        <w:t>; and</w:t>
-      </w:r>
-    </w:p>
-    <w:p>
-      <w:pPr>
-        <w:numPr>
-          <w:ilvl w:val="0"/>
-          <w:numId w:val="3"/>
-        </w:numPr>
-        <w:spacing w:after="120"/>
-        <w:jc w:val="left"/>
-      </w:pPr>
-      <w:r>
-        <w:t>Colour</w:t>
-      </w:r>
-      <w:r>
-        <w:t xml:space="preserve"> - launches a colour selection dialog</w:t>
-      </w:r>
-      <w:r>
-        <w:t>.</w:t>
-      </w:r>
-      <w:r>
-        <w:br/>
-      </w:r>
-    </w:p>
-    <w:p>
-      <w:pPr>
-        <w:numPr>
-          <w:ilvl w:val="0"/>
-          <w:numId w:val="5"/>
-        </w:numPr>
-        <w:spacing w:after="120"/>
-        <w:jc w:val="left"/>
-      </w:pPr>
-      <w:r>
-        <w:t>Edit PV Name - this launches a d</w:t>
-      </w:r>
-      <w:r>
-        <w:t xml:space="preserve">ialog box to allow a PV name to </w:t>
-      </w:r>
-      <w:r>
-        <w:t>be manually modified. Once the Okay button is click</w:t>
-      </w:r>
-      <w:r>
-        <w:t>ed</w:t>
-      </w:r>
-      <w:r>
-        <w:t>, the PV name</w:t>
-      </w:r>
-      <w:r>
-        <w:t xml:space="preserve"> </w:t>
-      </w:r>
-      <w:r>
-        <w:t>will appear in the bar, and monitoring of the new PV will begin</w:t>
-      </w:r>
-      <w:r>
-        <w:t>. Double clicking on a bar also launches this dialog.</w:t>
-      </w:r>
-      <w:r>
-        <w:br/>
-      </w:r>
-    </w:p>
-    <w:p>
-      <w:pPr>
-        <w:numPr>
-          <w:ilvl w:val="0"/>
-          <w:numId w:val="5"/>
-        </w:numPr>
-        <w:spacing w:after="120"/>
-        <w:jc w:val="left"/>
-      </w:pPr>
-      <w:r>
-        <w:t xml:space="preserve">Write trace to file – this allows the user to select an output file, and then writes the displayed values, together with the associated time stamp and status, to the </w:t>
-      </w:r>
-      <w:r>
-        <w:lastRenderedPageBreak/>
-        <w:t>selected file.</w:t>
-      </w:r>
-      <w:r>
-        <w:br/>
-      </w:r>
-    </w:p>
-    <w:p>
-      <w:pPr>
-        <w:numPr>
-          <w:ilvl w:val="0"/>
-          <w:numId w:val="5"/>
-        </w:numPr>
-        <w:spacing w:after="120"/>
-        <w:jc w:val="left"/>
-      </w:pPr>
-      <w:r>
-        <w:t>Generate Statistics – this lunches a form displaying statistics of the displayed PV values. This includes the minimum value, maximum value, the range of values, the time weighted mean value, the time weight standard deviation, the integral (i.e. area under the curve) and the mean rate of change.</w:t>
-      </w:r>
-      <w:r>
-        <w:br/>
-      </w:r>
-    </w:p>
-    <w:p>
-      <w:pPr>
-        <w:numPr>
-          <w:ilvl w:val="0"/>
-          <w:numId w:val="5"/>
-        </w:numPr>
-        <w:spacing w:after="120"/>
-        <w:jc w:val="left"/>
-      </w:pPr>
-      <w:r>
-        <w:t>Clear - removes this PV from the chart</w:t>
-      </w:r>
-      <w:r>
-        <w:t>.</w:t>
-      </w:r>
-      <w:r>
-        <w:br/>
-      </w:r>
-    </w:p>
-    <w:p>
-      <w:pPr>
-        <w:pStyle w:val="Heading2"/>
-        <w:tabs>
-          <w:tab w:val="left" w:pos="737"/>
-        </w:tabs>
-        <w:ind w:left="576" w:hanging="576"/>
-        <w:jc w:val="left"/>
-      </w:pPr>
-      <w:r>
-        <w:t>Chart Area</w:t>
-      </w:r>
-    </w:p>
-    <w:p>
-      <w:pPr>
-        <w:tabs>
-          <w:tab w:val="num" w:pos="360"/>
-        </w:tabs>
-      </w:pPr>
-    </w:p>
-    <w:p>
-      <w:pPr>
-        <w:tabs>
-          <w:tab w:val="num" w:pos="360"/>
-        </w:tabs>
-      </w:pPr>
-      <w:r>
-        <w:t>This displays the data for the selected PVs</w:t>
-      </w:r>
-      <w:r>
-        <w:t xml:space="preserve"> graphically</w:t>
-      </w:r>
-      <w:r>
-        <w:t xml:space="preserve">. The time axis shows the relative time from the chart time end time in </w:t>
-      </w:r>
-      <w:r>
-        <w:t xml:space="preserve">units of </w:t>
-      </w:r>
-      <w:r>
-        <w:t>second</w:t>
-      </w:r>
-      <w:r>
-        <w:t>s</w:t>
-      </w:r>
-      <w:r>
-        <w:t>, minutes, hours or days as appropriate.</w:t>
-      </w:r>
-    </w:p>
-    <w:p>
-      <w:pPr>
-        <w:tabs>
-          <w:tab w:val="num" w:pos="360"/>
-        </w:tabs>
-      </w:pPr>
-    </w:p>
-    <w:p>
-      <w:pPr>
-        <w:tabs>
-          <w:tab w:val="num" w:pos="360"/>
-        </w:tabs>
-      </w:pPr>
-      <w:r>
-        <w:t>A graphical zoom capability is provided. By clicking on the chart, and then moving the cursor down and to the right, a dashed green rectangle is draw</w:t>
-      </w:r>
-      <w:r>
-        <w:t>n</w:t>
-      </w:r>
-      <w:r>
-        <w:t>. When the use</w:t>
-      </w:r>
-      <w:r>
-        <w:t>r</w:t>
-      </w:r>
-      <w:r>
-        <w:t xml:space="preserve"> un</w:t>
-      </w:r>
-      <w:r>
-        <w:t>-</w:t>
-      </w:r>
-      <w:r>
-        <w:t xml:space="preserve">clicks, the </w:t>
-      </w:r>
-      <w:r>
-        <w:t>Strip Chart</w:t>
-      </w:r>
-      <w:r>
-        <w:t xml:space="preserve"> examines the rectangle and zooms in either in time or in scale </w:t>
-      </w:r>
-      <w:r>
-        <w:rPr>
-          <w:b/>
-          <w:i/>
-        </w:rPr>
-        <w:t>but not</w:t>
-      </w:r>
-      <w:r>
-        <w:t xml:space="preserve"> both at the same time.</w:t>
-      </w:r>
-    </w:p>
-    <w:p>
-      <w:pPr>
-        <w:tabs>
-          <w:tab w:val="num" w:pos="360"/>
-        </w:tabs>
-      </w:pPr>
-    </w:p>
-    <w:p>
-      <w:pPr>
-        <w:tabs>
-          <w:tab w:val="num" w:pos="360"/>
-        </w:tabs>
-      </w:pPr>
-      <w:r>
-        <w:t>If the prescribed rectangle is wider than it is tall, i.e.</w:t>
-      </w:r>
-    </w:p>
-    <w:p>
-      <w:pPr>
-        <w:tabs>
-          <w:tab w:val="num" w:pos="360"/>
-        </w:tabs>
-      </w:pPr>
-    </w:p>
-    <w:p>
-      <w:pPr>
-        <w:tabs>
-          <w:tab w:val="num" w:pos="360"/>
-        </w:tabs>
+        <w:jc w:val="center"/>
       </w:pPr>
       <w:r>
         <w:rPr>
           <w:noProof/>
+          <w:lang w:val="en-GB" w:eastAsia="en-GB"/>
         </w:rPr>
         <w:drawing>
-          <wp:inline distT="0" distB="0" distL="0" distR="0">
-            <wp:extent cx="4589780" cy="1016635"/>
-            <wp:effectExtent l="19050" t="0" r="1270" b="0"/>
-            <wp:docPr id="21" name="Picture 21"/>
+          <wp:inline distT="0" distB="0" distL="0" distR="0" wp14:anchorId="124B63EC" wp14:editId="7145194B">
+            <wp:extent cx="2640788" cy="1123034"/>
+            <wp:effectExtent l="0" t="0" r="0" b="0"/>
+            <wp:docPr id="2" name="Picture 2" descr="E:\tec_gui_qeframework\documentation\source\images\QEStripChart1.png"/>
             <wp:cNvGraphicFramePr>
               <a:graphicFrameLocks xmlns:a="http://schemas.openxmlformats.org/drawingml/2006/main" noChangeAspect="1"/>
             </wp:cNvGraphicFramePr>
@@ -2694,13 +2090,19 @@
               <a:graphicData uri="http://schemas.openxmlformats.org/drawingml/2006/picture">
                 <pic:pic xmlns:pic="http://schemas.openxmlformats.org/drawingml/2006/picture">
                   <pic:nvPicPr>
-                    <pic:cNvPr id="0" name="Picture 21"/>
+                    <pic:cNvPr id="0" name="Picture 1" descr="E:\tec_gui_qeframework\documentation\source\images\QEStripChart1.png"/>
                     <pic:cNvPicPr>
                       <a:picLocks noChangeAspect="1" noChangeArrowheads="1"/>
                     </pic:cNvPicPr>
                   </pic:nvPicPr>
                   <pic:blipFill>
-                    <a:blip r:embed="rId18" cstate="print"/>
+                    <a:blip r:embed="rId19">
+                      <a:extLst>
+                        <a:ext uri="{28A0092B-C50C-407E-A947-70E740481C1C}">
+                          <a14:useLocalDpi xmlns:a14="http://schemas.microsoft.com/office/drawing/2010/main" val="0"/>
+                        </a:ext>
+                      </a:extLst>
+                    </a:blip>
                     <a:srcRect/>
                     <a:stretch>
                       <a:fillRect/>
@@ -2709,17 +2111,14 @@
                   <pic:spPr bwMode="auto">
                     <a:xfrm>
                       <a:off x="0" y="0"/>
-                      <a:ext cx="4589780" cy="1016635"/>
+                      <a:ext cx="2647531" cy="1125902"/>
                     </a:xfrm>
                     <a:prstGeom prst="rect">
                       <a:avLst/>
                     </a:prstGeom>
                     <a:noFill/>
-                    <a:ln w="9525">
+                    <a:ln>
                       <a:noFill/>
-                      <a:miter lim="800000"/>
-                      <a:headEnd/>
-                      <a:tailEnd/>
                     </a:ln>
                   </pic:spPr>
                 </pic:pic>
@@ -2728,6 +2127,905 @@
           </wp:inline>
         </w:drawing>
       </w:r>
+      <w:r>
+        <w:br/>
+      </w:r>
+    </w:p>
+    <w:p>
+      <w:pPr>
+        <w:spacing w:after="120"/>
+      </w:pPr>
+    </w:p>
+    <w:p>
+      <w:r>
+        <w:t>For a non-empty bar, the options available are:</w:t>
+      </w:r>
+    </w:p>
+    <w:p/>
+    <w:p>
+      <w:pPr>
+        <w:numPr>
+          <w:ilvl w:val="0"/>
+          <w:numId w:val="5"/>
+        </w:numPr>
+        <w:spacing w:after="120"/>
+        <w:jc w:val="left"/>
+      </w:pPr>
+      <w:r>
+        <w:t xml:space="preserve">Read Archive - this causes the </w:t>
+      </w:r>
+      <w:r>
+        <w:t>Strip Chart</w:t>
+      </w:r>
+      <w:r>
+        <w:t xml:space="preserve"> tool to request historical</w:t>
+      </w:r>
+      <w:r>
+        <w:t xml:space="preserve"> data from the </w:t>
+      </w:r>
+      <w:r>
+        <w:t>Channel Archiver</w:t>
+      </w:r>
+      <w:r>
+        <w:t xml:space="preserve"> for the selected PV only</w:t>
+      </w:r>
+      <w:r>
+        <w:t xml:space="preserve">, and display that data if a </w:t>
+      </w:r>
+      <w:r>
+        <w:t>valid</w:t>
+      </w:r>
+      <w:r>
+        <w:t xml:space="preserve"> response is received</w:t>
+      </w:r>
+      <w:r>
+        <w:t>.</w:t>
+      </w:r>
+      <w:r>
+        <w:br/>
+      </w:r>
+    </w:p>
+    <w:p>
+      <w:pPr>
+        <w:numPr>
+          <w:ilvl w:val="0"/>
+          <w:numId w:val="5"/>
+        </w:numPr>
+        <w:spacing w:after="120"/>
+        <w:jc w:val="left"/>
+      </w:pPr>
+      <w:r>
+        <w:t xml:space="preserve">Scale </w:t>
+      </w:r>
+      <w:r>
+        <w:t xml:space="preserve">Chart To This PV - </w:t>
+      </w:r>
+      <w:r>
+        <w:t>brings up the scale</w:t>
+      </w:r>
+      <w:r>
+        <w:t xml:space="preserve"> sub-menu:</w:t>
+      </w:r>
+    </w:p>
+    <w:p>
+      <w:pPr>
+        <w:numPr>
+          <w:ilvl w:val="0"/>
+          <w:numId w:val="3"/>
+        </w:numPr>
+        <w:spacing w:after="120"/>
+        <w:jc w:val="left"/>
+      </w:pPr>
+      <w:r>
+        <w:t xml:space="preserve">Scale to HOPR/LOPR values - </w:t>
+      </w:r>
+      <w:r>
+        <w:t xml:space="preserve">scales </w:t>
+      </w:r>
+      <w:r>
+        <w:t xml:space="preserve">the </w:t>
+      </w:r>
+      <w:r>
+        <w:t>Strip Chart</w:t>
+      </w:r>
+      <w:r>
+        <w:t xml:space="preserve"> t</w:t>
+      </w:r>
+      <w:r>
+        <w:t>o</w:t>
+      </w:r>
+      <w:r>
+        <w:t xml:space="preserve"> the HOPR and LOPR values of this</w:t>
+      </w:r>
+      <w:r>
+        <w:t xml:space="preserve"> PV</w:t>
+      </w:r>
+      <w:r>
+        <w:t>, providing the PV is connected</w:t>
+      </w:r>
+      <w:r>
+        <w:t xml:space="preserve"> and HOPR and </w:t>
+      </w:r>
+      <w:r>
+        <w:t>LOPR are defined</w:t>
+      </w:r>
+      <w:r>
+        <w:t>;</w:t>
+      </w:r>
+    </w:p>
+    <w:p>
+      <w:pPr>
+        <w:numPr>
+          <w:ilvl w:val="0"/>
+          <w:numId w:val="3"/>
+        </w:numPr>
+        <w:spacing w:after="120"/>
+        <w:jc w:val="left"/>
+      </w:pPr>
+      <w:r>
+        <w:t>Scale to displayed Min/Max values</w:t>
+      </w:r>
+      <w:r>
+        <w:t xml:space="preserve"> -</w:t>
+      </w:r>
+      <w:r>
+        <w:t xml:space="preserve"> </w:t>
+      </w:r>
+      <w:r>
+        <w:t xml:space="preserve">scales </w:t>
+      </w:r>
+      <w:r>
+        <w:t xml:space="preserve">the </w:t>
+      </w:r>
+      <w:r>
+        <w:t>Strip Chart</w:t>
+      </w:r>
+      <w:r>
+        <w:t xml:space="preserve"> t</w:t>
+      </w:r>
+      <w:r>
+        <w:t>o the current minimum and maximum displayed values of the selected PV;</w:t>
+      </w:r>
+    </w:p>
+    <w:p>
+      <w:pPr>
+        <w:numPr>
+          <w:ilvl w:val="0"/>
+          <w:numId w:val="3"/>
+        </w:numPr>
+        <w:spacing w:after="120"/>
+        <w:jc w:val="left"/>
+      </w:pPr>
+      <w:r>
+        <w:t>Scale to buffered Min/Max values</w:t>
+      </w:r>
+      <w:r>
+        <w:t xml:space="preserve"> -</w:t>
+      </w:r>
+      <w:r>
+        <w:t xml:space="preserve"> </w:t>
+      </w:r>
+      <w:r>
+        <w:t xml:space="preserve">scales </w:t>
+      </w:r>
+      <w:r>
+        <w:t xml:space="preserve">the </w:t>
+      </w:r>
+      <w:r>
+        <w:t>Strip Chart</w:t>
+      </w:r>
+      <w:r>
+        <w:t xml:space="preserve"> t</w:t>
+      </w:r>
+      <w:r>
+        <w:t>o the current minimum and maximum buffered (i.e. includes off display) values of the selected PV.</w:t>
+      </w:r>
+      <w:r>
+        <w:br/>
+      </w:r>
+    </w:p>
+    <w:p>
+      <w:pPr>
+        <w:numPr>
+          <w:ilvl w:val="0"/>
+          <w:numId w:val="5"/>
+        </w:numPr>
+        <w:spacing w:after="120"/>
+        <w:jc w:val="left"/>
+      </w:pPr>
+      <w:r>
+        <w:t xml:space="preserve">Adjust PV – this </w:t>
+      </w:r>
+      <w:r>
+        <w:t xml:space="preserve">brings up the adjust PV sub-menu:  </w:t>
+      </w:r>
+      <w:r>
+        <w:t xml:space="preserve">In order to more easily correlate two or more PVs, the </w:t>
+      </w:r>
+      <w:r>
+        <w:t>Strip Chart</w:t>
+      </w:r>
+      <w:r>
+        <w:t xml:space="preserve"> enables the display of a PV is be linearly adjusted using the formula:</w:t>
+      </w:r>
+      <w:r>
+        <w:br/>
+      </w:r>
+      <w:r>
+        <w:br/>
+        <w:t xml:space="preserve">      </w:t>
+      </w:r>
+      <w:proofErr w:type="gramStart"/>
+      <w:r>
+        <w:rPr>
+          <w:rFonts w:ascii="Courier New" w:hAnsi="Courier New" w:cs="Courier New"/>
+          <w:sz w:val="20"/>
+          <w:szCs w:val="20"/>
+        </w:rPr>
+        <w:t>Y</w:t>
+      </w:r>
+      <w:r>
+        <w:rPr>
+          <w:rFonts w:ascii="Courier New" w:hAnsi="Courier New" w:cs="Courier New"/>
+          <w:vertAlign w:val="subscript"/>
+        </w:rPr>
+        <w:t>D</w:t>
+      </w:r>
+      <w:r>
+        <w:rPr>
+          <w:rFonts w:ascii="Courier New" w:hAnsi="Courier New" w:cs="Courier New"/>
+          <w:vertAlign w:val="subscript"/>
+        </w:rPr>
+        <w:t>isplayed</w:t>
+      </w:r>
+      <w:r>
+        <w:rPr>
+          <w:rFonts w:ascii="Courier New" w:hAnsi="Courier New" w:cs="Courier New"/>
+          <w:sz w:val="20"/>
+          <w:szCs w:val="20"/>
+        </w:rPr>
+        <w:t xml:space="preserve">  =</w:t>
+      </w:r>
+      <w:proofErr w:type="gramEnd"/>
+      <w:r>
+        <w:rPr>
+          <w:rFonts w:ascii="Courier New" w:hAnsi="Courier New" w:cs="Courier New"/>
+          <w:sz w:val="20"/>
+          <w:szCs w:val="20"/>
+        </w:rPr>
+        <w:t xml:space="preserve">  (Y</w:t>
+      </w:r>
+      <w:r>
+        <w:rPr>
+          <w:rFonts w:ascii="Courier New" w:hAnsi="Courier New" w:cs="Courier New"/>
+          <w:vertAlign w:val="subscript"/>
+        </w:rPr>
+        <w:t>PV</w:t>
+      </w:r>
+      <w:r>
+        <w:rPr>
+          <w:rFonts w:ascii="Courier New" w:hAnsi="Courier New" w:cs="Courier New"/>
+          <w:sz w:val="20"/>
+          <w:szCs w:val="20"/>
+        </w:rPr>
+        <w:t xml:space="preserve"> – origin) * slope + offset</w:t>
+      </w:r>
+      <w:r>
+        <w:br/>
+      </w:r>
+      <w:r>
+        <w:br/>
+        <w:t>This</w:t>
+      </w:r>
+      <w:r>
+        <w:t xml:space="preserve"> </w:t>
+      </w:r>
+      <w:r>
+        <w:t xml:space="preserve">is a variation of the more usual  </w:t>
+      </w:r>
+      <w:r>
+        <w:rPr>
+          <w:rFonts w:ascii="Courier New" w:hAnsi="Courier New" w:cs="Courier New"/>
+          <w:sz w:val="20"/>
+          <w:szCs w:val="20"/>
+        </w:rPr>
+        <w:t>y = m.x + c</w:t>
+      </w:r>
+      <w:r>
+        <w:t xml:space="preserve">  formula,  but </w:t>
+      </w:r>
+      <w:r>
+        <w:t>essentially</w:t>
+      </w:r>
+      <w:r>
+        <w:t xml:space="preserve"> has a scaled and unscaled offset constant (which makes it a bit easier for the human user). </w:t>
+      </w:r>
+    </w:p>
+    <w:p>
+      <w:pPr>
+        <w:spacing w:after="120"/>
+        <w:ind w:left="720"/>
+        <w:jc w:val="left"/>
+      </w:pPr>
+      <w:r>
+        <w:t>The sub-menu items are:</w:t>
+      </w:r>
+    </w:p>
+    <w:p>
+      <w:pPr>
+        <w:spacing w:after="120"/>
+        <w:ind w:left="720"/>
+        <w:jc w:val="left"/>
+      </w:pPr>
+      <w:proofErr w:type="gramStart"/>
+      <w:r>
+        <w:t>dialog</w:t>
+      </w:r>
+      <w:proofErr w:type="gramEnd"/>
+      <w:r>
+        <w:t xml:space="preserve"> box allows the user to manually enter origin, slope and offset values. It also provides four automatic origin, slope and offset value selection buttons. These are</w:t>
+      </w:r>
+      <w:r>
+        <w:t>:</w:t>
+      </w:r>
+      <w:r>
+        <w:t xml:space="preserve"> </w:t>
+      </w:r>
+    </w:p>
+    <w:p>
+      <w:pPr>
+        <w:numPr>
+          <w:ilvl w:val="0"/>
+          <w:numId w:val="3"/>
+        </w:numPr>
+        <w:tabs>
+          <w:tab w:val="left" w:pos="3060"/>
+        </w:tabs>
+        <w:spacing w:after="120"/>
+        <w:jc w:val="left"/>
+      </w:pPr>
+      <w:r>
+        <w:t>Reset – sets slope to 1 and origin &amp; offset to 0,  i.e. Y</w:t>
+      </w:r>
+      <w:r>
+        <w:rPr>
+          <w:vertAlign w:val="subscript"/>
+        </w:rPr>
+        <w:t>D</w:t>
+      </w:r>
+      <w:r>
+        <w:rPr>
+          <w:vertAlign w:val="subscript"/>
+        </w:rPr>
+        <w:t>isplayed</w:t>
+      </w:r>
+      <w:r>
+        <w:t xml:space="preserve">  =  Y</w:t>
+      </w:r>
+      <w:r>
+        <w:rPr>
+          <w:vertAlign w:val="subscript"/>
+        </w:rPr>
+        <w:t>PV</w:t>
+      </w:r>
+    </w:p>
+    <w:p>
+      <w:pPr>
+        <w:numPr>
+          <w:ilvl w:val="0"/>
+          <w:numId w:val="3"/>
+        </w:numPr>
+        <w:tabs>
+          <w:tab w:val="left" w:pos="3060"/>
+        </w:tabs>
+        <w:spacing w:after="120"/>
+        <w:jc w:val="left"/>
+      </w:pPr>
+      <w:r>
+        <w:lastRenderedPageBreak/>
+        <w:t xml:space="preserve">General </w:t>
+      </w:r>
+      <w:proofErr w:type="gramStart"/>
+      <w:r>
+        <w:t>…  -</w:t>
+      </w:r>
+      <w:proofErr w:type="gramEnd"/>
+      <w:r>
+        <w:t xml:space="preserve"> </w:t>
+      </w:r>
+      <w:r>
+        <w:t xml:space="preserve">launches a dialog that </w:t>
+      </w:r>
+      <w:r>
+        <w:t xml:space="preserve">allows the user to select arbitrary  </w:t>
+      </w:r>
+      <w:r>
+        <w:t>origin, slope and offset values.</w:t>
+      </w:r>
+    </w:p>
+    <w:p>
+      <w:pPr>
+        <w:numPr>
+          <w:ilvl w:val="0"/>
+          <w:numId w:val="3"/>
+        </w:numPr>
+        <w:tabs>
+          <w:tab w:val="left" w:pos="3060"/>
+        </w:tabs>
+        <w:spacing w:after="120"/>
+        <w:jc w:val="left"/>
+      </w:pPr>
+      <w:r>
+        <w:t xml:space="preserve">HOPR/LOPR </w:t>
+      </w:r>
+      <w:r>
+        <w:t>values map to chart range -</w:t>
+      </w:r>
+      <w:r>
+        <w:t xml:space="preserve"> calculates origin, slope and offset such that:</w:t>
+      </w:r>
+      <w:r>
+        <w:br/>
+        <w:t xml:space="preserve">  </w:t>
+      </w:r>
+      <w:r>
+        <w:br/>
+        <w:t xml:space="preserve">     the HOPR value is displayed at the current chart maximum  </w:t>
+      </w:r>
+      <w:r>
+        <w:br/>
+        <w:t xml:space="preserve">     the LOPR value is displayed at the current chart minimum.</w:t>
+      </w:r>
+      <w:r>
+        <w:br/>
+      </w:r>
+    </w:p>
+    <w:p>
+      <w:pPr>
+        <w:numPr>
+          <w:ilvl w:val="0"/>
+          <w:numId w:val="3"/>
+        </w:numPr>
+        <w:tabs>
+          <w:tab w:val="left" w:pos="3060"/>
+        </w:tabs>
+        <w:spacing w:after="120"/>
+        <w:jc w:val="left"/>
+      </w:pPr>
+      <w:r>
+        <w:t xml:space="preserve">Plotted values map to chart range - </w:t>
+      </w:r>
+      <w:r>
+        <w:t>calculates origin, slope and offset such that:</w:t>
+      </w:r>
+      <w:r>
+        <w:br/>
+        <w:t xml:space="preserve">  </w:t>
+      </w:r>
+      <w:r>
+        <w:br/>
+        <w:t xml:space="preserve">     the maximum displayed PV value is displayed at chart maximum  </w:t>
+      </w:r>
+      <w:r>
+        <w:br/>
+        <w:t xml:space="preserve">     the minimum displayed PV value is displayed at chart minimum.</w:t>
+      </w:r>
+      <w:r>
+        <w:br/>
+        <w:t xml:space="preserve">     </w:t>
+      </w:r>
+    </w:p>
+    <w:p>
+      <w:pPr>
+        <w:numPr>
+          <w:ilvl w:val="0"/>
+          <w:numId w:val="3"/>
+        </w:numPr>
+        <w:tabs>
+          <w:tab w:val="left" w:pos="3060"/>
+        </w:tabs>
+        <w:spacing w:after="120"/>
+        <w:jc w:val="left"/>
+      </w:pPr>
+      <w:r>
+        <w:t xml:space="preserve">Buffer </w:t>
+      </w:r>
+      <w:r>
+        <w:t>values map to chart range -</w:t>
+      </w:r>
+      <w:r>
+        <w:t xml:space="preserve"> calculates origin, slope and offset such that:</w:t>
+      </w:r>
+      <w:r>
+        <w:br/>
+        <w:t xml:space="preserve">  </w:t>
+      </w:r>
+      <w:r>
+        <w:br/>
+        <w:t xml:space="preserve">     the maximum buffered PV value is displayed at chart maximum  </w:t>
+      </w:r>
+      <w:r>
+        <w:br/>
+        <w:t xml:space="preserve">     the minimum buffered PV value is displayed at chart minimum.</w:t>
+      </w:r>
+      <w:r>
+        <w:br/>
+      </w:r>
+    </w:p>
+    <w:p>
+      <w:pPr>
+        <w:numPr>
+          <w:ilvl w:val="0"/>
+          <w:numId w:val="3"/>
+        </w:numPr>
+        <w:tabs>
+          <w:tab w:val="left" w:pos="3060"/>
+        </w:tabs>
+        <w:spacing w:after="120"/>
+        <w:jc w:val="left"/>
+      </w:pPr>
+      <w:r>
+        <w:t xml:space="preserve">First </w:t>
+      </w:r>
+      <w:r>
+        <w:t>value maps to chart centre - s</w:t>
+      </w:r>
+      <w:r>
+        <w:t>ets origin, slope and offset such that the left / first displayed value is at the middle of the Y-axis. The slope is set to 1.</w:t>
+      </w:r>
+    </w:p>
+    <w:p>
+      <w:pPr>
+        <w:tabs>
+          <w:tab w:val="left" w:pos="3060"/>
+        </w:tabs>
+        <w:spacing w:after="120"/>
+        <w:jc w:val="left"/>
+      </w:pPr>
+    </w:p>
+    <w:p>
+      <w:pPr>
+        <w:numPr>
+          <w:ilvl w:val="0"/>
+          <w:numId w:val="5"/>
+        </w:numPr>
+        <w:spacing w:after="120"/>
+        <w:jc w:val="left"/>
+      </w:pPr>
+      <w:r>
+        <w:t>Mode - brings up the mode sub-menu:</w:t>
+      </w:r>
+    </w:p>
+    <w:p>
+      <w:pPr>
+        <w:numPr>
+          <w:ilvl w:val="0"/>
+          <w:numId w:val="3"/>
+        </w:numPr>
+        <w:spacing w:after="120"/>
+        <w:jc w:val="left"/>
+      </w:pPr>
+      <w:r>
+        <w:t xml:space="preserve">Rectangular </w:t>
+      </w:r>
+      <w:r>
+        <w:t xml:space="preserve">(default) </w:t>
+      </w:r>
+      <w:r>
+        <w:t xml:space="preserve">- squares off </w:t>
+      </w:r>
+      <w:r>
+        <w:t>display trace; and</w:t>
+      </w:r>
+    </w:p>
+    <w:p>
+      <w:pPr>
+        <w:numPr>
+          <w:ilvl w:val="0"/>
+          <w:numId w:val="3"/>
+        </w:numPr>
+        <w:spacing w:after="120"/>
+        <w:jc w:val="left"/>
+      </w:pPr>
+      <w:r>
+        <w:t>Smooth - continuous</w:t>
+      </w:r>
+      <w:r>
+        <w:t xml:space="preserve"> display of PV values - </w:t>
+      </w:r>
+      <w:r>
+        <w:t>suitable</w:t>
+      </w:r>
+      <w:r>
+        <w:t xml:space="preserve"> for float</w:t>
+      </w:r>
+      <w:r>
+        <w:t xml:space="preserve">ing point </w:t>
+      </w:r>
+      <w:r>
+        <w:t>PVs</w:t>
+      </w:r>
+      <w:r>
+        <w:t>.</w:t>
+      </w:r>
+    </w:p>
+    <w:p>
+      <w:pPr>
+        <w:numPr>
+          <w:ilvl w:val="0"/>
+          <w:numId w:val="3"/>
+        </w:numPr>
+        <w:spacing w:after="120"/>
+        <w:jc w:val="left"/>
+      </w:pPr>
+      <w:r>
+        <w:t>U</w:t>
+      </w:r>
+      <w:r>
+        <w:t xml:space="preserve">se PV Process Time (default) - </w:t>
+      </w:r>
+      <w:r>
+        <w:t xml:space="preserve">the time (X-axis) value used is based on the PV process time. </w:t>
+      </w:r>
+    </w:p>
+    <w:p>
+      <w:pPr>
+        <w:numPr>
+          <w:ilvl w:val="0"/>
+          <w:numId w:val="3"/>
+        </w:numPr>
+        <w:spacing w:after="120"/>
+        <w:jc w:val="left"/>
+      </w:pPr>
+      <w:r>
+        <w:t>Use Receive Time -</w:t>
+      </w:r>
+      <w:r>
+        <w:t xml:space="preserve"> the time (X-axis) value used is derived from the time on the client machine when the PV update is received – this is </w:t>
+      </w:r>
+      <w:r>
+        <w:t>useful</w:t>
+      </w:r>
+      <w:r>
+        <w:t xml:space="preserve"> if an IOC has the incorrect time, and for some of the more complex record that post values while the record is still processing.</w:t>
+      </w:r>
+      <w:r>
+        <w:br/>
+      </w:r>
+    </w:p>
+    <w:p>
+      <w:pPr>
+        <w:numPr>
+          <w:ilvl w:val="0"/>
+          <w:numId w:val="5"/>
+        </w:numPr>
+        <w:spacing w:after="120"/>
+        <w:jc w:val="left"/>
+      </w:pPr>
+      <w:r>
+        <w:t>Line - brings up</w:t>
+      </w:r>
+      <w:r>
+        <w:t xml:space="preserve"> the line sub-menu:</w:t>
+      </w:r>
+    </w:p>
+    <w:p>
+      <w:pPr>
+        <w:numPr>
+          <w:ilvl w:val="0"/>
+          <w:numId w:val="3"/>
+        </w:numPr>
+        <w:spacing w:after="120"/>
+        <w:jc w:val="left"/>
+      </w:pPr>
+      <w:r>
+        <w:t>Hide - hides the trace of this PV from the chart</w:t>
+      </w:r>
+      <w:r>
+        <w:t>;</w:t>
+      </w:r>
+    </w:p>
+    <w:p>
+      <w:pPr>
+        <w:numPr>
+          <w:ilvl w:val="0"/>
+          <w:numId w:val="3"/>
+        </w:numPr>
+        <w:spacing w:after="120"/>
+        <w:jc w:val="left"/>
+      </w:pPr>
+      <w:r>
+        <w:t>Regular - includes the trace of this PV on the chart (default)</w:t>
+      </w:r>
+      <w:r>
+        <w:t>;</w:t>
+      </w:r>
+    </w:p>
+    <w:p>
+      <w:pPr>
+        <w:numPr>
+          <w:ilvl w:val="0"/>
+          <w:numId w:val="3"/>
+        </w:numPr>
+        <w:spacing w:after="120"/>
+        <w:jc w:val="left"/>
+      </w:pPr>
+      <w:r>
+        <w:t>Bold - draws the trace double thickness</w:t>
+      </w:r>
+      <w:r>
+        <w:t>; and</w:t>
+      </w:r>
+    </w:p>
+    <w:p>
+      <w:pPr>
+        <w:numPr>
+          <w:ilvl w:val="0"/>
+          <w:numId w:val="3"/>
+        </w:numPr>
+        <w:spacing w:after="120"/>
+        <w:jc w:val="left"/>
+      </w:pPr>
+      <w:r>
+        <w:t>Colour</w:t>
+      </w:r>
+      <w:r>
+        <w:t xml:space="preserve"> - launches a colour selection dialog</w:t>
+      </w:r>
+      <w:r>
+        <w:t>.</w:t>
+      </w:r>
+      <w:r>
+        <w:br/>
+      </w:r>
+    </w:p>
+    <w:p>
+      <w:pPr>
+        <w:numPr>
+          <w:ilvl w:val="0"/>
+          <w:numId w:val="5"/>
+        </w:numPr>
+        <w:spacing w:after="120"/>
+        <w:jc w:val="left"/>
+      </w:pPr>
+      <w:r>
+        <w:t>Edit PV Name - this launches a d</w:t>
+      </w:r>
+      <w:r>
+        <w:t xml:space="preserve">ialog box to allow a PV name to </w:t>
+      </w:r>
+      <w:r>
+        <w:t>be manually modified. Once the Okay button is click</w:t>
+      </w:r>
+      <w:r>
+        <w:t>ed</w:t>
+      </w:r>
+      <w:r>
+        <w:t>, the PV name</w:t>
+      </w:r>
+      <w:r>
+        <w:t xml:space="preserve"> </w:t>
+      </w:r>
+      <w:r>
+        <w:t>will appear in the bar, and monitoring of the new PV will begin</w:t>
+      </w:r>
+      <w:r>
+        <w:t>. Double clicking on a bar also launches this dialog.</w:t>
+      </w:r>
+      <w:r>
+        <w:br/>
+      </w:r>
+    </w:p>
+    <w:p>
+      <w:pPr>
+        <w:numPr>
+          <w:ilvl w:val="0"/>
+          <w:numId w:val="5"/>
+        </w:numPr>
+        <w:spacing w:after="120"/>
+        <w:jc w:val="left"/>
+      </w:pPr>
+      <w:r>
+        <w:lastRenderedPageBreak/>
+        <w:t xml:space="preserve">Write </w:t>
+      </w:r>
+      <w:r>
+        <w:t xml:space="preserve">PV </w:t>
+      </w:r>
+      <w:r>
+        <w:t>trace to file</w:t>
+      </w:r>
+      <w:r>
+        <w:t>… -</w:t>
+      </w:r>
+      <w:r>
+        <w:t xml:space="preserve"> this allows the user to select </w:t>
+      </w:r>
+      <w:r>
+        <w:t>an output file</w:t>
+      </w:r>
+      <w:r>
+        <w:t xml:space="preserve"> and then writes the displayed values, together with the associated time stamp and status, to the selected file.</w:t>
+      </w:r>
+      <w:r>
+        <w:br/>
+      </w:r>
+    </w:p>
+    <w:p>
+      <w:pPr>
+        <w:numPr>
+          <w:ilvl w:val="0"/>
+          <w:numId w:val="5"/>
+        </w:numPr>
+        <w:spacing w:after="120"/>
+        <w:jc w:val="left"/>
+      </w:pPr>
+      <w:r>
+        <w:t>Generate Statistics – this lunches a form displaying statistics of the displayed PV values. This includes the minimum value, maximum value, the range of values, the time weighted mean value, the time weight standard deviation, the integral (i.e. area under the curve) and the mean rate of change.</w:t>
+      </w:r>
+      <w:r>
+        <w:br/>
+      </w:r>
+    </w:p>
+    <w:p>
+      <w:pPr>
+        <w:numPr>
+          <w:ilvl w:val="0"/>
+          <w:numId w:val="5"/>
+        </w:numPr>
+        <w:spacing w:after="120"/>
+        <w:jc w:val="left"/>
+      </w:pPr>
+      <w:r>
+        <w:t>Add to predefin</w:t>
+      </w:r>
+      <w:r>
+        <w:t>ed PV names</w:t>
+      </w:r>
+      <w:r>
+        <w:t xml:space="preserve"> - this add</w:t>
+      </w:r>
+      <w:r>
+        <w:t>s/moves the current PV name</w:t>
+      </w:r>
+      <w:r>
+        <w:t xml:space="preserve"> to the top of the list of PV names selectable from an empty slot. </w:t>
+      </w:r>
+      <w:r>
+        <w:br/>
+      </w:r>
+    </w:p>
+    <w:p>
+      <w:pPr>
+        <w:numPr>
+          <w:ilvl w:val="0"/>
+          <w:numId w:val="5"/>
+        </w:numPr>
+        <w:spacing w:after="120"/>
+        <w:jc w:val="left"/>
+      </w:pPr>
+      <w:r>
+        <w:t>Clear - removes this PV from the chart</w:t>
+      </w:r>
+      <w:r>
+        <w:t>.</w:t>
+      </w:r>
+      <w:r>
+        <w:br/>
+      </w:r>
+    </w:p>
+    <w:p>
+      <w:pPr>
+        <w:pStyle w:val="Heading2"/>
+        <w:tabs>
+          <w:tab w:val="left" w:pos="737"/>
+        </w:tabs>
+        <w:ind w:left="576" w:hanging="576"/>
+        <w:jc w:val="left"/>
+      </w:pPr>
+      <w:r>
+        <w:t>Chart Area</w:t>
+      </w:r>
     </w:p>
     <w:p>
       <w:pPr>
@@ -2742,13 +3040,26 @@
           <w:tab w:val="num" w:pos="360"/>
         </w:tabs>
       </w:pPr>
-      <w:proofErr w:type="gramStart"/>
-      <w:r>
-        <w:t>then</w:t>
-      </w:r>
-      <w:proofErr w:type="gramEnd"/>
-      <w:r>
-        <w:t xml:space="preserve"> the zoom is in the time and the vertical scale remains unchanged. If the prescribed rectangle is taller than it is wider, e.g.:</w:t>
+      <w:r>
+        <w:t>This displays the data for the selected PVs</w:t>
+      </w:r>
+      <w:r>
+        <w:t xml:space="preserve"> graphically</w:t>
+      </w:r>
+      <w:r>
+        <w:t xml:space="preserve">. The time axis shows the relative time from the chart time end time in </w:t>
+      </w:r>
+      <w:r>
+        <w:t xml:space="preserve">units of </w:t>
+      </w:r>
+      <w:r>
+        <w:t>second</w:t>
+      </w:r>
+      <w:r>
+        <w:t>s</w:t>
+      </w:r>
+      <w:r>
+        <w:t>, minutes, hours or days as appropriate.</w:t>
       </w:r>
     </w:p>
     <w:p>
@@ -2757,18 +3068,100 @@
           <w:tab w:val="num" w:pos="360"/>
         </w:tabs>
       </w:pPr>
-      <w:r>
-        <w:br/>
-      </w:r>
+    </w:p>
+    <w:p>
+      <w:pPr>
+        <w:pStyle w:val="Heading3"/>
+      </w:pPr>
+      <w:r>
+        <w:t>Zoom</w:t>
+      </w:r>
+    </w:p>
+    <w:p>
+      <w:pPr>
+        <w:tabs>
+          <w:tab w:val="num" w:pos="360"/>
+        </w:tabs>
+      </w:pPr>
+      <w:r>
+        <w:t>A graphical zoom capability is provided. By clicking on the chart, and then moving the cursor down and to the right, a dashed green rectangle is draw</w:t>
+      </w:r>
+      <w:r>
+        <w:t>n</w:t>
+      </w:r>
+      <w:r>
+        <w:t>. When the use</w:t>
+      </w:r>
+      <w:r>
+        <w:t>r</w:t>
+      </w:r>
+      <w:r>
+        <w:t xml:space="preserve"> un</w:t>
+      </w:r>
+      <w:r>
+        <w:t>-</w:t>
+      </w:r>
+      <w:r>
+        <w:t xml:space="preserve">clicks, the </w:t>
+      </w:r>
+      <w:r>
+        <w:t>Strip Chart</w:t>
+      </w:r>
+      <w:r>
+        <w:t xml:space="preserve"> examines the rectangle and zooms in either in time or in scale </w:t>
+      </w:r>
+      <w:r>
+        <w:rPr>
+          <w:b/>
+          <w:i/>
+        </w:rPr>
+        <w:t>but not</w:t>
+      </w:r>
+      <w:r>
+        <w:t xml:space="preserve"> both at the same time.</w:t>
+      </w:r>
+    </w:p>
+    <w:p>
+      <w:pPr>
+        <w:tabs>
+          <w:tab w:val="num" w:pos="360"/>
+        </w:tabs>
+      </w:pPr>
+    </w:p>
+    <w:p>
+      <w:pPr>
+        <w:tabs>
+          <w:tab w:val="num" w:pos="360"/>
+        </w:tabs>
+      </w:pPr>
+      <w:r>
+        <w:t>If the prescribed rectangle is wider than it is tall, i.e.</w:t>
+      </w:r>
+    </w:p>
+    <w:p>
+      <w:pPr>
+        <w:tabs>
+          <w:tab w:val="num" w:pos="360"/>
+        </w:tabs>
+      </w:pPr>
+    </w:p>
+    <w:p>
+      <w:pPr>
+        <w:tabs>
+          <w:tab w:val="num" w:pos="360"/>
+        </w:tabs>
+        <w:jc w:val="center"/>
+      </w:pPr>
       <w:r>
         <w:rPr>
           <w:noProof/>
+          <w:lang w:val="en-GB" w:eastAsia="en-GB"/>
         </w:rPr>
         <w:drawing>
-          <wp:inline distT="0" distB="0" distL="0" distR="0">
-            <wp:extent cx="998855" cy="2646680"/>
-            <wp:effectExtent l="19050" t="0" r="0" b="0"/>
-            <wp:docPr id="22" name="Picture 22"/>
+          <wp:inline distT="0" distB="0" distL="0" distR="0" wp14:anchorId="02E833CF" wp14:editId="21182C7F">
+            <wp:extent cx="3460115" cy="877570"/>
+            <wp:effectExtent l="0" t="0" r="0" b="0"/>
+            <wp:docPr id="8" name="Picture 8" descr="E:\tec_gui_qeframework\documentation\source\images\QEStripChart2.png"/>
             <wp:cNvGraphicFramePr>
               <a:graphicFrameLocks xmlns:a="http://schemas.openxmlformats.org/drawingml/2006/main" noChangeAspect="1"/>
             </wp:cNvGraphicFramePr>
@@ -2776,13 +3169,19 @@
               <a:graphicData uri="http://schemas.openxmlformats.org/drawingml/2006/picture">
                 <pic:pic xmlns:pic="http://schemas.openxmlformats.org/drawingml/2006/picture">
                   <pic:nvPicPr>
-                    <pic:cNvPr id="0" name="Picture 22"/>
+                    <pic:cNvPr id="0" name="Picture 6" descr="E:\tec_gui_qeframework\documentation\source\images\QEStripChart2.png"/>
                     <pic:cNvPicPr>
                       <a:picLocks noChangeAspect="1" noChangeArrowheads="1"/>
                     </pic:cNvPicPr>
                   </pic:nvPicPr>
                   <pic:blipFill>
-                    <a:blip r:embed="rId19" cstate="print"/>
+                    <a:blip r:embed="rId20">
+                      <a:extLst>
+                        <a:ext uri="{28A0092B-C50C-407E-A947-70E740481C1C}">
+                          <a14:useLocalDpi xmlns:a14="http://schemas.microsoft.com/office/drawing/2010/main" val="0"/>
+                        </a:ext>
+                      </a:extLst>
+                    </a:blip>
                     <a:srcRect/>
                     <a:stretch>
                       <a:fillRect/>
@@ -2791,17 +3190,14 @@
                   <pic:spPr bwMode="auto">
                     <a:xfrm>
                       <a:off x="0" y="0"/>
-                      <a:ext cx="998855" cy="2646680"/>
+                      <a:ext cx="3460115" cy="877570"/>
                     </a:xfrm>
                     <a:prstGeom prst="rect">
                       <a:avLst/>
                     </a:prstGeom>
                     <a:noFill/>
-                    <a:ln w="9525">
+                    <a:ln>
                       <a:noFill/>
-                      <a:miter lim="800000"/>
-                      <a:headEnd/>
-                      <a:tailEnd/>
                     </a:ln>
                   </pic:spPr>
                 </pic:pic>
@@ -2830,7 +3226,16 @@
       </w:r>
       <w:proofErr w:type="gramEnd"/>
       <w:r>
-        <w:t xml:space="preserve"> the zoom is in the vertical scale and the time scale remain unchanged.</w:t>
+        <w:t xml:space="preserve"> the zoom is </w:t>
+      </w:r>
+      <w:r>
+        <w:t xml:space="preserve">applied to the time scale </w:t>
+      </w:r>
+      <w:r>
+        <w:t>and the ve</w:t>
+      </w:r>
+      <w:r>
+        <w:t>rtical scale remains unchanged.</w:t>
       </w:r>
     </w:p>
     <w:p>
@@ -2847,10 +3252,7 @@
         </w:tabs>
       </w:pPr>
       <w:r>
-        <w:t>If t</w:t>
-      </w:r>
-      <w:r>
-        <w:t xml:space="preserve">he rectangle is square, or nearly so, then no zoom occurs. </w:t>
+        <w:t>If the prescribed rectangle is taller than it is wider, e.g.:</w:t>
       </w:r>
     </w:p>
     <w:p>
@@ -2865,105 +3267,19 @@
         <w:tabs>
           <w:tab w:val="num" w:pos="360"/>
         </w:tabs>
-      </w:pPr>
-    </w:p>
-    <w:p>
-      <w:pPr>
-        <w:tabs>
-          <w:tab w:val="num" w:pos="360"/>
-        </w:tabs>
-      </w:pPr>
-    </w:p>
-    <w:p>
-      <w:pPr>
-        <w:tabs>
-          <w:tab w:val="num" w:pos="360"/>
-        </w:tabs>
-      </w:pPr>
-    </w:p>
-    <w:p>
-      <w:pPr>
-        <w:tabs>
-          <w:tab w:val="num" w:pos="360"/>
-        </w:tabs>
-      </w:pPr>
-    </w:p>
-    <w:p>
-      <w:pPr>
-        <w:tabs>
-          <w:tab w:val="num" w:pos="360"/>
-        </w:tabs>
-      </w:pPr>
-    </w:p>
-    <w:p>
-      <w:pPr>
-        <w:tabs>
-          <w:tab w:val="num" w:pos="360"/>
-        </w:tabs>
-      </w:pPr>
-    </w:p>
-    <w:p>
-      <w:pPr>
-        <w:tabs>
-          <w:tab w:val="num" w:pos="360"/>
-        </w:tabs>
-      </w:pPr>
-      <w:r>
-        <w:t xml:space="preserve">A relative delta </w:t>
-      </w:r>
-      <w:r>
-        <w:t>time and delta value capability</w:t>
-      </w:r>
-      <w:r>
-        <w:t xml:space="preserve"> is also provided. By </w:t>
-      </w:r>
-      <w:r>
-        <w:t xml:space="preserve">middle button </w:t>
-      </w:r>
-      <w:r>
-        <w:t>clicking on the chart area, the location is saved and</w:t>
-      </w:r>
-      <w:r>
-        <w:t xml:space="preserve"> a cross drawn at that location; and a dashed green </w:t>
-      </w:r>
-      <w:proofErr w:type="spellStart"/>
-      <w:r>
-        <w:t>green</w:t>
-      </w:r>
-      <w:proofErr w:type="spellEnd"/>
-      <w:r>
-        <w:t xml:space="preserve"> line drawn to the current cursor position. The relative time and relative values are displayed on the status bar as the cursor is moved. </w:t>
-      </w:r>
-    </w:p>
-    <w:p>
-      <w:pPr>
-        <w:tabs>
-          <w:tab w:val="num" w:pos="360"/>
-        </w:tabs>
-      </w:pPr>
-    </w:p>
-    <w:p>
-      <w:pPr>
-        <w:tabs>
-          <w:tab w:val="num" w:pos="360"/>
-        </w:tabs>
-      </w:pPr>
-    </w:p>
-    <w:p>
-      <w:pPr>
-        <w:tabs>
-          <w:tab w:val="num" w:pos="360"/>
-        </w:tabs>
+        <w:jc w:val="center"/>
       </w:pPr>
       <w:r>
         <w:rPr>
           <w:noProof/>
+          <w:lang w:val="en-GB" w:eastAsia="en-GB"/>
         </w:rPr>
+        <w:lastRenderedPageBreak/>
         <w:drawing>
-          <wp:inline distT="0" distB="0" distL="0" distR="0">
-            <wp:extent cx="2893695" cy="1497965"/>
-            <wp:effectExtent l="19050" t="0" r="1905" b="0"/>
-            <wp:docPr id="23" name="Picture 23"/>
+          <wp:inline distT="0" distB="0" distL="0" distR="0" wp14:anchorId="376FC2A1" wp14:editId="558A77B3">
+            <wp:extent cx="1982470" cy="3716020"/>
+            <wp:effectExtent l="0" t="0" r="0" b="0"/>
+            <wp:docPr id="12" name="Picture 12" descr="E:\tec_gui_qeframework\documentation\source\images\QEStripChart3.png"/>
             <wp:cNvGraphicFramePr>
               <a:graphicFrameLocks xmlns:a="http://schemas.openxmlformats.org/drawingml/2006/main" noChangeAspect="1"/>
             </wp:cNvGraphicFramePr>
@@ -2971,13 +3287,19 @@
               <a:graphicData uri="http://schemas.openxmlformats.org/drawingml/2006/picture">
                 <pic:pic xmlns:pic="http://schemas.openxmlformats.org/drawingml/2006/picture">
                   <pic:nvPicPr>
-                    <pic:cNvPr id="0" name="Picture 23"/>
+                    <pic:cNvPr id="0" name="Picture 7" descr="E:\tec_gui_qeframework\documentation\source\images\QEStripChart3.png"/>
                     <pic:cNvPicPr>
                       <a:picLocks noChangeAspect="1" noChangeArrowheads="1"/>
                     </pic:cNvPicPr>
                   </pic:nvPicPr>
                   <pic:blipFill>
-                    <a:blip r:embed="rId20" cstate="print"/>
+                    <a:blip r:embed="rId21">
+                      <a:extLst>
+                        <a:ext uri="{28A0092B-C50C-407E-A947-70E740481C1C}">
+                          <a14:useLocalDpi xmlns:a14="http://schemas.microsoft.com/office/drawing/2010/main" val="0"/>
+                        </a:ext>
+                      </a:extLst>
+                    </a:blip>
                     <a:srcRect/>
                     <a:stretch>
                       <a:fillRect/>
@@ -2986,17 +3308,14 @@
                   <pic:spPr bwMode="auto">
                     <a:xfrm>
                       <a:off x="0" y="0"/>
-                      <a:ext cx="2893695" cy="1497965"/>
+                      <a:ext cx="1982470" cy="3716020"/>
                     </a:xfrm>
                     <a:prstGeom prst="rect">
                       <a:avLst/>
                     </a:prstGeom>
                     <a:noFill/>
-                    <a:ln w="9525">
+                    <a:ln>
                       <a:noFill/>
-                      <a:miter lim="800000"/>
-                      <a:headEnd/>
-                      <a:tailEnd/>
                     </a:ln>
                   </pic:spPr>
                 </pic:pic>
@@ -3005,9 +3324,6 @@
           </wp:inline>
         </w:drawing>
       </w:r>
-      <w:r>
-        <w:t xml:space="preserve">  </w:t>
-      </w:r>
     </w:p>
     <w:p>
       <w:pPr>
@@ -3022,16 +3338,19 @@
           <w:tab w:val="num" w:pos="360"/>
         </w:tabs>
       </w:pPr>
-      <w:r>
-        <w:t xml:space="preserve">This functionality cab </w:t>
-      </w:r>
       <w:proofErr w:type="gramStart"/>
       <w:r>
-        <w:t>be</w:t>
+        <w:t>then</w:t>
       </w:r>
       <w:proofErr w:type="gramEnd"/>
       <w:r>
-        <w:t xml:space="preserve"> turned off by again alternate (right) clicking on the chart area.</w:t>
+        <w:t xml:space="preserve"> the zoom is in the vertical scale and the time scale remain</w:t>
+      </w:r>
+      <w:r>
+        <w:t>s</w:t>
+      </w:r>
+      <w:r>
+        <w:t xml:space="preserve"> unchanged.</w:t>
       </w:r>
     </w:p>
     <w:p>
@@ -3040,21 +3359,82 @@
           <w:tab w:val="num" w:pos="360"/>
         </w:tabs>
       </w:pPr>
+    </w:p>
+    <w:p>
+      <w:pPr>
+        <w:tabs>
+          <w:tab w:val="num" w:pos="360"/>
+        </w:tabs>
+      </w:pPr>
+      <w:r>
+        <w:t>If t</w:t>
+      </w:r>
+      <w:r>
+        <w:t xml:space="preserve">he rectangle is square, or nearly so, then no </w:t>
+      </w:r>
+      <w:r>
+        <w:t>selection</w:t>
+      </w:r>
+      <w:r>
+        <w:t xml:space="preserve"> occurs. </w:t>
+      </w:r>
+    </w:p>
+    <w:p>
+      <w:pPr>
+        <w:tabs>
+          <w:tab w:val="num" w:pos="360"/>
+        </w:tabs>
+      </w:pPr>
+    </w:p>
+    <w:p>
+      <w:pPr>
+        <w:pStyle w:val="Heading3"/>
+      </w:pPr>
+      <w:r>
+        <w:t>Origin to Mouse Display</w:t>
+      </w:r>
+    </w:p>
+    <w:p>
+      <w:pPr>
+        <w:tabs>
+          <w:tab w:val="num" w:pos="360"/>
+        </w:tabs>
+      </w:pPr>
+      <w:r>
+        <w:t xml:space="preserve">A relative delta </w:t>
+      </w:r>
+      <w:r>
+        <w:t>time and delta value capability</w:t>
+      </w:r>
+      <w:r>
+        <w:t xml:space="preserve"> is also provided. By </w:t>
+      </w:r>
+      <w:r>
+        <w:t xml:space="preserve">middle button </w:t>
+      </w:r>
+      <w:r>
+        <w:t>clicking on the chart area, the location is saved and</w:t>
+      </w:r>
+      <w:r>
+        <w:t xml:space="preserve"> a cross drawn at that location; and a </w:t>
+      </w:r>
+      <w:r>
+        <w:t>solid</w:t>
+      </w:r>
       <w:r>
         <w:t xml:space="preserve"> </w:t>
       </w:r>
-    </w:p>
-    <w:p>
-      <w:pPr>
-        <w:pStyle w:val="Heading2"/>
-        <w:tabs>
-          <w:tab w:val="left" w:pos="737"/>
-        </w:tabs>
-        <w:ind w:left="576" w:hanging="576"/>
-        <w:jc w:val="left"/>
-      </w:pPr>
-      <w:r>
-        <w:t>Status Bar</w:t>
+      <w:r>
+        <w:t>pale</w:t>
+      </w:r>
+      <w:r>
+        <w:t xml:space="preserve"> </w:t>
+      </w:r>
+      <w:r>
+        <w:t>blue</w:t>
+      </w:r>
+      <w:r>
+        <w:t xml:space="preserve"> line drawn to the current cursor position. The relative time and relative values are displayed on the status bar as the cursor is moved. </w:t>
       </w:r>
     </w:p>
     <w:p>
@@ -3070,27 +3450,16 @@
           <w:tab w:val="num" w:pos="360"/>
         </w:tabs>
       </w:pPr>
-      <w:r>
-        <w:t>This shows any status information such as PV successfully read (or otherwise not read) from the archiver.</w:t>
-      </w:r>
-    </w:p>
-    <w:p/>
-    <w:p>
-      <w:r>
-        <w:t>It also shows the current time and value of the cursor when this is located on the chart area. The time is displayed as both an absolute time and a relative to the chart end time.</w:t>
-      </w:r>
-    </w:p>
-    <w:p/>
-    <w:p>
       <w:r>
         <w:rPr>
           <w:noProof/>
+          <w:lang w:val="en-GB" w:eastAsia="en-GB"/>
         </w:rPr>
         <w:drawing>
-          <wp:inline distT="0" distB="0" distL="0" distR="0">
-            <wp:extent cx="5023485" cy="276860"/>
-            <wp:effectExtent l="19050" t="0" r="5715" b="0"/>
-            <wp:docPr id="24" name="Picture 24"/>
+          <wp:inline distT="0" distB="0" distL="0" distR="0" wp14:anchorId="3C1EE65E" wp14:editId="087883E9">
+            <wp:extent cx="4594225" cy="2136140"/>
+            <wp:effectExtent l="0" t="0" r="0" b="0"/>
+            <wp:docPr id="13" name="Picture 13" descr="E:\tec_gui_qeframework\documentation\source\images\QEStripChart4.png"/>
             <wp:cNvGraphicFramePr>
               <a:graphicFrameLocks xmlns:a="http://schemas.openxmlformats.org/drawingml/2006/main" noChangeAspect="1"/>
             </wp:cNvGraphicFramePr>
@@ -3098,13 +3467,19 @@
               <a:graphicData uri="http://schemas.openxmlformats.org/drawingml/2006/picture">
                 <pic:pic xmlns:pic="http://schemas.openxmlformats.org/drawingml/2006/picture">
                   <pic:nvPicPr>
-                    <pic:cNvPr id="0" name="Picture 24"/>
+                    <pic:cNvPr id="0" name="Picture 8" descr="E:\tec_gui_qeframework\documentation\source\images\QEStripChart4.png"/>
                     <pic:cNvPicPr>
                       <a:picLocks noChangeAspect="1" noChangeArrowheads="1"/>
                     </pic:cNvPicPr>
                   </pic:nvPicPr>
                   <pic:blipFill>
-                    <a:blip r:embed="rId21" cstate="print"/>
+                    <a:blip r:embed="rId22">
+                      <a:extLst>
+                        <a:ext uri="{28A0092B-C50C-407E-A947-70E740481C1C}">
+                          <a14:useLocalDpi xmlns:a14="http://schemas.microsoft.com/office/drawing/2010/main" val="0"/>
+                        </a:ext>
+                      </a:extLst>
+                    </a:blip>
                     <a:srcRect/>
                     <a:stretch>
                       <a:fillRect/>
@@ -3113,17 +3488,14 @@
                   <pic:spPr bwMode="auto">
                     <a:xfrm>
                       <a:off x="0" y="0"/>
-                      <a:ext cx="5023485" cy="276860"/>
+                      <a:ext cx="4594225" cy="2136140"/>
                     </a:xfrm>
                     <a:prstGeom prst="rect">
                       <a:avLst/>
                     </a:prstGeom>
                     <a:noFill/>
-                    <a:ln w="9525">
+                    <a:ln>
                       <a:noFill/>
-                      <a:miter lim="800000"/>
-                      <a:headEnd/>
-                      <a:tailEnd/>
                     </a:ln>
                   </pic:spPr>
                 </pic:pic>
@@ -3133,26 +3505,151 @@
         </w:drawing>
       </w:r>
     </w:p>
+    <w:p>
+      <w:pPr>
+        <w:tabs>
+          <w:tab w:val="num" w:pos="360"/>
+        </w:tabs>
+      </w:pPr>
+      <w:r>
+        <w:t xml:space="preserve">  </w:t>
+      </w:r>
+    </w:p>
+    <w:p>
+      <w:pPr>
+        <w:tabs>
+          <w:tab w:val="num" w:pos="360"/>
+        </w:tabs>
+      </w:pPr>
+    </w:p>
+    <w:p>
+      <w:pPr>
+        <w:pStyle w:val="Heading3"/>
+      </w:pPr>
+      <w:r>
+        <w:t>Horizontal/Vertical Lines</w:t>
+      </w:r>
+    </w:p>
+    <w:p>
+      <w:r>
+        <w:t>TDB</w:t>
+      </w:r>
+    </w:p>
+    <w:p>
+      <w:r>
+        <w:lastRenderedPageBreak/>
+        <w:t xml:space="preserve"> </w:t>
+      </w:r>
+    </w:p>
+    <w:p>
+      <w:pPr>
+        <w:pStyle w:val="Heading3"/>
+      </w:pPr>
+      <w:r>
+        <w:t xml:space="preserve">Data Point Information </w:t>
+      </w:r>
+    </w:p>
+    <w:p>
+      <w:r>
+        <w:t>TDB</w:t>
+      </w:r>
+    </w:p>
+    <w:p>
+      <w:pPr>
+        <w:pStyle w:val="Heading3"/>
+        <w:numPr>
+          <w:ilvl w:val="0"/>
+          <w:numId w:val="0"/>
+        </w:numPr>
+        <w:ind w:left="1584"/>
+      </w:pPr>
+      <w:r>
+        <w:t xml:space="preserve"> </w:t>
+      </w:r>
+    </w:p>
+    <w:p>
+      <w:pPr>
+        <w:pStyle w:val="Heading2"/>
+        <w:tabs>
+          <w:tab w:val="left" w:pos="737"/>
+        </w:tabs>
+        <w:ind w:left="576" w:hanging="576"/>
+        <w:jc w:val="left"/>
+      </w:pPr>
+      <w:r>
+        <w:t>Status Bar</w:t>
+      </w:r>
+    </w:p>
+    <w:p>
+      <w:pPr>
+        <w:tabs>
+          <w:tab w:val="num" w:pos="360"/>
+        </w:tabs>
+      </w:pPr>
+    </w:p>
+    <w:p>
+      <w:pPr>
+        <w:tabs>
+          <w:tab w:val="num" w:pos="360"/>
+        </w:tabs>
+      </w:pPr>
+      <w:r>
+        <w:t>This shows</w:t>
+      </w:r>
+      <w:r>
+        <w:t xml:space="preserve"> mouse position status information when the mous</w:t>
+      </w:r>
+      <w:r>
+        <w:t>e</w:t>
+      </w:r>
+      <w:r>
+        <w:t xml:space="preserve"> is move over the chart area</w:t>
+      </w:r>
+      <w:r>
+        <w:t>.</w:t>
+      </w:r>
+      <w:r>
+        <w:t xml:space="preserve"> These are:</w:t>
+      </w:r>
+    </w:p>
     <w:p/>
     <w:p>
       <w:r>
-        <w:t>When the relative delta time and delta value capability is turned on, this</w:t>
-      </w:r>
-      <w:r>
-        <w:t xml:space="preserve"> status is supplemented by the delta time and delta value values.</w:t>
-      </w:r>
-    </w:p>
-    <w:p/>
+        <w:t>The time associated with the mouse position, either in local time</w:t>
+      </w:r>
+      <w:r>
+        <w:t xml:space="preserve"> or UTC time as per the Time Zone selection - see 3.1 </w:t>
+      </w:r>
+      <w:r>
+        <w:fldChar w:fldCharType="begin"/>
+      </w:r>
+      <w:r>
+        <w:instrText xml:space="preserve"> REF _Ref477100634 \r \p \h </w:instrText>
+      </w:r>
+      <w:r>
+        <w:fldChar w:fldCharType="separate"/>
+      </w:r>
+      <w:r>
+        <w:t>f above</w:t>
+      </w:r>
+      <w:r>
+        <w:fldChar w:fldCharType="end"/>
+      </w:r>
+      <w:r>
+        <w:t>.</w:t>
+      </w:r>
+    </w:p>
     <w:p>
       <w:r>
         <w:rPr>
           <w:noProof/>
+          <w:lang w:val="en-GB" w:eastAsia="en-GB"/>
         </w:rPr>
         <w:drawing>
-          <wp:inline distT="0" distB="0" distL="0" distR="0">
-            <wp:extent cx="2117725" cy="288925"/>
-            <wp:effectExtent l="19050" t="0" r="0" b="0"/>
-            <wp:docPr id="25" name="Picture 25"/>
+          <wp:inline distT="0" distB="0" distL="0" distR="0" wp14:anchorId="12693A5E" wp14:editId="69F0EEE1">
+            <wp:extent cx="5278755" cy="254856"/>
+            <wp:effectExtent l="0" t="0" r="0" b="0"/>
+            <wp:docPr id="4" name="Picture 4" descr="E:\tec_gui_qeframework\documentation\source\images\QEStripChart5a.png"/>
             <wp:cNvGraphicFramePr>
               <a:graphicFrameLocks xmlns:a="http://schemas.openxmlformats.org/drawingml/2006/main" noChangeAspect="1"/>
             </wp:cNvGraphicFramePr>
@@ -3160,13 +3657,19 @@
               <a:graphicData uri="http://schemas.openxmlformats.org/drawingml/2006/picture">
                 <pic:pic xmlns:pic="http://schemas.openxmlformats.org/drawingml/2006/picture">
                   <pic:nvPicPr>
-                    <pic:cNvPr id="0" name="Picture 25"/>
+                    <pic:cNvPr id="0" name="Picture 2" descr="E:\tec_gui_qeframework\documentation\source\images\QEStripChart5a.png"/>
                     <pic:cNvPicPr>
                       <a:picLocks noChangeAspect="1" noChangeArrowheads="1"/>
                     </pic:cNvPicPr>
                   </pic:nvPicPr>
                   <pic:blipFill>
-                    <a:blip r:embed="rId22" cstate="print"/>
+                    <a:blip r:embed="rId23">
+                      <a:extLst>
+                        <a:ext uri="{28A0092B-C50C-407E-A947-70E740481C1C}">
+                          <a14:useLocalDpi xmlns:a14="http://schemas.microsoft.com/office/drawing/2010/main" val="0"/>
+                        </a:ext>
+                      </a:extLst>
+                    </a:blip>
                     <a:srcRect/>
                     <a:stretch>
                       <a:fillRect/>
@@ -3175,17 +3678,14 @@
                   <pic:spPr bwMode="auto">
                     <a:xfrm>
                       <a:off x="0" y="0"/>
-                      <a:ext cx="2117725" cy="288925"/>
+                      <a:ext cx="5278755" cy="254856"/>
                     </a:xfrm>
                     <a:prstGeom prst="rect">
                       <a:avLst/>
                     </a:prstGeom>
                     <a:noFill/>
-                    <a:ln w="9525">
+                    <a:ln>
                       <a:noFill/>
-                      <a:miter lim="800000"/>
-                      <a:headEnd/>
-                      <a:tailEnd/>
                     </a:ln>
                   </pic:spPr>
                 </pic:pic>
@@ -3195,6 +3695,241 @@
         </w:drawing>
       </w:r>
     </w:p>
+    <w:p>
+      <w:pPr>
+        <w:ind w:left="360"/>
+      </w:pPr>
+    </w:p>
+    <w:p>
+      <w:proofErr w:type="gramStart"/>
+      <w:r>
+        <w:t xml:space="preserve">The relative time </w:t>
+      </w:r>
+      <w:r>
+        <w:t xml:space="preserve">of the mouse position </w:t>
+      </w:r>
+      <w:r>
+        <w:t>from the end, or right hand side, of the chart.</w:t>
+      </w:r>
+      <w:proofErr w:type="gramEnd"/>
+      <w:r>
+        <w:t xml:space="preserve"> This is shown as days, hours, minutes and seconds. This value is always negative.</w:t>
+      </w:r>
+    </w:p>
+    <w:p>
+      <w:r>
+        <w:rPr>
+          <w:noProof/>
+          <w:lang w:val="en-GB" w:eastAsia="en-GB"/>
+        </w:rPr>
+        <w:drawing>
+          <wp:inline distT="0" distB="0" distL="0" distR="0" wp14:anchorId="5B09198F" wp14:editId="07266B67">
+            <wp:extent cx="5278755" cy="254856"/>
+            <wp:effectExtent l="0" t="0" r="0" b="0"/>
+            <wp:docPr id="5" name="Picture 5" descr="E:\tec_gui_qeframework\documentation\source\images\QEStripChart5b.png"/>
+            <wp:cNvGraphicFramePr>
+              <a:graphicFrameLocks xmlns:a="http://schemas.openxmlformats.org/drawingml/2006/main" noChangeAspect="1"/>
+            </wp:cNvGraphicFramePr>
+            <a:graphic xmlns:a="http://schemas.openxmlformats.org/drawingml/2006/main">
+              <a:graphicData uri="http://schemas.openxmlformats.org/drawingml/2006/picture">
+                <pic:pic xmlns:pic="http://schemas.openxmlformats.org/drawingml/2006/picture">
+                  <pic:nvPicPr>
+                    <pic:cNvPr id="0" name="Picture 3" descr="E:\tec_gui_qeframework\documentation\source\images\QEStripChart5b.png"/>
+                    <pic:cNvPicPr>
+                      <a:picLocks noChangeAspect="1" noChangeArrowheads="1"/>
+                    </pic:cNvPicPr>
+                  </pic:nvPicPr>
+                  <pic:blipFill>
+                    <a:blip r:embed="rId24">
+                      <a:extLst>
+                        <a:ext uri="{28A0092B-C50C-407E-A947-70E740481C1C}">
+                          <a14:useLocalDpi xmlns:a14="http://schemas.microsoft.com/office/drawing/2010/main" val="0"/>
+                        </a:ext>
+                      </a:extLst>
+                    </a:blip>
+                    <a:srcRect/>
+                    <a:stretch>
+                      <a:fillRect/>
+                    </a:stretch>
+                  </pic:blipFill>
+                  <pic:spPr bwMode="auto">
+                    <a:xfrm>
+                      <a:off x="0" y="0"/>
+                      <a:ext cx="5278755" cy="254856"/>
+                    </a:xfrm>
+                    <a:prstGeom prst="rect">
+                      <a:avLst/>
+                    </a:prstGeom>
+                    <a:noFill/>
+                    <a:ln>
+                      <a:noFill/>
+                    </a:ln>
+                  </pic:spPr>
+                </pic:pic>
+              </a:graphicData>
+            </a:graphic>
+          </wp:inline>
+        </w:drawing>
+      </w:r>
+    </w:p>
+    <w:p/>
+    <w:p>
+      <w:r>
+        <w:t>The y-axis value associated with the cursor position.</w:t>
+      </w:r>
+    </w:p>
+    <w:p>
+      <w:r>
+        <w:rPr>
+          <w:noProof/>
+          <w:lang w:val="en-GB" w:eastAsia="en-GB"/>
+        </w:rPr>
+        <w:drawing>
+          <wp:inline distT="0" distB="0" distL="0" distR="0" wp14:anchorId="67F309D6" wp14:editId="71CD3227">
+            <wp:extent cx="5278755" cy="254856"/>
+            <wp:effectExtent l="0" t="0" r="0" b="0"/>
+            <wp:docPr id="6" name="Picture 6" descr="E:\tec_gui_qeframework\documentation\source\images\QEStripChart5c.png"/>
+            <wp:cNvGraphicFramePr>
+              <a:graphicFrameLocks xmlns:a="http://schemas.openxmlformats.org/drawingml/2006/main" noChangeAspect="1"/>
+            </wp:cNvGraphicFramePr>
+            <a:graphic xmlns:a="http://schemas.openxmlformats.org/drawingml/2006/main">
+              <a:graphicData uri="http://schemas.openxmlformats.org/drawingml/2006/picture">
+                <pic:pic xmlns:pic="http://schemas.openxmlformats.org/drawingml/2006/picture">
+                  <pic:nvPicPr>
+                    <pic:cNvPr id="0" name="Picture 4" descr="E:\tec_gui_qeframework\documentation\source\images\QEStripChart5c.png"/>
+                    <pic:cNvPicPr>
+                      <a:picLocks noChangeAspect="1" noChangeArrowheads="1"/>
+                    </pic:cNvPicPr>
+                  </pic:nvPicPr>
+                  <pic:blipFill>
+                    <a:blip r:embed="rId25">
+                      <a:extLst>
+                        <a:ext uri="{28A0092B-C50C-407E-A947-70E740481C1C}">
+                          <a14:useLocalDpi xmlns:a14="http://schemas.microsoft.com/office/drawing/2010/main" val="0"/>
+                        </a:ext>
+                      </a:extLst>
+                    </a:blip>
+                    <a:srcRect/>
+                    <a:stretch>
+                      <a:fillRect/>
+                    </a:stretch>
+                  </pic:blipFill>
+                  <pic:spPr bwMode="auto">
+                    <a:xfrm>
+                      <a:off x="0" y="0"/>
+                      <a:ext cx="5278755" cy="254856"/>
+                    </a:xfrm>
+                    <a:prstGeom prst="rect">
+                      <a:avLst/>
+                    </a:prstGeom>
+                    <a:noFill/>
+                    <a:ln>
+                      <a:noFill/>
+                    </a:ln>
+                  </pic:spPr>
+                </pic:pic>
+              </a:graphicData>
+            </a:graphic>
+          </wp:inline>
+        </w:drawing>
+      </w:r>
+    </w:p>
+    <w:p/>
+    <w:p>
+      <w:r>
+        <w:t>When the mi</w:t>
+      </w:r>
+      <w:r>
+        <w:t xml:space="preserve">ddle button is held down and the origin point to current mouse position line </w:t>
+      </w:r>
+      <w:r>
+        <w:t xml:space="preserve">is </w:t>
+      </w:r>
+      <w:r>
+        <w:t>display</w:t>
+      </w:r>
+      <w:r>
+        <w:t>ed</w:t>
+      </w:r>
+      <w:r>
+        <w:t>,</w:t>
+      </w:r>
+      <w:r>
+        <w:t xml:space="preserve"> the delta time, the delta value and slope are also display</w:t>
+      </w:r>
+      <w:r>
+        <w:t>e</w:t>
+      </w:r>
+      <w:r>
+        <w:t>d.</w:t>
+      </w:r>
+      <w:r>
+        <w:t xml:space="preserve"> </w:t>
+      </w:r>
+    </w:p>
+    <w:p>
+      <w:r>
+        <w:rPr>
+          <w:noProof/>
+          <w:lang w:val="en-GB" w:eastAsia="en-GB"/>
+        </w:rPr>
+        <w:drawing>
+          <wp:inline distT="0" distB="0" distL="0" distR="0" wp14:anchorId="6809F315" wp14:editId="60BF62A4">
+            <wp:extent cx="5278755" cy="254856"/>
+            <wp:effectExtent l="0" t="0" r="0" b="0"/>
+            <wp:docPr id="7" name="Picture 7" descr="E:\tec_gui_qeframework\documentation\source\images\QEStripChart5d.png"/>
+            <wp:cNvGraphicFramePr>
+              <a:graphicFrameLocks xmlns:a="http://schemas.openxmlformats.org/drawingml/2006/main" noChangeAspect="1"/>
+            </wp:cNvGraphicFramePr>
+            <a:graphic xmlns:a="http://schemas.openxmlformats.org/drawingml/2006/main">
+              <a:graphicData uri="http://schemas.openxmlformats.org/drawingml/2006/picture">
+                <pic:pic xmlns:pic="http://schemas.openxmlformats.org/drawingml/2006/picture">
+                  <pic:nvPicPr>
+                    <pic:cNvPr id="0" name="Picture 5" descr="E:\tec_gui_qeframework\documentation\source\images\QEStripChart5d.png"/>
+                    <pic:cNvPicPr>
+                      <a:picLocks noChangeAspect="1" noChangeArrowheads="1"/>
+                    </pic:cNvPicPr>
+                  </pic:nvPicPr>
+                  <pic:blipFill>
+                    <a:blip r:embed="rId26">
+                      <a:extLst>
+                        <a:ext uri="{28A0092B-C50C-407E-A947-70E740481C1C}">
+                          <a14:useLocalDpi xmlns:a14="http://schemas.microsoft.com/office/drawing/2010/main" val="0"/>
+                        </a:ext>
+                      </a:extLst>
+                    </a:blip>
+                    <a:srcRect/>
+                    <a:stretch>
+                      <a:fillRect/>
+                    </a:stretch>
+                  </pic:blipFill>
+                  <pic:spPr bwMode="auto">
+                    <a:xfrm>
+                      <a:off x="0" y="0"/>
+                      <a:ext cx="5278755" cy="254856"/>
+                    </a:xfrm>
+                    <a:prstGeom prst="rect">
+                      <a:avLst/>
+                    </a:prstGeom>
+                    <a:noFill/>
+                    <a:ln>
+                      <a:noFill/>
+                    </a:ln>
+                  </pic:spPr>
+                </pic:pic>
+              </a:graphicData>
+            </a:graphic>
+          </wp:inline>
+        </w:drawing>
+      </w:r>
+    </w:p>
+    <w:p/>
+    <w:p/>
+    <w:p>
+      <w:r>
+        <w:t>It also shows status information such as PV successfully read (or otherwise not read) from the archiver.</w:t>
+      </w:r>
+    </w:p>
     <w:p/>
     <w:p/>
     <w:p/>
@@ -3218,6 +3953,9 @@
       <w:r>
         <w:lastRenderedPageBreak/>
         <w:t>Environment</w:t>
+      </w:r>
+      <w:r>
+        <w:t xml:space="preserve"> Variables</w:t>
       </w:r>
     </w:p>
     <w:p>
@@ -3245,6 +3983,58 @@
       <w:r>
         <w:t>his environment variable defines the Channel Access Archives that are used to retrieve archive data.</w:t>
       </w:r>
+      <w:r>
+        <w:t xml:space="preserve"> Each archive must be space separated. The format is, by example:</w:t>
+      </w:r>
+    </w:p>
+    <w:p/>
+    <w:p>
+      <w:pPr>
+        <w:rPr>
+          <w:rFonts w:ascii="Courier New" w:hAnsi="Courier New" w:cs="Courier New"/>
+          <w:color w:val="17365D" w:themeColor="text2" w:themeShade="BF"/>
+          <w:sz w:val="18"/>
+          <w:szCs w:val="18"/>
+        </w:rPr>
+      </w:pPr>
+      <w:r>
+        <w:rPr>
+          <w:rFonts w:ascii="Courier New" w:hAnsi="Courier New" w:cs="Courier New"/>
+          <w:color w:val="17365D" w:themeColor="text2" w:themeShade="BF"/>
+          <w:sz w:val="18"/>
+          <w:szCs w:val="18"/>
+        </w:rPr>
+        <w:t>cr01arc01v:8</w:t>
+      </w:r>
+      <w:r>
+        <w:rPr>
+          <w:rFonts w:ascii="Courier New" w:hAnsi="Courier New" w:cs="Courier New"/>
+          <w:color w:val="17365D" w:themeColor="text2" w:themeShade="BF"/>
+          <w:sz w:val="18"/>
+          <w:szCs w:val="18"/>
+        </w:rPr>
+        <w:t>0/cgi-bin/ArchiveDataServer.cgi </w:t>
+      </w:r>
+      <w:r>
+        <w:rPr>
+          <w:rFonts w:ascii="Courier New" w:hAnsi="Courier New" w:cs="Courier New"/>
+          <w:color w:val="17365D" w:themeColor="text2" w:themeShade="BF"/>
+          <w:sz w:val="18"/>
+          <w:szCs w:val="18"/>
+        </w:rPr>
+        <w:t>cr01arc02:80/cgi-bin/ArchiveDataServer.cgi</w:t>
+      </w:r>
+    </w:p>
+    <w:p/>
+    <w:p>
+      <w:proofErr w:type="gramStart"/>
+      <w:r>
+        <w:t>i.e</w:t>
+      </w:r>
+      <w:proofErr w:type="gramEnd"/>
+      <w:r>
+        <w:t>. each is a triplet of hostname, port number path.</w:t>
+      </w:r>
     </w:p>
     <w:p/>
     <w:p>
@@ -3261,6 +4051,13 @@
     </w:p>
     <w:p/>
     <w:p>
+      <w:r>
+        <w:t>This environment variable defines up to ten pre-defined PV names selectable from the popup context menu.</w:t>
+      </w:r>
+    </w:p>
+    <w:p/>
+    <w:p/>
+    <w:p>
       <w:pPr>
         <w:pStyle w:val="Heading2"/>
         <w:numPr>
@@ -3268,14 +4065,57 @@
           <w:numId w:val="7"/>
         </w:numPr>
       </w:pPr>
-      <w:r>
-        <w:t>QE_</w:t>
-      </w:r>
-      <w:r>
-        <w:t xml:space="preserve"> </w:t>
-      </w:r>
-      <w:r>
-        <w:t>STRIPCHART_CONFIGURATIONS</w:t>
+      <w:bookmarkStart w:id="3" w:name="_Ref477102754"/>
+      <w:r>
+        <w:t>QE</w:t>
+      </w:r>
+      <w:r>
+        <w:t xml:space="preserve"> _STRIPCHART_CONFIGURATIONS</w:t>
+      </w:r>
+      <w:bookmarkEnd w:id="3"/>
+    </w:p>
+    <w:p/>
+    <w:p>
+      <w:r>
+        <w:t xml:space="preserve">This environment variable </w:t>
+      </w:r>
+      <w:r>
+        <w:t>specifies the file that is used to populate the combo box drop down list of files on the configuration tab of the tool bar</w:t>
+      </w:r>
+      <w:r>
+        <w:t>.</w:t>
+      </w:r>
+      <w:r>
+        <w:t xml:space="preserve"> This file is a read as a text file containing a list of file names, one per line. Line</w:t>
+      </w:r>
+      <w:r>
+        <w:t>s</w:t>
+      </w:r>
+      <w:r>
+        <w:t xml:space="preserve"> starting with hash (‘#’) are treated as comments are </w:t>
+      </w:r>
+      <w:r>
+        <w:t>ignored.</w:t>
+      </w:r>
+    </w:p>
+    <w:p/>
+    <w:p>
+      <w:r>
+        <w:t>A filename may be an absolute pathname, or a relative pathname. Relative pathnames are not subject to any path search functionality, so are perhaps best avoided.</w:t>
+      </w:r>
+    </w:p>
+    <w:p/>
+    <w:p>
+      <w:r>
+        <w:t xml:space="preserve">No check is </w:t>
+      </w:r>
+      <w:proofErr w:type="gramStart"/>
+      <w:r>
+        <w:t>may</w:t>
+      </w:r>
+      <w:proofErr w:type="gramEnd"/>
+      <w:r>
+        <w:t xml:space="preserve"> that the file exists until an attempt is made of load the configuration from the file.</w:t>
       </w:r>
     </w:p>
     <w:p/>
@@ -3287,9 +4127,8 @@
       </w:pPr>
     </w:p>
     <w:sectPr>
-      <w:headerReference w:type="default" r:id="rId23"/>
-      <w:footerReference w:type="even" r:id="rId24"/>
-      <w:footerReference w:type="default" r:id="rId25"/>
+      <w:footerReference w:type="even" r:id="rId27"/>
+      <w:footerReference w:type="default" r:id="rId28"/>
       <w:type w:val="continuous"/>
       <w:pgSz w:w="11907" w:h="16840" w:code="9"/>
       <w:pgMar w:top="1440" w:right="1797" w:bottom="1440" w:left="1797" w:header="720" w:footer="720" w:gutter="0"/>
@@ -3302,7 +4141,7 @@
 </file>
 
 <file path=word/endnotes.xml><?xml version="1.0" encoding="utf-8"?>
-<w:endnotes xmlns:ve="http://schemas.openxmlformats.org/markup-compatibility/2006" xmlns:o="urn:schemas-microsoft-com:office:office" xmlns:r="http://schemas.openxmlformats.org/officeDocument/2006/relationships" xmlns:m="http://schemas.openxmlformats.org/officeDocument/2006/math" xmlns:v="urn:schemas-microsoft-com:vml" xmlns:wp="http://schemas.openxmlformats.org/drawingml/2006/wordprocessingDrawing" xmlns:w10="urn:schemas-microsoft-com:office:word" xmlns:w="http://schemas.openxmlformats.org/wordprocessingml/2006/main" xmlns:wne="http://schemas.microsoft.com/office/word/2006/wordml">
+<w:endnotes xmlns:wpc="http://schemas.microsoft.com/office/word/2010/wordprocessingCanvas" xmlns:mc="http://schemas.openxmlformats.org/markup-compatibility/2006" xmlns:o="urn:schemas-microsoft-com:office:office" xmlns:r="http://schemas.openxmlformats.org/officeDocument/2006/relationships" xmlns:m="http://schemas.openxmlformats.org/officeDocument/2006/math" xmlns:v="urn:schemas-microsoft-com:vml" xmlns:wp14="http://schemas.microsoft.com/office/word/2010/wordprocessingDrawing" xmlns:wp="http://schemas.openxmlformats.org/drawingml/2006/wordprocessingDrawing" xmlns:w10="urn:schemas-microsoft-com:office:word" xmlns:w="http://schemas.openxmlformats.org/wordprocessingml/2006/main" xmlns:w14="http://schemas.microsoft.com/office/word/2010/wordml" xmlns:wpg="http://schemas.microsoft.com/office/word/2010/wordprocessingGroup" xmlns:wpi="http://schemas.microsoft.com/office/word/2010/wordprocessingInk" xmlns:wne="http://schemas.microsoft.com/office/word/2006/wordml" xmlns:wps="http://schemas.microsoft.com/office/word/2010/wordprocessingShape" mc:Ignorable="w14 wp14">
   <w:endnote w:type="separator" w:id="-1">
     <w:p>
       <w:r>
@@ -3321,7 +4160,7 @@
 </file>
 
 <file path=word/footer1.xml><?xml version="1.0" encoding="utf-8"?>
-<w:ftr xmlns:ve="http://schemas.openxmlformats.org/markup-compatibility/2006" xmlns:o="urn:schemas-microsoft-com:office:office" xmlns:r="http://schemas.openxmlformats.org/officeDocument/2006/relationships" xmlns:m="http://schemas.openxmlformats.org/officeDocument/2006/math" xmlns:v="urn:schemas-microsoft-com:vml" xmlns:wp="http://schemas.openxmlformats.org/drawingml/2006/wordprocessingDrawing" xmlns:w10="urn:schemas-microsoft-com:office:word" xmlns:w="http://schemas.openxmlformats.org/wordprocessingml/2006/main" xmlns:wne="http://schemas.microsoft.com/office/word/2006/wordml">
+<w:ftr xmlns:wpc="http://schemas.microsoft.com/office/word/2010/wordprocessingCanvas" xmlns:mc="http://schemas.openxmlformats.org/markup-compatibility/2006" xmlns:o="urn:schemas-microsoft-com:office:office" xmlns:r="http://schemas.openxmlformats.org/officeDocument/2006/relationships" xmlns:m="http://schemas.openxmlformats.org/officeDocument/2006/math" xmlns:v="urn:schemas-microsoft-com:vml" xmlns:wp14="http://schemas.microsoft.com/office/word/2010/wordprocessingDrawing" xmlns:wp="http://schemas.openxmlformats.org/drawingml/2006/wordprocessingDrawing" xmlns:w10="urn:schemas-microsoft-com:office:word" xmlns:w="http://schemas.openxmlformats.org/wordprocessingml/2006/main" xmlns:w14="http://schemas.microsoft.com/office/word/2010/wordml" xmlns:wpg="http://schemas.microsoft.com/office/word/2010/wordprocessingGroup" xmlns:wpi="http://schemas.microsoft.com/office/word/2010/wordprocessingInk" xmlns:wne="http://schemas.microsoft.com/office/word/2006/wordml" xmlns:wps="http://schemas.microsoft.com/office/word/2010/wordprocessingShape" mc:Ignorable="w14 wp14">
   <w:p>
     <w:pPr>
       <w:pStyle w:val="Footer"/>
@@ -3359,7 +4198,7 @@
 </file>
 
 <file path=word/footer2.xml><?xml version="1.0" encoding="utf-8"?>
-<w:ftr xmlns:ve="http://schemas.openxmlformats.org/markup-compatibility/2006" xmlns:o="urn:schemas-microsoft-com:office:office" xmlns:r="http://schemas.openxmlformats.org/officeDocument/2006/relationships" xmlns:m="http://schemas.openxmlformats.org/officeDocument/2006/math" xmlns:v="urn:schemas-microsoft-com:vml" xmlns:wp="http://schemas.openxmlformats.org/drawingml/2006/wordprocessingDrawing" xmlns:w10="urn:schemas-microsoft-com:office:word" xmlns:w="http://schemas.openxmlformats.org/wordprocessingml/2006/main" xmlns:wne="http://schemas.microsoft.com/office/word/2006/wordml">
+<w:ftr xmlns:wpc="http://schemas.microsoft.com/office/word/2010/wordprocessingCanvas" xmlns:mc="http://schemas.openxmlformats.org/markup-compatibility/2006" xmlns:o="urn:schemas-microsoft-com:office:office" xmlns:r="http://schemas.openxmlformats.org/officeDocument/2006/relationships" xmlns:m="http://schemas.openxmlformats.org/officeDocument/2006/math" xmlns:v="urn:schemas-microsoft-com:vml" xmlns:wp14="http://schemas.microsoft.com/office/word/2010/wordprocessingDrawing" xmlns:wp="http://schemas.openxmlformats.org/drawingml/2006/wordprocessingDrawing" xmlns:w10="urn:schemas-microsoft-com:office:word" xmlns:w="http://schemas.openxmlformats.org/wordprocessingml/2006/main" xmlns:w14="http://schemas.microsoft.com/office/word/2010/wordml" xmlns:wpg="http://schemas.microsoft.com/office/word/2010/wordprocessingGroup" xmlns:wpi="http://schemas.microsoft.com/office/word/2010/wordprocessingInk" xmlns:wne="http://schemas.microsoft.com/office/word/2006/wordml" xmlns:wps="http://schemas.microsoft.com/office/word/2010/wordprocessingShape" mc:Ignorable="w14 wp14">
   <w:p>
     <w:pPr>
       <w:pStyle w:val="Footer"/>
@@ -3396,7 +4235,7 @@
         <w:rFonts w:ascii="Calibri" w:hAnsi="Calibri"/>
         <w:noProof/>
       </w:rPr>
-      <w:t>9</w:t>
+      <w:t>5</w:t>
     </w:r>
     <w:r>
       <w:rPr>
@@ -3423,7 +4262,7 @@
 </file>
 
 <file path=word/footnotes.xml><?xml version="1.0" encoding="utf-8"?>
-<w:footnotes xmlns:ve="http://schemas.openxmlformats.org/markup-compatibility/2006" xmlns:o="urn:schemas-microsoft-com:office:office" xmlns:r="http://schemas.openxmlformats.org/officeDocument/2006/relationships" xmlns:m="http://schemas.openxmlformats.org/officeDocument/2006/math" xmlns:v="urn:schemas-microsoft-com:vml" xmlns:wp="http://schemas.openxmlformats.org/drawingml/2006/wordprocessingDrawing" xmlns:w10="urn:schemas-microsoft-com:office:word" xmlns:w="http://schemas.openxmlformats.org/wordprocessingml/2006/main" xmlns:wne="http://schemas.microsoft.com/office/word/2006/wordml">
+<w:footnotes xmlns:wpc="http://schemas.microsoft.com/office/word/2010/wordprocessingCanvas" xmlns:mc="http://schemas.openxmlformats.org/markup-compatibility/2006" xmlns:o="urn:schemas-microsoft-com:office:office" xmlns:r="http://schemas.openxmlformats.org/officeDocument/2006/relationships" xmlns:m="http://schemas.openxmlformats.org/officeDocument/2006/math" xmlns:v="urn:schemas-microsoft-com:vml" xmlns:wp14="http://schemas.microsoft.com/office/word/2010/wordprocessingDrawing" xmlns:wp="http://schemas.openxmlformats.org/drawingml/2006/wordprocessingDrawing" xmlns:w10="urn:schemas-microsoft-com:office:word" xmlns:w="http://schemas.openxmlformats.org/wordprocessingml/2006/main" xmlns:w14="http://schemas.microsoft.com/office/word/2010/wordml" xmlns:wpg="http://schemas.microsoft.com/office/word/2010/wordprocessingGroup" xmlns:wpi="http://schemas.microsoft.com/office/word/2010/wordprocessingInk" xmlns:wne="http://schemas.microsoft.com/office/word/2006/wordml" xmlns:wps="http://schemas.microsoft.com/office/word/2010/wordprocessingShape" mc:Ignorable="w14 wp14">
   <w:footnote w:type="separator" w:id="-1">
     <w:p>
       <w:r>
@@ -3441,26 +4280,8 @@
 </w:footnotes>
 </file>
 
-<file path=word/header1.xml><?xml version="1.0" encoding="utf-8"?>
-<w:hdr xmlns:ve="http://schemas.openxmlformats.org/markup-compatibility/2006" xmlns:o="urn:schemas-microsoft-com:office:office" xmlns:r="http://schemas.openxmlformats.org/officeDocument/2006/relationships" xmlns:m="http://schemas.openxmlformats.org/officeDocument/2006/math" xmlns:v="urn:schemas-microsoft-com:vml" xmlns:wp="http://schemas.openxmlformats.org/drawingml/2006/wordprocessingDrawing" xmlns:w10="urn:schemas-microsoft-com:office:word" xmlns:w="http://schemas.openxmlformats.org/wordprocessingml/2006/main" xmlns:wne="http://schemas.microsoft.com/office/word/2006/wordml">
-  <w:p>
-    <w:pPr>
-      <w:rPr>
-        <w:rFonts w:ascii="Calibri" w:hAnsi="Calibri"/>
-      </w:rPr>
-    </w:pPr>
-    <w:r>
-      <w:rPr>
-        <w:rFonts w:ascii="Calibri" w:hAnsi="Calibri"/>
-      </w:rPr>
-      <w:t>AS-200904-03</w:t>
-    </w:r>
-  </w:p>
-</w:hdr>
-</file>
-
 <file path=word/numbering.xml><?xml version="1.0" encoding="utf-8"?>
-<w:numbering xmlns:ve="http://schemas.openxmlformats.org/markup-compatibility/2006" xmlns:o="urn:schemas-microsoft-com:office:office" xmlns:r="http://schemas.openxmlformats.org/officeDocument/2006/relationships" xmlns:m="http://schemas.openxmlformats.org/officeDocument/2006/math" xmlns:v="urn:schemas-microsoft-com:vml" xmlns:wp="http://schemas.openxmlformats.org/drawingml/2006/wordprocessingDrawing" xmlns:w10="urn:schemas-microsoft-com:office:word" xmlns:w="http://schemas.openxmlformats.org/wordprocessingml/2006/main" xmlns:wne="http://schemas.microsoft.com/office/word/2006/wordml">
+<w:numbering xmlns:wpc="http://schemas.microsoft.com/office/word/2010/wordprocessingCanvas" xmlns:mc="http://schemas.openxmlformats.org/markup-compatibility/2006" xmlns:o="urn:schemas-microsoft-com:office:office" xmlns:r="http://schemas.openxmlformats.org/officeDocument/2006/relationships" xmlns:m="http://schemas.openxmlformats.org/officeDocument/2006/math" xmlns:v="urn:schemas-microsoft-com:vml" xmlns:wp14="http://schemas.microsoft.com/office/word/2010/wordprocessingDrawing" xmlns:wp="http://schemas.openxmlformats.org/drawingml/2006/wordprocessingDrawing" xmlns:w10="urn:schemas-microsoft-com:office:word" xmlns:w="http://schemas.openxmlformats.org/wordprocessingml/2006/main" xmlns:w14="http://schemas.microsoft.com/office/word/2010/wordml" xmlns:wpg="http://schemas.microsoft.com/office/word/2010/wordprocessingGroup" xmlns:wpi="http://schemas.microsoft.com/office/word/2010/wordprocessingInk" xmlns:wne="http://schemas.microsoft.com/office/word/2006/wordml" xmlns:wps="http://schemas.microsoft.com/office/word/2010/wordprocessingShape" mc:Ignorable="w14 wp14">
   <w:abstractNum w:abstractNumId="0">
     <w:nsid w:val="02245668"/>
     <w:multiLevelType w:val="hybridMultilevel"/>
@@ -3602,6 +4423,95 @@
     </w:lvl>
   </w:abstractNum>
   <w:abstractNum w:abstractNumId="1">
+    <w:nsid w:val="148B5CDB"/>
+    <w:multiLevelType w:val="hybridMultilevel"/>
+    <w:tmpl w:val="B3240EC6"/>
+    <w:lvl w:ilvl="0" w:tplc="08090017">
+      <w:start w:val="1"/>
+      <w:numFmt w:val="lowerLetter"/>
+      <w:lvlText w:val="%1)"/>
+      <w:lvlJc w:val="left"/>
+      <w:pPr>
+        <w:ind w:left="720" w:hanging="360"/>
+      </w:pPr>
+      <w:rPr>
+        <w:rFonts w:hint="default"/>
+      </w:rPr>
+    </w:lvl>
+    <w:lvl w:ilvl="1" w:tplc="08090019" w:tentative="1">
+      <w:start w:val="1"/>
+      <w:numFmt w:val="lowerLetter"/>
+      <w:lvlText w:val="%2."/>
+      <w:lvlJc w:val="left"/>
+      <w:pPr>
+        <w:ind w:left="1440" w:hanging="360"/>
+      </w:pPr>
+    </w:lvl>
+    <w:lvl w:ilvl="2" w:tplc="0809001B" w:tentative="1">
+      <w:start w:val="1"/>
+      <w:numFmt w:val="lowerRoman"/>
+      <w:lvlText w:val="%3."/>
+      <w:lvlJc w:val="right"/>
+      <w:pPr>
+        <w:ind w:left="2160" w:hanging="180"/>
+      </w:pPr>
+    </w:lvl>
+    <w:lvl w:ilvl="3" w:tplc="0809000F" w:tentative="1">
+      <w:start w:val="1"/>
+      <w:numFmt w:val="decimal"/>
+      <w:lvlText w:val="%4."/>
+      <w:lvlJc w:val="left"/>
+      <w:pPr>
+        <w:ind w:left="2880" w:hanging="360"/>
+      </w:pPr>
+    </w:lvl>
+    <w:lvl w:ilvl="4" w:tplc="08090019" w:tentative="1">
+      <w:start w:val="1"/>
+      <w:numFmt w:val="lowerLetter"/>
+      <w:lvlText w:val="%5."/>
+      <w:lvlJc w:val="left"/>
+      <w:pPr>
+        <w:ind w:left="3600" w:hanging="360"/>
+      </w:pPr>
+    </w:lvl>
+    <w:lvl w:ilvl="5" w:tplc="0809001B" w:tentative="1">
+      <w:start w:val="1"/>
+      <w:numFmt w:val="lowerRoman"/>
+      <w:lvlText w:val="%6."/>
+      <w:lvlJc w:val="right"/>
+      <w:pPr>
+        <w:ind w:left="4320" w:hanging="180"/>
+      </w:pPr>
+    </w:lvl>
+    <w:lvl w:ilvl="6" w:tplc="0809000F" w:tentative="1">
+      <w:start w:val="1"/>
+      <w:numFmt w:val="decimal"/>
+      <w:lvlText w:val="%7."/>
+      <w:lvlJc w:val="left"/>
+      <w:pPr>
+        <w:ind w:left="5040" w:hanging="360"/>
+      </w:pPr>
+    </w:lvl>
+    <w:lvl w:ilvl="7" w:tplc="08090019" w:tentative="1">
+      <w:start w:val="1"/>
+      <w:numFmt w:val="lowerLetter"/>
+      <w:lvlText w:val="%8."/>
+      <w:lvlJc w:val="left"/>
+      <w:pPr>
+        <w:ind w:left="5760" w:hanging="360"/>
+      </w:pPr>
+    </w:lvl>
+    <w:lvl w:ilvl="8" w:tplc="0809001B" w:tentative="1">
+      <w:start w:val="1"/>
+      <w:numFmt w:val="lowerRoman"/>
+      <w:lvlText w:val="%9."/>
+      <w:lvlJc w:val="right"/>
+      <w:pPr>
+        <w:ind w:left="6480" w:hanging="180"/>
+      </w:pPr>
+    </w:lvl>
+  </w:abstractNum>
+  <w:abstractNum w:abstractNumId="2">
     <w:nsid w:val="19F16A0E"/>
     <w:multiLevelType w:val="multilevel"/>
     <w:tmpl w:val="63B0E7BE"/>
@@ -3741,7 +4651,7 @@
       </w:rPr>
     </w:lvl>
   </w:abstractNum>
-  <w:abstractNum w:abstractNumId="2">
+  <w:abstractNum w:abstractNumId="3">
     <w:nsid w:val="30351E8C"/>
     <w:multiLevelType w:val="multilevel"/>
     <w:tmpl w:val="B91E570A"/>
@@ -3884,7 +4794,7 @@
       </w:rPr>
     </w:lvl>
   </w:abstractNum>
-  <w:abstractNum w:abstractNumId="3">
+  <w:abstractNum w:abstractNumId="4">
     <w:nsid w:val="37434C9E"/>
     <w:multiLevelType w:val="hybridMultilevel"/>
     <w:tmpl w:val="356AAC48"/>
@@ -3997,7 +4907,7 @@
       </w:pPr>
     </w:lvl>
   </w:abstractNum>
-  <w:abstractNum w:abstractNumId="4">
+  <w:abstractNum w:abstractNumId="5">
     <w:nsid w:val="42D807EB"/>
     <w:multiLevelType w:val="hybridMultilevel"/>
     <w:tmpl w:val="E96C80AA"/>
@@ -4110,7 +5020,96 @@
       </w:pPr>
     </w:lvl>
   </w:abstractNum>
-  <w:abstractNum w:abstractNumId="5">
+  <w:abstractNum w:abstractNumId="6">
+    <w:nsid w:val="5CA163C7"/>
+    <w:multiLevelType w:val="hybridMultilevel"/>
+    <w:tmpl w:val="2FE0FC66"/>
+    <w:lvl w:ilvl="0" w:tplc="08090017">
+      <w:start w:val="1"/>
+      <w:numFmt w:val="lowerLetter"/>
+      <w:lvlText w:val="%1)"/>
+      <w:lvlJc w:val="left"/>
+      <w:pPr>
+        <w:ind w:left="720" w:hanging="360"/>
+      </w:pPr>
+      <w:rPr>
+        <w:rFonts w:hint="default"/>
+      </w:rPr>
+    </w:lvl>
+    <w:lvl w:ilvl="1" w:tplc="08090019" w:tentative="1">
+      <w:start w:val="1"/>
+      <w:numFmt w:val="lowerLetter"/>
+      <w:lvlText w:val="%2."/>
+      <w:lvlJc w:val="left"/>
+      <w:pPr>
+        <w:ind w:left="1440" w:hanging="360"/>
+      </w:pPr>
+    </w:lvl>
+    <w:lvl w:ilvl="2" w:tplc="0809001B" w:tentative="1">
+      <w:start w:val="1"/>
+      <w:numFmt w:val="lowerRoman"/>
+      <w:lvlText w:val="%3."/>
+      <w:lvlJc w:val="right"/>
+      <w:pPr>
+        <w:ind w:left="2160" w:hanging="180"/>
+      </w:pPr>
+    </w:lvl>
+    <w:lvl w:ilvl="3" w:tplc="0809000F" w:tentative="1">
+      <w:start w:val="1"/>
+      <w:numFmt w:val="decimal"/>
+      <w:lvlText w:val="%4."/>
+      <w:lvlJc w:val="left"/>
+      <w:pPr>
+        <w:ind w:left="2880" w:hanging="360"/>
+      </w:pPr>
+    </w:lvl>
+    <w:lvl w:ilvl="4" w:tplc="08090019" w:tentative="1">
+      <w:start w:val="1"/>
+      <w:numFmt w:val="lowerLetter"/>
+      <w:lvlText w:val="%5."/>
+      <w:lvlJc w:val="left"/>
+      <w:pPr>
+        <w:ind w:left="3600" w:hanging="360"/>
+      </w:pPr>
+    </w:lvl>
+    <w:lvl w:ilvl="5" w:tplc="0809001B" w:tentative="1">
+      <w:start w:val="1"/>
+      <w:numFmt w:val="lowerRoman"/>
+      <w:lvlText w:val="%6."/>
+      <w:lvlJc w:val="right"/>
+      <w:pPr>
+        <w:ind w:left="4320" w:hanging="180"/>
+      </w:pPr>
+    </w:lvl>
+    <w:lvl w:ilvl="6" w:tplc="0809000F" w:tentative="1">
+      <w:start w:val="1"/>
+      <w:numFmt w:val="decimal"/>
+      <w:lvlText w:val="%7."/>
+      <w:lvlJc w:val="left"/>
+      <w:pPr>
+        <w:ind w:left="5040" w:hanging="360"/>
+      </w:pPr>
+    </w:lvl>
+    <w:lvl w:ilvl="7" w:tplc="08090019" w:tentative="1">
+      <w:start w:val="1"/>
+      <w:numFmt w:val="lowerLetter"/>
+      <w:lvlText w:val="%8."/>
+      <w:lvlJc w:val="left"/>
+      <w:pPr>
+        <w:ind w:left="5760" w:hanging="360"/>
+      </w:pPr>
+    </w:lvl>
+    <w:lvl w:ilvl="8" w:tplc="0809001B" w:tentative="1">
+      <w:start w:val="1"/>
+      <w:numFmt w:val="lowerRoman"/>
+      <w:lvlText w:val="%9."/>
+      <w:lvlJc w:val="right"/>
+      <w:pPr>
+        <w:ind w:left="6480" w:hanging="180"/>
+      </w:pPr>
+    </w:lvl>
+  </w:abstractNum>
+  <w:abstractNum w:abstractNumId="7">
     <w:nsid w:val="66C84A29"/>
     <w:multiLevelType w:val="hybridMultilevel"/>
     <w:tmpl w:val="9D6E0342"/>
@@ -4224,25 +5223,25 @@
     </w:lvl>
   </w:abstractNum>
   <w:num w:numId="1">
-    <w:abstractNumId w:val="1"/>
+    <w:abstractNumId w:val="2"/>
   </w:num>
   <w:num w:numId="2">
-    <w:abstractNumId w:val="2"/>
+    <w:abstractNumId w:val="3"/>
   </w:num>
   <w:num w:numId="3">
     <w:abstractNumId w:val="0"/>
   </w:num>
   <w:num w:numId="4">
+    <w:abstractNumId w:val="5"/>
+  </w:num>
+  <w:num w:numId="5">
     <w:abstractNumId w:val="4"/>
   </w:num>
-  <w:num w:numId="5">
-    <w:abstractNumId w:val="3"/>
-  </w:num>
   <w:num w:numId="6">
-    <w:abstractNumId w:val="5"/>
+    <w:abstractNumId w:val="7"/>
   </w:num>
   <w:num w:numId="7">
-    <w:abstractNumId w:val="1"/>
+    <w:abstractNumId w:val="2"/>
     <w:lvlOverride w:ilvl="0">
       <w:startOverride w:val="4"/>
     </w:lvlOverride>
@@ -4271,12 +5270,18 @@
       <w:startOverride w:val="1"/>
     </w:lvlOverride>
   </w:num>
+  <w:num w:numId="8">
+    <w:abstractNumId w:val="1"/>
+  </w:num>
+  <w:num w:numId="9">
+    <w:abstractNumId w:val="6"/>
+  </w:num>
   <w:numIdMacAtCleanup w:val="7"/>
 </w:numbering>
 </file>
 
 <file path=word/styles.xml><?xml version="1.0" encoding="utf-8"?>
-<w:styles xmlns:r="http://schemas.openxmlformats.org/officeDocument/2006/relationships" xmlns:w="http://schemas.openxmlformats.org/wordprocessingml/2006/main">
+<w:styles xmlns:mc="http://schemas.openxmlformats.org/markup-compatibility/2006" xmlns:r="http://schemas.openxmlformats.org/officeDocument/2006/relationships" xmlns:w="http://schemas.openxmlformats.org/wordprocessingml/2006/main" xmlns:w14="http://schemas.microsoft.com/office/word/2010/wordml" mc:Ignorable="w14">
   <w:docDefaults>
     <w:rPrDefault>
       <w:rPr>
@@ -4622,7 +5627,6 @@
     <w:uiPriority w:val="99"/>
     <w:semiHidden/>
     <w:unhideWhenUsed/>
-    <w:qFormat/>
     <w:tblPr>
       <w:tblInd w:w="0" w:type="dxa"/>
       <w:tblCellMar>
@@ -4648,7 +5652,6 @@
     </w:pPr>
     <w:tblPr>
       <w:jc w:val="center"/>
-      <w:tblInd w:w="0" w:type="dxa"/>
       <w:tblBorders>
         <w:top w:val="single" w:sz="4" w:space="0" w:color="auto"/>
         <w:left w:val="single" w:sz="4" w:space="0" w:color="auto"/>
@@ -4657,12 +5660,6 @@
         <w:insideH w:val="single" w:sz="4" w:space="0" w:color="auto"/>
         <w:insideV w:val="single" w:sz="4" w:space="0" w:color="auto"/>
       </w:tblBorders>
-      <w:tblCellMar>
-        <w:top w:w="0" w:type="dxa"/>
-        <w:left w:w="108" w:type="dxa"/>
-        <w:bottom w:w="0" w:type="dxa"/>
-        <w:right w:w="108" w:type="dxa"/>
-      </w:tblCellMar>
     </w:tblPr>
     <w:trPr>
       <w:jc w:val="center"/>
@@ -4739,25 +5736,15 @@
       <w:rFonts w:ascii="Garamond" w:hAnsi="Garamond"/>
     </w:rPr>
     <w:tblPr>
-      <w:jc w:val="center"/>
-      <w:tblInd w:w="0" w:type="dxa"/>
       <w:tblBorders>
-        <w:top w:val="single" w:sz="4" w:space="0" w:color="auto"/>
-        <w:bottom w:val="single" w:sz="4" w:space="0" w:color="auto"/>
+        <w:top w:val="none" w:sz="0" w:space="0" w:color="auto"/>
+        <w:left w:val="none" w:sz="0" w:space="0" w:color="auto"/>
+        <w:bottom w:val="none" w:sz="0" w:space="0" w:color="auto"/>
+        <w:right w:val="none" w:sz="0" w:space="0" w:color="auto"/>
+        <w:insideH w:val="none" w:sz="0" w:space="0" w:color="auto"/>
+        <w:insideV w:val="none" w:sz="0" w:space="0" w:color="auto"/>
       </w:tblBorders>
-      <w:tblCellMar>
-        <w:top w:w="0" w:type="dxa"/>
-        <w:left w:w="108" w:type="dxa"/>
-        <w:bottom w:w="0" w:type="dxa"/>
-        <w:right w:w="108" w:type="dxa"/>
-      </w:tblCellMar>
     </w:tblPr>
-    <w:trPr>
-      <w:jc w:val="center"/>
-    </w:trPr>
-    <w:tcPr>
-      <w:vAlign w:val="center"/>
-    </w:tcPr>
     <w:tblStylePr w:type="firstRow">
       <w:tblPr/>
       <w:tcPr>
@@ -4862,25 +5849,15 @@
       <w:rFonts w:ascii="Garamond" w:hAnsi="Garamond"/>
     </w:rPr>
     <w:tblPr>
-      <w:jc w:val="center"/>
-      <w:tblInd w:w="0" w:type="dxa"/>
       <w:tblBorders>
-        <w:top w:val="single" w:sz="4" w:space="0" w:color="auto"/>
-        <w:bottom w:val="single" w:sz="4" w:space="0" w:color="auto"/>
+        <w:top w:val="none" w:sz="0" w:space="0" w:color="auto"/>
+        <w:left w:val="none" w:sz="0" w:space="0" w:color="auto"/>
+        <w:bottom w:val="none" w:sz="0" w:space="0" w:color="auto"/>
+        <w:right w:val="none" w:sz="0" w:space="0" w:color="auto"/>
+        <w:insideH w:val="none" w:sz="0" w:space="0" w:color="auto"/>
+        <w:insideV w:val="none" w:sz="0" w:space="0" w:color="auto"/>
       </w:tblBorders>
-      <w:tblCellMar>
-        <w:top w:w="0" w:type="dxa"/>
-        <w:left w:w="108" w:type="dxa"/>
-        <w:bottom w:w="0" w:type="dxa"/>
-        <w:right w:w="108" w:type="dxa"/>
-      </w:tblCellMar>
     </w:tblPr>
-    <w:trPr>
-      <w:jc w:val="center"/>
-    </w:trPr>
-    <w:tcPr>
-      <w:vAlign w:val="center"/>
-    </w:tcPr>
     <w:tblStylePr w:type="firstRow">
       <w:tblPr/>
       <w:tcPr>
@@ -5049,7 +6026,6 @@
     </w:rPr>
     <w:tblPr>
       <w:jc w:val="center"/>
-      <w:tblInd w:w="0" w:type="dxa"/>
       <w:tblBorders>
         <w:top w:val="single" w:sz="4" w:space="0" w:color="auto"/>
         <w:left w:val="single" w:sz="4" w:space="0" w:color="auto"/>
@@ -5058,12 +6034,6 @@
         <w:insideH w:val="single" w:sz="4" w:space="0" w:color="auto"/>
         <w:insideV w:val="single" w:sz="4" w:space="0" w:color="auto"/>
       </w:tblBorders>
-      <w:tblCellMar>
-        <w:top w:w="0" w:type="dxa"/>
-        <w:left w:w="108" w:type="dxa"/>
-        <w:bottom w:w="0" w:type="dxa"/>
-        <w:right w:w="108" w:type="dxa"/>
-      </w:tblCellMar>
     </w:tblPr>
     <w:trPr>
       <w:jc w:val="center"/>
@@ -5128,6 +6098,196 @@
       <w:ind w:left="720"/>
       <w:contextualSpacing/>
     </w:pPr>
+  </w:style>
+</w:styles>
+</file>
+
+<file path=word/stylesWithEffects.xml><?xml version="1.0" encoding="utf-8"?>
+<w:styles xmlns:wpc="http://schemas.microsoft.com/office/word/2010/wordprocessingCanvas" xmlns:mc="http://schemas.openxmlformats.org/markup-compatibility/2006" xmlns:o="urn:schemas-microsoft-com:office:office" xmlns:r="http://schemas.openxmlformats.org/officeDocument/2006/relationships" xmlns:m="http://schemas.openxmlformats.org/officeDocument/2006/math" xmlns:v="urn:schemas-microsoft-com:vml" xmlns:wp14="http://schemas.microsoft.com/office/word/2010/wordprocessingDrawing" xmlns:wp="http://schemas.openxmlformats.org/drawingml/2006/wordprocessingDrawing" xmlns:w10="urn:schemas-microsoft-com:office:word" xmlns:w="http://schemas.openxmlformats.org/wordprocessingml/2006/main" xmlns:w14="http://schemas.microsoft.com/office/word/2010/wordml" xmlns:wpg="http://schemas.microsoft.com/office/word/2010/wordprocessingGroup" xmlns:wpi="http://schemas.microsoft.com/office/word/2010/wordprocessingInk" xmlns:wne="http://schemas.microsoft.com/office/word/2006/wordml" xmlns:wps="http://schemas.microsoft.com/office/word/2010/wordprocessingShape" mc:Ignorable="w14 wp14">
+  <w:docDefaults>
+    <w:rPrDefault>
+      <w:rPr>
+        <w:rFonts w:asciiTheme="minorHAnsi" w:eastAsiaTheme="minorEastAsia" w:hAnsiTheme="minorHAnsi" w:cstheme="minorBidi"/>
+        <w:sz w:val="22"/>
+        <w:szCs w:val="22"/>
+        <w:lang w:val="en-GB" w:eastAsia="en-GB" w:bidi="ar-SA"/>
+      </w:rPr>
+    </w:rPrDefault>
+    <w:pPrDefault>
+      <w:pPr>
+        <w:spacing w:after="200" w:line="276" w:lineRule="auto"/>
+      </w:pPr>
+    </w:pPrDefault>
+  </w:docDefaults>
+  <w:latentStyles w:defLockedState="0" w:defUIPriority="99" w:defSemiHidden="1" w:defUnhideWhenUsed="1" w:defQFormat="0" w:count="267">
+    <w:lsdException w:name="Normal" w:semiHidden="0" w:uiPriority="0" w:unhideWhenUsed="0" w:qFormat="1"/>
+    <w:lsdException w:name="heading 1" w:semiHidden="0" w:uiPriority="9" w:unhideWhenUsed="0" w:qFormat="1"/>
+    <w:lsdException w:name="heading 2" w:uiPriority="9" w:qFormat="1"/>
+    <w:lsdException w:name="heading 3" w:uiPriority="9" w:qFormat="1"/>
+    <w:lsdException w:name="heading 4" w:uiPriority="9" w:qFormat="1"/>
+    <w:lsdException w:name="heading 5" w:uiPriority="9" w:qFormat="1"/>
+    <w:lsdException w:name="heading 6" w:uiPriority="9" w:qFormat="1"/>
+    <w:lsdException w:name="heading 7" w:uiPriority="9" w:qFormat="1"/>
+    <w:lsdException w:name="heading 8" w:uiPriority="9" w:qFormat="1"/>
+    <w:lsdException w:name="heading 9" w:uiPriority="9" w:qFormat="1"/>
+    <w:lsdException w:name="toc 1" w:uiPriority="39"/>
+    <w:lsdException w:name="toc 2" w:uiPriority="39"/>
+    <w:lsdException w:name="toc 3" w:uiPriority="39"/>
+    <w:lsdException w:name="toc 4" w:uiPriority="39"/>
+    <w:lsdException w:name="toc 5" w:uiPriority="39"/>
+    <w:lsdException w:name="toc 6" w:uiPriority="39"/>
+    <w:lsdException w:name="toc 7" w:uiPriority="39"/>
+    <w:lsdException w:name="toc 8" w:uiPriority="39"/>
+    <w:lsdException w:name="toc 9" w:uiPriority="39"/>
+    <w:lsdException w:name="caption" w:uiPriority="35" w:qFormat="1"/>
+    <w:lsdException w:name="Title" w:semiHidden="0" w:uiPriority="10" w:unhideWhenUsed="0" w:qFormat="1"/>
+    <w:lsdException w:name="Default Paragraph Font" w:uiPriority="1"/>
+    <w:lsdException w:name="Subtitle" w:semiHidden="0" w:uiPriority="11" w:unhideWhenUsed="0" w:qFormat="1"/>
+    <w:lsdException w:name="Strong" w:semiHidden="0" w:uiPriority="22" w:unhideWhenUsed="0" w:qFormat="1"/>
+    <w:lsdException w:name="Emphasis" w:semiHidden="0" w:uiPriority="20" w:unhideWhenUsed="0" w:qFormat="1"/>
+    <w:lsdException w:name="Table Grid" w:semiHidden="0" w:uiPriority="59" w:unhideWhenUsed="0"/>
+    <w:lsdException w:name="Placeholder Text" w:unhideWhenUsed="0"/>
+    <w:lsdException w:name="No Spacing" w:semiHidden="0" w:uiPriority="1" w:unhideWhenUsed="0" w:qFormat="1"/>
+    <w:lsdException w:name="Light Shading" w:semiHidden="0" w:uiPriority="60" w:unhideWhenUsed="0"/>
+    <w:lsdException w:name="Light List" w:semiHidden="0" w:uiPriority="61" w:unhideWhenUsed="0"/>
+    <w:lsdException w:name="Light Grid" w:semiHidden="0" w:uiPriority="62" w:unhideWhenUsed="0"/>
+    <w:lsdException w:name="Medium Shading 1" w:semiHidden="0" w:uiPriority="63" w:unhideWhenUsed="0"/>
+    <w:lsdException w:name="Medium Shading 2" w:semiHidden="0" w:uiPriority="64" w:unhideWhenUsed="0"/>
+    <w:lsdException w:name="Medium List 1" w:semiHidden="0" w:uiPriority="65" w:unhideWhenUsed="0"/>
+    <w:lsdException w:name="Medium List 2" w:semiHidden="0" w:uiPriority="66" w:unhideWhenUsed="0"/>
+    <w:lsdException w:name="Medium Grid 1" w:semiHidden="0" w:uiPriority="67" w:unhideWhenUsed="0"/>
+    <w:lsdException w:name="Medium Grid 2" w:semiHidden="0" w:uiPriority="68" w:unhideWhenUsed="0"/>
+    <w:lsdException w:name="Medium Grid 3" w:semiHidden="0" w:uiPriority="69" w:unhideWhenUsed="0"/>
+    <w:lsdException w:name="Dark List" w:semiHidden="0" w:uiPriority="70" w:unhideWhenUsed="0"/>
+    <w:lsdException w:name="Colorful Shading" w:semiHidden="0" w:uiPriority="71" w:unhideWhenUsed="0"/>
+    <w:lsdException w:name="Colorful List" w:semiHidden="0" w:uiPriority="72" w:unhideWhenUsed="0"/>
+    <w:lsdException w:name="Colorful Grid" w:semiHidden="0" w:uiPriority="73" w:unhideWhenUsed="0"/>
+    <w:lsdException w:name="Light Shading Accent 1" w:semiHidden="0" w:uiPriority="60" w:unhideWhenUsed="0"/>
+    <w:lsdException w:name="Light List Accent 1" w:semiHidden="0" w:uiPriority="61" w:unhideWhenUsed="0"/>
+    <w:lsdException w:name="Light Grid Accent 1" w:semiHidden="0" w:uiPriority="62" w:unhideWhenUsed="0"/>
+    <w:lsdException w:name="Medium Shading 1 Accent 1" w:semiHidden="0" w:uiPriority="63" w:unhideWhenUsed="0"/>
+    <w:lsdException w:name="Medium Shading 2 Accent 1" w:semiHidden="0" w:uiPriority="64" w:unhideWhenUsed="0"/>
+    <w:lsdException w:name="Medium List 1 Accent 1" w:semiHidden="0" w:uiPriority="65" w:unhideWhenUsed="0"/>
+    <w:lsdException w:name="Revision" w:unhideWhenUsed="0"/>
+    <w:lsdException w:name="List Paragraph" w:semiHidden="0" w:uiPriority="34" w:unhideWhenUsed="0" w:qFormat="1"/>
+    <w:lsdException w:name="Quote" w:semiHidden="0" w:uiPriority="29" w:unhideWhenUsed="0" w:qFormat="1"/>
+    <w:lsdException w:name="Intense Quote" w:semiHidden="0" w:uiPriority="30" w:unhideWhenUsed="0" w:qFormat="1"/>
+    <w:lsdException w:name="Medium List 2 Accent 1" w:semiHidden="0" w:uiPriority="66" w:unhideWhenUsed="0"/>
+    <w:lsdException w:name="Medium Grid 1 Accent 1" w:semiHidden="0" w:uiPriority="67" w:unhideWhenUsed="0"/>
+    <w:lsdException w:name="Medium Grid 2 Accent 1" w:semiHidden="0" w:uiPriority="68" w:unhideWhenUsed="0"/>
+    <w:lsdException w:name="Medium Grid 3 Accent 1" w:semiHidden="0" w:uiPriority="69" w:unhideWhenUsed="0"/>
+    <w:lsdException w:name="Dark List Accent 1" w:semiHidden="0" w:uiPriority="70" w:unhideWhenUsed="0"/>
+    <w:lsdException w:name="Colorful Shading Accent 1" w:semiHidden="0" w:uiPriority="71" w:unhideWhenUsed="0"/>
+    <w:lsdException w:name="Colorful List Accent 1" w:semiHidden="0" w:uiPriority="72" w:unhideWhenUsed="0"/>
+    <w:lsdException w:name="Colorful Grid Accent 1" w:semiHidden="0" w:uiPriority="73" w:unhideWhenUsed="0"/>
+    <w:lsdException w:name="Light Shading Accent 2" w:semiHidden="0" w:uiPriority="60" w:unhideWhenUsed="0"/>
+    <w:lsdException w:name="Light List Accent 2" w:semiHidden="0" w:uiPriority="61" w:unhideWhenUsed="0"/>
+    <w:lsdException w:name="Light Grid Accent 2" w:semiHidden="0" w:uiPriority="62" w:unhideWhenUsed="0"/>
+    <w:lsdException w:name="Medium Shading 1 Accent 2" w:semiHidden="0" w:uiPriority="63" w:unhideWhenUsed="0"/>
+    <w:lsdException w:name="Medium Shading 2 Accent 2" w:semiHidden="0" w:uiPriority="64" w:unhideWhenUsed="0"/>
+    <w:lsdException w:name="Medium List 1 Accent 2" w:semiHidden="0" w:uiPriority="65" w:unhideWhenUsed="0"/>
+    <w:lsdException w:name="Medium List 2 Accent 2" w:semiHidden="0" w:uiPriority="66" w:unhideWhenUsed="0"/>
+    <w:lsdException w:name="Medium Grid 1 Accent 2" w:semiHidden="0" w:uiPriority="67" w:unhideWhenUsed="0"/>
+    <w:lsdException w:name="Medium Grid 2 Accent 2" w:semiHidden="0" w:uiPriority="68" w:unhideWhenUsed="0"/>
+    <w:lsdException w:name="Medium Grid 3 Accent 2" w:semiHidden="0" w:uiPriority="69" w:unhideWhenUsed="0"/>
+    <w:lsdException w:name="Dark List Accent 2" w:semiHidden="0" w:uiPriority="70" w:unhideWhenUsed="0"/>
+    <w:lsdException w:name="Colorful Shading Accent 2" w:semiHidden="0" w:uiPriority="71" w:unhideWhenUsed="0"/>
+    <w:lsdException w:name="Colorful List Accent 2" w:semiHidden="0" w:uiPriority="72" w:unhideWhenUsed="0"/>
+    <w:lsdException w:name="Colorful Grid Accent 2" w:semiHidden="0" w:uiPriority="73" w:unhideWhenUsed="0"/>
+    <w:lsdException w:name="Light Shading Accent 3" w:semiHidden="0" w:uiPriority="60" w:unhideWhenUsed="0"/>
+    <w:lsdException w:name="Light List Accent 3" w:semiHidden="0" w:uiPriority="61" w:unhideWhenUsed="0"/>
+    <w:lsdException w:name="Light Grid Accent 3" w:semiHidden="0" w:uiPriority="62" w:unhideWhenUsed="0"/>
+    <w:lsdException w:name="Medium Shading 1 Accent 3" w:semiHidden="0" w:uiPriority="63" w:unhideWhenUsed="0"/>
+    <w:lsdException w:name="Medium Shading 2 Accent 3" w:semiHidden="0" w:uiPriority="64" w:unhideWhenUsed="0"/>
+    <w:lsdException w:name="Medium List 1 Accent 3" w:semiHidden="0" w:uiPriority="65" w:unhideWhenUsed="0"/>
+    <w:lsdException w:name="Medium List 2 Accent 3" w:semiHidden="0" w:uiPriority="66" w:unhideWhenUsed="0"/>
+    <w:lsdException w:name="Medium Grid 1 Accent 3" w:semiHidden="0" w:uiPriority="67" w:unhideWhenUsed="0"/>
+    <w:lsdException w:name="Medium Grid 2 Accent 3" w:semiHidden="0" w:uiPriority="68" w:unhideWhenUsed="0"/>
+    <w:lsdException w:name="Medium Grid 3 Accent 3" w:semiHidden="0" w:uiPriority="69" w:unhideWhenUsed="0"/>
+    <w:lsdException w:name="Dark List Accent 3" w:semiHidden="0" w:uiPriority="70" w:unhideWhenUsed="0"/>
+    <w:lsdException w:name="Colorful Shading Accent 3" w:semiHidden="0" w:uiPriority="71" w:unhideWhenUsed="0"/>
+    <w:lsdException w:name="Colorful List Accent 3" w:semiHidden="0" w:uiPriority="72" w:unhideWhenUsed="0"/>
+    <w:lsdException w:name="Colorful Grid Accent 3" w:semiHidden="0" w:uiPriority="73" w:unhideWhenUsed="0"/>
+    <w:lsdException w:name="Light Shading Accent 4" w:semiHidden="0" w:uiPriority="60" w:unhideWhenUsed="0"/>
+    <w:lsdException w:name="Light List Accent 4" w:semiHidden="0" w:uiPriority="61" w:unhideWhenUsed="0"/>
+    <w:lsdException w:name="Light Grid Accent 4" w:semiHidden="0" w:uiPriority="62" w:unhideWhenUsed="0"/>
+    <w:lsdException w:name="Medium Shading 1 Accent 4" w:semiHidden="0" w:uiPriority="63" w:unhideWhenUsed="0"/>
+    <w:lsdException w:name="Medium Shading 2 Accent 4" w:semiHidden="0" w:uiPriority="64" w:unhideWhenUsed="0"/>
+    <w:lsdException w:name="Medium List 1 Accent 4" w:semiHidden="0" w:uiPriority="65" w:unhideWhenUsed="0"/>
+    <w:lsdException w:name="Medium List 2 Accent 4" w:semiHidden="0" w:uiPriority="66" w:unhideWhenUsed="0"/>
+    <w:lsdException w:name="Medium Grid 1 Accent 4" w:semiHidden="0" w:uiPriority="67" w:unhideWhenUsed="0"/>
+    <w:lsdException w:name="Medium Grid 2 Accent 4" w:semiHidden="0" w:uiPriority="68" w:unhideWhenUsed="0"/>
+    <w:lsdException w:name="Medium Grid 3 Accent 4" w:semiHidden="0" w:uiPriority="69" w:unhideWhenUsed="0"/>
+    <w:lsdException w:name="Dark List Accent 4" w:semiHidden="0" w:uiPriority="70" w:unhideWhenUsed="0"/>
+    <w:lsdException w:name="Colorful Shading Accent 4" w:semiHidden="0" w:uiPriority="71" w:unhideWhenUsed="0"/>
+    <w:lsdException w:name="Colorful List Accent 4" w:semiHidden="0" w:uiPriority="72" w:unhideWhenUsed="0"/>
+    <w:lsdException w:name="Colorful Grid Accent 4" w:semiHidden="0" w:uiPriority="73" w:unhideWhenUsed="0"/>
+    <w:lsdException w:name="Light Shading Accent 5" w:semiHidden="0" w:uiPriority="60" w:unhideWhenUsed="0"/>
+    <w:lsdException w:name="Light List Accent 5" w:semiHidden="0" w:uiPriority="61" w:unhideWhenUsed="0"/>
+    <w:lsdException w:name="Light Grid Accent 5" w:semiHidden="0" w:uiPriority="62" w:unhideWhenUsed="0"/>
+    <w:lsdException w:name="Medium Shading 1 Accent 5" w:semiHidden="0" w:uiPriority="63" w:unhideWhenUsed="0"/>
+    <w:lsdException w:name="Medium Shading 2 Accent 5" w:semiHidden="0" w:uiPriority="64" w:unhideWhenUsed="0"/>
+    <w:lsdException w:name="Medium List 1 Accent 5" w:semiHidden="0" w:uiPriority="65" w:unhideWhenUsed="0"/>
+    <w:lsdException w:name="Medium List 2 Accent 5" w:semiHidden="0" w:uiPriority="66" w:unhideWhenUsed="0"/>
+    <w:lsdException w:name="Medium Grid 1 Accent 5" w:semiHidden="0" w:uiPriority="67" w:unhideWhenUsed="0"/>
+    <w:lsdException w:name="Medium Grid 2 Accent 5" w:semiHidden="0" w:uiPriority="68" w:unhideWhenUsed="0"/>
+    <w:lsdException w:name="Medium Grid 3 Accent 5" w:semiHidden="0" w:uiPriority="69" w:unhideWhenUsed="0"/>
+    <w:lsdException w:name="Dark List Accent 5" w:semiHidden="0" w:uiPriority="70" w:unhideWhenUsed="0"/>
+    <w:lsdException w:name="Colorful Shading Accent 5" w:semiHidden="0" w:uiPriority="71" w:unhideWhenUsed="0"/>
+    <w:lsdException w:name="Colorful List Accent 5" w:semiHidden="0" w:uiPriority="72" w:unhideWhenUsed="0"/>
+    <w:lsdException w:name="Colorful Grid Accent 5" w:semiHidden="0" w:uiPriority="73" w:unhideWhenUsed="0"/>
+    <w:lsdException w:name="Light Shading Accent 6" w:semiHidden="0" w:uiPriority="60" w:unhideWhenUsed="0"/>
+    <w:lsdException w:name="Light List Accent 6" w:semiHidden="0" w:uiPriority="61" w:unhideWhenUsed="0"/>
+    <w:lsdException w:name="Light Grid Accent 6" w:semiHidden="0" w:uiPriority="62" w:unhideWhenUsed="0"/>
+    <w:lsdException w:name="Medium Shading 1 Accent 6" w:semiHidden="0" w:uiPriority="63" w:unhideWhenUsed="0"/>
+    <w:lsdException w:name="Medium Shading 2 Accent 6" w:semiHidden="0" w:uiPriority="64" w:unhideWhenUsed="0"/>
+    <w:lsdException w:name="Medium List 1 Accent 6" w:semiHidden="0" w:uiPriority="65" w:unhideWhenUsed="0"/>
+    <w:lsdException w:name="Medium List 2 Accent 6" w:semiHidden="0" w:uiPriority="66" w:unhideWhenUsed="0"/>
+    <w:lsdException w:name="Medium Grid 1 Accent 6" w:semiHidden="0" w:uiPriority="67" w:unhideWhenUsed="0"/>
+    <w:lsdException w:name="Medium Grid 2 Accent 6" w:semiHidden="0" w:uiPriority="68" w:unhideWhenUsed="0"/>
+    <w:lsdException w:name="Medium Grid 3 Accent 6" w:semiHidden="0" w:uiPriority="69" w:unhideWhenUsed="0"/>
+    <w:lsdException w:name="Dark List Accent 6" w:semiHidden="0" w:uiPriority="70" w:unhideWhenUsed="0"/>
+    <w:lsdException w:name="Colorful Shading Accent 6" w:semiHidden="0" w:uiPriority="71" w:unhideWhenUsed="0"/>
+    <w:lsdException w:name="Colorful List Accent 6" w:semiHidden="0" w:uiPriority="72" w:unhideWhenUsed="0"/>
+    <w:lsdException w:name="Colorful Grid Accent 6" w:semiHidden="0" w:uiPriority="73" w:unhideWhenUsed="0"/>
+    <w:lsdException w:name="Subtle Emphasis" w:semiHidden="0" w:uiPriority="19" w:unhideWhenUsed="0" w:qFormat="1"/>
+    <w:lsdException w:name="Intense Emphasis" w:semiHidden="0" w:uiPriority="21" w:unhideWhenUsed="0" w:qFormat="1"/>
+    <w:lsdException w:name="Subtle Reference" w:semiHidden="0" w:uiPriority="31" w:unhideWhenUsed="0" w:qFormat="1"/>
+    <w:lsdException w:name="Intense Reference" w:semiHidden="0" w:uiPriority="32" w:unhideWhenUsed="0" w:qFormat="1"/>
+    <w:lsdException w:name="Book Title" w:semiHidden="0" w:uiPriority="33" w:unhideWhenUsed="0" w:qFormat="1"/>
+    <w:lsdException w:name="Bibliography" w:uiPriority="37"/>
+    <w:lsdException w:name="TOC Heading" w:uiPriority="39" w:qFormat="1"/>
+  </w:latentStyles>
+  <w:style w:type="paragraph" w:default="1" w:styleId="Normal">
+    <w:name w:val="Normal"/>
+    <w:qFormat/>
+  </w:style>
+  <w:style w:type="character" w:default="1" w:styleId="DefaultParagraphFont">
+    <w:name w:val="Default Paragraph Font"/>
+    <w:uiPriority w:val="1"/>
+    <w:semiHidden/>
+    <w:unhideWhenUsed/>
+  </w:style>
+  <w:style w:type="table" w:default="1" w:styleId="TableNormal">
+    <w:name w:val="Normal Table"/>
+    <w:uiPriority w:val="99"/>
+    <w:semiHidden/>
+    <w:unhideWhenUsed/>
+    <w:tblPr>
+      <w:tblInd w:w="0" w:type="dxa"/>
+      <w:tblCellMar>
+        <w:top w:w="0" w:type="dxa"/>
+        <w:left w:w="108" w:type="dxa"/>
+        <w:bottom w:w="0" w:type="dxa"/>
+        <w:right w:w="108" w:type="dxa"/>
+      </w:tblCellMar>
+    </w:tblPr>
+  </w:style>
+  <w:style w:type="numbering" w:default="1" w:styleId="NoList">
+    <w:name w:val="No List"/>
+    <w:uiPriority w:val="99"/>
+    <w:semiHidden/>
+    <w:unhideWhenUsed/>
   </w:style>
 </w:styles>
 </file>
@@ -5420,7 +6580,7 @@
 </file>
 
 <file path=customXml/itemProps1.xml><?xml version="1.0" encoding="utf-8"?>
-<ds:datastoreItem xmlns:ds="http://schemas.openxmlformats.org/officeDocument/2006/customXml" ds:itemID="{4CE8AB37-2B04-4256-BEF0-D47C6885E2A0}">
+<ds:datastoreItem xmlns:ds="http://schemas.openxmlformats.org/officeDocument/2006/customXml" ds:itemID="{E75C7824-81F3-4236-82FF-5AF904A187E2}">
   <ds:schemaRefs>
     <ds:schemaRef ds:uri="http://schemas.openxmlformats.org/officeDocument/2006/bibliography"/>
   </ds:schemaRefs>

</xml_diff>

<commit_message>
Update documentation to reflect new elementsRequired property associated with most single variable widgets, the the StripChart documentation to give an overview of the recently added expression evaluation capability.
</commit_message>
<xml_diff>
--- a/documentation/source/Strip_Chart_User_Guide.docx
+++ b/documentation/source/Strip_Chart_User_Guide.docx
@@ -1,6 +1,6 @@
 
 <file path=word/document.xml><?xml version="1.0" encoding="utf-8"?>
-<w:document xmlns:wpc="http://schemas.microsoft.com/office/word/2010/wordprocessingCanvas" xmlns:mc="http://schemas.openxmlformats.org/markup-compatibility/2006" xmlns:o="urn:schemas-microsoft-com:office:office" xmlns:r="http://schemas.openxmlformats.org/officeDocument/2006/relationships" xmlns:m="http://schemas.openxmlformats.org/officeDocument/2006/math" xmlns:v="urn:schemas-microsoft-com:vml" xmlns:wp14="http://schemas.microsoft.com/office/word/2010/wordprocessingDrawing" xmlns:wp="http://schemas.openxmlformats.org/drawingml/2006/wordprocessingDrawing" xmlns:w10="urn:schemas-microsoft-com:office:word" xmlns:w="http://schemas.openxmlformats.org/wordprocessingml/2006/main" xmlns:w14="http://schemas.microsoft.com/office/word/2010/wordml" xmlns:wpg="http://schemas.microsoft.com/office/word/2010/wordprocessingGroup" xmlns:wpi="http://schemas.microsoft.com/office/word/2010/wordprocessingInk" xmlns:wne="http://schemas.microsoft.com/office/word/2006/wordml" xmlns:wps="http://schemas.microsoft.com/office/word/2010/wordprocessingShape" mc:Ignorable="w14 wp14">
+<w:document xmlns:ve="http://schemas.openxmlformats.org/markup-compatibility/2006" xmlns:o="urn:schemas-microsoft-com:office:office" xmlns:r="http://schemas.openxmlformats.org/officeDocument/2006/relationships" xmlns:m="http://schemas.openxmlformats.org/officeDocument/2006/math" xmlns:v="urn:schemas-microsoft-com:vml" xmlns:wp="http://schemas.openxmlformats.org/drawingml/2006/wordprocessingDrawing" xmlns:w10="urn:schemas-microsoft-com:office:word" xmlns:w="http://schemas.openxmlformats.org/wordprocessingml/2006/main" xmlns:wne="http://schemas.microsoft.com/office/word/2006/wordml">
   <w:body>
     <w:p>
       <w:pPr>
@@ -32,13 +32,19 @@
         <w:rPr>
           <w:sz w:val="20"/>
         </w:rPr>
-        <w:t>12</w:t>
+        <w:t>31</w:t>
       </w:r>
       <w:r>
         <w:rPr>
           <w:sz w:val="20"/>
         </w:rPr>
-        <w:t xml:space="preserve"> March 2017</w:t>
+        <w:t xml:space="preserve"> </w:t>
+      </w:r>
+      <w:r>
+        <w:rPr>
+          <w:sz w:val="20"/>
+        </w:rPr>
+        <w:t>January 2018</w:t>
       </w:r>
     </w:p>
     <w:p>
@@ -175,7 +181,6 @@
       <w:r>
         <w:rPr>
           <w:noProof/>
-          <w:lang w:val="en-GB" w:eastAsia="en-GB"/>
         </w:rPr>
         <w:drawing>
           <wp:inline distT="0" distB="0" distL="0" distR="0">
@@ -193,7 +198,7 @@
                     <pic:cNvPicPr/>
                   </pic:nvPicPr>
                   <pic:blipFill>
-                    <a:blip r:embed="rId9" cstate="print"/>
+                    <a:blip r:embed="rId8" cstate="print"/>
                     <a:stretch>
                       <a:fillRect/>
                     </a:stretch>
@@ -226,9 +231,34 @@
     </w:p>
     <w:p>
       <w:pPr>
+        <w:keepNext/>
+      </w:pPr>
+      <w:r>
+        <w:t>Alternatively, right-clicking on any QE EPICS aware widget with offer the “Plot </w:t>
+      </w:r>
+      <w:proofErr w:type="gramStart"/>
+      <w:r>
+        <w:t>In</w:t>
+      </w:r>
+      <w:proofErr w:type="gramEnd"/>
+      <w:r>
+        <w:t> StripChart” context menu option. Selecting this will open a new Strip Chart with this PV as the first item.</w:t>
+      </w:r>
+    </w:p>
+    <w:p>
+      <w:pPr>
+        <w:jc w:val="left"/>
+      </w:pPr>
+      <w:r>
+        <w:br w:type="page"/>
+      </w:r>
+    </w:p>
+    <w:p>
+      <w:pPr>
         <w:pStyle w:val="Heading1"/>
       </w:pPr>
       <w:r>
+        <w:lastRenderedPageBreak/>
         <w:t>Using the Strip Chart</w:t>
       </w:r>
     </w:p>
@@ -239,7 +269,6 @@
       </w:r>
     </w:p>
     <w:p/>
-    <w:p/>
     <w:p>
       <w:pPr>
         <w:pStyle w:val="Heading2"/>
@@ -289,7 +318,6 @@
         <w:pStyle w:val="Heading3"/>
       </w:pPr>
       <w:r>
-        <w:lastRenderedPageBreak/>
         <w:t>Standard Tab</w:t>
       </w:r>
     </w:p>
@@ -307,7 +335,6 @@
       <w:r>
         <w:rPr>
           <w:noProof/>
-          <w:lang w:val="en-GB" w:eastAsia="en-GB"/>
         </w:rPr>
         <w:drawing>
           <wp:inline distT="0" distB="0" distL="0" distR="0">
@@ -327,10 +354,10 @@
                     </pic:cNvPicPr>
                   </pic:nvPicPr>
                   <pic:blipFill>
-                    <a:blip r:embed="rId10">
+                    <a:blip r:embed="rId9" cstate="print">
                       <a:extLst>
                         <a:ext uri="{28A0092B-C50C-407E-A947-70E740481C1C}">
-                          <a14:useLocalDpi xmlns:a14="http://schemas.microsoft.com/office/drawing/2010/main" val="0"/>
+                          <a14:useLocalDpi xmlns:a14="http://schemas.microsoft.com/office/drawing/2010/main" xmlns:wps="http://schemas.microsoft.com/office/word/2010/wordprocessingShape" xmlns:wpi="http://schemas.microsoft.com/office/word/2010/wordprocessingInk" xmlns:wpg="http://schemas.microsoft.com/office/word/2010/wordprocessingGroup" xmlns:w14="http://schemas.microsoft.com/office/word/2010/wordml" xmlns:w="http://schemas.openxmlformats.org/wordprocessingml/2006/main" xmlns:w10="urn:schemas-microsoft-com:office:word" xmlns:wp14="http://schemas.microsoft.com/office/word/2010/wordprocessingDrawing" xmlns:v="urn:schemas-microsoft-com:vml" xmlns:o="urn:schemas-microsoft-com:office:office" xmlns:mc="http://schemas.openxmlformats.org/markup-compatibility/2006" xmlns:wpc="http://schemas.microsoft.com/office/word/2010/wordprocessingCanvas" xmlns="" val="0"/>
                         </a:ext>
                       </a:extLst>
                     </a:blip>
@@ -396,7 +423,6 @@
       <w:r>
         <w:rPr>
           <w:noProof/>
-          <w:lang w:val="en-GB" w:eastAsia="en-GB"/>
         </w:rPr>
         <w:drawing>
           <wp:inline distT="0" distB="0" distL="0" distR="0">
@@ -416,7 +442,7 @@
                     </pic:cNvPicPr>
                   </pic:nvPicPr>
                   <pic:blipFill>
-                    <a:blip r:embed="rId11" cstate="print"/>
+                    <a:blip r:embed="rId10" cstate="print"/>
                     <a:srcRect/>
                     <a:stretch>
                       <a:fillRect/>
@@ -503,7 +529,6 @@
       <w:r>
         <w:rPr>
           <w:noProof/>
-          <w:lang w:val="en-GB" w:eastAsia="en-GB"/>
         </w:rPr>
         <w:drawing>
           <wp:inline distT="0" distB="0" distL="0" distR="0">
@@ -523,7 +548,7 @@
                     </pic:cNvPicPr>
                   </pic:nvPicPr>
                   <pic:blipFill>
-                    <a:blip r:embed="rId12" cstate="print"/>
+                    <a:blip r:embed="rId11" cstate="print"/>
                     <a:srcRect/>
                     <a:stretch>
                       <a:fillRect/>
@@ -616,7 +641,6 @@
       <w:r>
         <w:rPr>
           <w:noProof/>
-          <w:lang w:val="en-GB" w:eastAsia="en-GB"/>
         </w:rPr>
         <w:drawing>
           <wp:inline distT="0" distB="0" distL="0" distR="0">
@@ -636,7 +660,7 @@
                     </pic:cNvPicPr>
                   </pic:nvPicPr>
                   <pic:blipFill>
-                    <a:blip r:embed="rId13" cstate="print"/>
+                    <a:blip r:embed="rId12" cstate="print"/>
                     <a:srcRect/>
                     <a:stretch>
                       <a:fillRect/>
@@ -691,6 +715,7 @@
         <w:jc w:val="left"/>
       </w:pPr>
       <w:r>
+        <w:lastRenderedPageBreak/>
         <w:t xml:space="preserve">Manual / Auto / </w:t>
       </w:r>
       <w:r>
@@ -711,7 +736,6 @@
       <w:r>
         <w:rPr>
           <w:noProof/>
-          <w:lang w:val="en-GB" w:eastAsia="en-GB"/>
         </w:rPr>
         <w:drawing>
           <wp:inline distT="0" distB="0" distL="0" distR="0">
@@ -729,7 +753,7 @@
                     <pic:cNvPicPr/>
                   </pic:nvPicPr>
                   <pic:blipFill>
-                    <a:blip r:embed="rId14" cstate="print"/>
+                    <a:blip r:embed="rId13" cstate="print"/>
                     <a:stretch>
                       <a:fillRect/>
                     </a:stretch>
@@ -829,7 +853,6 @@
         <w:rPr>
           <w:i/>
         </w:rPr>
-        <w:lastRenderedPageBreak/>
         <w:t>Auto Scale</w:t>
       </w:r>
       <w:r>
@@ -1105,7 +1128,6 @@
       <w:r>
         <w:rPr>
           <w:noProof/>
-          <w:lang w:val="en-GB" w:eastAsia="en-GB"/>
         </w:rPr>
         <w:drawing>
           <wp:inline distT="0" distB="0" distL="0" distR="0">
@@ -1123,7 +1145,7 @@
                     <pic:cNvPicPr/>
                   </pic:nvPicPr>
                   <pic:blipFill>
-                    <a:blip r:embed="rId15" cstate="print"/>
+                    <a:blip r:embed="rId14" cstate="print"/>
                     <a:stretch>
                       <a:fillRect/>
                     </a:stretch>
@@ -1254,10 +1276,9 @@
       <w:r>
         <w:rPr>
           <w:noProof/>
-          <w:lang w:val="en-GB" w:eastAsia="en-GB"/>
         </w:rPr>
         <w:drawing>
-          <wp:inline distT="0" distB="0" distL="0" distR="0" wp14:anchorId="4DE12807" wp14:editId="51C97DBE">
+          <wp:inline distT="0" distB="0" distL="0" distR="0">
             <wp:extent cx="904671" cy="317647"/>
             <wp:effectExtent l="19050" t="0" r="0" b="0"/>
             <wp:docPr id="31" name="Picture 30" descr="strip_chart_time_zones.png"/>
@@ -1272,7 +1293,7 @@
                     <pic:cNvPicPr/>
                   </pic:nvPicPr>
                   <pic:blipFill>
-                    <a:blip r:embed="rId16" cstate="print"/>
+                    <a:blip r:embed="rId15" cstate="print"/>
                     <a:stretch>
                       <a:fillRect/>
                     </a:stretch>
@@ -1296,6 +1317,7 @@
         <w:br/>
       </w:r>
       <w:r>
+        <w:lastRenderedPageBreak/>
         <w:br/>
         <w:t>These buttons select the time zone to be used by the Strip Chart. From left to right these buttons are</w:t>
       </w:r>
@@ -1352,7 +1374,6 @@
         <w:br/>
       </w:r>
       <w:r>
-        <w:lastRenderedPageBreak/>
         <w:br/>
         <w:t>Note: both EPICS in general and the Channel Archiver in particular use UTC.</w:t>
       </w:r>
@@ -1406,10 +1427,9 @@
       <w:r>
         <w:rPr>
           <w:noProof/>
-          <w:lang w:val="en-GB" w:eastAsia="en-GB"/>
         </w:rPr>
         <w:drawing>
-          <wp:inline distT="0" distB="0" distL="0" distR="0" wp14:anchorId="39E9BCC3" wp14:editId="56FB5D67">
+          <wp:inline distT="0" distB="0" distL="0" distR="0">
             <wp:extent cx="1652008" cy="317647"/>
             <wp:effectExtent l="19050" t="0" r="5342" b="0"/>
             <wp:docPr id="32" name="Picture 31" descr="strip_chart_control_time.png"/>
@@ -1424,7 +1444,7 @@
                     <pic:cNvPicPr/>
                   </pic:nvPicPr>
                   <pic:blipFill>
-                    <a:blip r:embed="rId17" cstate="print"/>
+                    <a:blip r:embed="rId16" cstate="print"/>
                     <a:stretch>
                       <a:fillRect/>
                     </a:stretch>
@@ -1648,6 +1668,7 @@
         <w:br/>
       </w:r>
       <w:r>
+        <w:lastRenderedPageBreak/>
         <w:t>Located a</w:t>
       </w:r>
       <w:r>
@@ -1695,7 +1716,6 @@
         </w:numPr>
       </w:pPr>
       <w:r>
-        <w:lastRenderedPageBreak/>
         <w:t>The predefined configuration selection combo box</w:t>
       </w:r>
       <w:r>
@@ -1868,10 +1888,9 @@
       <w:r>
         <w:rPr>
           <w:noProof/>
-          <w:lang w:val="en-GB" w:eastAsia="en-GB"/>
         </w:rPr>
         <w:drawing>
-          <wp:inline distT="0" distB="0" distL="0" distR="0" wp14:anchorId="52B1512B" wp14:editId="7783B1DD">
+          <wp:inline distT="0" distB="0" distL="0" distR="0">
             <wp:extent cx="5278755" cy="635635"/>
             <wp:effectExtent l="19050" t="0" r="0" b="0"/>
             <wp:docPr id="1" name="Picture 0" descr="strip_chart_pv_panel.png"/>
@@ -1886,7 +1905,7 @@
                     <pic:cNvPicPr/>
                   </pic:nvPicPr>
                   <pic:blipFill>
-                    <a:blip r:embed="rId18" cstate="print"/>
+                    <a:blip r:embed="rId17" cstate="print"/>
                     <a:stretch>
                       <a:fillRect/>
                     </a:stretch>
@@ -2046,7 +2065,6 @@
         <w:jc w:val="left"/>
       </w:pPr>
       <w:r>
-        <w:lastRenderedPageBreak/>
         <w:t xml:space="preserve">Up to ten predefined PV names. </w:t>
       </w:r>
       <w:r>
@@ -2076,10 +2094,9 @@
       <w:r>
         <w:rPr>
           <w:noProof/>
-          <w:lang w:val="en-GB" w:eastAsia="en-GB"/>
         </w:rPr>
         <w:drawing>
-          <wp:inline distT="0" distB="0" distL="0" distR="0" wp14:anchorId="124B63EC" wp14:editId="7145194B">
+          <wp:inline distT="0" distB="0" distL="0" distR="0">
             <wp:extent cx="2640788" cy="1123034"/>
             <wp:effectExtent l="0" t="0" r="0" b="0"/>
             <wp:docPr id="2" name="Picture 2" descr="E:\tec_gui_qeframework\documentation\source\images\QEStripChart1.png"/>
@@ -2096,10 +2113,10 @@
                     </pic:cNvPicPr>
                   </pic:nvPicPr>
                   <pic:blipFill>
-                    <a:blip r:embed="rId19">
+                    <a:blip r:embed="rId18" cstate="print">
                       <a:extLst>
                         <a:ext uri="{28A0092B-C50C-407E-A947-70E740481C1C}">
-                          <a14:useLocalDpi xmlns:a14="http://schemas.microsoft.com/office/drawing/2010/main" val="0"/>
+                          <a14:useLocalDpi xmlns:a14="http://schemas.microsoft.com/office/drawing/2010/main" xmlns:wps="http://schemas.microsoft.com/office/word/2010/wordprocessingShape" xmlns:wpi="http://schemas.microsoft.com/office/word/2010/wordprocessingInk" xmlns:wpg="http://schemas.microsoft.com/office/word/2010/wordprocessingGroup" xmlns:w14="http://schemas.microsoft.com/office/word/2010/wordml" xmlns:w="http://schemas.openxmlformats.org/wordprocessingml/2006/main" xmlns:w10="urn:schemas-microsoft-com:office:word" xmlns:wp14="http://schemas.microsoft.com/office/word/2010/wordprocessingDrawing" xmlns:v="urn:schemas-microsoft-com:vml" xmlns:o="urn:schemas-microsoft-com:office:office" xmlns:mc="http://schemas.openxmlformats.org/markup-compatibility/2006" xmlns:wpc="http://schemas.microsoft.com/office/word/2010/wordprocessingCanvas" xmlns="" val="0"/>
                         </a:ext>
                       </a:extLst>
                     </a:blip>
@@ -2438,7 +2455,11 @@
         <w:t>essentially</w:t>
       </w:r>
       <w:r>
-        <w:t xml:space="preserve"> has a scaled and unscaled offset constant (which makes it a bit easier for the human user). </w:t>
+        <w:t xml:space="preserve"> has </w:t>
+      </w:r>
+      <w:r>
+        <w:lastRenderedPageBreak/>
+        <w:t xml:space="preserve">a scaled and unscaled offset constant (which makes it a bit easier for the human user). </w:t>
       </w:r>
     </w:p>
     <w:p>
@@ -2522,7 +2543,6 @@
         <w:jc w:val="left"/>
       </w:pPr>
       <w:r>
-        <w:lastRenderedPageBreak/>
         <w:t xml:space="preserve">General </w:t>
       </w:r>
       <w:proofErr w:type="gramStart"/>
@@ -2867,6 +2887,7 @@
         <w:jc w:val="left"/>
       </w:pPr>
       <w:r>
+        <w:lastRenderedPageBreak/>
         <w:t>Colour</w:t>
       </w:r>
       <w:r>
@@ -2926,7 +2947,6 @@
         <w:jc w:val="left"/>
       </w:pPr>
       <w:r>
-        <w:lastRenderedPageBreak/>
         <w:t xml:space="preserve">Write </w:t>
       </w:r>
       <w:r>
@@ -3010,18 +3030,230 @@
       <w:r>
         <w:t>.</w:t>
       </w:r>
-      <w:r>
-        <w:br/>
-      </w:r>
+    </w:p>
+    <w:p>
+      <w:pPr>
+        <w:spacing w:after="120"/>
+        <w:jc w:val="left"/>
+      </w:pPr>
+    </w:p>
+    <w:p>
+      <w:pPr>
+        <w:pStyle w:val="Heading3"/>
+      </w:pPr>
+      <w:r>
+        <w:t>Expressions</w:t>
+      </w:r>
+    </w:p>
+    <w:p>
+      <w:pPr>
+        <w:tabs>
+          <w:tab w:val="num" w:pos="360"/>
+        </w:tabs>
+      </w:pPr>
+      <w:r>
+        <w:t>The StripChart now allows expressions to be entered, as opposed to PV names. The look and feel of this is very similar to that provided by the QEPlotter widget.</w:t>
+      </w:r>
+    </w:p>
+    <w:p>
+      <w:pPr>
+        <w:tabs>
+          <w:tab w:val="num" w:pos="360"/>
+        </w:tabs>
+      </w:pPr>
+    </w:p>
+    <w:p>
+      <w:pPr>
+        <w:tabs>
+          <w:tab w:val="num" w:pos="360"/>
+        </w:tabs>
+      </w:pPr>
+      <w:r>
+        <w:t xml:space="preserve">An expression is designated by the first character of the </w:t>
+      </w:r>
+      <w:r>
+        <w:t>"</w:t>
+      </w:r>
+      <w:r>
+        <w:t>PV Name</w:t>
+      </w:r>
+      <w:r>
+        <w:t>"</w:t>
+      </w:r>
+      <w:r>
+        <w:t xml:space="preserve"> being a </w:t>
+      </w:r>
+      <w:r>
+        <w:t>'</w:t>
+      </w:r>
+      <w:r>
+        <w:t>=</w:t>
+      </w:r>
+      <w:r>
+        <w:t>'</w:t>
+      </w:r>
+      <w:r>
+        <w:t xml:space="preserve"> char.</w:t>
+      </w:r>
+      <w:r>
+        <w:t xml:space="preserve"> The expression </w:t>
+      </w:r>
+      <w:r>
+        <w:t xml:space="preserve">may be any other actual PV on the current chart, referenced by the letters </w:t>
+      </w:r>
+      <w:r>
+        <w:t>'</w:t>
+      </w:r>
+      <w:r>
+        <w:t>A</w:t>
+      </w:r>
+      <w:r>
+        <w:t>'</w:t>
+      </w:r>
+      <w:r>
+        <w:t xml:space="preserve"> through </w:t>
+      </w:r>
+      <w:r>
+        <w:t>'</w:t>
+      </w:r>
+      <w:r>
+        <w:t>P</w:t>
+      </w:r>
+      <w:r>
+        <w:t>'</w:t>
+      </w:r>
+      <w:r>
+        <w:t xml:space="preserve">, or a previously defined expression PV with a lesser letter. </w:t>
+      </w:r>
+    </w:p>
+    <w:p>
+      <w:pPr>
+        <w:tabs>
+          <w:tab w:val="num" w:pos="360"/>
+        </w:tabs>
+      </w:pPr>
+    </w:p>
+    <w:p>
+      <w:pPr>
+        <w:tabs>
+          <w:tab w:val="num" w:pos="360"/>
+        </w:tabs>
+      </w:pPr>
+      <w:r>
+        <w:t>The calculation is performed at 10Hz, and a new point added to the chart of a change since the last time the expression was evaluated is detected.</w:t>
+      </w:r>
+    </w:p>
+    <w:p>
+      <w:pPr>
+        <w:tabs>
+          <w:tab w:val="num" w:pos="360"/>
+        </w:tabs>
+      </w:pPr>
+    </w:p>
+    <w:p>
+      <w:pPr>
+        <w:tabs>
+          <w:tab w:val="num" w:pos="360"/>
+        </w:tabs>
+      </w:pPr>
+      <w:r>
+        <w:t xml:space="preserve">The calculation engine is the same as used by the calc/calcout records. Any expression allowed in these records should work in the StripChart. The expression engine only allows up-to 12 inputs, </w:t>
+      </w:r>
+      <w:r>
+        <w:t>'</w:t>
+      </w:r>
+      <w:r>
+        <w:t>A</w:t>
+      </w:r>
+      <w:r>
+        <w:t>'</w:t>
+      </w:r>
+      <w:r>
+        <w:t xml:space="preserve"> to </w:t>
+      </w:r>
+      <w:r>
+        <w:t>'</w:t>
+      </w:r>
+      <w:r>
+        <w:t>L</w:t>
+      </w:r>
+      <w:r>
+        <w:t>'</w:t>
+      </w:r>
+      <w:r>
+        <w:t xml:space="preserve">, and under-the-covers the StripChart maps the </w:t>
+      </w:r>
+      <w:r>
+        <w:t>'</w:t>
+      </w:r>
+      <w:r>
+        <w:t>A</w:t>
+      </w:r>
+      <w:r>
+        <w:t>'</w:t>
+      </w:r>
+      <w:r>
+        <w:t xml:space="preserve"> to </w:t>
+      </w:r>
+      <w:r>
+        <w:t>'</w:t>
+      </w:r>
+      <w:r>
+        <w:t>P</w:t>
+      </w:r>
+      <w:r>
+        <w:t>'</w:t>
+      </w:r>
+      <w:r>
+        <w:t xml:space="preserve"> </w:t>
+      </w:r>
+      <w:r>
+        <w:t xml:space="preserve">of the user expression </w:t>
+      </w:r>
+      <w:r>
+        <w:t>onto</w:t>
+      </w:r>
+      <w:r>
+        <w:t xml:space="preserve"> the </w:t>
+      </w:r>
+      <w:r>
+        <w:t xml:space="preserve"> </w:t>
+      </w:r>
+      <w:r>
+        <w:t>'</w:t>
+      </w:r>
+      <w:r>
+        <w:t>A</w:t>
+      </w:r>
+      <w:r>
+        <w:t>'</w:t>
+      </w:r>
+      <w:r>
+        <w:t xml:space="preserve"> to </w:t>
+      </w:r>
+      <w:r>
+        <w:t>'</w:t>
+      </w:r>
+      <w:r>
+        <w:t>L</w:t>
+      </w:r>
+      <w:r>
+        <w:t>'</w:t>
+      </w:r>
+      <w:r>
+        <w:t xml:space="preserve"> input which it can do if no more than 12 are specified.</w:t>
+      </w:r>
+    </w:p>
+    <w:p>
+      <w:pPr>
+        <w:tabs>
+          <w:tab w:val="num" w:pos="360"/>
+        </w:tabs>
+      </w:pPr>
     </w:p>
     <w:p>
       <w:pPr>
         <w:pStyle w:val="Heading2"/>
-        <w:tabs>
-          <w:tab w:val="left" w:pos="737"/>
-        </w:tabs>
-        <w:ind w:left="576" w:hanging="576"/>
-        <w:jc w:val="left"/>
       </w:pPr>
       <w:r>
         <w:t>Chart Area</w:t>
@@ -3074,6 +3306,7 @@
         <w:pStyle w:val="Heading3"/>
       </w:pPr>
       <w:r>
+        <w:lastRenderedPageBreak/>
         <w:t>Zoom</w:t>
       </w:r>
     </w:p>
@@ -3155,10 +3388,9 @@
       <w:r>
         <w:rPr>
           <w:noProof/>
-          <w:lang w:val="en-GB" w:eastAsia="en-GB"/>
         </w:rPr>
         <w:drawing>
-          <wp:inline distT="0" distB="0" distL="0" distR="0" wp14:anchorId="02E833CF" wp14:editId="21182C7F">
+          <wp:inline distT="0" distB="0" distL="0" distR="0">
             <wp:extent cx="3460115" cy="877570"/>
             <wp:effectExtent l="0" t="0" r="0" b="0"/>
             <wp:docPr id="8" name="Picture 8" descr="E:\tec_gui_qeframework\documentation\source\images\QEStripChart2.png"/>
@@ -3175,10 +3407,10 @@
                     </pic:cNvPicPr>
                   </pic:nvPicPr>
                   <pic:blipFill>
-                    <a:blip r:embed="rId20">
+                    <a:blip r:embed="rId19" cstate="print">
                       <a:extLst>
                         <a:ext uri="{28A0092B-C50C-407E-A947-70E740481C1C}">
-                          <a14:useLocalDpi xmlns:a14="http://schemas.microsoft.com/office/drawing/2010/main" val="0"/>
+                          <a14:useLocalDpi xmlns:a14="http://schemas.microsoft.com/office/drawing/2010/main" xmlns:wps="http://schemas.microsoft.com/office/word/2010/wordprocessingShape" xmlns:wpi="http://schemas.microsoft.com/office/word/2010/wordprocessingInk" xmlns:wpg="http://schemas.microsoft.com/office/word/2010/wordprocessingGroup" xmlns:w14="http://schemas.microsoft.com/office/word/2010/wordml" xmlns:w="http://schemas.openxmlformats.org/wordprocessingml/2006/main" xmlns:w10="urn:schemas-microsoft-com:office:word" xmlns:wp14="http://schemas.microsoft.com/office/word/2010/wordprocessingDrawing" xmlns:v="urn:schemas-microsoft-com:vml" xmlns:o="urn:schemas-microsoft-com:office:office" xmlns:mc="http://schemas.openxmlformats.org/markup-compatibility/2006" xmlns:wpc="http://schemas.microsoft.com/office/word/2010/wordprocessingCanvas" xmlns="" val="0"/>
                         </a:ext>
                       </a:extLst>
                     </a:blip>
@@ -3272,11 +3504,9 @@
       <w:r>
         <w:rPr>
           <w:noProof/>
-          <w:lang w:val="en-GB" w:eastAsia="en-GB"/>
         </w:rPr>
-        <w:lastRenderedPageBreak/>
         <w:drawing>
-          <wp:inline distT="0" distB="0" distL="0" distR="0" wp14:anchorId="376FC2A1" wp14:editId="558A77B3">
+          <wp:inline distT="0" distB="0" distL="0" distR="0">
             <wp:extent cx="1982470" cy="3716020"/>
             <wp:effectExtent l="0" t="0" r="0" b="0"/>
             <wp:docPr id="12" name="Picture 12" descr="E:\tec_gui_qeframework\documentation\source\images\QEStripChart3.png"/>
@@ -3293,10 +3523,10 @@
                     </pic:cNvPicPr>
                   </pic:nvPicPr>
                   <pic:blipFill>
-                    <a:blip r:embed="rId21">
+                    <a:blip r:embed="rId20" cstate="print">
                       <a:extLst>
                         <a:ext uri="{28A0092B-C50C-407E-A947-70E740481C1C}">
-                          <a14:useLocalDpi xmlns:a14="http://schemas.microsoft.com/office/drawing/2010/main" val="0"/>
+                          <a14:useLocalDpi xmlns:a14="http://schemas.microsoft.com/office/drawing/2010/main" xmlns:wps="http://schemas.microsoft.com/office/word/2010/wordprocessingShape" xmlns:wpi="http://schemas.microsoft.com/office/word/2010/wordprocessingInk" xmlns:wpg="http://schemas.microsoft.com/office/word/2010/wordprocessingGroup" xmlns:w14="http://schemas.microsoft.com/office/word/2010/wordml" xmlns:w="http://schemas.openxmlformats.org/wordprocessingml/2006/main" xmlns:w10="urn:schemas-microsoft-com:office:word" xmlns:wp14="http://schemas.microsoft.com/office/word/2010/wordprocessingDrawing" xmlns:v="urn:schemas-microsoft-com:vml" xmlns:o="urn:schemas-microsoft-com:office:office" xmlns:mc="http://schemas.openxmlformats.org/markup-compatibility/2006" xmlns:wpc="http://schemas.microsoft.com/office/word/2010/wordprocessingCanvas" xmlns="" val="0"/>
                         </a:ext>
                       </a:extLst>
                     </a:blip>
@@ -3453,10 +3683,9 @@
       <w:r>
         <w:rPr>
           <w:noProof/>
-          <w:lang w:val="en-GB" w:eastAsia="en-GB"/>
         </w:rPr>
         <w:drawing>
-          <wp:inline distT="0" distB="0" distL="0" distR="0" wp14:anchorId="3C1EE65E" wp14:editId="087883E9">
+          <wp:inline distT="0" distB="0" distL="0" distR="0">
             <wp:extent cx="4594225" cy="2136140"/>
             <wp:effectExtent l="0" t="0" r="0" b="0"/>
             <wp:docPr id="13" name="Picture 13" descr="E:\tec_gui_qeframework\documentation\source\images\QEStripChart4.png"/>
@@ -3473,10 +3702,10 @@
                     </pic:cNvPicPr>
                   </pic:nvPicPr>
                   <pic:blipFill>
-                    <a:blip r:embed="rId22">
+                    <a:blip r:embed="rId21" cstate="print">
                       <a:extLst>
                         <a:ext uri="{28A0092B-C50C-407E-A947-70E740481C1C}">
-                          <a14:useLocalDpi xmlns:a14="http://schemas.microsoft.com/office/drawing/2010/main" val="0"/>
+                          <a14:useLocalDpi xmlns:a14="http://schemas.microsoft.com/office/drawing/2010/main" xmlns:wps="http://schemas.microsoft.com/office/word/2010/wordprocessingShape" xmlns:wpi="http://schemas.microsoft.com/office/word/2010/wordprocessingInk" xmlns:wpg="http://schemas.microsoft.com/office/word/2010/wordprocessingGroup" xmlns:w14="http://schemas.microsoft.com/office/word/2010/wordml" xmlns:w="http://schemas.openxmlformats.org/wordprocessingml/2006/main" xmlns:w10="urn:schemas-microsoft-com:office:word" xmlns:wp14="http://schemas.microsoft.com/office/word/2010/wordprocessingDrawing" xmlns:v="urn:schemas-microsoft-com:vml" xmlns:o="urn:schemas-microsoft-com:office:office" xmlns:mc="http://schemas.openxmlformats.org/markup-compatibility/2006" xmlns:wpc="http://schemas.microsoft.com/office/word/2010/wordprocessingCanvas" xmlns="" val="0"/>
                         </a:ext>
                       </a:extLst>
                     </a:blip>
@@ -3537,7 +3766,6 @@
     </w:p>
     <w:p>
       <w:r>
-        <w:lastRenderedPageBreak/>
         <w:t xml:space="preserve"> </w:t>
       </w:r>
     </w:p>
@@ -3643,10 +3871,9 @@
       <w:r>
         <w:rPr>
           <w:noProof/>
-          <w:lang w:val="en-GB" w:eastAsia="en-GB"/>
         </w:rPr>
         <w:drawing>
-          <wp:inline distT="0" distB="0" distL="0" distR="0" wp14:anchorId="12693A5E" wp14:editId="69F0EEE1">
+          <wp:inline distT="0" distB="0" distL="0" distR="0">
             <wp:extent cx="5278755" cy="254856"/>
             <wp:effectExtent l="0" t="0" r="0" b="0"/>
             <wp:docPr id="4" name="Picture 4" descr="E:\tec_gui_qeframework\documentation\source\images\QEStripChart5a.png"/>
@@ -3663,10 +3890,10 @@
                     </pic:cNvPicPr>
                   </pic:nvPicPr>
                   <pic:blipFill>
-                    <a:blip r:embed="rId23">
+                    <a:blip r:embed="rId22" cstate="print">
                       <a:extLst>
                         <a:ext uri="{28A0092B-C50C-407E-A947-70E740481C1C}">
-                          <a14:useLocalDpi xmlns:a14="http://schemas.microsoft.com/office/drawing/2010/main" val="0"/>
+                          <a14:useLocalDpi xmlns:a14="http://schemas.microsoft.com/office/drawing/2010/main" xmlns:wps="http://schemas.microsoft.com/office/word/2010/wordprocessingShape" xmlns:wpi="http://schemas.microsoft.com/office/word/2010/wordprocessingInk" xmlns:wpg="http://schemas.microsoft.com/office/word/2010/wordprocessingGroup" xmlns:w14="http://schemas.microsoft.com/office/word/2010/wordml" xmlns:w="http://schemas.openxmlformats.org/wordprocessingml/2006/main" xmlns:w10="urn:schemas-microsoft-com:office:word" xmlns:wp14="http://schemas.microsoft.com/office/word/2010/wordprocessingDrawing" xmlns:v="urn:schemas-microsoft-com:vml" xmlns:o="urn:schemas-microsoft-com:office:office" xmlns:mc="http://schemas.openxmlformats.org/markup-compatibility/2006" xmlns:wpc="http://schemas.microsoft.com/office/word/2010/wordprocessingCanvas" xmlns="" val="0"/>
                         </a:ext>
                       </a:extLst>
                     </a:blip>
@@ -3720,10 +3947,9 @@
       <w:r>
         <w:rPr>
           <w:noProof/>
-          <w:lang w:val="en-GB" w:eastAsia="en-GB"/>
         </w:rPr>
         <w:drawing>
-          <wp:inline distT="0" distB="0" distL="0" distR="0" wp14:anchorId="5B09198F" wp14:editId="07266B67">
+          <wp:inline distT="0" distB="0" distL="0" distR="0">
             <wp:extent cx="5278755" cy="254856"/>
             <wp:effectExtent l="0" t="0" r="0" b="0"/>
             <wp:docPr id="5" name="Picture 5" descr="E:\tec_gui_qeframework\documentation\source\images\QEStripChart5b.png"/>
@@ -3740,10 +3966,10 @@
                     </pic:cNvPicPr>
                   </pic:nvPicPr>
                   <pic:blipFill>
-                    <a:blip r:embed="rId24">
+                    <a:blip r:embed="rId23" cstate="print">
                       <a:extLst>
                         <a:ext uri="{28A0092B-C50C-407E-A947-70E740481C1C}">
-                          <a14:useLocalDpi xmlns:a14="http://schemas.microsoft.com/office/drawing/2010/main" val="0"/>
+                          <a14:useLocalDpi xmlns:a14="http://schemas.microsoft.com/office/drawing/2010/main" xmlns:wps="http://schemas.microsoft.com/office/word/2010/wordprocessingShape" xmlns:wpi="http://schemas.microsoft.com/office/word/2010/wordprocessingInk" xmlns:wpg="http://schemas.microsoft.com/office/word/2010/wordprocessingGroup" xmlns:w14="http://schemas.microsoft.com/office/word/2010/wordml" xmlns:w="http://schemas.openxmlformats.org/wordprocessingml/2006/main" xmlns:w10="urn:schemas-microsoft-com:office:word" xmlns:wp14="http://schemas.microsoft.com/office/word/2010/wordprocessingDrawing" xmlns:v="urn:schemas-microsoft-com:vml" xmlns:o="urn:schemas-microsoft-com:office:office" xmlns:mc="http://schemas.openxmlformats.org/markup-compatibility/2006" xmlns:wpc="http://schemas.microsoft.com/office/word/2010/wordprocessingCanvas" xmlns="" val="0"/>
                         </a:ext>
                       </a:extLst>
                     </a:blip>
@@ -3782,10 +4008,9 @@
       <w:r>
         <w:rPr>
           <w:noProof/>
-          <w:lang w:val="en-GB" w:eastAsia="en-GB"/>
         </w:rPr>
         <w:drawing>
-          <wp:inline distT="0" distB="0" distL="0" distR="0" wp14:anchorId="67F309D6" wp14:editId="71CD3227">
+          <wp:inline distT="0" distB="0" distL="0" distR="0">
             <wp:extent cx="5278755" cy="254856"/>
             <wp:effectExtent l="0" t="0" r="0" b="0"/>
             <wp:docPr id="6" name="Picture 6" descr="E:\tec_gui_qeframework\documentation\source\images\QEStripChart5c.png"/>
@@ -3802,10 +4027,10 @@
                     </pic:cNvPicPr>
                   </pic:nvPicPr>
                   <pic:blipFill>
-                    <a:blip r:embed="rId25">
+                    <a:blip r:embed="rId24" cstate="print">
                       <a:extLst>
                         <a:ext uri="{28A0092B-C50C-407E-A947-70E740481C1C}">
-                          <a14:useLocalDpi xmlns:a14="http://schemas.microsoft.com/office/drawing/2010/main" val="0"/>
+                          <a14:useLocalDpi xmlns:a14="http://schemas.microsoft.com/office/drawing/2010/main" xmlns:wps="http://schemas.microsoft.com/office/word/2010/wordprocessingShape" xmlns:wpi="http://schemas.microsoft.com/office/word/2010/wordprocessingInk" xmlns:wpg="http://schemas.microsoft.com/office/word/2010/wordprocessingGroup" xmlns:w14="http://schemas.microsoft.com/office/word/2010/wordml" xmlns:w="http://schemas.openxmlformats.org/wordprocessingml/2006/main" xmlns:w10="urn:schemas-microsoft-com:office:word" xmlns:wp14="http://schemas.microsoft.com/office/word/2010/wordprocessingDrawing" xmlns:v="urn:schemas-microsoft-com:vml" xmlns:o="urn:schemas-microsoft-com:office:office" xmlns:mc="http://schemas.openxmlformats.org/markup-compatibility/2006" xmlns:wpc="http://schemas.microsoft.com/office/word/2010/wordprocessingCanvas" xmlns="" val="0"/>
                         </a:ext>
                       </a:extLst>
                     </a:blip>
@@ -3871,10 +4096,9 @@
       <w:r>
         <w:rPr>
           <w:noProof/>
-          <w:lang w:val="en-GB" w:eastAsia="en-GB"/>
         </w:rPr>
         <w:drawing>
-          <wp:inline distT="0" distB="0" distL="0" distR="0" wp14:anchorId="6809F315" wp14:editId="60BF62A4">
+          <wp:inline distT="0" distB="0" distL="0" distR="0">
             <wp:extent cx="5278755" cy="254856"/>
             <wp:effectExtent l="0" t="0" r="0" b="0"/>
             <wp:docPr id="7" name="Picture 7" descr="E:\tec_gui_qeframework\documentation\source\images\QEStripChart5d.png"/>
@@ -3891,10 +4115,10 @@
                     </pic:cNvPicPr>
                   </pic:nvPicPr>
                   <pic:blipFill>
-                    <a:blip r:embed="rId26">
+                    <a:blip r:embed="rId25" cstate="print">
                       <a:extLst>
                         <a:ext uri="{28A0092B-C50C-407E-A947-70E740481C1C}">
-                          <a14:useLocalDpi xmlns:a14="http://schemas.microsoft.com/office/drawing/2010/main" val="0"/>
+                          <a14:useLocalDpi xmlns:a14="http://schemas.microsoft.com/office/drawing/2010/main" xmlns:wps="http://schemas.microsoft.com/office/word/2010/wordprocessingShape" xmlns:wpi="http://schemas.microsoft.com/office/word/2010/wordprocessingInk" xmlns:wpg="http://schemas.microsoft.com/office/word/2010/wordprocessingGroup" xmlns:w14="http://schemas.microsoft.com/office/word/2010/wordml" xmlns:w="http://schemas.openxmlformats.org/wordprocessingml/2006/main" xmlns:w10="urn:schemas-microsoft-com:office:word" xmlns:wp14="http://schemas.microsoft.com/office/word/2010/wordprocessingDrawing" xmlns:v="urn:schemas-microsoft-com:vml" xmlns:o="urn:schemas-microsoft-com:office:office" xmlns:mc="http://schemas.openxmlformats.org/markup-compatibility/2006" xmlns:wpc="http://schemas.microsoft.com/office/word/2010/wordprocessingCanvas" xmlns="" val="0"/>
                         </a:ext>
                       </a:extLst>
                     </a:blip>
@@ -4127,8 +4351,8 @@
       </w:pPr>
     </w:p>
     <w:sectPr>
-      <w:footerReference w:type="even" r:id="rId27"/>
-      <w:footerReference w:type="default" r:id="rId28"/>
+      <w:footerReference w:type="even" r:id="rId26"/>
+      <w:footerReference w:type="default" r:id="rId27"/>
       <w:type w:val="continuous"/>
       <w:pgSz w:w="11907" w:h="16840" w:code="9"/>
       <w:pgMar w:top="1440" w:right="1797" w:bottom="1440" w:left="1797" w:header="720" w:footer="720" w:gutter="0"/>
@@ -4141,7 +4365,7 @@
 </file>
 
 <file path=word/endnotes.xml><?xml version="1.0" encoding="utf-8"?>
-<w:endnotes xmlns:wpc="http://schemas.microsoft.com/office/word/2010/wordprocessingCanvas" xmlns:mc="http://schemas.openxmlformats.org/markup-compatibility/2006" xmlns:o="urn:schemas-microsoft-com:office:office" xmlns:r="http://schemas.openxmlformats.org/officeDocument/2006/relationships" xmlns:m="http://schemas.openxmlformats.org/officeDocument/2006/math" xmlns:v="urn:schemas-microsoft-com:vml" xmlns:wp14="http://schemas.microsoft.com/office/word/2010/wordprocessingDrawing" xmlns:wp="http://schemas.openxmlformats.org/drawingml/2006/wordprocessingDrawing" xmlns:w10="urn:schemas-microsoft-com:office:word" xmlns:w="http://schemas.openxmlformats.org/wordprocessingml/2006/main" xmlns:w14="http://schemas.microsoft.com/office/word/2010/wordml" xmlns:wpg="http://schemas.microsoft.com/office/word/2010/wordprocessingGroup" xmlns:wpi="http://schemas.microsoft.com/office/word/2010/wordprocessingInk" xmlns:wne="http://schemas.microsoft.com/office/word/2006/wordml" xmlns:wps="http://schemas.microsoft.com/office/word/2010/wordprocessingShape" mc:Ignorable="w14 wp14">
+<w:endnotes xmlns:ve="http://schemas.openxmlformats.org/markup-compatibility/2006" xmlns:o="urn:schemas-microsoft-com:office:office" xmlns:r="http://schemas.openxmlformats.org/officeDocument/2006/relationships" xmlns:m="http://schemas.openxmlformats.org/officeDocument/2006/math" xmlns:v="urn:schemas-microsoft-com:vml" xmlns:wp="http://schemas.openxmlformats.org/drawingml/2006/wordprocessingDrawing" xmlns:w10="urn:schemas-microsoft-com:office:word" xmlns:w="http://schemas.openxmlformats.org/wordprocessingml/2006/main" xmlns:wne="http://schemas.microsoft.com/office/word/2006/wordml">
   <w:endnote w:type="separator" w:id="-1">
     <w:p>
       <w:r>
@@ -4160,7 +4384,7 @@
 </file>
 
 <file path=word/footer1.xml><?xml version="1.0" encoding="utf-8"?>
-<w:ftr xmlns:wpc="http://schemas.microsoft.com/office/word/2010/wordprocessingCanvas" xmlns:mc="http://schemas.openxmlformats.org/markup-compatibility/2006" xmlns:o="urn:schemas-microsoft-com:office:office" xmlns:r="http://schemas.openxmlformats.org/officeDocument/2006/relationships" xmlns:m="http://schemas.openxmlformats.org/officeDocument/2006/math" xmlns:v="urn:schemas-microsoft-com:vml" xmlns:wp14="http://schemas.microsoft.com/office/word/2010/wordprocessingDrawing" xmlns:wp="http://schemas.openxmlformats.org/drawingml/2006/wordprocessingDrawing" xmlns:w10="urn:schemas-microsoft-com:office:word" xmlns:w="http://schemas.openxmlformats.org/wordprocessingml/2006/main" xmlns:w14="http://schemas.microsoft.com/office/word/2010/wordml" xmlns:wpg="http://schemas.microsoft.com/office/word/2010/wordprocessingGroup" xmlns:wpi="http://schemas.microsoft.com/office/word/2010/wordprocessingInk" xmlns:wne="http://schemas.microsoft.com/office/word/2006/wordml" xmlns:wps="http://schemas.microsoft.com/office/word/2010/wordprocessingShape" mc:Ignorable="w14 wp14">
+<w:ftr xmlns:ve="http://schemas.openxmlformats.org/markup-compatibility/2006" xmlns:o="urn:schemas-microsoft-com:office:office" xmlns:r="http://schemas.openxmlformats.org/officeDocument/2006/relationships" xmlns:m="http://schemas.openxmlformats.org/officeDocument/2006/math" xmlns:v="urn:schemas-microsoft-com:vml" xmlns:wp="http://schemas.openxmlformats.org/drawingml/2006/wordprocessingDrawing" xmlns:w10="urn:schemas-microsoft-com:office:word" xmlns:w="http://schemas.openxmlformats.org/wordprocessingml/2006/main" xmlns:wne="http://schemas.microsoft.com/office/word/2006/wordml">
   <w:p>
     <w:pPr>
       <w:pStyle w:val="Footer"/>
@@ -4198,7 +4422,7 @@
 </file>
 
 <file path=word/footer2.xml><?xml version="1.0" encoding="utf-8"?>
-<w:ftr xmlns:wpc="http://schemas.microsoft.com/office/word/2010/wordprocessingCanvas" xmlns:mc="http://schemas.openxmlformats.org/markup-compatibility/2006" xmlns:o="urn:schemas-microsoft-com:office:office" xmlns:r="http://schemas.openxmlformats.org/officeDocument/2006/relationships" xmlns:m="http://schemas.openxmlformats.org/officeDocument/2006/math" xmlns:v="urn:schemas-microsoft-com:vml" xmlns:wp14="http://schemas.microsoft.com/office/word/2010/wordprocessingDrawing" xmlns:wp="http://schemas.openxmlformats.org/drawingml/2006/wordprocessingDrawing" xmlns:w10="urn:schemas-microsoft-com:office:word" xmlns:w="http://schemas.openxmlformats.org/wordprocessingml/2006/main" xmlns:w14="http://schemas.microsoft.com/office/word/2010/wordml" xmlns:wpg="http://schemas.microsoft.com/office/word/2010/wordprocessingGroup" xmlns:wpi="http://schemas.microsoft.com/office/word/2010/wordprocessingInk" xmlns:wne="http://schemas.microsoft.com/office/word/2006/wordml" xmlns:wps="http://schemas.microsoft.com/office/word/2010/wordprocessingShape" mc:Ignorable="w14 wp14">
+<w:ftr xmlns:ve="http://schemas.openxmlformats.org/markup-compatibility/2006" xmlns:o="urn:schemas-microsoft-com:office:office" xmlns:r="http://schemas.openxmlformats.org/officeDocument/2006/relationships" xmlns:m="http://schemas.openxmlformats.org/officeDocument/2006/math" xmlns:v="urn:schemas-microsoft-com:vml" xmlns:wp="http://schemas.openxmlformats.org/drawingml/2006/wordprocessingDrawing" xmlns:w10="urn:schemas-microsoft-com:office:word" xmlns:w="http://schemas.openxmlformats.org/wordprocessingml/2006/main" xmlns:wne="http://schemas.microsoft.com/office/word/2006/wordml">
   <w:p>
     <w:pPr>
       <w:pStyle w:val="Footer"/>
@@ -4235,7 +4459,7 @@
         <w:rFonts w:ascii="Calibri" w:hAnsi="Calibri"/>
         <w:noProof/>
       </w:rPr>
-      <w:t>5</w:t>
+      <w:t>8</w:t>
     </w:r>
     <w:r>
       <w:rPr>
@@ -4262,7 +4486,7 @@
 </file>
 
 <file path=word/footnotes.xml><?xml version="1.0" encoding="utf-8"?>
-<w:footnotes xmlns:wpc="http://schemas.microsoft.com/office/word/2010/wordprocessingCanvas" xmlns:mc="http://schemas.openxmlformats.org/markup-compatibility/2006" xmlns:o="urn:schemas-microsoft-com:office:office" xmlns:r="http://schemas.openxmlformats.org/officeDocument/2006/relationships" xmlns:m="http://schemas.openxmlformats.org/officeDocument/2006/math" xmlns:v="urn:schemas-microsoft-com:vml" xmlns:wp14="http://schemas.microsoft.com/office/word/2010/wordprocessingDrawing" xmlns:wp="http://schemas.openxmlformats.org/drawingml/2006/wordprocessingDrawing" xmlns:w10="urn:schemas-microsoft-com:office:word" xmlns:w="http://schemas.openxmlformats.org/wordprocessingml/2006/main" xmlns:w14="http://schemas.microsoft.com/office/word/2010/wordml" xmlns:wpg="http://schemas.microsoft.com/office/word/2010/wordprocessingGroup" xmlns:wpi="http://schemas.microsoft.com/office/word/2010/wordprocessingInk" xmlns:wne="http://schemas.microsoft.com/office/word/2006/wordml" xmlns:wps="http://schemas.microsoft.com/office/word/2010/wordprocessingShape" mc:Ignorable="w14 wp14">
+<w:footnotes xmlns:ve="http://schemas.openxmlformats.org/markup-compatibility/2006" xmlns:o="urn:schemas-microsoft-com:office:office" xmlns:r="http://schemas.openxmlformats.org/officeDocument/2006/relationships" xmlns:m="http://schemas.openxmlformats.org/officeDocument/2006/math" xmlns:v="urn:schemas-microsoft-com:vml" xmlns:wp="http://schemas.openxmlformats.org/drawingml/2006/wordprocessingDrawing" xmlns:w10="urn:schemas-microsoft-com:office:word" xmlns:w="http://schemas.openxmlformats.org/wordprocessingml/2006/main" xmlns:wne="http://schemas.microsoft.com/office/word/2006/wordml">
   <w:footnote w:type="separator" w:id="-1">
     <w:p>
       <w:r>
@@ -4281,7 +4505,7 @@
 </file>
 
 <file path=word/numbering.xml><?xml version="1.0" encoding="utf-8"?>
-<w:numbering xmlns:wpc="http://schemas.microsoft.com/office/word/2010/wordprocessingCanvas" xmlns:mc="http://schemas.openxmlformats.org/markup-compatibility/2006" xmlns:o="urn:schemas-microsoft-com:office:office" xmlns:r="http://schemas.openxmlformats.org/officeDocument/2006/relationships" xmlns:m="http://schemas.openxmlformats.org/officeDocument/2006/math" xmlns:v="urn:schemas-microsoft-com:vml" xmlns:wp14="http://schemas.microsoft.com/office/word/2010/wordprocessingDrawing" xmlns:wp="http://schemas.openxmlformats.org/drawingml/2006/wordprocessingDrawing" xmlns:w10="urn:schemas-microsoft-com:office:word" xmlns:w="http://schemas.openxmlformats.org/wordprocessingml/2006/main" xmlns:w14="http://schemas.microsoft.com/office/word/2010/wordml" xmlns:wpg="http://schemas.microsoft.com/office/word/2010/wordprocessingGroup" xmlns:wpi="http://schemas.microsoft.com/office/word/2010/wordprocessingInk" xmlns:wne="http://schemas.microsoft.com/office/word/2006/wordml" xmlns:wps="http://schemas.microsoft.com/office/word/2010/wordprocessingShape" mc:Ignorable="w14 wp14">
+<w:numbering xmlns:ve="http://schemas.openxmlformats.org/markup-compatibility/2006" xmlns:o="urn:schemas-microsoft-com:office:office" xmlns:r="http://schemas.openxmlformats.org/officeDocument/2006/relationships" xmlns:m="http://schemas.openxmlformats.org/officeDocument/2006/math" xmlns:v="urn:schemas-microsoft-com:vml" xmlns:wp="http://schemas.openxmlformats.org/drawingml/2006/wordprocessingDrawing" xmlns:w10="urn:schemas-microsoft-com:office:word" xmlns:w="http://schemas.openxmlformats.org/wordprocessingml/2006/main" xmlns:wne="http://schemas.microsoft.com/office/word/2006/wordml">
   <w:abstractNum w:abstractNumId="0">
     <w:nsid w:val="02245668"/>
     <w:multiLevelType w:val="hybridMultilevel"/>
@@ -5281,7 +5505,7 @@
 </file>
 
 <file path=word/styles.xml><?xml version="1.0" encoding="utf-8"?>
-<w:styles xmlns:mc="http://schemas.openxmlformats.org/markup-compatibility/2006" xmlns:r="http://schemas.openxmlformats.org/officeDocument/2006/relationships" xmlns:w="http://schemas.openxmlformats.org/wordprocessingml/2006/main" xmlns:w14="http://schemas.microsoft.com/office/word/2010/wordml" mc:Ignorable="w14">
+<w:styles xmlns:r="http://schemas.openxmlformats.org/officeDocument/2006/relationships" xmlns:w="http://schemas.openxmlformats.org/wordprocessingml/2006/main">
   <w:docDefaults>
     <w:rPrDefault>
       <w:rPr>
@@ -5627,6 +5851,7 @@
     <w:uiPriority w:val="99"/>
     <w:semiHidden/>
     <w:unhideWhenUsed/>
+    <w:qFormat/>
     <w:tblPr>
       <w:tblInd w:w="0" w:type="dxa"/>
       <w:tblCellMar>
@@ -5652,6 +5877,7 @@
     </w:pPr>
     <w:tblPr>
       <w:jc w:val="center"/>
+      <w:tblInd w:w="0" w:type="dxa"/>
       <w:tblBorders>
         <w:top w:val="single" w:sz="4" w:space="0" w:color="auto"/>
         <w:left w:val="single" w:sz="4" w:space="0" w:color="auto"/>
@@ -5660,6 +5886,12 @@
         <w:insideH w:val="single" w:sz="4" w:space="0" w:color="auto"/>
         <w:insideV w:val="single" w:sz="4" w:space="0" w:color="auto"/>
       </w:tblBorders>
+      <w:tblCellMar>
+        <w:top w:w="0" w:type="dxa"/>
+        <w:left w:w="108" w:type="dxa"/>
+        <w:bottom w:w="0" w:type="dxa"/>
+        <w:right w:w="108" w:type="dxa"/>
+      </w:tblCellMar>
     </w:tblPr>
     <w:trPr>
       <w:jc w:val="center"/>
@@ -5736,15 +5968,21 @@
       <w:rFonts w:ascii="Garamond" w:hAnsi="Garamond"/>
     </w:rPr>
     <w:tblPr>
-      <w:tblBorders>
-        <w:top w:val="none" w:sz="0" w:space="0" w:color="auto"/>
-        <w:left w:val="none" w:sz="0" w:space="0" w:color="auto"/>
-        <w:bottom w:val="none" w:sz="0" w:space="0" w:color="auto"/>
-        <w:right w:val="none" w:sz="0" w:space="0" w:color="auto"/>
-        <w:insideH w:val="none" w:sz="0" w:space="0" w:color="auto"/>
-        <w:insideV w:val="none" w:sz="0" w:space="0" w:color="auto"/>
-      </w:tblBorders>
+      <w:jc w:val="center"/>
+      <w:tblInd w:w="0" w:type="dxa"/>
+      <w:tblCellMar>
+        <w:top w:w="0" w:type="dxa"/>
+        <w:left w:w="108" w:type="dxa"/>
+        <w:bottom w:w="0" w:type="dxa"/>
+        <w:right w:w="108" w:type="dxa"/>
+      </w:tblCellMar>
     </w:tblPr>
+    <w:trPr>
+      <w:jc w:val="center"/>
+    </w:trPr>
+    <w:tcPr>
+      <w:vAlign w:val="center"/>
+    </w:tcPr>
     <w:tblStylePr w:type="firstRow">
       <w:tblPr/>
       <w:tcPr>
@@ -5849,15 +6087,21 @@
       <w:rFonts w:ascii="Garamond" w:hAnsi="Garamond"/>
     </w:rPr>
     <w:tblPr>
-      <w:tblBorders>
-        <w:top w:val="none" w:sz="0" w:space="0" w:color="auto"/>
-        <w:left w:val="none" w:sz="0" w:space="0" w:color="auto"/>
-        <w:bottom w:val="none" w:sz="0" w:space="0" w:color="auto"/>
-        <w:right w:val="none" w:sz="0" w:space="0" w:color="auto"/>
-        <w:insideH w:val="none" w:sz="0" w:space="0" w:color="auto"/>
-        <w:insideV w:val="none" w:sz="0" w:space="0" w:color="auto"/>
-      </w:tblBorders>
+      <w:jc w:val="center"/>
+      <w:tblInd w:w="0" w:type="dxa"/>
+      <w:tblCellMar>
+        <w:top w:w="0" w:type="dxa"/>
+        <w:left w:w="108" w:type="dxa"/>
+        <w:bottom w:w="0" w:type="dxa"/>
+        <w:right w:w="108" w:type="dxa"/>
+      </w:tblCellMar>
     </w:tblPr>
+    <w:trPr>
+      <w:jc w:val="center"/>
+    </w:trPr>
+    <w:tcPr>
+      <w:vAlign w:val="center"/>
+    </w:tcPr>
     <w:tblStylePr w:type="firstRow">
       <w:tblPr/>
       <w:tcPr>
@@ -6026,6 +6270,7 @@
     </w:rPr>
     <w:tblPr>
       <w:jc w:val="center"/>
+      <w:tblInd w:w="0" w:type="dxa"/>
       <w:tblBorders>
         <w:top w:val="single" w:sz="4" w:space="0" w:color="auto"/>
         <w:left w:val="single" w:sz="4" w:space="0" w:color="auto"/>
@@ -6034,6 +6279,12 @@
         <w:insideH w:val="single" w:sz="4" w:space="0" w:color="auto"/>
         <w:insideV w:val="single" w:sz="4" w:space="0" w:color="auto"/>
       </w:tblBorders>
+      <w:tblCellMar>
+        <w:top w:w="0" w:type="dxa"/>
+        <w:left w:w="108" w:type="dxa"/>
+        <w:bottom w:w="0" w:type="dxa"/>
+        <w:right w:w="108" w:type="dxa"/>
+      </w:tblCellMar>
     </w:tblPr>
     <w:trPr>
       <w:jc w:val="center"/>
@@ -6580,7 +6831,7 @@
 </file>
 
 <file path=customXml/itemProps1.xml><?xml version="1.0" encoding="utf-8"?>
-<ds:datastoreItem xmlns:ds="http://schemas.openxmlformats.org/officeDocument/2006/customXml" ds:itemID="{E75C7824-81F3-4236-82FF-5AF904A187E2}">
+<ds:datastoreItem xmlns:ds="http://schemas.openxmlformats.org/officeDocument/2006/customXml" ds:itemID="{C38A1998-A8D0-45C8-955A-971F6133BA44}">
   <ds:schemaRefs>
     <ds:schemaRef ds:uri="http://schemas.openxmlformats.org/officeDocument/2006/bibliography"/>
   </ds:schemaRefs>

</xml_diff>

<commit_message>
Update documentation, inc new QELCDNumber widget.
</commit_message>
<xml_diff>
--- a/documentation/source/Strip_Chart_User_Guide.docx
+++ b/documentation/source/Strip_Chart_User_Guide.docx
@@ -1,6 +1,6 @@
 
 <file path=word/document.xml><?xml version="1.0" encoding="utf-8"?>
-<w:document xmlns:ve="http://schemas.openxmlformats.org/markup-compatibility/2006" xmlns:o="urn:schemas-microsoft-com:office:office" xmlns:r="http://schemas.openxmlformats.org/officeDocument/2006/relationships" xmlns:m="http://schemas.openxmlformats.org/officeDocument/2006/math" xmlns:v="urn:schemas-microsoft-com:vml" xmlns:wp="http://schemas.openxmlformats.org/drawingml/2006/wordprocessingDrawing" xmlns:w10="urn:schemas-microsoft-com:office:word" xmlns:w="http://schemas.openxmlformats.org/wordprocessingml/2006/main" xmlns:wne="http://schemas.microsoft.com/office/word/2006/wordml">
+<w:document xmlns:wpc="http://schemas.microsoft.com/office/word/2010/wordprocessingCanvas" xmlns:cx="http://schemas.microsoft.com/office/drawing/2014/chartex" xmlns:cx1="http://schemas.microsoft.com/office/drawing/2015/9/8/chartex" xmlns:mc="http://schemas.openxmlformats.org/markup-compatibility/2006" xmlns:o="urn:schemas-microsoft-com:office:office" xmlns:r="http://schemas.openxmlformats.org/officeDocument/2006/relationships" xmlns:m="http://schemas.openxmlformats.org/officeDocument/2006/math" xmlns:v="urn:schemas-microsoft-com:vml" xmlns:wp14="http://schemas.microsoft.com/office/word/2010/wordprocessingDrawing" xmlns:wp="http://schemas.openxmlformats.org/drawingml/2006/wordprocessingDrawing" xmlns:w10="urn:schemas-microsoft-com:office:word" xmlns:w="http://schemas.openxmlformats.org/wordprocessingml/2006/main" xmlns:w14="http://schemas.microsoft.com/office/word/2010/wordml" xmlns:w15="http://schemas.microsoft.com/office/word/2012/wordml" xmlns:w16se="http://schemas.microsoft.com/office/word/2015/wordml/symex" xmlns:wpg="http://schemas.microsoft.com/office/word/2010/wordprocessingGroup" xmlns:wpi="http://schemas.microsoft.com/office/word/2010/wordprocessingInk" xmlns:wne="http://schemas.microsoft.com/office/word/2006/wordml" xmlns:wps="http://schemas.microsoft.com/office/word/2010/wordprocessingShape" mc:Ignorable="w14 w15 w16se wp14">
   <w:body>
     <w:p>
       <w:pPr>
@@ -32,7 +32,7 @@
         <w:rPr>
           <w:sz w:val="20"/>
         </w:rPr>
-        <w:t>31</w:t>
+        <w:t>24</w:t>
       </w:r>
       <w:r>
         <w:rPr>
@@ -44,7 +44,13 @@
         <w:rPr>
           <w:sz w:val="20"/>
         </w:rPr>
-        <w:t>January 2018</w:t>
+        <w:t>September</w:t>
+      </w:r>
+      <w:r>
+        <w:rPr>
+          <w:sz w:val="20"/>
+        </w:rPr>
+        <w:t xml:space="preserve"> 2018</w:t>
       </w:r>
     </w:p>
     <w:p>
@@ -113,7 +119,19 @@
         <w:t>scalar values</w:t>
       </w:r>
       <w:r>
-        <w:t xml:space="preserve"> over a user selectable time period. The widget also provides the ability to extract archived data from one or more Channel Access archivers and </w:t>
+        <w:t xml:space="preserve"> over a user selectable time period. The widget also provides the ability to extract archived data from </w:t>
+      </w:r>
+      <w:r>
+        <w:t xml:space="preserve">either </w:t>
+      </w:r>
+      <w:r>
+        <w:t>one or more Channel Access archivers</w:t>
+      </w:r>
+      <w:r>
+        <w:t xml:space="preserve"> or the Archive Appliance </w:t>
+      </w:r>
+      <w:r>
+        <w:t xml:space="preserve">and </w:t>
       </w:r>
       <w:r>
         <w:t xml:space="preserve">to </w:t>
@@ -234,15 +252,7 @@
         <w:keepNext/>
       </w:pPr>
       <w:r>
-        <w:t>Alternatively, right-clicking on any QE EPICS aware widget with offer the “Plot </w:t>
-      </w:r>
-      <w:proofErr w:type="gramStart"/>
-      <w:r>
-        <w:t>In</w:t>
-      </w:r>
-      <w:proofErr w:type="gramEnd"/>
-      <w:r>
-        <w:t> StripChart” context menu option. Selecting this will open a new Strip Chart with this PV as the first item.</w:t>
+        <w:t>Alternatively, right-clicking on any QE EPICS aware widget with offer the “Plot In StripChart” context menu option. Selecting this will open a new Strip Chart with this PV as the first item.</w:t>
       </w:r>
     </w:p>
     <w:p>
@@ -357,7 +367,7 @@
                     <a:blip r:embed="rId9" cstate="print">
                       <a:extLst>
                         <a:ext uri="{28A0092B-C50C-407E-A947-70E740481C1C}">
-                          <a14:useLocalDpi xmlns:a14="http://schemas.microsoft.com/office/drawing/2010/main" xmlns:wps="http://schemas.microsoft.com/office/word/2010/wordprocessingShape" xmlns:wpi="http://schemas.microsoft.com/office/word/2010/wordprocessingInk" xmlns:wpg="http://schemas.microsoft.com/office/word/2010/wordprocessingGroup" xmlns:w14="http://schemas.microsoft.com/office/word/2010/wordml" xmlns:w="http://schemas.openxmlformats.org/wordprocessingml/2006/main" xmlns:w10="urn:schemas-microsoft-com:office:word" xmlns:wp14="http://schemas.microsoft.com/office/word/2010/wordprocessingDrawing" xmlns:v="urn:schemas-microsoft-com:vml" xmlns:o="urn:schemas-microsoft-com:office:office" xmlns:mc="http://schemas.openxmlformats.org/markup-compatibility/2006" xmlns:wpc="http://schemas.microsoft.com/office/word/2010/wordprocessingCanvas" xmlns="" val="0"/>
+                          <a14:useLocalDpi xmlns:a14="http://schemas.microsoft.com/office/drawing/2010/main" val="0"/>
                         </a:ext>
                       </a:extLst>
                     </a:blip>
@@ -581,14 +591,7 @@
       </w:r>
       <w:r>
         <w:br/>
-      </w:r>
-      <w:proofErr w:type="gramStart"/>
-      <w:r>
-        <w:t>These</w:t>
-      </w:r>
-      <w:proofErr w:type="gramEnd"/>
-      <w:r>
-        <w:t xml:space="preserve"> buttons are used to select either a white or a black background colour to be used on the actual chart area. </w:t>
+        <w:t xml:space="preserve">These buttons are used to select either a white or a black background colour to be used on the actual chart area. </w:t>
       </w:r>
       <w:r>
         <w:t>The</w:t>
@@ -722,7 +725,16 @@
         <w:t>Data /</w:t>
       </w:r>
       <w:r>
-        <w:t xml:space="preserve">Dynamic/ </w:t>
+        <w:t xml:space="preserve"> </w:t>
+      </w:r>
+      <w:r>
+        <w:t>Dynamic</w:t>
+      </w:r>
+      <w:r>
+        <w:t xml:space="preserve"> </w:t>
+      </w:r>
+      <w:r>
+        <w:t xml:space="preserve">/ </w:t>
       </w:r>
       <w:r>
         <w:t>Normalised Scaling</w:t>
@@ -779,13 +791,8 @@
       <w:r>
         <w:br/>
       </w:r>
-      <w:proofErr w:type="gramStart"/>
-      <w:r>
-        <w:t>These</w:t>
-      </w:r>
-      <w:proofErr w:type="gramEnd"/>
-      <w:r>
-        <w:t xml:space="preserve"> buttons a</w:t>
+      <w:r>
+        <w:t>These buttons a</w:t>
       </w:r>
       <w:r>
         <w:t xml:space="preserve">llows the selection of one of the vertical </w:t>
@@ -800,13 +807,8 @@
         <w:t xml:space="preserve"> of operation</w:t>
       </w:r>
       <w:r>
-        <w:t>. From left to right these buttons do</w:t>
-      </w:r>
-      <w:proofErr w:type="gramStart"/>
-      <w:r>
-        <w:t>:</w:t>
-      </w:r>
-      <w:proofErr w:type="gramEnd"/>
+        <w:t>. From left to right these buttons do:</w:t>
+      </w:r>
       <w:r>
         <w:br/>
       </w:r>
@@ -934,7 +936,6 @@
           <w:rFonts w:ascii="Arial" w:hAnsi="Arial" w:cs="Arial"/>
         </w:rPr>
       </w:pPr>
-      <w:proofErr w:type="gramStart"/>
       <w:r>
         <w:rPr>
           <w:i/>
@@ -969,12 +970,17 @@
         <w:t xml:space="preserve">encompass </w:t>
       </w:r>
       <w:r>
-        <w:t>all values within the current time frame</w:t>
+        <w:t xml:space="preserve">all values within the </w:t>
+      </w:r>
+      <w:r>
+        <w:t>Strip Chart’s current time</w:t>
+      </w:r>
+      <w:r>
+        <w:t>frame</w:t>
       </w:r>
       <w:r>
         <w:t>.</w:t>
       </w:r>
-      <w:proofErr w:type="gramEnd"/>
       <w:r>
         <w:br/>
       </w:r>
@@ -1319,13 +1325,8 @@
       <w:r>
         <w:lastRenderedPageBreak/>
         <w:br/>
-        <w:t>These buttons select the time zone to be used by the Strip Chart. From left to right these buttons are</w:t>
-      </w:r>
-      <w:proofErr w:type="gramStart"/>
-      <w:r>
-        <w:t>:</w:t>
-      </w:r>
-      <w:proofErr w:type="gramEnd"/>
+        <w:t>These buttons select the time zone to be used by the Strip Chart. From left to right these buttons are:</w:t>
+      </w:r>
       <w:r>
         <w:br/>
       </w:r>
@@ -1589,13 +1590,8 @@
       <w:r>
         <w:br/>
       </w:r>
-      <w:proofErr w:type="gramStart"/>
-      <w:r>
-        <w:t>Pause</w:t>
-      </w:r>
-      <w:proofErr w:type="gramEnd"/>
-      <w:r>
-        <w:t xml:space="preserve"> the </w:t>
+      <w:r>
+        <w:t xml:space="preserve">Pause the </w:t>
       </w:r>
       <w:r>
         <w:t>Strip Chart</w:t>
@@ -1799,8 +1795,6 @@
       <w:r>
         <w:t>Marker</w:t>
       </w:r>
-      <w:bookmarkStart w:id="2" w:name="_GoBack"/>
-      <w:bookmarkEnd w:id="2"/>
       <w:r>
         <w:t xml:space="preserve"> Tab</w:t>
       </w:r>
@@ -1979,13 +1973,8 @@
         <w:spacing w:after="120"/>
         <w:jc w:val="left"/>
       </w:pPr>
-      <w:proofErr w:type="gramStart"/>
-      <w:r>
-        <w:t>Add</w:t>
-      </w:r>
-      <w:proofErr w:type="gramEnd"/>
-      <w:r>
-        <w:t xml:space="preserve"> PV - this launches a dialog box to allow a PV name to be</w:t>
+      <w:r>
+        <w:t>Add PV - this launches a dialog box to allow a PV name to be</w:t>
       </w:r>
       <w:r>
         <w:t xml:space="preserve"> </w:t>
@@ -2038,18 +2027,10 @@
         <w:jc w:val="left"/>
       </w:pPr>
       <w:r>
-        <w:t>Colour</w:t>
-      </w:r>
-      <w:proofErr w:type="gramStart"/>
-      <w:r>
-        <w:t xml:space="preserve">… </w:t>
-      </w:r>
-      <w:r>
-        <w:t xml:space="preserve"> -</w:t>
-      </w:r>
-      <w:proofErr w:type="gramEnd"/>
-      <w:r>
-        <w:t xml:space="preserve"> launches a colour selection dialog</w:t>
+        <w:t xml:space="preserve">Colour… </w:t>
+      </w:r>
+      <w:r>
+        <w:t xml:space="preserve"> - launches a colour selection dialog</w:t>
       </w:r>
       <w:r>
         <w:t>.</w:t>
@@ -2116,7 +2097,7 @@
                     <a:blip r:embed="rId18" cstate="print">
                       <a:extLst>
                         <a:ext uri="{28A0092B-C50C-407E-A947-70E740481C1C}">
-                          <a14:useLocalDpi xmlns:a14="http://schemas.microsoft.com/office/drawing/2010/main" xmlns:wps="http://schemas.microsoft.com/office/word/2010/wordprocessingShape" xmlns:wpi="http://schemas.microsoft.com/office/word/2010/wordprocessingInk" xmlns:wpg="http://schemas.microsoft.com/office/word/2010/wordprocessingGroup" xmlns:w14="http://schemas.microsoft.com/office/word/2010/wordml" xmlns:w="http://schemas.openxmlformats.org/wordprocessingml/2006/main" xmlns:w10="urn:schemas-microsoft-com:office:word" xmlns:wp14="http://schemas.microsoft.com/office/word/2010/wordprocessingDrawing" xmlns:v="urn:schemas-microsoft-com:vml" xmlns:o="urn:schemas-microsoft-com:office:office" xmlns:mc="http://schemas.openxmlformats.org/markup-compatibility/2006" xmlns:wpc="http://schemas.microsoft.com/office/word/2010/wordprocessingCanvas" xmlns="" val="0"/>
+                          <a14:useLocalDpi xmlns:a14="http://schemas.microsoft.com/office/drawing/2010/main" val="0"/>
                         </a:ext>
                       </a:extLst>
                     </a:blip>
@@ -2372,7 +2353,6 @@
         <w:br/>
         <w:t xml:space="preserve">      </w:t>
       </w:r>
-      <w:proofErr w:type="gramStart"/>
       <w:r>
         <w:rPr>
           <w:rFonts w:ascii="Courier New" w:hAnsi="Courier New" w:cs="Courier New"/>
@@ -2401,16 +2381,7 @@
           <w:sz w:val="20"/>
           <w:szCs w:val="20"/>
         </w:rPr>
-        <w:t xml:space="preserve">  =</w:t>
-      </w:r>
-      <w:proofErr w:type="gramEnd"/>
-      <w:r>
-        <w:rPr>
-          <w:rFonts w:ascii="Courier New" w:hAnsi="Courier New" w:cs="Courier New"/>
-          <w:sz w:val="20"/>
-          <w:szCs w:val="20"/>
-        </w:rPr>
-        <w:t xml:space="preserve">  (Y</w:t>
+        <w:t xml:space="preserve">  =  (Y</w:t>
       </w:r>
       <w:r>
         <w:rPr>
@@ -2478,13 +2449,8 @@
         <w:ind w:left="720"/>
         <w:jc w:val="left"/>
       </w:pPr>
-      <w:proofErr w:type="gramStart"/>
-      <w:r>
-        <w:t>dialog</w:t>
-      </w:r>
-      <w:proofErr w:type="gramEnd"/>
-      <w:r>
-        <w:t xml:space="preserve"> box allows the user to manually enter origin, slope and offset values. It also provides four automatic origin, slope and offset value selection buttons. These are</w:t>
+      <w:r>
+        <w:t>dialog box allows the user to manually enter origin, slope and offset values. It also provides four automatic origin, slope and offset value selection buttons. These are</w:t>
       </w:r>
       <w:r>
         <w:t>:</w:t>
@@ -2543,15 +2509,7 @@
         <w:jc w:val="left"/>
       </w:pPr>
       <w:r>
-        <w:t xml:space="preserve">General </w:t>
-      </w:r>
-      <w:proofErr w:type="gramStart"/>
-      <w:r>
-        <w:t>…  -</w:t>
-      </w:r>
-      <w:proofErr w:type="gramEnd"/>
-      <w:r>
-        <w:t xml:space="preserve"> </w:t>
+        <w:t xml:space="preserve">General …  - </w:t>
       </w:r>
       <w:r>
         <w:t xml:space="preserve">launches a dialog that </w:t>
@@ -3410,7 +3368,7 @@
                     <a:blip r:embed="rId19" cstate="print">
                       <a:extLst>
                         <a:ext uri="{28A0092B-C50C-407E-A947-70E740481C1C}">
-                          <a14:useLocalDpi xmlns:a14="http://schemas.microsoft.com/office/drawing/2010/main" xmlns:wps="http://schemas.microsoft.com/office/word/2010/wordprocessingShape" xmlns:wpi="http://schemas.microsoft.com/office/word/2010/wordprocessingInk" xmlns:wpg="http://schemas.microsoft.com/office/word/2010/wordprocessingGroup" xmlns:w14="http://schemas.microsoft.com/office/word/2010/wordml" xmlns:w="http://schemas.openxmlformats.org/wordprocessingml/2006/main" xmlns:w10="urn:schemas-microsoft-com:office:word" xmlns:wp14="http://schemas.microsoft.com/office/word/2010/wordprocessingDrawing" xmlns:v="urn:schemas-microsoft-com:vml" xmlns:o="urn:schemas-microsoft-com:office:office" xmlns:mc="http://schemas.openxmlformats.org/markup-compatibility/2006" xmlns:wpc="http://schemas.microsoft.com/office/word/2010/wordprocessingCanvas" xmlns="" val="0"/>
+                          <a14:useLocalDpi xmlns:a14="http://schemas.microsoft.com/office/drawing/2010/main" val="0"/>
                         </a:ext>
                       </a:extLst>
                     </a:blip>
@@ -3452,13 +3410,8 @@
           <w:tab w:val="num" w:pos="360"/>
         </w:tabs>
       </w:pPr>
-      <w:proofErr w:type="gramStart"/>
-      <w:r>
-        <w:t>then</w:t>
-      </w:r>
-      <w:proofErr w:type="gramEnd"/>
-      <w:r>
-        <w:t xml:space="preserve"> the zoom is </w:t>
+      <w:r>
+        <w:t xml:space="preserve">then the zoom is </w:t>
       </w:r>
       <w:r>
         <w:t xml:space="preserve">applied to the time scale </w:t>
@@ -3526,7 +3479,7 @@
                     <a:blip r:embed="rId20" cstate="print">
                       <a:extLst>
                         <a:ext uri="{28A0092B-C50C-407E-A947-70E740481C1C}">
-                          <a14:useLocalDpi xmlns:a14="http://schemas.microsoft.com/office/drawing/2010/main" xmlns:wps="http://schemas.microsoft.com/office/word/2010/wordprocessingShape" xmlns:wpi="http://schemas.microsoft.com/office/word/2010/wordprocessingInk" xmlns:wpg="http://schemas.microsoft.com/office/word/2010/wordprocessingGroup" xmlns:w14="http://schemas.microsoft.com/office/word/2010/wordml" xmlns:w="http://schemas.openxmlformats.org/wordprocessingml/2006/main" xmlns:w10="urn:schemas-microsoft-com:office:word" xmlns:wp14="http://schemas.microsoft.com/office/word/2010/wordprocessingDrawing" xmlns:v="urn:schemas-microsoft-com:vml" xmlns:o="urn:schemas-microsoft-com:office:office" xmlns:mc="http://schemas.openxmlformats.org/markup-compatibility/2006" xmlns:wpc="http://schemas.microsoft.com/office/word/2010/wordprocessingCanvas" xmlns="" val="0"/>
+                          <a14:useLocalDpi xmlns:a14="http://schemas.microsoft.com/office/drawing/2010/main" val="0"/>
                         </a:ext>
                       </a:extLst>
                     </a:blip>
@@ -3568,13 +3521,8 @@
           <w:tab w:val="num" w:pos="360"/>
         </w:tabs>
       </w:pPr>
-      <w:proofErr w:type="gramStart"/>
-      <w:r>
-        <w:t>then</w:t>
-      </w:r>
-      <w:proofErr w:type="gramEnd"/>
-      <w:r>
-        <w:t xml:space="preserve"> the zoom is in the vertical scale and the time scale remain</w:t>
+      <w:r>
+        <w:t>then the zoom is in the vertical scale and the time scale remain</w:t>
       </w:r>
       <w:r>
         <w:t>s</w:t>
@@ -3705,7 +3653,7 @@
                     <a:blip r:embed="rId21" cstate="print">
                       <a:extLst>
                         <a:ext uri="{28A0092B-C50C-407E-A947-70E740481C1C}">
-                          <a14:useLocalDpi xmlns:a14="http://schemas.microsoft.com/office/drawing/2010/main" xmlns:wps="http://schemas.microsoft.com/office/word/2010/wordprocessingShape" xmlns:wpi="http://schemas.microsoft.com/office/word/2010/wordprocessingInk" xmlns:wpg="http://schemas.microsoft.com/office/word/2010/wordprocessingGroup" xmlns:w14="http://schemas.microsoft.com/office/word/2010/wordml" xmlns:w="http://schemas.openxmlformats.org/wordprocessingml/2006/main" xmlns:w10="urn:schemas-microsoft-com:office:word" xmlns:wp14="http://schemas.microsoft.com/office/word/2010/wordprocessingDrawing" xmlns:v="urn:schemas-microsoft-com:vml" xmlns:o="urn:schemas-microsoft-com:office:office" xmlns:mc="http://schemas.openxmlformats.org/markup-compatibility/2006" xmlns:wpc="http://schemas.microsoft.com/office/word/2010/wordprocessingCanvas" xmlns="" val="0"/>
+                          <a14:useLocalDpi xmlns:a14="http://schemas.microsoft.com/office/drawing/2010/main" val="0"/>
                         </a:ext>
                       </a:extLst>
                     </a:blip>
@@ -3893,7 +3841,7 @@
                     <a:blip r:embed="rId22" cstate="print">
                       <a:extLst>
                         <a:ext uri="{28A0092B-C50C-407E-A947-70E740481C1C}">
-                          <a14:useLocalDpi xmlns:a14="http://schemas.microsoft.com/office/drawing/2010/main" xmlns:wps="http://schemas.microsoft.com/office/word/2010/wordprocessingShape" xmlns:wpi="http://schemas.microsoft.com/office/word/2010/wordprocessingInk" xmlns:wpg="http://schemas.microsoft.com/office/word/2010/wordprocessingGroup" xmlns:w14="http://schemas.microsoft.com/office/word/2010/wordml" xmlns:w="http://schemas.openxmlformats.org/wordprocessingml/2006/main" xmlns:w10="urn:schemas-microsoft-com:office:word" xmlns:wp14="http://schemas.microsoft.com/office/word/2010/wordprocessingDrawing" xmlns:v="urn:schemas-microsoft-com:vml" xmlns:o="urn:schemas-microsoft-com:office:office" xmlns:mc="http://schemas.openxmlformats.org/markup-compatibility/2006" xmlns:wpc="http://schemas.microsoft.com/office/word/2010/wordprocessingCanvas" xmlns="" val="0"/>
+                          <a14:useLocalDpi xmlns:a14="http://schemas.microsoft.com/office/drawing/2010/main" val="0"/>
                         </a:ext>
                       </a:extLst>
                     </a:blip>
@@ -3928,7 +3876,6 @@
       </w:pPr>
     </w:p>
     <w:p>
-      <w:proofErr w:type="gramStart"/>
       <w:r>
         <w:t xml:space="preserve">The relative time </w:t>
       </w:r>
@@ -3936,11 +3883,7 @@
         <w:t xml:space="preserve">of the mouse position </w:t>
       </w:r>
       <w:r>
-        <w:t>from the end, or right hand side, of the chart.</w:t>
-      </w:r>
-      <w:proofErr w:type="gramEnd"/>
-      <w:r>
-        <w:t xml:space="preserve"> This is shown as days, hours, minutes and seconds. This value is always negative.</w:t>
+        <w:t>from the end, or right hand side, of the chart. This is shown as days, hours, minutes and seconds. This value is always negative.</w:t>
       </w:r>
     </w:p>
     <w:p>
@@ -3969,7 +3912,7 @@
                     <a:blip r:embed="rId23" cstate="print">
                       <a:extLst>
                         <a:ext uri="{28A0092B-C50C-407E-A947-70E740481C1C}">
-                          <a14:useLocalDpi xmlns:a14="http://schemas.microsoft.com/office/drawing/2010/main" xmlns:wps="http://schemas.microsoft.com/office/word/2010/wordprocessingShape" xmlns:wpi="http://schemas.microsoft.com/office/word/2010/wordprocessingInk" xmlns:wpg="http://schemas.microsoft.com/office/word/2010/wordprocessingGroup" xmlns:w14="http://schemas.microsoft.com/office/word/2010/wordml" xmlns:w="http://schemas.openxmlformats.org/wordprocessingml/2006/main" xmlns:w10="urn:schemas-microsoft-com:office:word" xmlns:wp14="http://schemas.microsoft.com/office/word/2010/wordprocessingDrawing" xmlns:v="urn:schemas-microsoft-com:vml" xmlns:o="urn:schemas-microsoft-com:office:office" xmlns:mc="http://schemas.openxmlformats.org/markup-compatibility/2006" xmlns:wpc="http://schemas.microsoft.com/office/word/2010/wordprocessingCanvas" xmlns="" val="0"/>
+                          <a14:useLocalDpi xmlns:a14="http://schemas.microsoft.com/office/drawing/2010/main" val="0"/>
                         </a:ext>
                       </a:extLst>
                     </a:blip>
@@ -4030,7 +3973,7 @@
                     <a:blip r:embed="rId24" cstate="print">
                       <a:extLst>
                         <a:ext uri="{28A0092B-C50C-407E-A947-70E740481C1C}">
-                          <a14:useLocalDpi xmlns:a14="http://schemas.microsoft.com/office/drawing/2010/main" xmlns:wps="http://schemas.microsoft.com/office/word/2010/wordprocessingShape" xmlns:wpi="http://schemas.microsoft.com/office/word/2010/wordprocessingInk" xmlns:wpg="http://schemas.microsoft.com/office/word/2010/wordprocessingGroup" xmlns:w14="http://schemas.microsoft.com/office/word/2010/wordml" xmlns:w="http://schemas.openxmlformats.org/wordprocessingml/2006/main" xmlns:w10="urn:schemas-microsoft-com:office:word" xmlns:wp14="http://schemas.microsoft.com/office/word/2010/wordprocessingDrawing" xmlns:v="urn:schemas-microsoft-com:vml" xmlns:o="urn:schemas-microsoft-com:office:office" xmlns:mc="http://schemas.openxmlformats.org/markup-compatibility/2006" xmlns:wpc="http://schemas.microsoft.com/office/word/2010/wordprocessingCanvas" xmlns="" val="0"/>
+                          <a14:useLocalDpi xmlns:a14="http://schemas.microsoft.com/office/drawing/2010/main" val="0"/>
                         </a:ext>
                       </a:extLst>
                     </a:blip>
@@ -4118,7 +4061,7 @@
                     <a:blip r:embed="rId25" cstate="print">
                       <a:extLst>
                         <a:ext uri="{28A0092B-C50C-407E-A947-70E740481C1C}">
-                          <a14:useLocalDpi xmlns:a14="http://schemas.microsoft.com/office/drawing/2010/main" xmlns:wps="http://schemas.microsoft.com/office/word/2010/wordprocessingShape" xmlns:wpi="http://schemas.microsoft.com/office/word/2010/wordprocessingInk" xmlns:wpg="http://schemas.microsoft.com/office/word/2010/wordprocessingGroup" xmlns:w14="http://schemas.microsoft.com/office/word/2010/wordml" xmlns:w="http://schemas.openxmlformats.org/wordprocessingml/2006/main" xmlns:w10="urn:schemas-microsoft-com:office:word" xmlns:wp14="http://schemas.microsoft.com/office/word/2010/wordprocessingDrawing" xmlns:v="urn:schemas-microsoft-com:vml" xmlns:o="urn:schemas-microsoft-com:office:office" xmlns:mc="http://schemas.openxmlformats.org/markup-compatibility/2006" xmlns:wpc="http://schemas.microsoft.com/office/word/2010/wordprocessingCanvas" xmlns="" val="0"/>
+                          <a14:useLocalDpi xmlns:a14="http://schemas.microsoft.com/office/drawing/2010/main" val="0"/>
                         </a:ext>
                       </a:extLst>
                     </a:blip>
@@ -4154,28 +4097,16 @@
         <w:t>It also shows status information such as PV successfully read (or otherwise not read) from the archiver.</w:t>
       </w:r>
     </w:p>
-    <w:p/>
-    <w:p/>
-    <w:p/>
-    <w:p>
-      <w:r>
-        <w:t xml:space="preserve"> </w:t>
-      </w:r>
-    </w:p>
     <w:p>
       <w:pPr>
         <w:jc w:val="left"/>
       </w:pPr>
-      <w:r>
-        <w:br w:type="page"/>
-      </w:r>
     </w:p>
     <w:p>
       <w:pPr>
         <w:pStyle w:val="Heading1"/>
       </w:pPr>
       <w:r>
-        <w:lastRenderedPageBreak/>
         <w:t>Environment</w:t>
       </w:r>
       <w:r>
@@ -4251,13 +4182,8 @@
     </w:p>
     <w:p/>
     <w:p>
-      <w:proofErr w:type="gramStart"/>
-      <w:r>
-        <w:t>i.e</w:t>
-      </w:r>
-      <w:proofErr w:type="gramEnd"/>
-      <w:r>
-        <w:t>. each is a triplet of hostname, port number path.</w:t>
+      <w:r>
+        <w:t>i.e. each is a triplet of hostname, port number path.</w:t>
       </w:r>
     </w:p>
     <w:p/>
@@ -4276,7 +4202,67 @@
     <w:p/>
     <w:p>
       <w:r>
-        <w:t>This environment variable defines up to ten pre-defined PV names selectable from the popup context menu.</w:t>
+        <w:t xml:space="preserve">This environment variable defines up to ten </w:t>
+      </w:r>
+      <w:r>
+        <w:t xml:space="preserve">space separated </w:t>
+      </w:r>
+      <w:r>
+        <w:t>pre-defined PV names selectable from the popup context menu.</w:t>
+      </w:r>
+      <w:r>
+        <w:t xml:space="preserve"> Linux example:</w:t>
+      </w:r>
+    </w:p>
+    <w:p/>
+    <w:p>
+      <w:pPr>
+        <w:rPr>
+          <w:rFonts w:ascii="Courier New" w:hAnsi="Courier New" w:cs="Courier New"/>
+          <w:sz w:val="16"/>
+          <w:szCs w:val="16"/>
+        </w:rPr>
+      </w:pPr>
+      <w:r>
+        <w:rPr>
+          <w:rFonts w:ascii="Courier New" w:hAnsi="Courier New" w:cs="Courier New"/>
+          <w:sz w:val="16"/>
+          <w:szCs w:val="16"/>
+        </w:rPr>
+        <w:t xml:space="preserve">export </w:t>
+      </w:r>
+      <w:r>
+        <w:rPr>
+          <w:rFonts w:ascii="Courier New" w:hAnsi="Courier New" w:cs="Courier New"/>
+          <w:sz w:val="16"/>
+          <w:szCs w:val="16"/>
+        </w:rPr>
+        <w:t>QE_STRIPCHART_PREDEFINED_PVS=</w:t>
+      </w:r>
+      <w:r>
+        <w:rPr>
+          <w:rFonts w:ascii="Courier New" w:hAnsi="Courier New" w:cs="Courier New"/>
+          <w:sz w:val="16"/>
+          <w:szCs w:val="16"/>
+        </w:rPr>
+        <w:t>\</w:t>
+      </w:r>
+    </w:p>
+    <w:p>
+      <w:pPr>
+        <w:rPr>
+          <w:rFonts w:ascii="Courier New" w:hAnsi="Courier New" w:cs="Courier New"/>
+          <w:sz w:val="16"/>
+          <w:szCs w:val="16"/>
+        </w:rPr>
+      </w:pPr>
+      <w:r>
+        <w:rPr>
+          <w:rFonts w:ascii="Courier New" w:hAnsi="Courier New" w:cs="Courier New"/>
+          <w:sz w:val="16"/>
+          <w:szCs w:val="16"/>
+        </w:rPr>
+        <w:t>'SR11BCM01:CURRENT_MONITOR SR11BCM01:LIFETIME_MONITOR'</w:t>
       </w:r>
     </w:p>
     <w:p/>
@@ -4289,66 +4275,114 @@
           <w:numId w:val="7"/>
         </w:numPr>
       </w:pPr>
-      <w:bookmarkStart w:id="3" w:name="_Ref477102754"/>
+      <w:bookmarkStart w:id="2" w:name="_Ref477102754"/>
       <w:r>
         <w:t>QE</w:t>
       </w:r>
       <w:r>
         <w:t xml:space="preserve"> _STRIPCHART_CONFIGURATIONS</w:t>
       </w:r>
+      <w:bookmarkEnd w:id="2"/>
+    </w:p>
+    <w:p/>
+    <w:p>
+      <w:r>
+        <w:t xml:space="preserve">This environment variable </w:t>
+      </w:r>
+      <w:r>
+        <w:t>specifies the file that is used to populate the combo box drop down list of files on the configuration tab of the tool bar</w:t>
+      </w:r>
+      <w:r>
+        <w:t>.</w:t>
+      </w:r>
+      <w:r>
+        <w:t xml:space="preserve"> This file is a read as a text file containing a list of file names, one per line. Line</w:t>
+      </w:r>
+      <w:r>
+        <w:t>s</w:t>
+      </w:r>
+      <w:r>
+        <w:t xml:space="preserve"> starting with hash (‘#’) are treated as comments </w:t>
+      </w:r>
+      <w:r>
+        <w:t xml:space="preserve">and </w:t>
+      </w:r>
+      <w:r>
+        <w:t xml:space="preserve">are </w:t>
+      </w:r>
+      <w:r>
+        <w:t>ignored.</w:t>
+      </w:r>
+    </w:p>
+    <w:p/>
+    <w:p>
+      <w:r>
+        <w:t>A filename may be an absolute pathname, or a relative pathname. Relative pathnames are not subject to any path search functionality, so are perhaps best avoided.</w:t>
+      </w:r>
+    </w:p>
+    <w:p/>
+    <w:p>
+      <w:r>
+        <w:t>No check is made</w:t>
+      </w:r>
+      <w:r>
+        <w:t xml:space="preserve"> that the file exists until an attempt is made of load the configuration from the file.</w:t>
+      </w:r>
+      <w:bookmarkStart w:id="3" w:name="_GoBack"/>
       <w:bookmarkEnd w:id="3"/>
     </w:p>
     <w:p/>
     <w:p>
-      <w:r>
-        <w:t xml:space="preserve">This environment variable </w:t>
-      </w:r>
-      <w:r>
-        <w:t>specifies the file that is used to populate the combo box drop down list of files on the configuration tab of the tool bar</w:t>
-      </w:r>
-      <w:r>
-        <w:t>.</w:t>
-      </w:r>
-      <w:r>
-        <w:t xml:space="preserve"> This file is a read as a text file containing a list of file names, one per line. Line</w:t>
-      </w:r>
-      <w:r>
-        <w:t>s</w:t>
-      </w:r>
-      <w:r>
-        <w:t xml:space="preserve"> starting with hash (‘#’) are treated as comments are </w:t>
-      </w:r>
-      <w:r>
-        <w:t>ignored.</w:t>
-      </w:r>
-    </w:p>
-    <w:p/>
-    <w:p>
-      <w:r>
-        <w:t>A filename may be an absolute pathname, or a relative pathname. Relative pathnames are not subject to any path search functionality, so are perhaps best avoided.</w:t>
-      </w:r>
-    </w:p>
-    <w:p/>
-    <w:p>
-      <w:r>
-        <w:t xml:space="preserve">No check is </w:t>
-      </w:r>
-      <w:proofErr w:type="gramStart"/>
-      <w:r>
-        <w:t>may</w:t>
-      </w:r>
-      <w:proofErr w:type="gramEnd"/>
-      <w:r>
-        <w:t xml:space="preserve"> that the file exists until an attempt is made of load the configuration from the file.</w:t>
-      </w:r>
-    </w:p>
-    <w:p/>
+      <w:pPr>
+        <w:pStyle w:val="Heading2"/>
+        <w:numPr>
+          <w:ilvl w:val="1"/>
+          <w:numId w:val="7"/>
+        </w:numPr>
+      </w:pPr>
+      <w:r>
+        <w:t>QE</w:t>
+      </w:r>
+      <w:r>
+        <w:t xml:space="preserve"> _STRIPCHART_MAX_REAL_TIME_POINTS</w:t>
+      </w:r>
+    </w:p>
     <w:p>
       <w:pPr>
         <w:rPr>
           <w:lang w:val="sv-SE"/>
         </w:rPr>
       </w:pPr>
+      <w:r>
+        <w:br/>
+      </w:r>
+      <w:r>
+        <w:t xml:space="preserve">This </w:t>
+      </w:r>
+      <w:r>
+        <w:t xml:space="preserve">environment </w:t>
+      </w:r>
+      <w:r>
+        <w:t>defines the number of real time or live data points the Strip Chart will store p</w:t>
+      </w:r>
+      <w:r>
+        <w:t xml:space="preserve">er channel. Once this number has been </w:t>
+      </w:r>
+      <w:r>
+        <w:t>exceeded,</w:t>
+      </w:r>
+      <w:r>
+        <w:t xml:space="preserve"> older real time points are dro</w:t>
+      </w:r>
+      <w:r>
+        <w:t>p</w:t>
+      </w:r>
+      <w:r>
+        <w:t>p</w:t>
+      </w:r>
+      <w:r>
+        <w:t>ed. When not specified the value for the number of points defaults to 400,000.  The smallest value than can be defines is 10,000. The upper limits is the maximum integer value (2,147,483,647).</w:t>
+      </w:r>
     </w:p>
     <w:sectPr>
       <w:footerReference w:type="even" r:id="rId26"/>
@@ -4365,7 +4399,7 @@
 </file>
 
 <file path=word/endnotes.xml><?xml version="1.0" encoding="utf-8"?>
-<w:endnotes xmlns:ve="http://schemas.openxmlformats.org/markup-compatibility/2006" xmlns:o="urn:schemas-microsoft-com:office:office" xmlns:r="http://schemas.openxmlformats.org/officeDocument/2006/relationships" xmlns:m="http://schemas.openxmlformats.org/officeDocument/2006/math" xmlns:v="urn:schemas-microsoft-com:vml" xmlns:wp="http://schemas.openxmlformats.org/drawingml/2006/wordprocessingDrawing" xmlns:w10="urn:schemas-microsoft-com:office:word" xmlns:w="http://schemas.openxmlformats.org/wordprocessingml/2006/main" xmlns:wne="http://schemas.microsoft.com/office/word/2006/wordml">
+<w:endnotes xmlns:wpc="http://schemas.microsoft.com/office/word/2010/wordprocessingCanvas" xmlns:cx="http://schemas.microsoft.com/office/drawing/2014/chartex" xmlns:cx1="http://schemas.microsoft.com/office/drawing/2015/9/8/chartex" xmlns:mc="http://schemas.openxmlformats.org/markup-compatibility/2006" xmlns:o="urn:schemas-microsoft-com:office:office" xmlns:r="http://schemas.openxmlformats.org/officeDocument/2006/relationships" xmlns:m="http://schemas.openxmlformats.org/officeDocument/2006/math" xmlns:v="urn:schemas-microsoft-com:vml" xmlns:wp14="http://schemas.microsoft.com/office/word/2010/wordprocessingDrawing" xmlns:wp="http://schemas.openxmlformats.org/drawingml/2006/wordprocessingDrawing" xmlns:w10="urn:schemas-microsoft-com:office:word" xmlns:w="http://schemas.openxmlformats.org/wordprocessingml/2006/main" xmlns:w14="http://schemas.microsoft.com/office/word/2010/wordml" xmlns:w15="http://schemas.microsoft.com/office/word/2012/wordml" xmlns:w16se="http://schemas.microsoft.com/office/word/2015/wordml/symex" xmlns:wpg="http://schemas.microsoft.com/office/word/2010/wordprocessingGroup" xmlns:wpi="http://schemas.microsoft.com/office/word/2010/wordprocessingInk" xmlns:wne="http://schemas.microsoft.com/office/word/2006/wordml" xmlns:wps="http://schemas.microsoft.com/office/word/2010/wordprocessingShape" mc:Ignorable="w14 w15 w16se wp14">
   <w:endnote w:type="separator" w:id="-1">
     <w:p>
       <w:r>
@@ -4384,7 +4418,7 @@
 </file>
 
 <file path=word/footer1.xml><?xml version="1.0" encoding="utf-8"?>
-<w:ftr xmlns:ve="http://schemas.openxmlformats.org/markup-compatibility/2006" xmlns:o="urn:schemas-microsoft-com:office:office" xmlns:r="http://schemas.openxmlformats.org/officeDocument/2006/relationships" xmlns:m="http://schemas.openxmlformats.org/officeDocument/2006/math" xmlns:v="urn:schemas-microsoft-com:vml" xmlns:wp="http://schemas.openxmlformats.org/drawingml/2006/wordprocessingDrawing" xmlns:w10="urn:schemas-microsoft-com:office:word" xmlns:w="http://schemas.openxmlformats.org/wordprocessingml/2006/main" xmlns:wne="http://schemas.microsoft.com/office/word/2006/wordml">
+<w:ftr xmlns:wpc="http://schemas.microsoft.com/office/word/2010/wordprocessingCanvas" xmlns:cx="http://schemas.microsoft.com/office/drawing/2014/chartex" xmlns:cx1="http://schemas.microsoft.com/office/drawing/2015/9/8/chartex" xmlns:mc="http://schemas.openxmlformats.org/markup-compatibility/2006" xmlns:o="urn:schemas-microsoft-com:office:office" xmlns:r="http://schemas.openxmlformats.org/officeDocument/2006/relationships" xmlns:m="http://schemas.openxmlformats.org/officeDocument/2006/math" xmlns:v="urn:schemas-microsoft-com:vml" xmlns:wp14="http://schemas.microsoft.com/office/word/2010/wordprocessingDrawing" xmlns:wp="http://schemas.openxmlformats.org/drawingml/2006/wordprocessingDrawing" xmlns:w10="urn:schemas-microsoft-com:office:word" xmlns:w="http://schemas.openxmlformats.org/wordprocessingml/2006/main" xmlns:w14="http://schemas.microsoft.com/office/word/2010/wordml" xmlns:w15="http://schemas.microsoft.com/office/word/2012/wordml" xmlns:w16se="http://schemas.microsoft.com/office/word/2015/wordml/symex" xmlns:wpg="http://schemas.microsoft.com/office/word/2010/wordprocessingGroup" xmlns:wpi="http://schemas.microsoft.com/office/word/2010/wordprocessingInk" xmlns:wne="http://schemas.microsoft.com/office/word/2006/wordml" xmlns:wps="http://schemas.microsoft.com/office/word/2010/wordprocessingShape" mc:Ignorable="w14 w15 w16se wp14">
   <w:p>
     <w:pPr>
       <w:pStyle w:val="Footer"/>
@@ -4422,7 +4456,7 @@
 </file>
 
 <file path=word/footer2.xml><?xml version="1.0" encoding="utf-8"?>
-<w:ftr xmlns:ve="http://schemas.openxmlformats.org/markup-compatibility/2006" xmlns:o="urn:schemas-microsoft-com:office:office" xmlns:r="http://schemas.openxmlformats.org/officeDocument/2006/relationships" xmlns:m="http://schemas.openxmlformats.org/officeDocument/2006/math" xmlns:v="urn:schemas-microsoft-com:vml" xmlns:wp="http://schemas.openxmlformats.org/drawingml/2006/wordprocessingDrawing" xmlns:w10="urn:schemas-microsoft-com:office:word" xmlns:w="http://schemas.openxmlformats.org/wordprocessingml/2006/main" xmlns:wne="http://schemas.microsoft.com/office/word/2006/wordml">
+<w:ftr xmlns:wpc="http://schemas.microsoft.com/office/word/2010/wordprocessingCanvas" xmlns:cx="http://schemas.microsoft.com/office/drawing/2014/chartex" xmlns:cx1="http://schemas.microsoft.com/office/drawing/2015/9/8/chartex" xmlns:mc="http://schemas.openxmlformats.org/markup-compatibility/2006" xmlns:o="urn:schemas-microsoft-com:office:office" xmlns:r="http://schemas.openxmlformats.org/officeDocument/2006/relationships" xmlns:m="http://schemas.openxmlformats.org/officeDocument/2006/math" xmlns:v="urn:schemas-microsoft-com:vml" xmlns:wp14="http://schemas.microsoft.com/office/word/2010/wordprocessingDrawing" xmlns:wp="http://schemas.openxmlformats.org/drawingml/2006/wordprocessingDrawing" xmlns:w10="urn:schemas-microsoft-com:office:word" xmlns:w="http://schemas.openxmlformats.org/wordprocessingml/2006/main" xmlns:w14="http://schemas.microsoft.com/office/word/2010/wordml" xmlns:w15="http://schemas.microsoft.com/office/word/2012/wordml" xmlns:w16se="http://schemas.microsoft.com/office/word/2015/wordml/symex" xmlns:wpg="http://schemas.microsoft.com/office/word/2010/wordprocessingGroup" xmlns:wpi="http://schemas.microsoft.com/office/word/2010/wordprocessingInk" xmlns:wne="http://schemas.microsoft.com/office/word/2006/wordml" xmlns:wps="http://schemas.microsoft.com/office/word/2010/wordprocessingShape" mc:Ignorable="w14 w15 w16se wp14">
   <w:p>
     <w:pPr>
       <w:pStyle w:val="Footer"/>
@@ -4459,7 +4493,7 @@
         <w:rFonts w:ascii="Calibri" w:hAnsi="Calibri"/>
         <w:noProof/>
       </w:rPr>
-      <w:t>8</w:t>
+      <w:t>11</w:t>
     </w:r>
     <w:r>
       <w:rPr>
@@ -4486,7 +4520,7 @@
 </file>
 
 <file path=word/footnotes.xml><?xml version="1.0" encoding="utf-8"?>
-<w:footnotes xmlns:ve="http://schemas.openxmlformats.org/markup-compatibility/2006" xmlns:o="urn:schemas-microsoft-com:office:office" xmlns:r="http://schemas.openxmlformats.org/officeDocument/2006/relationships" xmlns:m="http://schemas.openxmlformats.org/officeDocument/2006/math" xmlns:v="urn:schemas-microsoft-com:vml" xmlns:wp="http://schemas.openxmlformats.org/drawingml/2006/wordprocessingDrawing" xmlns:w10="urn:schemas-microsoft-com:office:word" xmlns:w="http://schemas.openxmlformats.org/wordprocessingml/2006/main" xmlns:wne="http://schemas.microsoft.com/office/word/2006/wordml">
+<w:footnotes xmlns:wpc="http://schemas.microsoft.com/office/word/2010/wordprocessingCanvas" xmlns:cx="http://schemas.microsoft.com/office/drawing/2014/chartex" xmlns:cx1="http://schemas.microsoft.com/office/drawing/2015/9/8/chartex" xmlns:mc="http://schemas.openxmlformats.org/markup-compatibility/2006" xmlns:o="urn:schemas-microsoft-com:office:office" xmlns:r="http://schemas.openxmlformats.org/officeDocument/2006/relationships" xmlns:m="http://schemas.openxmlformats.org/officeDocument/2006/math" xmlns:v="urn:schemas-microsoft-com:vml" xmlns:wp14="http://schemas.microsoft.com/office/word/2010/wordprocessingDrawing" xmlns:wp="http://schemas.openxmlformats.org/drawingml/2006/wordprocessingDrawing" xmlns:w10="urn:schemas-microsoft-com:office:word" xmlns:w="http://schemas.openxmlformats.org/wordprocessingml/2006/main" xmlns:w14="http://schemas.microsoft.com/office/word/2010/wordml" xmlns:w15="http://schemas.microsoft.com/office/word/2012/wordml" xmlns:w16se="http://schemas.microsoft.com/office/word/2015/wordml/symex" xmlns:wpg="http://schemas.microsoft.com/office/word/2010/wordprocessingGroup" xmlns:wpi="http://schemas.microsoft.com/office/word/2010/wordprocessingInk" xmlns:wne="http://schemas.microsoft.com/office/word/2006/wordml" xmlns:wps="http://schemas.microsoft.com/office/word/2010/wordprocessingShape" mc:Ignorable="w14 w15 w16se wp14">
   <w:footnote w:type="separator" w:id="-1">
     <w:p>
       <w:r>
@@ -4505,8 +4539,8 @@
 </file>
 
 <file path=word/numbering.xml><?xml version="1.0" encoding="utf-8"?>
-<w:numbering xmlns:ve="http://schemas.openxmlformats.org/markup-compatibility/2006" xmlns:o="urn:schemas-microsoft-com:office:office" xmlns:r="http://schemas.openxmlformats.org/officeDocument/2006/relationships" xmlns:m="http://schemas.openxmlformats.org/officeDocument/2006/math" xmlns:v="urn:schemas-microsoft-com:vml" xmlns:wp="http://schemas.openxmlformats.org/drawingml/2006/wordprocessingDrawing" xmlns:w10="urn:schemas-microsoft-com:office:word" xmlns:w="http://schemas.openxmlformats.org/wordprocessingml/2006/main" xmlns:wne="http://schemas.microsoft.com/office/word/2006/wordml">
-  <w:abstractNum w:abstractNumId="0">
+<w:numbering xmlns:wpc="http://schemas.microsoft.com/office/word/2010/wordprocessingCanvas" xmlns:cx="http://schemas.microsoft.com/office/drawing/2014/chartex" xmlns:cx1="http://schemas.microsoft.com/office/drawing/2015/9/8/chartex" xmlns:mc="http://schemas.openxmlformats.org/markup-compatibility/2006" xmlns:o="urn:schemas-microsoft-com:office:office" xmlns:r="http://schemas.openxmlformats.org/officeDocument/2006/relationships" xmlns:m="http://schemas.openxmlformats.org/officeDocument/2006/math" xmlns:v="urn:schemas-microsoft-com:vml" xmlns:wp14="http://schemas.microsoft.com/office/word/2010/wordprocessingDrawing" xmlns:wp="http://schemas.openxmlformats.org/drawingml/2006/wordprocessingDrawing" xmlns:w10="urn:schemas-microsoft-com:office:word" xmlns:w="http://schemas.openxmlformats.org/wordprocessingml/2006/main" xmlns:w14="http://schemas.microsoft.com/office/word/2010/wordml" xmlns:w15="http://schemas.microsoft.com/office/word/2012/wordml" xmlns:w16se="http://schemas.microsoft.com/office/word/2015/wordml/symex" xmlns:wpg="http://schemas.microsoft.com/office/word/2010/wordprocessingGroup" xmlns:wpi="http://schemas.microsoft.com/office/word/2010/wordprocessingInk" xmlns:wne="http://schemas.microsoft.com/office/word/2006/wordml" xmlns:wps="http://schemas.microsoft.com/office/word/2010/wordprocessingShape" mc:Ignorable="w14 w15 w16se wp14">
+  <w:abstractNum w:abstractNumId="0" w15:restartNumberingAfterBreak="0">
     <w:nsid w:val="02245668"/>
     <w:multiLevelType w:val="hybridMultilevel"/>
     <w:tmpl w:val="7F58E9AC"/>
@@ -4646,7 +4680,7 @@
       </w:rPr>
     </w:lvl>
   </w:abstractNum>
-  <w:abstractNum w:abstractNumId="1">
+  <w:abstractNum w:abstractNumId="1" w15:restartNumberingAfterBreak="0">
     <w:nsid w:val="148B5CDB"/>
     <w:multiLevelType w:val="hybridMultilevel"/>
     <w:tmpl w:val="B3240EC6"/>
@@ -4735,7 +4769,7 @@
       </w:pPr>
     </w:lvl>
   </w:abstractNum>
-  <w:abstractNum w:abstractNumId="2">
+  <w:abstractNum w:abstractNumId="2" w15:restartNumberingAfterBreak="0">
     <w:nsid w:val="19F16A0E"/>
     <w:multiLevelType w:val="multilevel"/>
     <w:tmpl w:val="63B0E7BE"/>
@@ -4875,7 +4909,7 @@
       </w:rPr>
     </w:lvl>
   </w:abstractNum>
-  <w:abstractNum w:abstractNumId="3">
+  <w:abstractNum w:abstractNumId="3" w15:restartNumberingAfterBreak="0">
     <w:nsid w:val="30351E8C"/>
     <w:multiLevelType w:val="multilevel"/>
     <w:tmpl w:val="B91E570A"/>
@@ -5018,7 +5052,129 @@
       </w:rPr>
     </w:lvl>
   </w:abstractNum>
-  <w:abstractNum w:abstractNumId="4">
+  <w:abstractNum w:abstractNumId="4" w15:restartNumberingAfterBreak="0">
+    <w:nsid w:val="371604D0"/>
+    <w:multiLevelType w:val="multilevel"/>
+    <w:tmpl w:val="B172FC26"/>
+    <w:lvl w:ilvl="0">
+      <w:start w:val="1"/>
+      <w:numFmt w:val="none"/>
+      <w:suff w:val="nothing"/>
+      <w:lvlText w:val=""/>
+      <w:lvlJc w:val="left"/>
+      <w:pPr>
+        <w:tabs>
+          <w:tab w:val="num" w:pos="432"/>
+        </w:tabs>
+        <w:ind w:left="432" w:hanging="432"/>
+      </w:pPr>
+    </w:lvl>
+    <w:lvl w:ilvl="1">
+      <w:start w:val="1"/>
+      <w:numFmt w:val="none"/>
+      <w:suff w:val="nothing"/>
+      <w:lvlText w:val=""/>
+      <w:lvlJc w:val="left"/>
+      <w:pPr>
+        <w:tabs>
+          <w:tab w:val="num" w:pos="576"/>
+        </w:tabs>
+        <w:ind w:left="576" w:hanging="576"/>
+      </w:pPr>
+    </w:lvl>
+    <w:lvl w:ilvl="2">
+      <w:start w:val="1"/>
+      <w:numFmt w:val="none"/>
+      <w:suff w:val="nothing"/>
+      <w:lvlText w:val=""/>
+      <w:lvlJc w:val="left"/>
+      <w:pPr>
+        <w:tabs>
+          <w:tab w:val="num" w:pos="720"/>
+        </w:tabs>
+        <w:ind w:left="720" w:hanging="720"/>
+      </w:pPr>
+    </w:lvl>
+    <w:lvl w:ilvl="3">
+      <w:start w:val="1"/>
+      <w:numFmt w:val="none"/>
+      <w:suff w:val="nothing"/>
+      <w:lvlText w:val=""/>
+      <w:lvlJc w:val="left"/>
+      <w:pPr>
+        <w:tabs>
+          <w:tab w:val="num" w:pos="864"/>
+        </w:tabs>
+        <w:ind w:left="864" w:hanging="864"/>
+      </w:pPr>
+    </w:lvl>
+    <w:lvl w:ilvl="4">
+      <w:start w:val="1"/>
+      <w:numFmt w:val="none"/>
+      <w:suff w:val="nothing"/>
+      <w:lvlText w:val=""/>
+      <w:lvlJc w:val="left"/>
+      <w:pPr>
+        <w:tabs>
+          <w:tab w:val="num" w:pos="1008"/>
+        </w:tabs>
+        <w:ind w:left="1008" w:hanging="1008"/>
+      </w:pPr>
+    </w:lvl>
+    <w:lvl w:ilvl="5">
+      <w:start w:val="1"/>
+      <w:numFmt w:val="none"/>
+      <w:suff w:val="nothing"/>
+      <w:lvlText w:val=""/>
+      <w:lvlJc w:val="left"/>
+      <w:pPr>
+        <w:tabs>
+          <w:tab w:val="num" w:pos="1152"/>
+        </w:tabs>
+        <w:ind w:left="1152" w:hanging="1152"/>
+      </w:pPr>
+    </w:lvl>
+    <w:lvl w:ilvl="6">
+      <w:start w:val="1"/>
+      <w:numFmt w:val="none"/>
+      <w:suff w:val="nothing"/>
+      <w:lvlText w:val=""/>
+      <w:lvlJc w:val="left"/>
+      <w:pPr>
+        <w:tabs>
+          <w:tab w:val="num" w:pos="1296"/>
+        </w:tabs>
+        <w:ind w:left="1296" w:hanging="1296"/>
+      </w:pPr>
+    </w:lvl>
+    <w:lvl w:ilvl="7">
+      <w:start w:val="1"/>
+      <w:numFmt w:val="none"/>
+      <w:suff w:val="nothing"/>
+      <w:lvlText w:val=""/>
+      <w:lvlJc w:val="left"/>
+      <w:pPr>
+        <w:tabs>
+          <w:tab w:val="num" w:pos="1440"/>
+        </w:tabs>
+        <w:ind w:left="1440" w:hanging="1440"/>
+      </w:pPr>
+    </w:lvl>
+    <w:lvl w:ilvl="8">
+      <w:start w:val="1"/>
+      <w:numFmt w:val="none"/>
+      <w:suff w:val="nothing"/>
+      <w:lvlText w:val=""/>
+      <w:lvlJc w:val="left"/>
+      <w:pPr>
+        <w:tabs>
+          <w:tab w:val="num" w:pos="1584"/>
+        </w:tabs>
+        <w:ind w:left="1584" w:hanging="1584"/>
+      </w:pPr>
+    </w:lvl>
+  </w:abstractNum>
+  <w:abstractNum w:abstractNumId="5" w15:restartNumberingAfterBreak="0">
     <w:nsid w:val="37434C9E"/>
     <w:multiLevelType w:val="hybridMultilevel"/>
     <w:tmpl w:val="356AAC48"/>
@@ -5131,7 +5287,7 @@
       </w:pPr>
     </w:lvl>
   </w:abstractNum>
-  <w:abstractNum w:abstractNumId="5">
+  <w:abstractNum w:abstractNumId="6" w15:restartNumberingAfterBreak="0">
     <w:nsid w:val="42D807EB"/>
     <w:multiLevelType w:val="hybridMultilevel"/>
     <w:tmpl w:val="E96C80AA"/>
@@ -5244,7 +5400,7 @@
       </w:pPr>
     </w:lvl>
   </w:abstractNum>
-  <w:abstractNum w:abstractNumId="6">
+  <w:abstractNum w:abstractNumId="7" w15:restartNumberingAfterBreak="0">
     <w:nsid w:val="5CA163C7"/>
     <w:multiLevelType w:val="hybridMultilevel"/>
     <w:tmpl w:val="2FE0FC66"/>
@@ -5333,7 +5489,7 @@
       </w:pPr>
     </w:lvl>
   </w:abstractNum>
-  <w:abstractNum w:abstractNumId="7">
+  <w:abstractNum w:abstractNumId="8" w15:restartNumberingAfterBreak="0">
     <w:nsid w:val="66C84A29"/>
     <w:multiLevelType w:val="hybridMultilevel"/>
     <w:tmpl w:val="9D6E0342"/>
@@ -5456,13 +5612,13 @@
     <w:abstractNumId w:val="0"/>
   </w:num>
   <w:num w:numId="4">
+    <w:abstractNumId w:val="6"/>
+  </w:num>
+  <w:num w:numId="5">
     <w:abstractNumId w:val="5"/>
   </w:num>
-  <w:num w:numId="5">
-    <w:abstractNumId w:val="4"/>
-  </w:num>
   <w:num w:numId="6">
-    <w:abstractNumId w:val="7"/>
+    <w:abstractNumId w:val="8"/>
   </w:num>
   <w:num w:numId="7">
     <w:abstractNumId w:val="2"/>
@@ -5498,14 +5654,17 @@
     <w:abstractNumId w:val="1"/>
   </w:num>
   <w:num w:numId="9">
-    <w:abstractNumId w:val="6"/>
+    <w:abstractNumId w:val="7"/>
+  </w:num>
+  <w:num w:numId="10">
+    <w:abstractNumId w:val="4"/>
   </w:num>
   <w:numIdMacAtCleanup w:val="7"/>
 </w:numbering>
 </file>
 
 <file path=word/styles.xml><?xml version="1.0" encoding="utf-8"?>
-<w:styles xmlns:r="http://schemas.openxmlformats.org/officeDocument/2006/relationships" xmlns:w="http://schemas.openxmlformats.org/wordprocessingml/2006/main">
+<w:styles xmlns:mc="http://schemas.openxmlformats.org/markup-compatibility/2006" xmlns:r="http://schemas.openxmlformats.org/officeDocument/2006/relationships" xmlns:w="http://schemas.openxmlformats.org/wordprocessingml/2006/main" xmlns:w14="http://schemas.microsoft.com/office/word/2010/wordml" xmlns:w15="http://schemas.microsoft.com/office/word/2012/wordml" xmlns:w16se="http://schemas.microsoft.com/office/word/2015/wordml/symex" mc:Ignorable="w14 w15 w16se">
   <w:docDefaults>
     <w:rPrDefault>
       <w:rPr>
@@ -5515,144 +5674,378 @@
     </w:rPrDefault>
     <w:pPrDefault/>
   </w:docDefaults>
-  <w:latentStyles w:defLockedState="0" w:defUIPriority="99" w:defSemiHidden="1" w:defUnhideWhenUsed="1" w:defQFormat="0" w:count="267">
-    <w:lsdException w:name="Normal" w:semiHidden="0" w:uiPriority="0" w:unhideWhenUsed="0" w:qFormat="1"/>
-    <w:lsdException w:name="heading 1" w:semiHidden="0" w:uiPriority="9" w:unhideWhenUsed="0" w:qFormat="1"/>
-    <w:lsdException w:name="heading 2" w:semiHidden="0" w:uiPriority="9" w:unhideWhenUsed="0" w:qFormat="1"/>
-    <w:lsdException w:name="heading 3" w:semiHidden="0" w:uiPriority="9" w:unhideWhenUsed="0" w:qFormat="1"/>
-    <w:lsdException w:name="heading 4" w:semiHidden="0" w:uiPriority="9" w:unhideWhenUsed="0" w:qFormat="1"/>
-    <w:lsdException w:name="heading 5" w:semiHidden="0" w:uiPriority="9" w:unhideWhenUsed="0" w:qFormat="1"/>
-    <w:lsdException w:name="heading 6" w:semiHidden="0" w:uiPriority="9" w:unhideWhenUsed="0" w:qFormat="1"/>
-    <w:lsdException w:name="heading 7" w:semiHidden="0" w:uiPriority="9" w:unhideWhenUsed="0" w:qFormat="1"/>
-    <w:lsdException w:name="heading 8" w:semiHidden="0" w:uiPriority="9" w:unhideWhenUsed="0" w:qFormat="1"/>
-    <w:lsdException w:name="heading 9" w:semiHidden="0" w:uiPriority="9" w:unhideWhenUsed="0" w:qFormat="1"/>
-    <w:lsdException w:name="toc 1" w:uiPriority="39"/>
-    <w:lsdException w:name="toc 2" w:uiPriority="39"/>
-    <w:lsdException w:name="toc 3" w:uiPriority="39"/>
-    <w:lsdException w:name="toc 4" w:uiPriority="39"/>
-    <w:lsdException w:name="toc 5" w:uiPriority="39"/>
-    <w:lsdException w:name="toc 6" w:uiPriority="39"/>
-    <w:lsdException w:name="toc 7" w:uiPriority="39"/>
-    <w:lsdException w:name="toc 8" w:uiPriority="39"/>
-    <w:lsdException w:name="toc 9" w:uiPriority="39"/>
-    <w:lsdException w:name="caption" w:semiHidden="0" w:uiPriority="35" w:unhideWhenUsed="0" w:qFormat="1"/>
-    <w:lsdException w:name="Title" w:semiHidden="0" w:uiPriority="10" w:unhideWhenUsed="0" w:qFormat="1"/>
-    <w:lsdException w:name="Default Paragraph Font" w:uiPriority="1"/>
-    <w:lsdException w:name="Subtitle" w:semiHidden="0" w:uiPriority="11" w:unhideWhenUsed="0" w:qFormat="1"/>
-    <w:lsdException w:name="Strong" w:semiHidden="0" w:uiPriority="22" w:unhideWhenUsed="0" w:qFormat="1"/>
-    <w:lsdException w:name="Emphasis" w:semiHidden="0" w:uiPriority="20" w:unhideWhenUsed="0" w:qFormat="1"/>
-    <w:lsdException w:name="Table Grid" w:semiHidden="0" w:uiPriority="59" w:unhideWhenUsed="0"/>
-    <w:lsdException w:name="Placeholder Text" w:unhideWhenUsed="0"/>
-    <w:lsdException w:name="No Spacing" w:semiHidden="0" w:uiPriority="1" w:unhideWhenUsed="0" w:qFormat="1"/>
-    <w:lsdException w:name="Light Shading" w:semiHidden="0" w:uiPriority="60" w:unhideWhenUsed="0"/>
-    <w:lsdException w:name="Light List" w:semiHidden="0" w:uiPriority="61" w:unhideWhenUsed="0"/>
-    <w:lsdException w:name="Light Grid" w:semiHidden="0" w:uiPriority="62" w:unhideWhenUsed="0"/>
-    <w:lsdException w:name="Medium Shading 1" w:semiHidden="0" w:uiPriority="63" w:unhideWhenUsed="0"/>
-    <w:lsdException w:name="Medium Shading 2" w:semiHidden="0" w:uiPriority="64" w:unhideWhenUsed="0"/>
-    <w:lsdException w:name="Medium List 1" w:semiHidden="0" w:uiPriority="65" w:unhideWhenUsed="0"/>
-    <w:lsdException w:name="Medium List 2" w:semiHidden="0" w:uiPriority="66" w:unhideWhenUsed="0"/>
-    <w:lsdException w:name="Medium Grid 1" w:semiHidden="0" w:uiPriority="67" w:unhideWhenUsed="0"/>
-    <w:lsdException w:name="Medium Grid 2" w:semiHidden="0" w:uiPriority="68" w:unhideWhenUsed="0"/>
-    <w:lsdException w:name="Medium Grid 3" w:semiHidden="0" w:uiPriority="69" w:unhideWhenUsed="0"/>
-    <w:lsdException w:name="Dark List" w:semiHidden="0" w:uiPriority="70" w:unhideWhenUsed="0"/>
-    <w:lsdException w:name="Colorful Shading" w:semiHidden="0" w:uiPriority="71" w:unhideWhenUsed="0"/>
-    <w:lsdException w:name="Colorful List" w:semiHidden="0" w:uiPriority="72" w:unhideWhenUsed="0"/>
-    <w:lsdException w:name="Colorful Grid" w:semiHidden="0" w:uiPriority="73" w:unhideWhenUsed="0"/>
-    <w:lsdException w:name="Light Shading Accent 1" w:semiHidden="0" w:uiPriority="60" w:unhideWhenUsed="0"/>
-    <w:lsdException w:name="Light List Accent 1" w:semiHidden="0" w:uiPriority="61" w:unhideWhenUsed="0"/>
-    <w:lsdException w:name="Light Grid Accent 1" w:semiHidden="0" w:uiPriority="62" w:unhideWhenUsed="0"/>
-    <w:lsdException w:name="Medium Shading 1 Accent 1" w:semiHidden="0" w:uiPriority="63" w:unhideWhenUsed="0"/>
-    <w:lsdException w:name="Medium Shading 2 Accent 1" w:semiHidden="0" w:uiPriority="64" w:unhideWhenUsed="0"/>
-    <w:lsdException w:name="Medium List 1 Accent 1" w:semiHidden="0" w:uiPriority="65" w:unhideWhenUsed="0"/>
-    <w:lsdException w:name="Revision" w:unhideWhenUsed="0"/>
-    <w:lsdException w:name="List Paragraph" w:semiHidden="0" w:uiPriority="34" w:unhideWhenUsed="0" w:qFormat="1"/>
-    <w:lsdException w:name="Quote" w:semiHidden="0" w:uiPriority="29" w:unhideWhenUsed="0" w:qFormat="1"/>
-    <w:lsdException w:name="Intense Quote" w:semiHidden="0" w:uiPriority="30" w:unhideWhenUsed="0" w:qFormat="1"/>
-    <w:lsdException w:name="Medium List 2 Accent 1" w:semiHidden="0" w:uiPriority="66" w:unhideWhenUsed="0"/>
-    <w:lsdException w:name="Medium Grid 1 Accent 1" w:semiHidden="0" w:uiPriority="67" w:unhideWhenUsed="0"/>
-    <w:lsdException w:name="Medium Grid 2 Accent 1" w:semiHidden="0" w:uiPriority="68" w:unhideWhenUsed="0"/>
-    <w:lsdException w:name="Medium Grid 3 Accent 1" w:semiHidden="0" w:uiPriority="69" w:unhideWhenUsed="0"/>
-    <w:lsdException w:name="Dark List Accent 1" w:semiHidden="0" w:uiPriority="70" w:unhideWhenUsed="0"/>
-    <w:lsdException w:name="Colorful Shading Accent 1" w:semiHidden="0" w:uiPriority="71" w:unhideWhenUsed="0"/>
-    <w:lsdException w:name="Colorful List Accent 1" w:semiHidden="0" w:uiPriority="72" w:unhideWhenUsed="0"/>
-    <w:lsdException w:name="Colorful Grid Accent 1" w:semiHidden="0" w:uiPriority="73" w:unhideWhenUsed="0"/>
-    <w:lsdException w:name="Light Shading Accent 2" w:semiHidden="0" w:uiPriority="60" w:unhideWhenUsed="0"/>
-    <w:lsdException w:name="Light List Accent 2" w:semiHidden="0" w:uiPriority="61" w:unhideWhenUsed="0"/>
-    <w:lsdException w:name="Light Grid Accent 2" w:semiHidden="0" w:uiPriority="62" w:unhideWhenUsed="0"/>
-    <w:lsdException w:name="Medium Shading 1 Accent 2" w:semiHidden="0" w:uiPriority="63" w:unhideWhenUsed="0"/>
-    <w:lsdException w:name="Medium Shading 2 Accent 2" w:semiHidden="0" w:uiPriority="64" w:unhideWhenUsed="0"/>
-    <w:lsdException w:name="Medium List 1 Accent 2" w:semiHidden="0" w:uiPriority="65" w:unhideWhenUsed="0"/>
-    <w:lsdException w:name="Medium List 2 Accent 2" w:semiHidden="0" w:uiPriority="66" w:unhideWhenUsed="0"/>
-    <w:lsdException w:name="Medium Grid 1 Accent 2" w:semiHidden="0" w:uiPriority="67" w:unhideWhenUsed="0"/>
-    <w:lsdException w:name="Medium Grid 2 Accent 2" w:semiHidden="0" w:uiPriority="68" w:unhideWhenUsed="0"/>
-    <w:lsdException w:name="Medium Grid 3 Accent 2" w:semiHidden="0" w:uiPriority="69" w:unhideWhenUsed="0"/>
-    <w:lsdException w:name="Dark List Accent 2" w:semiHidden="0" w:uiPriority="70" w:unhideWhenUsed="0"/>
-    <w:lsdException w:name="Colorful Shading Accent 2" w:semiHidden="0" w:uiPriority="71" w:unhideWhenUsed="0"/>
-    <w:lsdException w:name="Colorful List Accent 2" w:semiHidden="0" w:uiPriority="72" w:unhideWhenUsed="0"/>
-    <w:lsdException w:name="Colorful Grid Accent 2" w:semiHidden="0" w:uiPriority="73" w:unhideWhenUsed="0"/>
-    <w:lsdException w:name="Light Shading Accent 3" w:semiHidden="0" w:uiPriority="60" w:unhideWhenUsed="0"/>
-    <w:lsdException w:name="Light List Accent 3" w:semiHidden="0" w:uiPriority="61" w:unhideWhenUsed="0"/>
-    <w:lsdException w:name="Light Grid Accent 3" w:semiHidden="0" w:uiPriority="62" w:unhideWhenUsed="0"/>
-    <w:lsdException w:name="Medium Shading 1 Accent 3" w:semiHidden="0" w:uiPriority="63" w:unhideWhenUsed="0"/>
-    <w:lsdException w:name="Medium Shading 2 Accent 3" w:semiHidden="0" w:uiPriority="64" w:unhideWhenUsed="0"/>
-    <w:lsdException w:name="Medium List 1 Accent 3" w:semiHidden="0" w:uiPriority="65" w:unhideWhenUsed="0"/>
-    <w:lsdException w:name="Medium List 2 Accent 3" w:semiHidden="0" w:uiPriority="66" w:unhideWhenUsed="0"/>
-    <w:lsdException w:name="Medium Grid 1 Accent 3" w:semiHidden="0" w:uiPriority="67" w:unhideWhenUsed="0"/>
-    <w:lsdException w:name="Medium Grid 2 Accent 3" w:semiHidden="0" w:uiPriority="68" w:unhideWhenUsed="0"/>
-    <w:lsdException w:name="Medium Grid 3 Accent 3" w:semiHidden="0" w:uiPriority="69" w:unhideWhenUsed="0"/>
-    <w:lsdException w:name="Dark List Accent 3" w:semiHidden="0" w:uiPriority="70" w:unhideWhenUsed="0"/>
-    <w:lsdException w:name="Colorful Shading Accent 3" w:semiHidden="0" w:uiPriority="71" w:unhideWhenUsed="0"/>
-    <w:lsdException w:name="Colorful List Accent 3" w:semiHidden="0" w:uiPriority="72" w:unhideWhenUsed="0"/>
-    <w:lsdException w:name="Colorful Grid Accent 3" w:semiHidden="0" w:uiPriority="73" w:unhideWhenUsed="0"/>
-    <w:lsdException w:name="Light Shading Accent 4" w:semiHidden="0" w:uiPriority="60" w:unhideWhenUsed="0"/>
-    <w:lsdException w:name="Light List Accent 4" w:semiHidden="0" w:uiPriority="61" w:unhideWhenUsed="0"/>
-    <w:lsdException w:name="Light Grid Accent 4" w:semiHidden="0" w:uiPriority="62" w:unhideWhenUsed="0"/>
-    <w:lsdException w:name="Medium Shading 1 Accent 4" w:semiHidden="0" w:uiPriority="63" w:unhideWhenUsed="0"/>
-    <w:lsdException w:name="Medium Shading 2 Accent 4" w:semiHidden="0" w:uiPriority="64" w:unhideWhenUsed="0"/>
-    <w:lsdException w:name="Medium List 1 Accent 4" w:semiHidden="0" w:uiPriority="65" w:unhideWhenUsed="0"/>
-    <w:lsdException w:name="Medium List 2 Accent 4" w:semiHidden="0" w:uiPriority="66" w:unhideWhenUsed="0"/>
-    <w:lsdException w:name="Medium Grid 1 Accent 4" w:semiHidden="0" w:uiPriority="67" w:unhideWhenUsed="0"/>
-    <w:lsdException w:name="Medium Grid 2 Accent 4" w:semiHidden="0" w:uiPriority="68" w:unhideWhenUsed="0"/>
-    <w:lsdException w:name="Medium Grid 3 Accent 4" w:semiHidden="0" w:uiPriority="69" w:unhideWhenUsed="0"/>
-    <w:lsdException w:name="Dark List Accent 4" w:semiHidden="0" w:uiPriority="70" w:unhideWhenUsed="0"/>
-    <w:lsdException w:name="Colorful Shading Accent 4" w:semiHidden="0" w:uiPriority="71" w:unhideWhenUsed="0"/>
-    <w:lsdException w:name="Colorful List Accent 4" w:semiHidden="0" w:uiPriority="72" w:unhideWhenUsed="0"/>
-    <w:lsdException w:name="Colorful Grid Accent 4" w:semiHidden="0" w:uiPriority="73" w:unhideWhenUsed="0"/>
-    <w:lsdException w:name="Light Shading Accent 5" w:semiHidden="0" w:uiPriority="60" w:unhideWhenUsed="0"/>
-    <w:lsdException w:name="Light List Accent 5" w:semiHidden="0" w:uiPriority="61" w:unhideWhenUsed="0"/>
-    <w:lsdException w:name="Light Grid Accent 5" w:semiHidden="0" w:uiPriority="62" w:unhideWhenUsed="0"/>
-    <w:lsdException w:name="Medium Shading 1 Accent 5" w:semiHidden="0" w:uiPriority="63" w:unhideWhenUsed="0"/>
-    <w:lsdException w:name="Medium Shading 2 Accent 5" w:semiHidden="0" w:uiPriority="64" w:unhideWhenUsed="0"/>
-    <w:lsdException w:name="Medium List 1 Accent 5" w:semiHidden="0" w:uiPriority="65" w:unhideWhenUsed="0"/>
-    <w:lsdException w:name="Medium List 2 Accent 5" w:semiHidden="0" w:uiPriority="66" w:unhideWhenUsed="0"/>
-    <w:lsdException w:name="Medium Grid 1 Accent 5" w:semiHidden="0" w:uiPriority="67" w:unhideWhenUsed="0"/>
-    <w:lsdException w:name="Medium Grid 2 Accent 5" w:semiHidden="0" w:uiPriority="68" w:unhideWhenUsed="0"/>
-    <w:lsdException w:name="Medium Grid 3 Accent 5" w:semiHidden="0" w:uiPriority="69" w:unhideWhenUsed="0"/>
-    <w:lsdException w:name="Dark List Accent 5" w:semiHidden="0" w:uiPriority="70" w:unhideWhenUsed="0"/>
-    <w:lsdException w:name="Colorful Shading Accent 5" w:semiHidden="0" w:uiPriority="71" w:unhideWhenUsed="0"/>
-    <w:lsdException w:name="Colorful List Accent 5" w:semiHidden="0" w:uiPriority="72" w:unhideWhenUsed="0"/>
-    <w:lsdException w:name="Colorful Grid Accent 5" w:semiHidden="0" w:uiPriority="73" w:unhideWhenUsed="0"/>
-    <w:lsdException w:name="Light Shading Accent 6" w:semiHidden="0" w:uiPriority="60" w:unhideWhenUsed="0"/>
-    <w:lsdException w:name="Light List Accent 6" w:semiHidden="0" w:uiPriority="61" w:unhideWhenUsed="0"/>
-    <w:lsdException w:name="Light Grid Accent 6" w:semiHidden="0" w:uiPriority="62" w:unhideWhenUsed="0"/>
-    <w:lsdException w:name="Medium Shading 1 Accent 6" w:semiHidden="0" w:uiPriority="63" w:unhideWhenUsed="0"/>
-    <w:lsdException w:name="Medium Shading 2 Accent 6" w:semiHidden="0" w:uiPriority="64" w:unhideWhenUsed="0"/>
-    <w:lsdException w:name="Medium List 1 Accent 6" w:semiHidden="0" w:uiPriority="65" w:unhideWhenUsed="0"/>
-    <w:lsdException w:name="Medium List 2 Accent 6" w:semiHidden="0" w:uiPriority="66" w:unhideWhenUsed="0"/>
-    <w:lsdException w:name="Medium Grid 1 Accent 6" w:semiHidden="0" w:uiPriority="67" w:unhideWhenUsed="0"/>
-    <w:lsdException w:name="Medium Grid 2 Accent 6" w:semiHidden="0" w:uiPriority="68" w:unhideWhenUsed="0"/>
-    <w:lsdException w:name="Medium Grid 3 Accent 6" w:semiHidden="0" w:uiPriority="69" w:unhideWhenUsed="0"/>
-    <w:lsdException w:name="Dark List Accent 6" w:semiHidden="0" w:uiPriority="70" w:unhideWhenUsed="0"/>
-    <w:lsdException w:name="Colorful Shading Accent 6" w:semiHidden="0" w:uiPriority="71" w:unhideWhenUsed="0"/>
-    <w:lsdException w:name="Colorful List Accent 6" w:semiHidden="0" w:uiPriority="72" w:unhideWhenUsed="0"/>
-    <w:lsdException w:name="Colorful Grid Accent 6" w:semiHidden="0" w:uiPriority="73" w:unhideWhenUsed="0"/>
-    <w:lsdException w:name="Subtle Emphasis" w:semiHidden="0" w:uiPriority="19" w:unhideWhenUsed="0" w:qFormat="1"/>
-    <w:lsdException w:name="Intense Emphasis" w:semiHidden="0" w:uiPriority="21" w:unhideWhenUsed="0" w:qFormat="1"/>
-    <w:lsdException w:name="Subtle Reference" w:semiHidden="0" w:uiPriority="31" w:unhideWhenUsed="0" w:qFormat="1"/>
-    <w:lsdException w:name="Intense Reference" w:semiHidden="0" w:uiPriority="32" w:unhideWhenUsed="0" w:qFormat="1"/>
-    <w:lsdException w:name="Book Title" w:semiHidden="0" w:uiPriority="33" w:unhideWhenUsed="0" w:qFormat="1"/>
-    <w:lsdException w:name="Bibliography" w:uiPriority="37"/>
-    <w:lsdException w:name="TOC Heading" w:uiPriority="39" w:qFormat="1"/>
+  <w:latentStyles w:defLockedState="0" w:defUIPriority="99" w:defSemiHidden="0" w:defUnhideWhenUsed="0" w:defQFormat="0" w:count="371">
+    <w:lsdException w:name="Normal" w:uiPriority="0" w:qFormat="1"/>
+    <w:lsdException w:name="heading 1" w:uiPriority="0" w:qFormat="1"/>
+    <w:lsdException w:name="heading 2" w:uiPriority="0" w:qFormat="1"/>
+    <w:lsdException w:name="heading 3" w:uiPriority="0" w:qFormat="1"/>
+    <w:lsdException w:name="heading 4" w:uiPriority="9" w:qFormat="1"/>
+    <w:lsdException w:name="heading 5" w:uiPriority="9" w:qFormat="1"/>
+    <w:lsdException w:name="heading 6" w:uiPriority="9" w:qFormat="1"/>
+    <w:lsdException w:name="heading 7" w:uiPriority="9" w:qFormat="1"/>
+    <w:lsdException w:name="heading 8" w:uiPriority="9" w:qFormat="1"/>
+    <w:lsdException w:name="heading 9" w:uiPriority="9" w:qFormat="1"/>
+    <w:lsdException w:name="index 1" w:semiHidden="1" w:unhideWhenUsed="1"/>
+    <w:lsdException w:name="index 2" w:semiHidden="1" w:unhideWhenUsed="1"/>
+    <w:lsdException w:name="index 3" w:semiHidden="1" w:unhideWhenUsed="1"/>
+    <w:lsdException w:name="index 4" w:semiHidden="1" w:unhideWhenUsed="1"/>
+    <w:lsdException w:name="index 5" w:semiHidden="1" w:unhideWhenUsed="1"/>
+    <w:lsdException w:name="index 6" w:semiHidden="1" w:unhideWhenUsed="1"/>
+    <w:lsdException w:name="index 7" w:semiHidden="1" w:unhideWhenUsed="1"/>
+    <w:lsdException w:name="index 8" w:semiHidden="1" w:unhideWhenUsed="1"/>
+    <w:lsdException w:name="index 9" w:semiHidden="1" w:unhideWhenUsed="1"/>
+    <w:lsdException w:name="toc 1" w:semiHidden="1" w:uiPriority="39" w:unhideWhenUsed="1"/>
+    <w:lsdException w:name="toc 2" w:semiHidden="1" w:uiPriority="39" w:unhideWhenUsed="1"/>
+    <w:lsdException w:name="toc 3" w:semiHidden="1" w:uiPriority="39" w:unhideWhenUsed="1"/>
+    <w:lsdException w:name="toc 4" w:semiHidden="1" w:uiPriority="39" w:unhideWhenUsed="1"/>
+    <w:lsdException w:name="toc 5" w:semiHidden="1" w:uiPriority="39" w:unhideWhenUsed="1"/>
+    <w:lsdException w:name="toc 6" w:semiHidden="1" w:uiPriority="39" w:unhideWhenUsed="1"/>
+    <w:lsdException w:name="toc 7" w:semiHidden="1" w:uiPriority="39" w:unhideWhenUsed="1"/>
+    <w:lsdException w:name="toc 8" w:semiHidden="1" w:uiPriority="39" w:unhideWhenUsed="1"/>
+    <w:lsdException w:name="toc 9" w:semiHidden="1" w:uiPriority="39" w:unhideWhenUsed="1"/>
+    <w:lsdException w:name="Normal Indent" w:semiHidden="1" w:unhideWhenUsed="1"/>
+    <w:lsdException w:name="footnote text" w:semiHidden="1" w:unhideWhenUsed="1"/>
+    <w:lsdException w:name="annotation text" w:semiHidden="1" w:unhideWhenUsed="1"/>
+    <w:lsdException w:name="header" w:semiHidden="1" w:unhideWhenUsed="1"/>
+    <w:lsdException w:name="footer" w:semiHidden="1" w:unhideWhenUsed="1"/>
+    <w:lsdException w:name="index heading" w:semiHidden="1" w:unhideWhenUsed="1"/>
+    <w:lsdException w:name="caption" w:uiPriority="35" w:qFormat="1"/>
+    <w:lsdException w:name="table of figures" w:semiHidden="1" w:unhideWhenUsed="1"/>
+    <w:lsdException w:name="envelope address" w:semiHidden="1" w:unhideWhenUsed="1"/>
+    <w:lsdException w:name="envelope return" w:semiHidden="1" w:unhideWhenUsed="1"/>
+    <w:lsdException w:name="footnote reference" w:semiHidden="1" w:unhideWhenUsed="1"/>
+    <w:lsdException w:name="annotation reference" w:semiHidden="1" w:unhideWhenUsed="1"/>
+    <w:lsdException w:name="line number" w:semiHidden="1" w:unhideWhenUsed="1"/>
+    <w:lsdException w:name="page number" w:semiHidden="1" w:unhideWhenUsed="1"/>
+    <w:lsdException w:name="endnote reference" w:semiHidden="1" w:unhideWhenUsed="1"/>
+    <w:lsdException w:name="endnote text" w:semiHidden="1" w:unhideWhenUsed="1"/>
+    <w:lsdException w:name="table of authorities" w:semiHidden="1" w:unhideWhenUsed="1"/>
+    <w:lsdException w:name="macro" w:semiHidden="1" w:unhideWhenUsed="1"/>
+    <w:lsdException w:name="toa heading" w:semiHidden="1" w:unhideWhenUsed="1"/>
+    <w:lsdException w:name="List" w:semiHidden="1" w:unhideWhenUsed="1"/>
+    <w:lsdException w:name="List Bullet" w:semiHidden="1" w:unhideWhenUsed="1"/>
+    <w:lsdException w:name="List Number" w:semiHidden="1" w:unhideWhenUsed="1"/>
+    <w:lsdException w:name="List 2" w:semiHidden="1" w:unhideWhenUsed="1"/>
+    <w:lsdException w:name="List 3" w:semiHidden="1" w:unhideWhenUsed="1"/>
+    <w:lsdException w:name="List 4" w:semiHidden="1" w:unhideWhenUsed="1"/>
+    <w:lsdException w:name="List 5" w:semiHidden="1" w:unhideWhenUsed="1"/>
+    <w:lsdException w:name="List Bullet 2" w:semiHidden="1" w:unhideWhenUsed="1"/>
+    <w:lsdException w:name="List Bullet 3" w:semiHidden="1" w:unhideWhenUsed="1"/>
+    <w:lsdException w:name="List Bullet 4" w:semiHidden="1" w:unhideWhenUsed="1"/>
+    <w:lsdException w:name="List Bullet 5" w:semiHidden="1" w:unhideWhenUsed="1"/>
+    <w:lsdException w:name="List Number 2" w:semiHidden="1" w:unhideWhenUsed="1"/>
+    <w:lsdException w:name="List Number 3" w:semiHidden="1" w:unhideWhenUsed="1"/>
+    <w:lsdException w:name="List Number 4" w:semiHidden="1" w:unhideWhenUsed="1"/>
+    <w:lsdException w:name="List Number 5" w:semiHidden="1" w:unhideWhenUsed="1"/>
+    <w:lsdException w:name="Title" w:uiPriority="10" w:qFormat="1"/>
+    <w:lsdException w:name="Closing" w:semiHidden="1" w:unhideWhenUsed="1"/>
+    <w:lsdException w:name="Signature" w:semiHidden="1" w:unhideWhenUsed="1"/>
+    <w:lsdException w:name="Default Paragraph Font" w:semiHidden="1" w:uiPriority="1" w:unhideWhenUsed="1"/>
+    <w:lsdException w:name="Body Text" w:semiHidden="1" w:unhideWhenUsed="1"/>
+    <w:lsdException w:name="Body Text Indent" w:semiHidden="1" w:unhideWhenUsed="1"/>
+    <w:lsdException w:name="List Continue" w:semiHidden="1" w:unhideWhenUsed="1"/>
+    <w:lsdException w:name="List Continue 2" w:semiHidden="1" w:unhideWhenUsed="1"/>
+    <w:lsdException w:name="List Continue 3" w:semiHidden="1" w:unhideWhenUsed="1"/>
+    <w:lsdException w:name="List Continue 4" w:semiHidden="1" w:unhideWhenUsed="1"/>
+    <w:lsdException w:name="List Continue 5" w:semiHidden="1" w:unhideWhenUsed="1"/>
+    <w:lsdException w:name="Message Header" w:semiHidden="1" w:unhideWhenUsed="1"/>
+    <w:lsdException w:name="Subtitle" w:uiPriority="11" w:qFormat="1"/>
+    <w:lsdException w:name="Salutation" w:semiHidden="1" w:unhideWhenUsed="1"/>
+    <w:lsdException w:name="Date" w:semiHidden="1" w:unhideWhenUsed="1"/>
+    <w:lsdException w:name="Body Text First Indent" w:semiHidden="1" w:unhideWhenUsed="1"/>
+    <w:lsdException w:name="Body Text First Indent 2" w:semiHidden="1" w:unhideWhenUsed="1"/>
+    <w:lsdException w:name="Note Heading" w:semiHidden="1" w:unhideWhenUsed="1"/>
+    <w:lsdException w:name="Body Text 2" w:semiHidden="1" w:unhideWhenUsed="1"/>
+    <w:lsdException w:name="Body Text 3" w:semiHidden="1" w:unhideWhenUsed="1"/>
+    <w:lsdException w:name="Body Text Indent 2" w:semiHidden="1" w:unhideWhenUsed="1"/>
+    <w:lsdException w:name="Body Text Indent 3" w:semiHidden="1" w:unhideWhenUsed="1"/>
+    <w:lsdException w:name="Block Text" w:semiHidden="1" w:unhideWhenUsed="1"/>
+    <w:lsdException w:name="Hyperlink" w:semiHidden="1" w:unhideWhenUsed="1"/>
+    <w:lsdException w:name="FollowedHyperlink" w:semiHidden="1" w:unhideWhenUsed="1"/>
+    <w:lsdException w:name="Strong" w:uiPriority="22" w:qFormat="1"/>
+    <w:lsdException w:name="Emphasis" w:uiPriority="20" w:qFormat="1"/>
+    <w:lsdException w:name="Document Map" w:semiHidden="1" w:unhideWhenUsed="1"/>
+    <w:lsdException w:name="Plain Text" w:semiHidden="1" w:unhideWhenUsed="1"/>
+    <w:lsdException w:name="E-mail Signature" w:semiHidden="1" w:unhideWhenUsed="1"/>
+    <w:lsdException w:name="HTML Top of Form" w:semiHidden="1" w:unhideWhenUsed="1"/>
+    <w:lsdException w:name="HTML Bottom of Form" w:semiHidden="1" w:unhideWhenUsed="1"/>
+    <w:lsdException w:name="Normal (Web)" w:semiHidden="1" w:unhideWhenUsed="1"/>
+    <w:lsdException w:name="HTML Acronym" w:semiHidden="1" w:unhideWhenUsed="1"/>
+    <w:lsdException w:name="HTML Address" w:semiHidden="1" w:unhideWhenUsed="1"/>
+    <w:lsdException w:name="HTML Cite" w:semiHidden="1" w:unhideWhenUsed="1"/>
+    <w:lsdException w:name="HTML Code" w:semiHidden="1" w:unhideWhenUsed="1"/>
+    <w:lsdException w:name="HTML Definition" w:semiHidden="1" w:unhideWhenUsed="1"/>
+    <w:lsdException w:name="HTML Keyboard" w:semiHidden="1" w:unhideWhenUsed="1"/>
+    <w:lsdException w:name="HTML Preformatted" w:semiHidden="1" w:unhideWhenUsed="1"/>
+    <w:lsdException w:name="HTML Sample" w:semiHidden="1" w:unhideWhenUsed="1"/>
+    <w:lsdException w:name="HTML Typewriter" w:semiHidden="1" w:unhideWhenUsed="1"/>
+    <w:lsdException w:name="HTML Variable" w:semiHidden="1" w:unhideWhenUsed="1"/>
+    <w:lsdException w:name="Normal Table" w:semiHidden="1" w:unhideWhenUsed="1"/>
+    <w:lsdException w:name="annotation subject" w:semiHidden="1" w:unhideWhenUsed="1"/>
+    <w:lsdException w:name="No List" w:semiHidden="1" w:unhideWhenUsed="1"/>
+    <w:lsdException w:name="Outline List 1" w:semiHidden="1" w:unhideWhenUsed="1"/>
+    <w:lsdException w:name="Outline List 2" w:semiHidden="1" w:unhideWhenUsed="1"/>
+    <w:lsdException w:name="Outline List 3" w:semiHidden="1" w:unhideWhenUsed="1"/>
+    <w:lsdException w:name="Table Simple 1" w:semiHidden="1" w:unhideWhenUsed="1"/>
+    <w:lsdException w:name="Table Simple 2" w:semiHidden="1" w:unhideWhenUsed="1"/>
+    <w:lsdException w:name="Table Simple 3" w:semiHidden="1" w:unhideWhenUsed="1"/>
+    <w:lsdException w:name="Table Classic 1" w:semiHidden="1" w:unhideWhenUsed="1"/>
+    <w:lsdException w:name="Table Classic 2" w:semiHidden="1" w:unhideWhenUsed="1"/>
+    <w:lsdException w:name="Table Classic 3" w:semiHidden="1" w:unhideWhenUsed="1"/>
+    <w:lsdException w:name="Table Classic 4" w:semiHidden="1" w:unhideWhenUsed="1"/>
+    <w:lsdException w:name="Table Colorful 1" w:semiHidden="1" w:unhideWhenUsed="1"/>
+    <w:lsdException w:name="Table Colorful 2" w:semiHidden="1" w:unhideWhenUsed="1"/>
+    <w:lsdException w:name="Table Colorful 3" w:semiHidden="1" w:unhideWhenUsed="1"/>
+    <w:lsdException w:name="Table Columns 1" w:semiHidden="1" w:unhideWhenUsed="1"/>
+    <w:lsdException w:name="Table Columns 2" w:semiHidden="1" w:unhideWhenUsed="1"/>
+    <w:lsdException w:name="Table Columns 3" w:semiHidden="1" w:unhideWhenUsed="1"/>
+    <w:lsdException w:name="Table Columns 4" w:semiHidden="1" w:unhideWhenUsed="1"/>
+    <w:lsdException w:name="Table Columns 5" w:semiHidden="1" w:unhideWhenUsed="1"/>
+    <w:lsdException w:name="Table Grid 1" w:semiHidden="1" w:unhideWhenUsed="1"/>
+    <w:lsdException w:name="Table Grid 2" w:semiHidden="1" w:unhideWhenUsed="1"/>
+    <w:lsdException w:name="Table Grid 3" w:semiHidden="1" w:unhideWhenUsed="1"/>
+    <w:lsdException w:name="Table Grid 4" w:semiHidden="1" w:unhideWhenUsed="1"/>
+    <w:lsdException w:name="Table Grid 5" w:semiHidden="1" w:unhideWhenUsed="1"/>
+    <w:lsdException w:name="Table Grid 6" w:semiHidden="1" w:unhideWhenUsed="1"/>
+    <w:lsdException w:name="Table Grid 7" w:semiHidden="1" w:unhideWhenUsed="1"/>
+    <w:lsdException w:name="Table Grid 8" w:semiHidden="1" w:unhideWhenUsed="1"/>
+    <w:lsdException w:name="Table List 1" w:semiHidden="1" w:unhideWhenUsed="1"/>
+    <w:lsdException w:name="Table List 2" w:semiHidden="1" w:unhideWhenUsed="1"/>
+    <w:lsdException w:name="Table List 3" w:semiHidden="1" w:unhideWhenUsed="1"/>
+    <w:lsdException w:name="Table List 4" w:semiHidden="1" w:unhideWhenUsed="1"/>
+    <w:lsdException w:name="Table List 5" w:semiHidden="1" w:unhideWhenUsed="1"/>
+    <w:lsdException w:name="Table List 6" w:semiHidden="1" w:unhideWhenUsed="1"/>
+    <w:lsdException w:name="Table List 7" w:semiHidden="1" w:unhideWhenUsed="1"/>
+    <w:lsdException w:name="Table List 8" w:semiHidden="1" w:unhideWhenUsed="1"/>
+    <w:lsdException w:name="Table 3D effects 1" w:semiHidden="1" w:unhideWhenUsed="1"/>
+    <w:lsdException w:name="Table 3D effects 2" w:semiHidden="1" w:unhideWhenUsed="1"/>
+    <w:lsdException w:name="Table 3D effects 3" w:semiHidden="1" w:unhideWhenUsed="1"/>
+    <w:lsdException w:name="Table Contemporary" w:semiHidden="1" w:unhideWhenUsed="1"/>
+    <w:lsdException w:name="Table Elegant" w:semiHidden="1" w:unhideWhenUsed="1"/>
+    <w:lsdException w:name="Table Professional" w:semiHidden="1" w:unhideWhenUsed="1"/>
+    <w:lsdException w:name="Table Subtle 1" w:semiHidden="1" w:unhideWhenUsed="1"/>
+    <w:lsdException w:name="Table Subtle 2" w:semiHidden="1" w:unhideWhenUsed="1"/>
+    <w:lsdException w:name="Table Web 1" w:semiHidden="1" w:unhideWhenUsed="1"/>
+    <w:lsdException w:name="Table Web 2" w:semiHidden="1" w:unhideWhenUsed="1"/>
+    <w:lsdException w:name="Table Web 3" w:semiHidden="1" w:unhideWhenUsed="1"/>
+    <w:lsdException w:name="Balloon Text" w:semiHidden="1" w:unhideWhenUsed="1"/>
+    <w:lsdException w:name="Table Grid" w:uiPriority="59"/>
+    <w:lsdException w:name="Table Theme" w:semiHidden="1" w:unhideWhenUsed="1"/>
+    <w:lsdException w:name="Placeholder Text" w:semiHidden="1"/>
+    <w:lsdException w:name="No Spacing" w:uiPriority="1" w:qFormat="1"/>
+    <w:lsdException w:name="Light Shading" w:uiPriority="60"/>
+    <w:lsdException w:name="Light List" w:uiPriority="61"/>
+    <w:lsdException w:name="Light Grid" w:uiPriority="62"/>
+    <w:lsdException w:name="Medium Shading 1" w:uiPriority="63"/>
+    <w:lsdException w:name="Medium Shading 2" w:uiPriority="64"/>
+    <w:lsdException w:name="Medium List 1" w:uiPriority="65"/>
+    <w:lsdException w:name="Medium List 2" w:uiPriority="66"/>
+    <w:lsdException w:name="Medium Grid 1" w:uiPriority="67"/>
+    <w:lsdException w:name="Medium Grid 2" w:uiPriority="68"/>
+    <w:lsdException w:name="Medium Grid 3" w:uiPriority="69"/>
+    <w:lsdException w:name="Dark List" w:uiPriority="70"/>
+    <w:lsdException w:name="Colorful Shading" w:uiPriority="71"/>
+    <w:lsdException w:name="Colorful List" w:uiPriority="72"/>
+    <w:lsdException w:name="Colorful Grid" w:uiPriority="73"/>
+    <w:lsdException w:name="Light Shading Accent 1" w:uiPriority="60"/>
+    <w:lsdException w:name="Light List Accent 1" w:uiPriority="61"/>
+    <w:lsdException w:name="Light Grid Accent 1" w:uiPriority="62"/>
+    <w:lsdException w:name="Medium Shading 1 Accent 1" w:uiPriority="63"/>
+    <w:lsdException w:name="Medium Shading 2 Accent 1" w:uiPriority="64"/>
+    <w:lsdException w:name="Medium List 1 Accent 1" w:uiPriority="65"/>
+    <w:lsdException w:name="Revision" w:semiHidden="1"/>
+    <w:lsdException w:name="List Paragraph" w:uiPriority="34" w:qFormat="1"/>
+    <w:lsdException w:name="Quote" w:uiPriority="29" w:qFormat="1"/>
+    <w:lsdException w:name="Intense Quote" w:uiPriority="30" w:qFormat="1"/>
+    <w:lsdException w:name="Medium List 2 Accent 1" w:uiPriority="66"/>
+    <w:lsdException w:name="Medium Grid 1 Accent 1" w:uiPriority="67"/>
+    <w:lsdException w:name="Medium Grid 2 Accent 1" w:uiPriority="68"/>
+    <w:lsdException w:name="Medium Grid 3 Accent 1" w:uiPriority="69"/>
+    <w:lsdException w:name="Dark List Accent 1" w:uiPriority="70"/>
+    <w:lsdException w:name="Colorful Shading Accent 1" w:uiPriority="71"/>
+    <w:lsdException w:name="Colorful List Accent 1" w:uiPriority="72"/>
+    <w:lsdException w:name="Colorful Grid Accent 1" w:uiPriority="73"/>
+    <w:lsdException w:name="Light Shading Accent 2" w:uiPriority="60"/>
+    <w:lsdException w:name="Light List Accent 2" w:uiPriority="61"/>
+    <w:lsdException w:name="Light Grid Accent 2" w:uiPriority="62"/>
+    <w:lsdException w:name="Medium Shading 1 Accent 2" w:uiPriority="63"/>
+    <w:lsdException w:name="Medium Shading 2 Accent 2" w:uiPriority="64"/>
+    <w:lsdException w:name="Medium List 1 Accent 2" w:uiPriority="65"/>
+    <w:lsdException w:name="Medium List 2 Accent 2" w:uiPriority="66"/>
+    <w:lsdException w:name="Medium Grid 1 Accent 2" w:uiPriority="67"/>
+    <w:lsdException w:name="Medium Grid 2 Accent 2" w:uiPriority="68"/>
+    <w:lsdException w:name="Medium Grid 3 Accent 2" w:uiPriority="69"/>
+    <w:lsdException w:name="Dark List Accent 2" w:uiPriority="70"/>
+    <w:lsdException w:name="Colorful Shading Accent 2" w:uiPriority="71"/>
+    <w:lsdException w:name="Colorful List Accent 2" w:uiPriority="72"/>
+    <w:lsdException w:name="Colorful Grid Accent 2" w:uiPriority="73"/>
+    <w:lsdException w:name="Light Shading Accent 3" w:uiPriority="60"/>
+    <w:lsdException w:name="Light List Accent 3" w:uiPriority="61"/>
+    <w:lsdException w:name="Light Grid Accent 3" w:uiPriority="62"/>
+    <w:lsdException w:name="Medium Shading 1 Accent 3" w:uiPriority="63"/>
+    <w:lsdException w:name="Medium Shading 2 Accent 3" w:uiPriority="64"/>
+    <w:lsdException w:name="Medium List 1 Accent 3" w:uiPriority="65"/>
+    <w:lsdException w:name="Medium List 2 Accent 3" w:uiPriority="66"/>
+    <w:lsdException w:name="Medium Grid 1 Accent 3" w:uiPriority="67"/>
+    <w:lsdException w:name="Medium Grid 2 Accent 3" w:uiPriority="68"/>
+    <w:lsdException w:name="Medium Grid 3 Accent 3" w:uiPriority="69"/>
+    <w:lsdException w:name="Dark List Accent 3" w:uiPriority="70"/>
+    <w:lsdException w:name="Colorful Shading Accent 3" w:uiPriority="71"/>
+    <w:lsdException w:name="Colorful List Accent 3" w:uiPriority="72"/>
+    <w:lsdException w:name="Colorful Grid Accent 3" w:uiPriority="73"/>
+    <w:lsdException w:name="Light Shading Accent 4" w:uiPriority="60"/>
+    <w:lsdException w:name="Light List Accent 4" w:uiPriority="61"/>
+    <w:lsdException w:name="Light Grid Accent 4" w:uiPriority="62"/>
+    <w:lsdException w:name="Medium Shading 1 Accent 4" w:uiPriority="63"/>
+    <w:lsdException w:name="Medium Shading 2 Accent 4" w:uiPriority="64"/>
+    <w:lsdException w:name="Medium List 1 Accent 4" w:uiPriority="65"/>
+    <w:lsdException w:name="Medium List 2 Accent 4" w:uiPriority="66"/>
+    <w:lsdException w:name="Medium Grid 1 Accent 4" w:uiPriority="67"/>
+    <w:lsdException w:name="Medium Grid 2 Accent 4" w:uiPriority="68"/>
+    <w:lsdException w:name="Medium Grid 3 Accent 4" w:uiPriority="69"/>
+    <w:lsdException w:name="Dark List Accent 4" w:uiPriority="70"/>
+    <w:lsdException w:name="Colorful Shading Accent 4" w:uiPriority="71"/>
+    <w:lsdException w:name="Colorful List Accent 4" w:uiPriority="72"/>
+    <w:lsdException w:name="Colorful Grid Accent 4" w:uiPriority="73"/>
+    <w:lsdException w:name="Light Shading Accent 5" w:uiPriority="60"/>
+    <w:lsdException w:name="Light List Accent 5" w:uiPriority="61"/>
+    <w:lsdException w:name="Light Grid Accent 5" w:uiPriority="62"/>
+    <w:lsdException w:name="Medium Shading 1 Accent 5" w:uiPriority="63"/>
+    <w:lsdException w:name="Medium Shading 2 Accent 5" w:uiPriority="64"/>
+    <w:lsdException w:name="Medium List 1 Accent 5" w:uiPriority="65"/>
+    <w:lsdException w:name="Medium List 2 Accent 5" w:uiPriority="66"/>
+    <w:lsdException w:name="Medium Grid 1 Accent 5" w:uiPriority="67"/>
+    <w:lsdException w:name="Medium Grid 2 Accent 5" w:uiPriority="68"/>
+    <w:lsdException w:name="Medium Grid 3 Accent 5" w:uiPriority="69"/>
+    <w:lsdException w:name="Dark List Accent 5" w:uiPriority="70"/>
+    <w:lsdException w:name="Colorful Shading Accent 5" w:uiPriority="71"/>
+    <w:lsdException w:name="Colorful List Accent 5" w:uiPriority="72"/>
+    <w:lsdException w:name="Colorful Grid Accent 5" w:uiPriority="73"/>
+    <w:lsdException w:name="Light Shading Accent 6" w:uiPriority="60"/>
+    <w:lsdException w:name="Light List Accent 6" w:uiPriority="61"/>
+    <w:lsdException w:name="Light Grid Accent 6" w:uiPriority="62"/>
+    <w:lsdException w:name="Medium Shading 1 Accent 6" w:uiPriority="63"/>
+    <w:lsdException w:name="Medium Shading 2 Accent 6" w:uiPriority="64"/>
+    <w:lsdException w:name="Medium List 1 Accent 6" w:uiPriority="65"/>
+    <w:lsdException w:name="Medium List 2 Accent 6" w:uiPriority="66"/>
+    <w:lsdException w:name="Medium Grid 1 Accent 6" w:uiPriority="67"/>
+    <w:lsdException w:name="Medium Grid 2 Accent 6" w:uiPriority="68"/>
+    <w:lsdException w:name="Medium Grid 3 Accent 6" w:uiPriority="69"/>
+    <w:lsdException w:name="Dark List Accent 6" w:uiPriority="70"/>
+    <w:lsdException w:name="Colorful Shading Accent 6" w:uiPriority="71"/>
+    <w:lsdException w:name="Colorful List Accent 6" w:uiPriority="72"/>
+    <w:lsdException w:name="Colorful Grid Accent 6" w:uiPriority="73"/>
+    <w:lsdException w:name="Subtle Emphasis" w:uiPriority="19" w:qFormat="1"/>
+    <w:lsdException w:name="Intense Emphasis" w:uiPriority="21" w:qFormat="1"/>
+    <w:lsdException w:name="Subtle Reference" w:uiPriority="31" w:qFormat="1"/>
+    <w:lsdException w:name="Intense Reference" w:uiPriority="32" w:qFormat="1"/>
+    <w:lsdException w:name="Book Title" w:uiPriority="33" w:qFormat="1"/>
+    <w:lsdException w:name="Bibliography" w:semiHidden="1" w:uiPriority="37" w:unhideWhenUsed="1"/>
+    <w:lsdException w:name="TOC Heading" w:semiHidden="1" w:uiPriority="39" w:unhideWhenUsed="1" w:qFormat="1"/>
+    <w:lsdException w:name="Plain Table 1" w:uiPriority="41"/>
+    <w:lsdException w:name="Plain Table 2" w:uiPriority="42"/>
+    <w:lsdException w:name="Plain Table 3" w:uiPriority="43"/>
+    <w:lsdException w:name="Plain Table 4" w:uiPriority="44"/>
+    <w:lsdException w:name="Plain Table 5" w:uiPriority="45"/>
+    <w:lsdException w:name="Grid Table Light" w:uiPriority="40"/>
+    <w:lsdException w:name="Grid Table 1 Light" w:uiPriority="46"/>
+    <w:lsdException w:name="Grid Table 2" w:uiPriority="47"/>
+    <w:lsdException w:name="Grid Table 3" w:uiPriority="48"/>
+    <w:lsdException w:name="Grid Table 4" w:uiPriority="49"/>
+    <w:lsdException w:name="Grid Table 5 Dark" w:uiPriority="50"/>
+    <w:lsdException w:name="Grid Table 6 Colorful" w:uiPriority="51"/>
+    <w:lsdException w:name="Grid Table 7 Colorful" w:uiPriority="52"/>
+    <w:lsdException w:name="Grid Table 1 Light Accent 1" w:uiPriority="46"/>
+    <w:lsdException w:name="Grid Table 2 Accent 1" w:uiPriority="47"/>
+    <w:lsdException w:name="Grid Table 3 Accent 1" w:uiPriority="48"/>
+    <w:lsdException w:name="Grid Table 4 Accent 1" w:uiPriority="49"/>
+    <w:lsdException w:name="Grid Table 5 Dark Accent 1" w:uiPriority="50"/>
+    <w:lsdException w:name="Grid Table 6 Colorful Accent 1" w:uiPriority="51"/>
+    <w:lsdException w:name="Grid Table 7 Colorful Accent 1" w:uiPriority="52"/>
+    <w:lsdException w:name="Grid Table 1 Light Accent 2" w:uiPriority="46"/>
+    <w:lsdException w:name="Grid Table 2 Accent 2" w:uiPriority="47"/>
+    <w:lsdException w:name="Grid Table 3 Accent 2" w:uiPriority="48"/>
+    <w:lsdException w:name="Grid Table 4 Accent 2" w:uiPriority="49"/>
+    <w:lsdException w:name="Grid Table 5 Dark Accent 2" w:uiPriority="50"/>
+    <w:lsdException w:name="Grid Table 6 Colorful Accent 2" w:uiPriority="51"/>
+    <w:lsdException w:name="Grid Table 7 Colorful Accent 2" w:uiPriority="52"/>
+    <w:lsdException w:name="Grid Table 1 Light Accent 3" w:uiPriority="46"/>
+    <w:lsdException w:name="Grid Table 2 Accent 3" w:uiPriority="47"/>
+    <w:lsdException w:name="Grid Table 3 Accent 3" w:uiPriority="48"/>
+    <w:lsdException w:name="Grid Table 4 Accent 3" w:uiPriority="49"/>
+    <w:lsdException w:name="Grid Table 5 Dark Accent 3" w:uiPriority="50"/>
+    <w:lsdException w:name="Grid Table 6 Colorful Accent 3" w:uiPriority="51"/>
+    <w:lsdException w:name="Grid Table 7 Colorful Accent 3" w:uiPriority="52"/>
+    <w:lsdException w:name="Grid Table 1 Light Accent 4" w:uiPriority="46"/>
+    <w:lsdException w:name="Grid Table 2 Accent 4" w:uiPriority="47"/>
+    <w:lsdException w:name="Grid Table 3 Accent 4" w:uiPriority="48"/>
+    <w:lsdException w:name="Grid Table 4 Accent 4" w:uiPriority="49"/>
+    <w:lsdException w:name="Grid Table 5 Dark Accent 4" w:uiPriority="50"/>
+    <w:lsdException w:name="Grid Table 6 Colorful Accent 4" w:uiPriority="51"/>
+    <w:lsdException w:name="Grid Table 7 Colorful Accent 4" w:uiPriority="52"/>
+    <w:lsdException w:name="Grid Table 1 Light Accent 5" w:uiPriority="46"/>
+    <w:lsdException w:name="Grid Table 2 Accent 5" w:uiPriority="47"/>
+    <w:lsdException w:name="Grid Table 3 Accent 5" w:uiPriority="48"/>
+    <w:lsdException w:name="Grid Table 4 Accent 5" w:uiPriority="49"/>
+    <w:lsdException w:name="Grid Table 5 Dark Accent 5" w:uiPriority="50"/>
+    <w:lsdException w:name="Grid Table 6 Colorful Accent 5" w:uiPriority="51"/>
+    <w:lsdException w:name="Grid Table 7 Colorful Accent 5" w:uiPriority="52"/>
+    <w:lsdException w:name="Grid Table 1 Light Accent 6" w:uiPriority="46"/>
+    <w:lsdException w:name="Grid Table 2 Accent 6" w:uiPriority="47"/>
+    <w:lsdException w:name="Grid Table 3 Accent 6" w:uiPriority="48"/>
+    <w:lsdException w:name="Grid Table 4 Accent 6" w:uiPriority="49"/>
+    <w:lsdException w:name="Grid Table 5 Dark Accent 6" w:uiPriority="50"/>
+    <w:lsdException w:name="Grid Table 6 Colorful Accent 6" w:uiPriority="51"/>
+    <w:lsdException w:name="Grid Table 7 Colorful Accent 6" w:uiPriority="52"/>
+    <w:lsdException w:name="List Table 1 Light" w:uiPriority="46"/>
+    <w:lsdException w:name="List Table 2" w:uiPriority="47"/>
+    <w:lsdException w:name="List Table 3" w:uiPriority="48"/>
+    <w:lsdException w:name="List Table 4" w:uiPriority="49"/>
+    <w:lsdException w:name="List Table 5 Dark" w:uiPriority="50"/>
+    <w:lsdException w:name="List Table 6 Colorful" w:uiPriority="51"/>
+    <w:lsdException w:name="List Table 7 Colorful" w:uiPriority="52"/>
+    <w:lsdException w:name="List Table 1 Light Accent 1" w:uiPriority="46"/>
+    <w:lsdException w:name="List Table 2 Accent 1" w:uiPriority="47"/>
+    <w:lsdException w:name="List Table 3 Accent 1" w:uiPriority="48"/>
+    <w:lsdException w:name="List Table 4 Accent 1" w:uiPriority="49"/>
+    <w:lsdException w:name="List Table 5 Dark Accent 1" w:uiPriority="50"/>
+    <w:lsdException w:name="List Table 6 Colorful Accent 1" w:uiPriority="51"/>
+    <w:lsdException w:name="List Table 7 Colorful Accent 1" w:uiPriority="52"/>
+    <w:lsdException w:name="List Table 1 Light Accent 2" w:uiPriority="46"/>
+    <w:lsdException w:name="List Table 2 Accent 2" w:uiPriority="47"/>
+    <w:lsdException w:name="List Table 3 Accent 2" w:uiPriority="48"/>
+    <w:lsdException w:name="List Table 4 Accent 2" w:uiPriority="49"/>
+    <w:lsdException w:name="List Table 5 Dark Accent 2" w:uiPriority="50"/>
+    <w:lsdException w:name="List Table 6 Colorful Accent 2" w:uiPriority="51"/>
+    <w:lsdException w:name="List Table 7 Colorful Accent 2" w:uiPriority="52"/>
+    <w:lsdException w:name="List Table 1 Light Accent 3" w:uiPriority="46"/>
+    <w:lsdException w:name="List Table 2 Accent 3" w:uiPriority="47"/>
+    <w:lsdException w:name="List Table 3 Accent 3" w:uiPriority="48"/>
+    <w:lsdException w:name="List Table 4 Accent 3" w:uiPriority="49"/>
+    <w:lsdException w:name="List Table 5 Dark Accent 3" w:uiPriority="50"/>
+    <w:lsdException w:name="List Table 6 Colorful Accent 3" w:uiPriority="51"/>
+    <w:lsdException w:name="List Table 7 Colorful Accent 3" w:uiPriority="52"/>
+    <w:lsdException w:name="List Table 1 Light Accent 4" w:uiPriority="46"/>
+    <w:lsdException w:name="List Table 2 Accent 4" w:uiPriority="47"/>
+    <w:lsdException w:name="List Table 3 Accent 4" w:uiPriority="48"/>
+    <w:lsdException w:name="List Table 4 Accent 4" w:uiPriority="49"/>
+    <w:lsdException w:name="List Table 5 Dark Accent 4" w:uiPriority="50"/>
+    <w:lsdException w:name="List Table 6 Colorful Accent 4" w:uiPriority="51"/>
+    <w:lsdException w:name="List Table 7 Colorful Accent 4" w:uiPriority="52"/>
+    <w:lsdException w:name="List Table 1 Light Accent 5" w:uiPriority="46"/>
+    <w:lsdException w:name="List Table 2 Accent 5" w:uiPriority="47"/>
+    <w:lsdException w:name="List Table 3 Accent 5" w:uiPriority="48"/>
+    <w:lsdException w:name="List Table 4 Accent 5" w:uiPriority="49"/>
+    <w:lsdException w:name="List Table 5 Dark Accent 5" w:uiPriority="50"/>
+    <w:lsdException w:name="List Table 6 Colorful Accent 5" w:uiPriority="51"/>
+    <w:lsdException w:name="List Table 7 Colorful Accent 5" w:uiPriority="52"/>
+    <w:lsdException w:name="List Table 1 Light Accent 6" w:uiPriority="46"/>
+    <w:lsdException w:name="List Table 2 Accent 6" w:uiPriority="47"/>
+    <w:lsdException w:name="List Table 3 Accent 6" w:uiPriority="48"/>
+    <w:lsdException w:name="List Table 4 Accent 6" w:uiPriority="49"/>
+    <w:lsdException w:name="List Table 5 Dark Accent 6" w:uiPriority="50"/>
+    <w:lsdException w:name="List Table 6 Colorful Accent 6" w:uiPriority="51"/>
+    <w:lsdException w:name="List Table 7 Colorful Accent 6" w:uiPriority="52"/>
   </w:latentStyles>
   <w:style w:type="paragraph" w:default="1" w:styleId="Normal">
     <w:name w:val="Normal"/>
@@ -5851,7 +6244,6 @@
     <w:uiPriority w:val="99"/>
     <w:semiHidden/>
     <w:unhideWhenUsed/>
-    <w:qFormat/>
     <w:tblPr>
       <w:tblInd w:w="0" w:type="dxa"/>
       <w:tblCellMar>
@@ -5877,7 +6269,6 @@
     </w:pPr>
     <w:tblPr>
       <w:jc w:val="center"/>
-      <w:tblInd w:w="0" w:type="dxa"/>
       <w:tblBorders>
         <w:top w:val="single" w:sz="4" w:space="0" w:color="auto"/>
         <w:left w:val="single" w:sz="4" w:space="0" w:color="auto"/>
@@ -5886,12 +6277,6 @@
         <w:insideH w:val="single" w:sz="4" w:space="0" w:color="auto"/>
         <w:insideV w:val="single" w:sz="4" w:space="0" w:color="auto"/>
       </w:tblBorders>
-      <w:tblCellMar>
-        <w:top w:w="0" w:type="dxa"/>
-        <w:left w:w="108" w:type="dxa"/>
-        <w:bottom w:w="0" w:type="dxa"/>
-        <w:right w:w="108" w:type="dxa"/>
-      </w:tblCellMar>
     </w:tblPr>
     <w:trPr>
       <w:jc w:val="center"/>
@@ -5967,22 +6352,7 @@
     <w:rPr>
       <w:rFonts w:ascii="Garamond" w:hAnsi="Garamond"/>
     </w:rPr>
-    <w:tblPr>
-      <w:jc w:val="center"/>
-      <w:tblInd w:w="0" w:type="dxa"/>
-      <w:tblCellMar>
-        <w:top w:w="0" w:type="dxa"/>
-        <w:left w:w="108" w:type="dxa"/>
-        <w:bottom w:w="0" w:type="dxa"/>
-        <w:right w:w="108" w:type="dxa"/>
-      </w:tblCellMar>
-    </w:tblPr>
-    <w:trPr>
-      <w:jc w:val="center"/>
-    </w:trPr>
-    <w:tcPr>
-      <w:vAlign w:val="center"/>
-    </w:tcPr>
+    <w:tblPr/>
     <w:tblStylePr w:type="firstRow">
       <w:tblPr/>
       <w:tcPr>
@@ -6086,22 +6456,7 @@
     <w:rPr>
       <w:rFonts w:ascii="Garamond" w:hAnsi="Garamond"/>
     </w:rPr>
-    <w:tblPr>
-      <w:jc w:val="center"/>
-      <w:tblInd w:w="0" w:type="dxa"/>
-      <w:tblCellMar>
-        <w:top w:w="0" w:type="dxa"/>
-        <w:left w:w="108" w:type="dxa"/>
-        <w:bottom w:w="0" w:type="dxa"/>
-        <w:right w:w="108" w:type="dxa"/>
-      </w:tblCellMar>
-    </w:tblPr>
-    <w:trPr>
-      <w:jc w:val="center"/>
-    </w:trPr>
-    <w:tcPr>
-      <w:vAlign w:val="center"/>
-    </w:tcPr>
+    <w:tblPr/>
     <w:tblStylePr w:type="firstRow">
       <w:tblPr/>
       <w:tcPr>
@@ -6270,7 +6625,6 @@
     </w:rPr>
     <w:tblPr>
       <w:jc w:val="center"/>
-      <w:tblInd w:w="0" w:type="dxa"/>
       <w:tblBorders>
         <w:top w:val="single" w:sz="4" w:space="0" w:color="auto"/>
         <w:left w:val="single" w:sz="4" w:space="0" w:color="auto"/>
@@ -6279,12 +6633,6 @@
         <w:insideH w:val="single" w:sz="4" w:space="0" w:color="auto"/>
         <w:insideV w:val="single" w:sz="4" w:space="0" w:color="auto"/>
       </w:tblBorders>
-      <w:tblCellMar>
-        <w:top w:w="0" w:type="dxa"/>
-        <w:left w:w="108" w:type="dxa"/>
-        <w:bottom w:w="0" w:type="dxa"/>
-        <w:right w:w="108" w:type="dxa"/>
-      </w:tblCellMar>
     </w:tblPr>
     <w:trPr>
       <w:jc w:val="center"/>
@@ -6350,195 +6698,20 @@
       <w:contextualSpacing/>
     </w:pPr>
   </w:style>
-</w:styles>
-</file>
-
-<file path=word/stylesWithEffects.xml><?xml version="1.0" encoding="utf-8"?>
-<w:styles xmlns:wpc="http://schemas.microsoft.com/office/word/2010/wordprocessingCanvas" xmlns:mc="http://schemas.openxmlformats.org/markup-compatibility/2006" xmlns:o="urn:schemas-microsoft-com:office:office" xmlns:r="http://schemas.openxmlformats.org/officeDocument/2006/relationships" xmlns:m="http://schemas.openxmlformats.org/officeDocument/2006/math" xmlns:v="urn:schemas-microsoft-com:vml" xmlns:wp14="http://schemas.microsoft.com/office/word/2010/wordprocessingDrawing" xmlns:wp="http://schemas.openxmlformats.org/drawingml/2006/wordprocessingDrawing" xmlns:w10="urn:schemas-microsoft-com:office:word" xmlns:w="http://schemas.openxmlformats.org/wordprocessingml/2006/main" xmlns:w14="http://schemas.microsoft.com/office/word/2010/wordml" xmlns:wpg="http://schemas.microsoft.com/office/word/2010/wordprocessingGroup" xmlns:wpi="http://schemas.microsoft.com/office/word/2010/wordprocessingInk" xmlns:wne="http://schemas.microsoft.com/office/word/2006/wordml" xmlns:wps="http://schemas.microsoft.com/office/word/2010/wordprocessingShape" mc:Ignorable="w14 wp14">
-  <w:docDefaults>
-    <w:rPrDefault>
-      <w:rPr>
-        <w:rFonts w:asciiTheme="minorHAnsi" w:eastAsiaTheme="minorEastAsia" w:hAnsiTheme="minorHAnsi" w:cstheme="minorBidi"/>
-        <w:sz w:val="22"/>
-        <w:szCs w:val="22"/>
-        <w:lang w:val="en-GB" w:eastAsia="en-GB" w:bidi="ar-SA"/>
-      </w:rPr>
-    </w:rPrDefault>
-    <w:pPrDefault>
-      <w:pPr>
-        <w:spacing w:after="200" w:line="276" w:lineRule="auto"/>
-      </w:pPr>
-    </w:pPrDefault>
-  </w:docDefaults>
-  <w:latentStyles w:defLockedState="0" w:defUIPriority="99" w:defSemiHidden="1" w:defUnhideWhenUsed="1" w:defQFormat="0" w:count="267">
-    <w:lsdException w:name="Normal" w:semiHidden="0" w:uiPriority="0" w:unhideWhenUsed="0" w:qFormat="1"/>
-    <w:lsdException w:name="heading 1" w:semiHidden="0" w:uiPriority="9" w:unhideWhenUsed="0" w:qFormat="1"/>
-    <w:lsdException w:name="heading 2" w:uiPriority="9" w:qFormat="1"/>
-    <w:lsdException w:name="heading 3" w:uiPriority="9" w:qFormat="1"/>
-    <w:lsdException w:name="heading 4" w:uiPriority="9" w:qFormat="1"/>
-    <w:lsdException w:name="heading 5" w:uiPriority="9" w:qFormat="1"/>
-    <w:lsdException w:name="heading 6" w:uiPriority="9" w:qFormat="1"/>
-    <w:lsdException w:name="heading 7" w:uiPriority="9" w:qFormat="1"/>
-    <w:lsdException w:name="heading 8" w:uiPriority="9" w:qFormat="1"/>
-    <w:lsdException w:name="heading 9" w:uiPriority="9" w:qFormat="1"/>
-    <w:lsdException w:name="toc 1" w:uiPriority="39"/>
-    <w:lsdException w:name="toc 2" w:uiPriority="39"/>
-    <w:lsdException w:name="toc 3" w:uiPriority="39"/>
-    <w:lsdException w:name="toc 4" w:uiPriority="39"/>
-    <w:lsdException w:name="toc 5" w:uiPriority="39"/>
-    <w:lsdException w:name="toc 6" w:uiPriority="39"/>
-    <w:lsdException w:name="toc 7" w:uiPriority="39"/>
-    <w:lsdException w:name="toc 8" w:uiPriority="39"/>
-    <w:lsdException w:name="toc 9" w:uiPriority="39"/>
-    <w:lsdException w:name="caption" w:uiPriority="35" w:qFormat="1"/>
-    <w:lsdException w:name="Title" w:semiHidden="0" w:uiPriority="10" w:unhideWhenUsed="0" w:qFormat="1"/>
-    <w:lsdException w:name="Default Paragraph Font" w:uiPriority="1"/>
-    <w:lsdException w:name="Subtitle" w:semiHidden="0" w:uiPriority="11" w:unhideWhenUsed="0" w:qFormat="1"/>
-    <w:lsdException w:name="Strong" w:semiHidden="0" w:uiPriority="22" w:unhideWhenUsed="0" w:qFormat="1"/>
-    <w:lsdException w:name="Emphasis" w:semiHidden="0" w:uiPriority="20" w:unhideWhenUsed="0" w:qFormat="1"/>
-    <w:lsdException w:name="Table Grid" w:semiHidden="0" w:uiPriority="59" w:unhideWhenUsed="0"/>
-    <w:lsdException w:name="Placeholder Text" w:unhideWhenUsed="0"/>
-    <w:lsdException w:name="No Spacing" w:semiHidden="0" w:uiPriority="1" w:unhideWhenUsed="0" w:qFormat="1"/>
-    <w:lsdException w:name="Light Shading" w:semiHidden="0" w:uiPriority="60" w:unhideWhenUsed="0"/>
-    <w:lsdException w:name="Light List" w:semiHidden="0" w:uiPriority="61" w:unhideWhenUsed="0"/>
-    <w:lsdException w:name="Light Grid" w:semiHidden="0" w:uiPriority="62" w:unhideWhenUsed="0"/>
-    <w:lsdException w:name="Medium Shading 1" w:semiHidden="0" w:uiPriority="63" w:unhideWhenUsed="0"/>
-    <w:lsdException w:name="Medium Shading 2" w:semiHidden="0" w:uiPriority="64" w:unhideWhenUsed="0"/>
-    <w:lsdException w:name="Medium List 1" w:semiHidden="0" w:uiPriority="65" w:unhideWhenUsed="0"/>
-    <w:lsdException w:name="Medium List 2" w:semiHidden="0" w:uiPriority="66" w:unhideWhenUsed="0"/>
-    <w:lsdException w:name="Medium Grid 1" w:semiHidden="0" w:uiPriority="67" w:unhideWhenUsed="0"/>
-    <w:lsdException w:name="Medium Grid 2" w:semiHidden="0" w:uiPriority="68" w:unhideWhenUsed="0"/>
-    <w:lsdException w:name="Medium Grid 3" w:semiHidden="0" w:uiPriority="69" w:unhideWhenUsed="0"/>
-    <w:lsdException w:name="Dark List" w:semiHidden="0" w:uiPriority="70" w:unhideWhenUsed="0"/>
-    <w:lsdException w:name="Colorful Shading" w:semiHidden="0" w:uiPriority="71" w:unhideWhenUsed="0"/>
-    <w:lsdException w:name="Colorful List" w:semiHidden="0" w:uiPriority="72" w:unhideWhenUsed="0"/>
-    <w:lsdException w:name="Colorful Grid" w:semiHidden="0" w:uiPriority="73" w:unhideWhenUsed="0"/>
-    <w:lsdException w:name="Light Shading Accent 1" w:semiHidden="0" w:uiPriority="60" w:unhideWhenUsed="0"/>
-    <w:lsdException w:name="Light List Accent 1" w:semiHidden="0" w:uiPriority="61" w:unhideWhenUsed="0"/>
-    <w:lsdException w:name="Light Grid Accent 1" w:semiHidden="0" w:uiPriority="62" w:unhideWhenUsed="0"/>
-    <w:lsdException w:name="Medium Shading 1 Accent 1" w:semiHidden="0" w:uiPriority="63" w:unhideWhenUsed="0"/>
-    <w:lsdException w:name="Medium Shading 2 Accent 1" w:semiHidden="0" w:uiPriority="64" w:unhideWhenUsed="0"/>
-    <w:lsdException w:name="Medium List 1 Accent 1" w:semiHidden="0" w:uiPriority="65" w:unhideWhenUsed="0"/>
-    <w:lsdException w:name="Revision" w:unhideWhenUsed="0"/>
-    <w:lsdException w:name="List Paragraph" w:semiHidden="0" w:uiPriority="34" w:unhideWhenUsed="0" w:qFormat="1"/>
-    <w:lsdException w:name="Quote" w:semiHidden="0" w:uiPriority="29" w:unhideWhenUsed="0" w:qFormat="1"/>
-    <w:lsdException w:name="Intense Quote" w:semiHidden="0" w:uiPriority="30" w:unhideWhenUsed="0" w:qFormat="1"/>
-    <w:lsdException w:name="Medium List 2 Accent 1" w:semiHidden="0" w:uiPriority="66" w:unhideWhenUsed="0"/>
-    <w:lsdException w:name="Medium Grid 1 Accent 1" w:semiHidden="0" w:uiPriority="67" w:unhideWhenUsed="0"/>
-    <w:lsdException w:name="Medium Grid 2 Accent 1" w:semiHidden="0" w:uiPriority="68" w:unhideWhenUsed="0"/>
-    <w:lsdException w:name="Medium Grid 3 Accent 1" w:semiHidden="0" w:uiPriority="69" w:unhideWhenUsed="0"/>
-    <w:lsdException w:name="Dark List Accent 1" w:semiHidden="0" w:uiPriority="70" w:unhideWhenUsed="0"/>
-    <w:lsdException w:name="Colorful Shading Accent 1" w:semiHidden="0" w:uiPriority="71" w:unhideWhenUsed="0"/>
-    <w:lsdException w:name="Colorful List Accent 1" w:semiHidden="0" w:uiPriority="72" w:unhideWhenUsed="0"/>
-    <w:lsdException w:name="Colorful Grid Accent 1" w:semiHidden="0" w:uiPriority="73" w:unhideWhenUsed="0"/>
-    <w:lsdException w:name="Light Shading Accent 2" w:semiHidden="0" w:uiPriority="60" w:unhideWhenUsed="0"/>
-    <w:lsdException w:name="Light List Accent 2" w:semiHidden="0" w:uiPriority="61" w:unhideWhenUsed="0"/>
-    <w:lsdException w:name="Light Grid Accent 2" w:semiHidden="0" w:uiPriority="62" w:unhideWhenUsed="0"/>
-    <w:lsdException w:name="Medium Shading 1 Accent 2" w:semiHidden="0" w:uiPriority="63" w:unhideWhenUsed="0"/>
-    <w:lsdException w:name="Medium Shading 2 Accent 2" w:semiHidden="0" w:uiPriority="64" w:unhideWhenUsed="0"/>
-    <w:lsdException w:name="Medium List 1 Accent 2" w:semiHidden="0" w:uiPriority="65" w:unhideWhenUsed="0"/>
-    <w:lsdException w:name="Medium List 2 Accent 2" w:semiHidden="0" w:uiPriority="66" w:unhideWhenUsed="0"/>
-    <w:lsdException w:name="Medium Grid 1 Accent 2" w:semiHidden="0" w:uiPriority="67" w:unhideWhenUsed="0"/>
-    <w:lsdException w:name="Medium Grid 2 Accent 2" w:semiHidden="0" w:uiPriority="68" w:unhideWhenUsed="0"/>
-    <w:lsdException w:name="Medium Grid 3 Accent 2" w:semiHidden="0" w:uiPriority="69" w:unhideWhenUsed="0"/>
-    <w:lsdException w:name="Dark List Accent 2" w:semiHidden="0" w:uiPriority="70" w:unhideWhenUsed="0"/>
-    <w:lsdException w:name="Colorful Shading Accent 2" w:semiHidden="0" w:uiPriority="71" w:unhideWhenUsed="0"/>
-    <w:lsdException w:name="Colorful List Accent 2" w:semiHidden="0" w:uiPriority="72" w:unhideWhenUsed="0"/>
-    <w:lsdException w:name="Colorful Grid Accent 2" w:semiHidden="0" w:uiPriority="73" w:unhideWhenUsed="0"/>
-    <w:lsdException w:name="Light Shading Accent 3" w:semiHidden="0" w:uiPriority="60" w:unhideWhenUsed="0"/>
-    <w:lsdException w:name="Light List Accent 3" w:semiHidden="0" w:uiPriority="61" w:unhideWhenUsed="0"/>
-    <w:lsdException w:name="Light Grid Accent 3" w:semiHidden="0" w:uiPriority="62" w:unhideWhenUsed="0"/>
-    <w:lsdException w:name="Medium Shading 1 Accent 3" w:semiHidden="0" w:uiPriority="63" w:unhideWhenUsed="0"/>
-    <w:lsdException w:name="Medium Shading 2 Accent 3" w:semiHidden="0" w:uiPriority="64" w:unhideWhenUsed="0"/>
-    <w:lsdException w:name="Medium List 1 Accent 3" w:semiHidden="0" w:uiPriority="65" w:unhideWhenUsed="0"/>
-    <w:lsdException w:name="Medium List 2 Accent 3" w:semiHidden="0" w:uiPriority="66" w:unhideWhenUsed="0"/>
-    <w:lsdException w:name="Medium Grid 1 Accent 3" w:semiHidden="0" w:uiPriority="67" w:unhideWhenUsed="0"/>
-    <w:lsdException w:name="Medium Grid 2 Accent 3" w:semiHidden="0" w:uiPriority="68" w:unhideWhenUsed="0"/>
-    <w:lsdException w:name="Medium Grid 3 Accent 3" w:semiHidden="0" w:uiPriority="69" w:unhideWhenUsed="0"/>
-    <w:lsdException w:name="Dark List Accent 3" w:semiHidden="0" w:uiPriority="70" w:unhideWhenUsed="0"/>
-    <w:lsdException w:name="Colorful Shading Accent 3" w:semiHidden="0" w:uiPriority="71" w:unhideWhenUsed="0"/>
-    <w:lsdException w:name="Colorful List Accent 3" w:semiHidden="0" w:uiPriority="72" w:unhideWhenUsed="0"/>
-    <w:lsdException w:name="Colorful Grid Accent 3" w:semiHidden="0" w:uiPriority="73" w:unhideWhenUsed="0"/>
-    <w:lsdException w:name="Light Shading Accent 4" w:semiHidden="0" w:uiPriority="60" w:unhideWhenUsed="0"/>
-    <w:lsdException w:name="Light List Accent 4" w:semiHidden="0" w:uiPriority="61" w:unhideWhenUsed="0"/>
-    <w:lsdException w:name="Light Grid Accent 4" w:semiHidden="0" w:uiPriority="62" w:unhideWhenUsed="0"/>
-    <w:lsdException w:name="Medium Shading 1 Accent 4" w:semiHidden="0" w:uiPriority="63" w:unhideWhenUsed="0"/>
-    <w:lsdException w:name="Medium Shading 2 Accent 4" w:semiHidden="0" w:uiPriority="64" w:unhideWhenUsed="0"/>
-    <w:lsdException w:name="Medium List 1 Accent 4" w:semiHidden="0" w:uiPriority="65" w:unhideWhenUsed="0"/>
-    <w:lsdException w:name="Medium List 2 Accent 4" w:semiHidden="0" w:uiPriority="66" w:unhideWhenUsed="0"/>
-    <w:lsdException w:name="Medium Grid 1 Accent 4" w:semiHidden="0" w:uiPriority="67" w:unhideWhenUsed="0"/>
-    <w:lsdException w:name="Medium Grid 2 Accent 4" w:semiHidden="0" w:uiPriority="68" w:unhideWhenUsed="0"/>
-    <w:lsdException w:name="Medium Grid 3 Accent 4" w:semiHidden="0" w:uiPriority="69" w:unhideWhenUsed="0"/>
-    <w:lsdException w:name="Dark List Accent 4" w:semiHidden="0" w:uiPriority="70" w:unhideWhenUsed="0"/>
-    <w:lsdException w:name="Colorful Shading Accent 4" w:semiHidden="0" w:uiPriority="71" w:unhideWhenUsed="0"/>
-    <w:lsdException w:name="Colorful List Accent 4" w:semiHidden="0" w:uiPriority="72" w:unhideWhenUsed="0"/>
-    <w:lsdException w:name="Colorful Grid Accent 4" w:semiHidden="0" w:uiPriority="73" w:unhideWhenUsed="0"/>
-    <w:lsdException w:name="Light Shading Accent 5" w:semiHidden="0" w:uiPriority="60" w:unhideWhenUsed="0"/>
-    <w:lsdException w:name="Light List Accent 5" w:semiHidden="0" w:uiPriority="61" w:unhideWhenUsed="0"/>
-    <w:lsdException w:name="Light Grid Accent 5" w:semiHidden="0" w:uiPriority="62" w:unhideWhenUsed="0"/>
-    <w:lsdException w:name="Medium Shading 1 Accent 5" w:semiHidden="0" w:uiPriority="63" w:unhideWhenUsed="0"/>
-    <w:lsdException w:name="Medium Shading 2 Accent 5" w:semiHidden="0" w:uiPriority="64" w:unhideWhenUsed="0"/>
-    <w:lsdException w:name="Medium List 1 Accent 5" w:semiHidden="0" w:uiPriority="65" w:unhideWhenUsed="0"/>
-    <w:lsdException w:name="Medium List 2 Accent 5" w:semiHidden="0" w:uiPriority="66" w:unhideWhenUsed="0"/>
-    <w:lsdException w:name="Medium Grid 1 Accent 5" w:semiHidden="0" w:uiPriority="67" w:unhideWhenUsed="0"/>
-    <w:lsdException w:name="Medium Grid 2 Accent 5" w:semiHidden="0" w:uiPriority="68" w:unhideWhenUsed="0"/>
-    <w:lsdException w:name="Medium Grid 3 Accent 5" w:semiHidden="0" w:uiPriority="69" w:unhideWhenUsed="0"/>
-    <w:lsdException w:name="Dark List Accent 5" w:semiHidden="0" w:uiPriority="70" w:unhideWhenUsed="0"/>
-    <w:lsdException w:name="Colorful Shading Accent 5" w:semiHidden="0" w:uiPriority="71" w:unhideWhenUsed="0"/>
-    <w:lsdException w:name="Colorful List Accent 5" w:semiHidden="0" w:uiPriority="72" w:unhideWhenUsed="0"/>
-    <w:lsdException w:name="Colorful Grid Accent 5" w:semiHidden="0" w:uiPriority="73" w:unhideWhenUsed="0"/>
-    <w:lsdException w:name="Light Shading Accent 6" w:semiHidden="0" w:uiPriority="60" w:unhideWhenUsed="0"/>
-    <w:lsdException w:name="Light List Accent 6" w:semiHidden="0" w:uiPriority="61" w:unhideWhenUsed="0"/>
-    <w:lsdException w:name="Light Grid Accent 6" w:semiHidden="0" w:uiPriority="62" w:unhideWhenUsed="0"/>
-    <w:lsdException w:name="Medium Shading 1 Accent 6" w:semiHidden="0" w:uiPriority="63" w:unhideWhenUsed="0"/>
-    <w:lsdException w:name="Medium Shading 2 Accent 6" w:semiHidden="0" w:uiPriority="64" w:unhideWhenUsed="0"/>
-    <w:lsdException w:name="Medium List 1 Accent 6" w:semiHidden="0" w:uiPriority="65" w:unhideWhenUsed="0"/>
-    <w:lsdException w:name="Medium List 2 Accent 6" w:semiHidden="0" w:uiPriority="66" w:unhideWhenUsed="0"/>
-    <w:lsdException w:name="Medium Grid 1 Accent 6" w:semiHidden="0" w:uiPriority="67" w:unhideWhenUsed="0"/>
-    <w:lsdException w:name="Medium Grid 2 Accent 6" w:semiHidden="0" w:uiPriority="68" w:unhideWhenUsed="0"/>
-    <w:lsdException w:name="Medium Grid 3 Accent 6" w:semiHidden="0" w:uiPriority="69" w:unhideWhenUsed="0"/>
-    <w:lsdException w:name="Dark List Accent 6" w:semiHidden="0" w:uiPriority="70" w:unhideWhenUsed="0"/>
-    <w:lsdException w:name="Colorful Shading Accent 6" w:semiHidden="0" w:uiPriority="71" w:unhideWhenUsed="0"/>
-    <w:lsdException w:name="Colorful List Accent 6" w:semiHidden="0" w:uiPriority="72" w:unhideWhenUsed="0"/>
-    <w:lsdException w:name="Colorful Grid Accent 6" w:semiHidden="0" w:uiPriority="73" w:unhideWhenUsed="0"/>
-    <w:lsdException w:name="Subtle Emphasis" w:semiHidden="0" w:uiPriority="19" w:unhideWhenUsed="0" w:qFormat="1"/>
-    <w:lsdException w:name="Intense Emphasis" w:semiHidden="0" w:uiPriority="21" w:unhideWhenUsed="0" w:qFormat="1"/>
-    <w:lsdException w:name="Subtle Reference" w:semiHidden="0" w:uiPriority="31" w:unhideWhenUsed="0" w:qFormat="1"/>
-    <w:lsdException w:name="Intense Reference" w:semiHidden="0" w:uiPriority="32" w:unhideWhenUsed="0" w:qFormat="1"/>
-    <w:lsdException w:name="Book Title" w:semiHidden="0" w:uiPriority="33" w:unhideWhenUsed="0" w:qFormat="1"/>
-    <w:lsdException w:name="Bibliography" w:uiPriority="37"/>
-    <w:lsdException w:name="TOC Heading" w:uiPriority="39" w:qFormat="1"/>
-  </w:latentStyles>
-  <w:style w:type="paragraph" w:default="1" w:styleId="Normal">
-    <w:name w:val="Normal"/>
-    <w:qFormat/>
-  </w:style>
-  <w:style w:type="character" w:default="1" w:styleId="DefaultParagraphFont">
-    <w:name w:val="Default Paragraph Font"/>
-    <w:uiPriority w:val="1"/>
-    <w:semiHidden/>
-    <w:unhideWhenUsed/>
-  </w:style>
-  <w:style w:type="table" w:default="1" w:styleId="TableNormal">
-    <w:name w:val="Normal Table"/>
-    <w:uiPriority w:val="99"/>
-    <w:semiHidden/>
-    <w:unhideWhenUsed/>
-    <w:tblPr>
-      <w:tblInd w:w="0" w:type="dxa"/>
-      <w:tblCellMar>
-        <w:top w:w="0" w:type="dxa"/>
-        <w:left w:w="108" w:type="dxa"/>
-        <w:bottom w:w="0" w:type="dxa"/>
-        <w:right w:w="108" w:type="dxa"/>
-      </w:tblCellMar>
-    </w:tblPr>
-  </w:style>
-  <w:style w:type="numbering" w:default="1" w:styleId="NoList">
-    <w:name w:val="No List"/>
-    <w:uiPriority w:val="99"/>
-    <w:semiHidden/>
-    <w:unhideWhenUsed/>
+  <w:style w:type="paragraph" w:customStyle="1" w:styleId="TextBody">
+    <w:name w:val="Text Body"/>
+    <w:basedOn w:val="Normal"/>
+    <w:rsid w:val="00B7152D"/>
+    <w:pPr>
+      <w:widowControl w:val="0"/>
+      <w:suppressAutoHyphens/>
+      <w:spacing w:after="140" w:line="288" w:lineRule="auto"/>
+      <w:jc w:val="left"/>
+    </w:pPr>
+    <w:rPr>
+      <w:rFonts w:ascii="Liberation Serif" w:eastAsia="AR PL UMing HK" w:hAnsi="Liberation Serif" w:cs="Lohit Devanagari"/>
+      <w:lang w:val="en-US" w:eastAsia="zh-CN" w:bidi="hi-IN"/>
+    </w:rPr>
   </w:style>
 </w:styles>
 </file>
@@ -6831,7 +7004,7 @@
 </file>
 
 <file path=customXml/itemProps1.xml><?xml version="1.0" encoding="utf-8"?>
-<ds:datastoreItem xmlns:ds="http://schemas.openxmlformats.org/officeDocument/2006/customXml" ds:itemID="{C38A1998-A8D0-45C8-955A-971F6133BA44}">
+<ds:datastoreItem xmlns:ds="http://schemas.openxmlformats.org/officeDocument/2006/customXml" ds:itemID="{12F8FFD6-5625-4141-9B59-D67A99D1ED4B}">
   <ds:schemaRefs>
     <ds:schemaRef ds:uri="http://schemas.openxmlformats.org/officeDocument/2006/bibliography"/>
   </ds:schemaRefs>

</xml_diff>